<commit_message>
Restore online/offline user list.
</commit_message>
<xml_diff>
--- a/Specifications.docx
+++ b/Specifications.docx
@@ -173,6 +173,8 @@
                                   <w:lang w:val="fr-FR"/>
                                 </w:rPr>
                               </w:pPr>
+                              <w:proofErr w:type="spellStart"/>
+                              <w:proofErr w:type="gramStart"/>
                               <w:r>
                                 <w:rPr>
                                   <w:rFonts w:ascii="Courier New" w:hAnsi="Courier New" w:cs="Courier New"/>
@@ -182,6 +184,8 @@
                                 </w:rPr>
                                 <w:t>jQuery</w:t>
                               </w:r>
+                              <w:proofErr w:type="spellEnd"/>
+                              <w:proofErr w:type="gramEnd"/>
                             </w:p>
                           </w:txbxContent>
                         </wps:txbx>
@@ -502,6 +506,7 @@
                                   <w:u w:val="single"/>
                                 </w:rPr>
                               </w:pPr>
+                              <w:proofErr w:type="gramStart"/>
                               <w:r>
                                 <w:rPr>
                                   <w:rFonts w:ascii="Courier New" w:eastAsia="Times New Roman" w:hAnsi="Courier New" w:cs="Courier New"/>
@@ -512,8 +517,35 @@
                                   <w:u w:val="single"/>
                                   <w:lang w:val="fr-FR"/>
                                 </w:rPr>
-                                <w:t>chat logic</w:t>
+                                <w:t>chat</w:t>
                               </w:r>
+                              <w:proofErr w:type="gramEnd"/>
+                              <w:r>
+                                <w:rPr>
+                                  <w:rFonts w:ascii="Courier New" w:eastAsia="Times New Roman" w:hAnsi="Courier New" w:cs="Courier New"/>
+                                  <w:b/>
+                                  <w:color w:val="FF0000"/>
+                                  <w:sz w:val="16"/>
+                                  <w:szCs w:val="16"/>
+                                  <w:u w:val="single"/>
+                                  <w:lang w:val="fr-FR"/>
+                                </w:rPr>
+                                <w:t xml:space="preserve"> </w:t>
+                              </w:r>
+                              <w:proofErr w:type="spellStart"/>
+                              <w:r>
+                                <w:rPr>
+                                  <w:rFonts w:ascii="Courier New" w:eastAsia="Times New Roman" w:hAnsi="Courier New" w:cs="Courier New"/>
+                                  <w:b/>
+                                  <w:color w:val="FF0000"/>
+                                  <w:sz w:val="16"/>
+                                  <w:szCs w:val="16"/>
+                                  <w:u w:val="single"/>
+                                  <w:lang w:val="fr-FR"/>
+                                </w:rPr>
+                                <w:t>logic</w:t>
+                              </w:r>
+                              <w:proofErr w:type="spellEnd"/>
                             </w:p>
                           </w:txbxContent>
                         </wps:txbx>
@@ -680,6 +712,7 @@
                                   <w:szCs w:val="16"/>
                                 </w:rPr>
                               </w:pPr>
+                              <w:proofErr w:type="gramStart"/>
                               <w:r>
                                 <w:rPr>
                                   <w:rFonts w:ascii="Courier New" w:eastAsia="Times New Roman" w:hAnsi="Courier New" w:cs="Courier New"/>
@@ -689,6 +722,7 @@
                                 </w:rPr>
                                 <w:t>express</w:t>
                               </w:r>
+                              <w:proofErr w:type="gramEnd"/>
                             </w:p>
                           </w:txbxContent>
                         </wps:txbx>
@@ -738,6 +772,8 @@
                                   <w:szCs w:val="16"/>
                                 </w:rPr>
                               </w:pPr>
+                              <w:proofErr w:type="spellStart"/>
+                              <w:proofErr w:type="gramStart"/>
                               <w:r>
                                 <w:rPr>
                                   <w:rFonts w:ascii="Courier New" w:eastAsia="Times New Roman" w:hAnsi="Courier New" w:cs="Courier New"/>
@@ -747,6 +783,8 @@
                                 </w:rPr>
                                 <w:t>mongoose</w:t>
                               </w:r>
+                              <w:proofErr w:type="spellEnd"/>
+                              <w:proofErr w:type="gramEnd"/>
                             </w:p>
                           </w:txbxContent>
                         </wps:txbx>
@@ -899,6 +937,7 @@
                                   <w:szCs w:val="16"/>
                                 </w:rPr>
                               </w:pPr>
+                              <w:proofErr w:type="spellStart"/>
                               <w:r>
                                 <w:rPr>
                                   <w:rFonts w:ascii="Courier New" w:eastAsia="Times New Roman" w:hAnsi="Courier New" w:cs="Courier New"/>
@@ -908,6 +947,7 @@
                                 </w:rPr>
                                 <w:t>MongoDB</w:t>
                               </w:r>
+                              <w:proofErr w:type="spellEnd"/>
                             </w:p>
                           </w:txbxContent>
                         </wps:txbx>
@@ -1125,6 +1165,7 @@
                                   <w:lang w:val="fr-FR"/>
                                 </w:rPr>
                               </w:pPr>
+                              <w:proofErr w:type="spellStart"/>
                               <w:r>
                                 <w:rPr>
                                   <w:b/>
@@ -1133,6 +1174,7 @@
                                 </w:rPr>
                                 <w:t>WebSocket</w:t>
                               </w:r>
+                              <w:proofErr w:type="spellEnd"/>
                             </w:p>
                             <w:p/>
                           </w:txbxContent>
@@ -2116,6 +2158,8 @@
                                 <w:spacing w:before="0" w:beforeAutospacing="0" w:after="200" w:afterAutospacing="0" w:line="252" w:lineRule="auto"/>
                                 <w:jc w:val="center"/>
                               </w:pPr>
+                              <w:proofErr w:type="spellStart"/>
+                              <w:proofErr w:type="gramStart"/>
                               <w:r>
                                 <w:rPr>
                                   <w:rFonts w:ascii="Courier New" w:eastAsia="Times New Roman" w:hAnsi="Courier New" w:cs="Courier New"/>
@@ -2127,6 +2171,8 @@
                                 </w:rPr>
                                 <w:t>node</w:t>
                               </w:r>
+                              <w:proofErr w:type="spellEnd"/>
+                              <w:proofErr w:type="gramEnd"/>
                             </w:p>
                           </w:txbxContent>
                         </wps:txbx>
@@ -2171,6 +2217,7 @@
                                 <w:spacing w:before="0" w:beforeAutospacing="0" w:after="200" w:afterAutospacing="0" w:line="252" w:lineRule="auto"/>
                                 <w:jc w:val="center"/>
                               </w:pPr>
+                              <w:proofErr w:type="gramStart"/>
                               <w:r>
                                 <w:rPr>
                                   <w:rFonts w:ascii="Courier New" w:eastAsia="Times New Roman" w:hAnsi="Courier New" w:cs="Courier New"/>
@@ -2181,6 +2228,7 @@
                                 </w:rPr>
                                 <w:t>http</w:t>
                               </w:r>
+                              <w:proofErr w:type="gramEnd"/>
                             </w:p>
                           </w:txbxContent>
                         </wps:txbx>
@@ -2225,6 +2273,8 @@
                                 <w:spacing w:before="0" w:beforeAutospacing="0" w:after="200" w:afterAutospacing="0" w:line="252" w:lineRule="auto"/>
                                 <w:jc w:val="center"/>
                               </w:pPr>
+                              <w:proofErr w:type="spellStart"/>
+                              <w:proofErr w:type="gramStart"/>
                               <w:r>
                                 <w:rPr>
                                   <w:rFonts w:ascii="Courier New" w:eastAsia="Times New Roman" w:hAnsi="Courier New" w:cs="Courier New"/>
@@ -2235,6 +2285,8 @@
                                 </w:rPr>
                                 <w:t>websocket</w:t>
                               </w:r>
+                              <w:proofErr w:type="spellEnd"/>
+                              <w:proofErr w:type="gramEnd"/>
                             </w:p>
                           </w:txbxContent>
                         </wps:txbx>
@@ -2279,6 +2331,7 @@
                                 <w:spacing w:before="0" w:beforeAutospacing="0" w:after="200" w:afterAutospacing="0" w:line="252" w:lineRule="auto"/>
                                 <w:jc w:val="center"/>
                               </w:pPr>
+                              <w:proofErr w:type="spellStart"/>
                               <w:r>
                                 <w:rPr>
                                   <w:rFonts w:ascii="Courier New" w:eastAsia="Times New Roman" w:hAnsi="Courier New" w:cs="Courier New"/>
@@ -2289,6 +2342,7 @@
                                 </w:rPr>
                                 <w:t>MongoDB</w:t>
                               </w:r>
+                              <w:proofErr w:type="spellEnd"/>
                             </w:p>
                           </w:txbxContent>
                         </wps:txbx>
@@ -2387,6 +2441,8 @@
                                 <w:spacing w:before="0" w:beforeAutospacing="0" w:after="200" w:afterAutospacing="0" w:line="252" w:lineRule="auto"/>
                                 <w:jc w:val="center"/>
                               </w:pPr>
+                              <w:proofErr w:type="spellStart"/>
+                              <w:proofErr w:type="gramStart"/>
                               <w:r>
                                 <w:rPr>
                                   <w:rFonts w:ascii="Courier New" w:eastAsia="Times New Roman" w:hAnsi="Courier New" w:cs="Courier New"/>
@@ -2396,6 +2452,8 @@
                                 </w:rPr>
                                 <w:t>iOS</w:t>
                               </w:r>
+                              <w:proofErr w:type="spellEnd"/>
+                              <w:proofErr w:type="gramEnd"/>
                             </w:p>
                           </w:txbxContent>
                         </wps:txbx>
@@ -2440,6 +2498,7 @@
                                 <w:spacing w:before="0" w:beforeAutospacing="0" w:after="200" w:afterAutospacing="0" w:line="252" w:lineRule="auto"/>
                                 <w:jc w:val="center"/>
                               </w:pPr>
+                              <w:proofErr w:type="spellStart"/>
                               <w:r>
                                 <w:rPr>
                                   <w:rFonts w:ascii="Courier New" w:eastAsia="Times New Roman" w:hAnsi="Courier New" w:cs="Courier New"/>
@@ -2449,6 +2508,7 @@
                                 </w:rPr>
                                 <w:t>Android</w:t>
                               </w:r>
+                              <w:proofErr w:type="spellEnd"/>
                             </w:p>
                           </w:txbxContent>
                         </wps:txbx>
@@ -2605,6 +2665,7 @@
                                   <w:lang w:val="fr-FR"/>
                                 </w:rPr>
                               </w:pPr>
+                              <w:proofErr w:type="gramStart"/>
                               <w:r>
                                 <w:rPr>
                                   <w:rFonts w:ascii="Courier New" w:eastAsia="Times New Roman" w:hAnsi="Courier New" w:cs="Courier New"/>
@@ -2614,6 +2675,7 @@
                                 </w:rPr>
                                 <w:t>Profiles</w:t>
                               </w:r>
+                              <w:proofErr w:type="gramEnd"/>
                             </w:p>
                             <w:p>
                               <w:pPr>
@@ -2628,7 +2690,27 @@
                                   <w:szCs w:val="16"/>
                                   <w:lang w:val="fr-FR"/>
                                 </w:rPr>
-                                <w:t>(room, user)</w:t>
+                                <w:t>(</w:t>
+                              </w:r>
+                              <w:proofErr w:type="gramStart"/>
+                              <w:r>
+                                <w:rPr>
+                                  <w:rFonts w:ascii="Courier New" w:eastAsia="Times New Roman" w:hAnsi="Courier New" w:cs="Courier New"/>
+                                  <w:sz w:val="16"/>
+                                  <w:szCs w:val="16"/>
+                                  <w:lang w:val="fr-FR"/>
+                                </w:rPr>
+                                <w:t>room</w:t>
+                              </w:r>
+                              <w:proofErr w:type="gramEnd"/>
+                              <w:r>
+                                <w:rPr>
+                                  <w:rFonts w:ascii="Courier New" w:eastAsia="Times New Roman" w:hAnsi="Courier New" w:cs="Courier New"/>
+                                  <w:sz w:val="16"/>
+                                  <w:szCs w:val="16"/>
+                                  <w:lang w:val="fr-FR"/>
+                                </w:rPr>
+                                <w:t>, user)</w:t>
                               </w:r>
                             </w:p>
                           </w:txbxContent>
@@ -2734,8 +2816,19 @@
                                   <w:szCs w:val="16"/>
                                   <w:lang w:val="fr-FR"/>
                                 </w:rPr>
-                                <w:t>User account</w:t>
+                                <w:t xml:space="preserve">User </w:t>
                               </w:r>
+                              <w:proofErr w:type="spellStart"/>
+                              <w:r>
+                                <w:rPr>
+                                  <w:rFonts w:ascii="Courier New" w:eastAsia="Times New Roman" w:hAnsi="Courier New" w:cs="Courier New"/>
+                                  <w:sz w:val="16"/>
+                                  <w:szCs w:val="16"/>
+                                  <w:lang w:val="fr-FR"/>
+                                </w:rPr>
+                                <w:t>account</w:t>
+                              </w:r>
+                              <w:proofErr w:type="spellEnd"/>
                             </w:p>
                           </w:txbxContent>
                         </wps:txbx>
@@ -2780,6 +2873,7 @@
                                 <w:spacing w:before="0" w:beforeAutospacing="0" w:after="200" w:afterAutospacing="0" w:line="252" w:lineRule="auto"/>
                                 <w:jc w:val="center"/>
                               </w:pPr>
+                              <w:proofErr w:type="spellStart"/>
                               <w:r>
                                 <w:rPr>
                                   <w:rFonts w:ascii="Courier New" w:eastAsia="Times New Roman" w:hAnsi="Courier New" w:cs="Courier New"/>
@@ -2789,6 +2883,7 @@
                                 </w:rPr>
                                 <w:t>Backend</w:t>
                               </w:r>
+                              <w:proofErr w:type="spellEnd"/>
                             </w:p>
                           </w:txbxContent>
                         </wps:txbx>
@@ -6852,6 +6947,7 @@
                 <w:lang w:val="fr-FR"/>
               </w:rPr>
             </w:pPr>
+            <w:proofErr w:type="spellStart"/>
             <w:r>
               <w:rPr>
                 <w:rFonts w:ascii="Courier New" w:hAnsi="Courier New" w:cs="Courier New"/>
@@ -6863,6 +6959,7 @@
               </w:rPr>
               <w:t>from</w:t>
             </w:r>
+            <w:proofErr w:type="spellEnd"/>
           </w:p>
         </w:tc>
         <w:tc>
@@ -6881,6 +6978,7 @@
                 <w:lang w:val="fr-FR"/>
               </w:rPr>
             </w:pPr>
+            <w:proofErr w:type="spellStart"/>
             <w:r>
               <w:rPr>
                 <w:rFonts w:ascii="Courier New" w:hAnsi="Courier New" w:cs="Courier New"/>
@@ -6891,6 +6989,7 @@
               </w:rPr>
               <w:t>event</w:t>
             </w:r>
+            <w:proofErr w:type="spellEnd"/>
           </w:p>
         </w:tc>
         <w:tc>
@@ -7260,6 +7359,7 @@
                 <w:lang w:val="fr-FR"/>
               </w:rPr>
             </w:pPr>
+            <w:proofErr w:type="spellStart"/>
             <w:r>
               <w:rPr>
                 <w:rFonts w:ascii="Courier New" w:hAnsi="Courier New" w:cs="Courier New"/>
@@ -7267,8 +7367,18 @@
                 <w:lang w:val="fr-FR"/>
               </w:rPr>
               <w:lastRenderedPageBreak/>
-              <w:t xml:space="preserve">username: </w:t>
-            </w:r>
+              <w:t>username</w:t>
+            </w:r>
+            <w:proofErr w:type="spellEnd"/>
+            <w:r>
+              <w:rPr>
+                <w:rFonts w:ascii="Courier New" w:hAnsi="Courier New" w:cs="Courier New"/>
+                <w:sz w:val="20"/>
+                <w:lang w:val="fr-FR"/>
+              </w:rPr>
+              <w:t xml:space="preserve">: </w:t>
+            </w:r>
+            <w:proofErr w:type="spellStart"/>
             <w:r>
               <w:rPr>
                 <w:rFonts w:ascii="Courier New" w:hAnsi="Courier New" w:cs="Courier New"/>
@@ -7278,6 +7388,7 @@
               </w:rPr>
               <w:t>username</w:t>
             </w:r>
+            <w:proofErr w:type="spellEnd"/>
             <w:r>
               <w:rPr>
                 <w:rFonts w:ascii="Courier New" w:hAnsi="Courier New" w:cs="Courier New"/>
@@ -7337,13 +7448,23 @@
                 <w:lang w:val="fr-FR"/>
               </w:rPr>
             </w:pPr>
-            <w:r>
-              <w:rPr>
-                <w:rFonts w:ascii="Courier New" w:hAnsi="Courier New" w:cs="Courier New"/>
-                <w:sz w:val="20"/>
-                <w:lang w:val="fr-FR"/>
-              </w:rPr>
-              <w:t xml:space="preserve">rooms : </w:t>
+            <w:proofErr w:type="spellStart"/>
+            <w:r>
+              <w:rPr>
+                <w:rFonts w:ascii="Courier New" w:hAnsi="Courier New" w:cs="Courier New"/>
+                <w:sz w:val="20"/>
+                <w:lang w:val="fr-FR"/>
+              </w:rPr>
+              <w:t>rooms</w:t>
+            </w:r>
+            <w:proofErr w:type="spellEnd"/>
+            <w:r>
+              <w:rPr>
+                <w:rFonts w:ascii="Courier New" w:hAnsi="Courier New" w:cs="Courier New"/>
+                <w:sz w:val="20"/>
+                <w:lang w:val="fr-FR"/>
+              </w:rPr>
+              <w:t xml:space="preserve"> : </w:t>
             </w:r>
             <w:r>
               <w:rPr>
@@ -7393,8 +7514,45 @@
                 <w:lang w:val="fr-FR"/>
               </w:rPr>
               <w:lastRenderedPageBreak/>
-              <w:t xml:space="preserve">Trigger on connection, provide </w:t>
-            </w:r>
+              <w:t xml:space="preserve">Trigger on </w:t>
+            </w:r>
+            <w:proofErr w:type="spellStart"/>
+            <w:r>
+              <w:rPr>
+                <w:rFonts w:ascii="Courier New" w:hAnsi="Courier New" w:cs="Courier New"/>
+                <w:sz w:val="20"/>
+                <w:lang w:val="fr-FR"/>
+              </w:rPr>
+              <w:t>connection</w:t>
+            </w:r>
+            <w:proofErr w:type="spellEnd"/>
+            <w:r>
+              <w:rPr>
+                <w:rFonts w:ascii="Courier New" w:hAnsi="Courier New" w:cs="Courier New"/>
+                <w:sz w:val="20"/>
+                <w:lang w:val="fr-FR"/>
+              </w:rPr>
+              <w:t xml:space="preserve">, </w:t>
+            </w:r>
+            <w:proofErr w:type="spellStart"/>
+            <w:r>
+              <w:rPr>
+                <w:rFonts w:ascii="Courier New" w:hAnsi="Courier New" w:cs="Courier New"/>
+                <w:sz w:val="20"/>
+                <w:lang w:val="fr-FR"/>
+              </w:rPr>
+              <w:t>provide</w:t>
+            </w:r>
+            <w:proofErr w:type="spellEnd"/>
+            <w:r>
+              <w:rPr>
+                <w:rFonts w:ascii="Courier New" w:hAnsi="Courier New" w:cs="Courier New"/>
+                <w:sz w:val="20"/>
+                <w:lang w:val="fr-FR"/>
+              </w:rPr>
+              <w:t xml:space="preserve"> </w:t>
+            </w:r>
+            <w:proofErr w:type="spellStart"/>
             <w:r>
               <w:rPr>
                 <w:rFonts w:ascii="Courier New" w:hAnsi="Courier New" w:cs="Courier New"/>
@@ -7402,7 +7560,16 @@
                 <w:lang w:val="fr-FR"/>
               </w:rPr>
               <w:lastRenderedPageBreak/>
-              <w:t>needed information for interface construction</w:t>
+              <w:t>needed</w:t>
+            </w:r>
+            <w:proofErr w:type="spellEnd"/>
+            <w:r>
+              <w:rPr>
+                <w:rFonts w:ascii="Courier New" w:hAnsi="Courier New" w:cs="Courier New"/>
+                <w:sz w:val="20"/>
+                <w:lang w:val="fr-FR"/>
+              </w:rPr>
+              <w:t xml:space="preserve"> information for interface construction</w:t>
             </w:r>
           </w:p>
         </w:tc>
@@ -7463,6 +7630,7 @@
                 <w:sz w:val="18"/>
               </w:rPr>
             </w:pPr>
+            <w:proofErr w:type="spellStart"/>
             <w:r>
               <w:rPr>
                 <w:rFonts w:ascii="Courier New" w:hAnsi="Courier New" w:cs="Courier New"/>
@@ -7471,6 +7639,7 @@
               </w:rPr>
               <w:t>room:join</w:t>
             </w:r>
+            <w:proofErr w:type="spellEnd"/>
           </w:p>
         </w:tc>
         <w:tc>
@@ -7503,14 +7672,25 @@
                 <w:lang w:val="fr-FR"/>
               </w:rPr>
             </w:pPr>
-            <w:r>
-              <w:rPr>
-                <w:rFonts w:ascii="Courier New" w:hAnsi="Courier New" w:cs="Courier New"/>
-                <w:sz w:val="20"/>
-                <w:lang w:val="fr-FR"/>
-              </w:rPr>
-              <w:t xml:space="preserve">name: </w:t>
-            </w:r>
+            <w:proofErr w:type="spellStart"/>
+            <w:r>
+              <w:rPr>
+                <w:rFonts w:ascii="Courier New" w:hAnsi="Courier New" w:cs="Courier New"/>
+                <w:sz w:val="20"/>
+                <w:lang w:val="fr-FR"/>
+              </w:rPr>
+              <w:t>name</w:t>
+            </w:r>
+            <w:proofErr w:type="spellEnd"/>
+            <w:r>
+              <w:rPr>
+                <w:rFonts w:ascii="Courier New" w:hAnsi="Courier New" w:cs="Courier New"/>
+                <w:sz w:val="20"/>
+                <w:lang w:val="fr-FR"/>
+              </w:rPr>
+              <w:t xml:space="preserve">: </w:t>
+            </w:r>
+            <w:proofErr w:type="spellStart"/>
             <w:r>
               <w:rPr>
                 <w:rFonts w:ascii="Courier New" w:hAnsi="Courier New" w:cs="Courier New"/>
@@ -7520,6 +7700,7 @@
               </w:rPr>
               <w:t>name</w:t>
             </w:r>
+            <w:proofErr w:type="spellEnd"/>
           </w:p>
           <w:p>
             <w:pPr>
@@ -7558,7 +7739,61 @@
                 <w:sz w:val="20"/>
                 <w:lang w:val="fr-FR"/>
               </w:rPr>
-              <w:t>Client join ask to join a room</w:t>
+              <w:t xml:space="preserve">Client </w:t>
+            </w:r>
+            <w:proofErr w:type="spellStart"/>
+            <w:r>
+              <w:rPr>
+                <w:rFonts w:ascii="Courier New" w:hAnsi="Courier New" w:cs="Courier New"/>
+                <w:sz w:val="20"/>
+                <w:lang w:val="fr-FR"/>
+              </w:rPr>
+              <w:t>join</w:t>
+            </w:r>
+            <w:proofErr w:type="spellEnd"/>
+            <w:r>
+              <w:rPr>
+                <w:rFonts w:ascii="Courier New" w:hAnsi="Courier New" w:cs="Courier New"/>
+                <w:sz w:val="20"/>
+                <w:lang w:val="fr-FR"/>
+              </w:rPr>
+              <w:t xml:space="preserve"> </w:t>
+            </w:r>
+            <w:proofErr w:type="spellStart"/>
+            <w:r>
+              <w:rPr>
+                <w:rFonts w:ascii="Courier New" w:hAnsi="Courier New" w:cs="Courier New"/>
+                <w:sz w:val="20"/>
+                <w:lang w:val="fr-FR"/>
+              </w:rPr>
+              <w:t>ask</w:t>
+            </w:r>
+            <w:proofErr w:type="spellEnd"/>
+            <w:r>
+              <w:rPr>
+                <w:rFonts w:ascii="Courier New" w:hAnsi="Courier New" w:cs="Courier New"/>
+                <w:sz w:val="20"/>
+                <w:lang w:val="fr-FR"/>
+              </w:rPr>
+              <w:t xml:space="preserve"> to </w:t>
+            </w:r>
+            <w:proofErr w:type="spellStart"/>
+            <w:r>
+              <w:rPr>
+                <w:rFonts w:ascii="Courier New" w:hAnsi="Courier New" w:cs="Courier New"/>
+                <w:sz w:val="20"/>
+                <w:lang w:val="fr-FR"/>
+              </w:rPr>
+              <w:t>join</w:t>
+            </w:r>
+            <w:proofErr w:type="spellEnd"/>
+            <w:r>
+              <w:rPr>
+                <w:rFonts w:ascii="Courier New" w:hAnsi="Courier New" w:cs="Courier New"/>
+                <w:sz w:val="20"/>
+                <w:lang w:val="fr-FR"/>
+              </w:rPr>
+              <w:t xml:space="preserve"> a room</w:t>
             </w:r>
             <w:r>
               <w:rPr>
@@ -7577,16 +7812,60 @@
                 <w:lang w:val="fr-FR"/>
               </w:rPr>
             </w:pPr>
-            <w:r>
-              <w:rPr>
-                <w:rFonts w:ascii="Courier New" w:hAnsi="Courier New" w:cs="Courier New"/>
-                <w:sz w:val="20"/>
-                <w:lang w:val="fr-FR"/>
-              </w:rPr>
-              <w:t>Create the room if not already exist.</w:t>
-            </w:r>
-            <w:bookmarkStart w:id="0" w:name="_GoBack"/>
-            <w:bookmarkEnd w:id="0"/>
+            <w:proofErr w:type="spellStart"/>
+            <w:r>
+              <w:rPr>
+                <w:rFonts w:ascii="Courier New" w:hAnsi="Courier New" w:cs="Courier New"/>
+                <w:sz w:val="20"/>
+                <w:lang w:val="fr-FR"/>
+              </w:rPr>
+              <w:t>Create</w:t>
+            </w:r>
+            <w:proofErr w:type="spellEnd"/>
+            <w:r>
+              <w:rPr>
+                <w:rFonts w:ascii="Courier New" w:hAnsi="Courier New" w:cs="Courier New"/>
+                <w:sz w:val="20"/>
+                <w:lang w:val="fr-FR"/>
+              </w:rPr>
+              <w:t xml:space="preserve"> the room if not </w:t>
+            </w:r>
+            <w:proofErr w:type="spellStart"/>
+            <w:r>
+              <w:rPr>
+                <w:rFonts w:ascii="Courier New" w:hAnsi="Courier New" w:cs="Courier New"/>
+                <w:sz w:val="20"/>
+                <w:lang w:val="fr-FR"/>
+              </w:rPr>
+              <w:t>already</w:t>
+            </w:r>
+            <w:proofErr w:type="spellEnd"/>
+            <w:r>
+              <w:rPr>
+                <w:rFonts w:ascii="Courier New" w:hAnsi="Courier New" w:cs="Courier New"/>
+                <w:sz w:val="20"/>
+                <w:lang w:val="fr-FR"/>
+              </w:rPr>
+              <w:t xml:space="preserve"> </w:t>
+            </w:r>
+            <w:proofErr w:type="spellStart"/>
+            <w:r>
+              <w:rPr>
+                <w:rFonts w:ascii="Courier New" w:hAnsi="Courier New" w:cs="Courier New"/>
+                <w:sz w:val="20"/>
+                <w:lang w:val="fr-FR"/>
+              </w:rPr>
+              <w:t>exist</w:t>
+            </w:r>
+            <w:proofErr w:type="spellEnd"/>
+            <w:r>
+              <w:rPr>
+                <w:rFonts w:ascii="Courier New" w:hAnsi="Courier New" w:cs="Courier New"/>
+                <w:sz w:val="20"/>
+                <w:lang w:val="fr-FR"/>
+              </w:rPr>
+              <w:t>.</w:t>
+            </w:r>
           </w:p>
         </w:tc>
       </w:tr>
@@ -7646,6 +7925,7 @@
                 <w:sz w:val="18"/>
               </w:rPr>
             </w:pPr>
+            <w:proofErr w:type="spellStart"/>
             <w:r>
               <w:rPr>
                 <w:rFonts w:ascii="Courier New" w:hAnsi="Courier New" w:cs="Courier New"/>
@@ -7654,6 +7934,7 @@
               </w:rPr>
               <w:t>room:leave</w:t>
             </w:r>
+            <w:proofErr w:type="spellEnd"/>
           </w:p>
         </w:tc>
         <w:tc>
@@ -7686,14 +7967,25 @@
                 <w:lang w:val="fr-FR"/>
               </w:rPr>
             </w:pPr>
-            <w:r>
-              <w:rPr>
-                <w:rFonts w:ascii="Courier New" w:hAnsi="Courier New" w:cs="Courier New"/>
-                <w:sz w:val="20"/>
-                <w:lang w:val="fr-FR"/>
-              </w:rPr>
-              <w:t xml:space="preserve">name: </w:t>
-            </w:r>
+            <w:proofErr w:type="spellStart"/>
+            <w:r>
+              <w:rPr>
+                <w:rFonts w:ascii="Courier New" w:hAnsi="Courier New" w:cs="Courier New"/>
+                <w:sz w:val="20"/>
+                <w:lang w:val="fr-FR"/>
+              </w:rPr>
+              <w:t>name</w:t>
+            </w:r>
+            <w:proofErr w:type="spellEnd"/>
+            <w:r>
+              <w:rPr>
+                <w:rFonts w:ascii="Courier New" w:hAnsi="Courier New" w:cs="Courier New"/>
+                <w:sz w:val="20"/>
+                <w:lang w:val="fr-FR"/>
+              </w:rPr>
+              <w:t xml:space="preserve">: </w:t>
+            </w:r>
+            <w:proofErr w:type="spellStart"/>
             <w:r>
               <w:rPr>
                 <w:rFonts w:ascii="Courier New" w:hAnsi="Courier New" w:cs="Courier New"/>
@@ -7703,6 +7995,7 @@
               </w:rPr>
               <w:t>name</w:t>
             </w:r>
+            <w:proofErr w:type="spellEnd"/>
           </w:p>
           <w:p>
             <w:pPr>
@@ -7741,7 +8034,43 @@
                 <w:sz w:val="20"/>
                 <w:lang w:val="fr-FR"/>
               </w:rPr>
-              <w:t>Client ask to leave a room</w:t>
+              <w:t xml:space="preserve">Client </w:t>
+            </w:r>
+            <w:proofErr w:type="spellStart"/>
+            <w:r>
+              <w:rPr>
+                <w:rFonts w:ascii="Courier New" w:hAnsi="Courier New" w:cs="Courier New"/>
+                <w:sz w:val="20"/>
+                <w:lang w:val="fr-FR"/>
+              </w:rPr>
+              <w:t>ask</w:t>
+            </w:r>
+            <w:proofErr w:type="spellEnd"/>
+            <w:r>
+              <w:rPr>
+                <w:rFonts w:ascii="Courier New" w:hAnsi="Courier New" w:cs="Courier New"/>
+                <w:sz w:val="20"/>
+                <w:lang w:val="fr-FR"/>
+              </w:rPr>
+              <w:t xml:space="preserve"> to </w:t>
+            </w:r>
+            <w:proofErr w:type="spellStart"/>
+            <w:r>
+              <w:rPr>
+                <w:rFonts w:ascii="Courier New" w:hAnsi="Courier New" w:cs="Courier New"/>
+                <w:sz w:val="20"/>
+                <w:lang w:val="fr-FR"/>
+              </w:rPr>
+              <w:t>leave</w:t>
+            </w:r>
+            <w:proofErr w:type="spellEnd"/>
+            <w:r>
+              <w:rPr>
+                <w:rFonts w:ascii="Courier New" w:hAnsi="Courier New" w:cs="Courier New"/>
+                <w:sz w:val="20"/>
+                <w:lang w:val="fr-FR"/>
+              </w:rPr>
+              <w:t xml:space="preserve"> a room</w:t>
             </w:r>
           </w:p>
         </w:tc>
@@ -7802,6 +8131,7 @@
                 <w:sz w:val="18"/>
               </w:rPr>
             </w:pPr>
+            <w:proofErr w:type="spellStart"/>
             <w:r>
               <w:rPr>
                 <w:rFonts w:ascii="Courier New" w:hAnsi="Courier New" w:cs="Courier New"/>
@@ -7810,6 +8140,7 @@
               </w:rPr>
               <w:t>room:join</w:t>
             </w:r>
+            <w:proofErr w:type="spellEnd"/>
           </w:p>
         </w:tc>
         <w:tc>
@@ -7842,14 +8173,25 @@
                 <w:lang w:val="fr-FR"/>
               </w:rPr>
             </w:pPr>
-            <w:r>
-              <w:rPr>
-                <w:rFonts w:ascii="Courier New" w:hAnsi="Courier New" w:cs="Courier New"/>
-                <w:sz w:val="20"/>
-                <w:lang w:val="fr-FR"/>
-              </w:rPr>
-              <w:t xml:space="preserve">name: </w:t>
-            </w:r>
+            <w:proofErr w:type="spellStart"/>
+            <w:r>
+              <w:rPr>
+                <w:rFonts w:ascii="Courier New" w:hAnsi="Courier New" w:cs="Courier New"/>
+                <w:sz w:val="20"/>
+                <w:lang w:val="fr-FR"/>
+              </w:rPr>
+              <w:t>name</w:t>
+            </w:r>
+            <w:proofErr w:type="spellEnd"/>
+            <w:r>
+              <w:rPr>
+                <w:rFonts w:ascii="Courier New" w:hAnsi="Courier New" w:cs="Courier New"/>
+                <w:sz w:val="20"/>
+                <w:lang w:val="fr-FR"/>
+              </w:rPr>
+              <w:t xml:space="preserve">: </w:t>
+            </w:r>
+            <w:proofErr w:type="spellStart"/>
             <w:r>
               <w:rPr>
                 <w:rFonts w:ascii="Courier New" w:hAnsi="Courier New" w:cs="Courier New"/>
@@ -7859,6 +8201,7 @@
               </w:rPr>
               <w:t>name</w:t>
             </w:r>
+            <w:proofErr w:type="spellEnd"/>
           </w:p>
           <w:p>
             <w:pPr>
@@ -7897,7 +8240,161 @@
                 <w:sz w:val="20"/>
                 <w:lang w:val="fr-FR"/>
               </w:rPr>
-              <w:t>Server ask to client to join this room(probably joined from another device)</w:t>
+              <w:t xml:space="preserve">Server </w:t>
+            </w:r>
+            <w:proofErr w:type="spellStart"/>
+            <w:r>
+              <w:rPr>
+                <w:rFonts w:ascii="Courier New" w:hAnsi="Courier New" w:cs="Courier New"/>
+                <w:sz w:val="20"/>
+                <w:lang w:val="fr-FR"/>
+              </w:rPr>
+              <w:t>ask</w:t>
+            </w:r>
+            <w:proofErr w:type="spellEnd"/>
+            <w:r>
+              <w:rPr>
+                <w:rFonts w:ascii="Courier New" w:hAnsi="Courier New" w:cs="Courier New"/>
+                <w:sz w:val="20"/>
+                <w:lang w:val="fr-FR"/>
+              </w:rPr>
+              <w:t xml:space="preserve"> to client to </w:t>
+            </w:r>
+            <w:proofErr w:type="spellStart"/>
+            <w:r>
+              <w:rPr>
+                <w:rFonts w:ascii="Courier New" w:hAnsi="Courier New" w:cs="Courier New"/>
+                <w:sz w:val="20"/>
+                <w:lang w:val="fr-FR"/>
+              </w:rPr>
+              <w:t>join</w:t>
+            </w:r>
+            <w:proofErr w:type="spellEnd"/>
+            <w:r>
+              <w:rPr>
+                <w:rFonts w:ascii="Courier New" w:hAnsi="Courier New" w:cs="Courier New"/>
+                <w:sz w:val="20"/>
+                <w:lang w:val="fr-FR"/>
+              </w:rPr>
+              <w:t xml:space="preserve"> </w:t>
+            </w:r>
+            <w:proofErr w:type="spellStart"/>
+            <w:r>
+              <w:rPr>
+                <w:rFonts w:ascii="Courier New" w:hAnsi="Courier New" w:cs="Courier New"/>
+                <w:sz w:val="20"/>
+                <w:lang w:val="fr-FR"/>
+              </w:rPr>
+              <w:t>this</w:t>
+            </w:r>
+            <w:proofErr w:type="spellEnd"/>
+            <w:r>
+              <w:rPr>
+                <w:rFonts w:ascii="Courier New" w:hAnsi="Courier New" w:cs="Courier New"/>
+                <w:sz w:val="20"/>
+                <w:lang w:val="fr-FR"/>
+              </w:rPr>
+              <w:t xml:space="preserve"> </w:t>
+            </w:r>
+            <w:proofErr w:type="gramStart"/>
+            <w:r>
+              <w:rPr>
+                <w:rFonts w:ascii="Courier New" w:hAnsi="Courier New" w:cs="Courier New"/>
+                <w:sz w:val="20"/>
+                <w:lang w:val="fr-FR"/>
+              </w:rPr>
+              <w:t>room(</w:t>
+            </w:r>
+            <w:proofErr w:type="spellStart"/>
+            <w:proofErr w:type="gramEnd"/>
+            <w:r>
+              <w:rPr>
+                <w:rFonts w:ascii="Courier New" w:hAnsi="Courier New" w:cs="Courier New"/>
+                <w:sz w:val="20"/>
+                <w:lang w:val="fr-FR"/>
+              </w:rPr>
+              <w:t>probably</w:t>
+            </w:r>
+            <w:proofErr w:type="spellEnd"/>
+            <w:r>
+              <w:rPr>
+                <w:rFonts w:ascii="Courier New" w:hAnsi="Courier New" w:cs="Courier New"/>
+                <w:sz w:val="20"/>
+                <w:lang w:val="fr-FR"/>
+              </w:rPr>
+              <w:t xml:space="preserve"> </w:t>
+            </w:r>
+            <w:proofErr w:type="spellStart"/>
+            <w:r>
+              <w:rPr>
+                <w:rFonts w:ascii="Courier New" w:hAnsi="Courier New" w:cs="Courier New"/>
+                <w:sz w:val="20"/>
+                <w:lang w:val="fr-FR"/>
+              </w:rPr>
+              <w:t>joined</w:t>
+            </w:r>
+            <w:proofErr w:type="spellEnd"/>
+            <w:r>
+              <w:rPr>
+                <w:rFonts w:ascii="Courier New" w:hAnsi="Courier New" w:cs="Courier New"/>
+                <w:sz w:val="20"/>
+                <w:lang w:val="fr-FR"/>
+              </w:rPr>
+              <w:t xml:space="preserve"> </w:t>
+            </w:r>
+            <w:proofErr w:type="spellStart"/>
+            <w:r>
+              <w:rPr>
+                <w:rFonts w:ascii="Courier New" w:hAnsi="Courier New" w:cs="Courier New"/>
+                <w:sz w:val="20"/>
+                <w:lang w:val="fr-FR"/>
+              </w:rPr>
+              <w:t>from</w:t>
+            </w:r>
+            <w:proofErr w:type="spellEnd"/>
+            <w:r>
+              <w:rPr>
+                <w:rFonts w:ascii="Courier New" w:hAnsi="Courier New" w:cs="Courier New"/>
+                <w:sz w:val="20"/>
+                <w:lang w:val="fr-FR"/>
+              </w:rPr>
+              <w:t xml:space="preserve"> </w:t>
+            </w:r>
+            <w:proofErr w:type="spellStart"/>
+            <w:r>
+              <w:rPr>
+                <w:rFonts w:ascii="Courier New" w:hAnsi="Courier New" w:cs="Courier New"/>
+                <w:sz w:val="20"/>
+                <w:lang w:val="fr-FR"/>
+              </w:rPr>
+              <w:t>another</w:t>
+            </w:r>
+            <w:proofErr w:type="spellEnd"/>
+            <w:r>
+              <w:rPr>
+                <w:rFonts w:ascii="Courier New" w:hAnsi="Courier New" w:cs="Courier New"/>
+                <w:sz w:val="20"/>
+                <w:lang w:val="fr-FR"/>
+              </w:rPr>
+              <w:t xml:space="preserve"> </w:t>
+            </w:r>
+            <w:proofErr w:type="spellStart"/>
+            <w:r>
+              <w:rPr>
+                <w:rFonts w:ascii="Courier New" w:hAnsi="Courier New" w:cs="Courier New"/>
+                <w:sz w:val="20"/>
+                <w:lang w:val="fr-FR"/>
+              </w:rPr>
+              <w:t>device</w:t>
+            </w:r>
+            <w:proofErr w:type="spellEnd"/>
+            <w:r>
+              <w:rPr>
+                <w:rFonts w:ascii="Courier New" w:hAnsi="Courier New" w:cs="Courier New"/>
+                <w:sz w:val="20"/>
+                <w:lang w:val="fr-FR"/>
+              </w:rPr>
+              <w:t>)</w:t>
             </w:r>
           </w:p>
         </w:tc>
@@ -7958,6 +8455,7 @@
                 <w:sz w:val="18"/>
               </w:rPr>
             </w:pPr>
+            <w:proofErr w:type="spellStart"/>
             <w:r>
               <w:rPr>
                 <w:rFonts w:ascii="Courier New" w:hAnsi="Courier New" w:cs="Courier New"/>
@@ -7966,6 +8464,7 @@
               </w:rPr>
               <w:t>room:leave</w:t>
             </w:r>
+            <w:proofErr w:type="spellEnd"/>
           </w:p>
         </w:tc>
         <w:tc>
@@ -7998,14 +8497,25 @@
                 <w:lang w:val="fr-FR"/>
               </w:rPr>
             </w:pPr>
-            <w:r>
-              <w:rPr>
-                <w:rFonts w:ascii="Courier New" w:hAnsi="Courier New" w:cs="Courier New"/>
-                <w:sz w:val="20"/>
-                <w:lang w:val="fr-FR"/>
-              </w:rPr>
-              <w:t xml:space="preserve">name: </w:t>
-            </w:r>
+            <w:proofErr w:type="spellStart"/>
+            <w:r>
+              <w:rPr>
+                <w:rFonts w:ascii="Courier New" w:hAnsi="Courier New" w:cs="Courier New"/>
+                <w:sz w:val="20"/>
+                <w:lang w:val="fr-FR"/>
+              </w:rPr>
+              <w:t>name</w:t>
+            </w:r>
+            <w:proofErr w:type="spellEnd"/>
+            <w:r>
+              <w:rPr>
+                <w:rFonts w:ascii="Courier New" w:hAnsi="Courier New" w:cs="Courier New"/>
+                <w:sz w:val="20"/>
+                <w:lang w:val="fr-FR"/>
+              </w:rPr>
+              <w:t xml:space="preserve">: </w:t>
+            </w:r>
+            <w:proofErr w:type="spellStart"/>
             <w:r>
               <w:rPr>
                 <w:rFonts w:ascii="Courier New" w:hAnsi="Courier New" w:cs="Courier New"/>
@@ -8015,6 +8525,7 @@
               </w:rPr>
               <w:t>name</w:t>
             </w:r>
+            <w:proofErr w:type="spellEnd"/>
           </w:p>
           <w:p>
             <w:pPr>
@@ -8053,7 +8564,151 @@
                 <w:sz w:val="20"/>
                 <w:lang w:val="fr-FR"/>
               </w:rPr>
-              <w:t>Server ask to client to leave this room (probably leaved from another device)</w:t>
+              <w:t xml:space="preserve">Server </w:t>
+            </w:r>
+            <w:proofErr w:type="spellStart"/>
+            <w:r>
+              <w:rPr>
+                <w:rFonts w:ascii="Courier New" w:hAnsi="Courier New" w:cs="Courier New"/>
+                <w:sz w:val="20"/>
+                <w:lang w:val="fr-FR"/>
+              </w:rPr>
+              <w:t>ask</w:t>
+            </w:r>
+            <w:proofErr w:type="spellEnd"/>
+            <w:r>
+              <w:rPr>
+                <w:rFonts w:ascii="Courier New" w:hAnsi="Courier New" w:cs="Courier New"/>
+                <w:sz w:val="20"/>
+                <w:lang w:val="fr-FR"/>
+              </w:rPr>
+              <w:t xml:space="preserve"> to client to </w:t>
+            </w:r>
+            <w:proofErr w:type="spellStart"/>
+            <w:r>
+              <w:rPr>
+                <w:rFonts w:ascii="Courier New" w:hAnsi="Courier New" w:cs="Courier New"/>
+                <w:sz w:val="20"/>
+                <w:lang w:val="fr-FR"/>
+              </w:rPr>
+              <w:t>leave</w:t>
+            </w:r>
+            <w:proofErr w:type="spellEnd"/>
+            <w:r>
+              <w:rPr>
+                <w:rFonts w:ascii="Courier New" w:hAnsi="Courier New" w:cs="Courier New"/>
+                <w:sz w:val="20"/>
+                <w:lang w:val="fr-FR"/>
+              </w:rPr>
+              <w:t xml:space="preserve"> </w:t>
+            </w:r>
+            <w:proofErr w:type="spellStart"/>
+            <w:r>
+              <w:rPr>
+                <w:rFonts w:ascii="Courier New" w:hAnsi="Courier New" w:cs="Courier New"/>
+                <w:sz w:val="20"/>
+                <w:lang w:val="fr-FR"/>
+              </w:rPr>
+              <w:t>this</w:t>
+            </w:r>
+            <w:proofErr w:type="spellEnd"/>
+            <w:r>
+              <w:rPr>
+                <w:rFonts w:ascii="Courier New" w:hAnsi="Courier New" w:cs="Courier New"/>
+                <w:sz w:val="20"/>
+                <w:lang w:val="fr-FR"/>
+              </w:rPr>
+              <w:t xml:space="preserve"> room (</w:t>
+            </w:r>
+            <w:proofErr w:type="spellStart"/>
+            <w:r>
+              <w:rPr>
+                <w:rFonts w:ascii="Courier New" w:hAnsi="Courier New" w:cs="Courier New"/>
+                <w:sz w:val="20"/>
+                <w:lang w:val="fr-FR"/>
+              </w:rPr>
+              <w:t>probably</w:t>
+            </w:r>
+            <w:proofErr w:type="spellEnd"/>
+            <w:r>
+              <w:rPr>
+                <w:rFonts w:ascii="Courier New" w:hAnsi="Courier New" w:cs="Courier New"/>
+                <w:sz w:val="20"/>
+                <w:lang w:val="fr-FR"/>
+              </w:rPr>
+              <w:t xml:space="preserve"> </w:t>
+            </w:r>
+            <w:proofErr w:type="spellStart"/>
+            <w:r>
+              <w:rPr>
+                <w:rFonts w:ascii="Courier New" w:hAnsi="Courier New" w:cs="Courier New"/>
+                <w:sz w:val="20"/>
+                <w:lang w:val="fr-FR"/>
+              </w:rPr>
+              <w:t>leaved</w:t>
+            </w:r>
+            <w:proofErr w:type="spellEnd"/>
+            <w:r>
+              <w:rPr>
+                <w:rFonts w:ascii="Courier New" w:hAnsi="Courier New" w:cs="Courier New"/>
+                <w:sz w:val="20"/>
+                <w:lang w:val="fr-FR"/>
+              </w:rPr>
+              <w:t xml:space="preserve"> </w:t>
+            </w:r>
+            <w:proofErr w:type="spellStart"/>
+            <w:r>
+              <w:rPr>
+                <w:rFonts w:ascii="Courier New" w:hAnsi="Courier New" w:cs="Courier New"/>
+                <w:sz w:val="20"/>
+                <w:lang w:val="fr-FR"/>
+              </w:rPr>
+              <w:t>from</w:t>
+            </w:r>
+            <w:proofErr w:type="spellEnd"/>
+            <w:r>
+              <w:rPr>
+                <w:rFonts w:ascii="Courier New" w:hAnsi="Courier New" w:cs="Courier New"/>
+                <w:sz w:val="20"/>
+                <w:lang w:val="fr-FR"/>
+              </w:rPr>
+              <w:t xml:space="preserve"> </w:t>
+            </w:r>
+            <w:proofErr w:type="spellStart"/>
+            <w:r>
+              <w:rPr>
+                <w:rFonts w:ascii="Courier New" w:hAnsi="Courier New" w:cs="Courier New"/>
+                <w:sz w:val="20"/>
+                <w:lang w:val="fr-FR"/>
+              </w:rPr>
+              <w:t>another</w:t>
+            </w:r>
+            <w:proofErr w:type="spellEnd"/>
+            <w:r>
+              <w:rPr>
+                <w:rFonts w:ascii="Courier New" w:hAnsi="Courier New" w:cs="Courier New"/>
+                <w:sz w:val="20"/>
+                <w:lang w:val="fr-FR"/>
+              </w:rPr>
+              <w:t xml:space="preserve"> </w:t>
+            </w:r>
+            <w:proofErr w:type="spellStart"/>
+            <w:r>
+              <w:rPr>
+                <w:rFonts w:ascii="Courier New" w:hAnsi="Courier New" w:cs="Courier New"/>
+                <w:sz w:val="20"/>
+                <w:lang w:val="fr-FR"/>
+              </w:rPr>
+              <w:t>device</w:t>
+            </w:r>
+            <w:proofErr w:type="spellEnd"/>
+            <w:r>
+              <w:rPr>
+                <w:rFonts w:ascii="Courier New" w:hAnsi="Courier New" w:cs="Courier New"/>
+                <w:sz w:val="20"/>
+                <w:lang w:val="fr-FR"/>
+              </w:rPr>
+              <w:t>)</w:t>
             </w:r>
           </w:p>
         </w:tc>
@@ -8114,6 +8769,7 @@
                 <w:sz w:val="18"/>
               </w:rPr>
             </w:pPr>
+            <w:proofErr w:type="spellStart"/>
             <w:r>
               <w:rPr>
                 <w:rFonts w:ascii="Courier New" w:hAnsi="Courier New" w:cs="Courier New"/>
@@ -8130,6 +8786,7 @@
               </w:rPr>
               <w:t>welcome</w:t>
             </w:r>
+            <w:proofErr w:type="spellEnd"/>
           </w:p>
         </w:tc>
         <w:tc>
@@ -8162,14 +8819,25 @@
                 <w:lang w:val="fr-FR"/>
               </w:rPr>
             </w:pPr>
-            <w:r>
-              <w:rPr>
-                <w:rFonts w:ascii="Courier New" w:hAnsi="Courier New" w:cs="Courier New"/>
-                <w:sz w:val="20"/>
-                <w:lang w:val="fr-FR"/>
-              </w:rPr>
-              <w:t xml:space="preserve">name: </w:t>
-            </w:r>
+            <w:proofErr w:type="spellStart"/>
+            <w:r>
+              <w:rPr>
+                <w:rFonts w:ascii="Courier New" w:hAnsi="Courier New" w:cs="Courier New"/>
+                <w:sz w:val="20"/>
+                <w:lang w:val="fr-FR"/>
+              </w:rPr>
+              <w:t>name</w:t>
+            </w:r>
+            <w:proofErr w:type="spellEnd"/>
+            <w:r>
+              <w:rPr>
+                <w:rFonts w:ascii="Courier New" w:hAnsi="Courier New" w:cs="Courier New"/>
+                <w:sz w:val="20"/>
+                <w:lang w:val="fr-FR"/>
+              </w:rPr>
+              <w:t xml:space="preserve">: </w:t>
+            </w:r>
+            <w:proofErr w:type="spellStart"/>
             <w:r>
               <w:rPr>
                 <w:rFonts w:ascii="Courier New" w:hAnsi="Courier New" w:cs="Courier New"/>
@@ -8179,6 +8847,7 @@
               </w:rPr>
               <w:t>name</w:t>
             </w:r>
+            <w:proofErr w:type="spellEnd"/>
             <w:r>
               <w:rPr>
                 <w:rFonts w:ascii="Courier New" w:hAnsi="Courier New" w:cs="Courier New"/>
@@ -8197,14 +8866,25 @@
                 <w:lang w:val="fr-FR"/>
               </w:rPr>
             </w:pPr>
-            <w:r>
-              <w:rPr>
-                <w:rFonts w:ascii="Courier New" w:hAnsi="Courier New" w:cs="Courier New"/>
-                <w:sz w:val="20"/>
-                <w:lang w:val="fr-FR"/>
-              </w:rPr>
-              <w:t xml:space="preserve">topic: </w:t>
-            </w:r>
+            <w:proofErr w:type="spellStart"/>
+            <w:r>
+              <w:rPr>
+                <w:rFonts w:ascii="Courier New" w:hAnsi="Courier New" w:cs="Courier New"/>
+                <w:sz w:val="20"/>
+                <w:lang w:val="fr-FR"/>
+              </w:rPr>
+              <w:t>topic</w:t>
+            </w:r>
+            <w:proofErr w:type="spellEnd"/>
+            <w:r>
+              <w:rPr>
+                <w:rFonts w:ascii="Courier New" w:hAnsi="Courier New" w:cs="Courier New"/>
+                <w:sz w:val="20"/>
+                <w:lang w:val="fr-FR"/>
+              </w:rPr>
+              <w:t xml:space="preserve">: </w:t>
+            </w:r>
+            <w:proofErr w:type="spellStart"/>
             <w:r>
               <w:rPr>
                 <w:rFonts w:ascii="Courier New" w:hAnsi="Courier New" w:cs="Courier New"/>
@@ -8212,24 +8892,44 @@
                 <w:sz w:val="20"/>
                 <w:lang w:val="fr-FR"/>
               </w:rPr>
-              <w:t>topic,</w:t>
-            </w:r>
-          </w:p>
-          <w:p>
-            <w:pPr>
-              <w:rPr>
-                <w:rFonts w:ascii="Courier New" w:hAnsi="Courier New" w:cs="Courier New"/>
-                <w:sz w:val="20"/>
-                <w:lang w:val="fr-FR"/>
-              </w:rPr>
-            </w:pPr>
-            <w:r>
-              <w:rPr>
-                <w:rFonts w:ascii="Courier New" w:hAnsi="Courier New" w:cs="Courier New"/>
-                <w:sz w:val="20"/>
-                <w:lang w:val="fr-FR"/>
-              </w:rPr>
-              <w:t>users:</w:t>
+              <w:t>topic</w:t>
+            </w:r>
+            <w:proofErr w:type="spellEnd"/>
+            <w:r>
+              <w:rPr>
+                <w:rFonts w:ascii="Courier New" w:hAnsi="Courier New" w:cs="Courier New"/>
+                <w:i/>
+                <w:sz w:val="20"/>
+                <w:lang w:val="fr-FR"/>
+              </w:rPr>
+              <w:t>,</w:t>
+            </w:r>
+          </w:p>
+          <w:p>
+            <w:pPr>
+              <w:rPr>
+                <w:rFonts w:ascii="Courier New" w:hAnsi="Courier New" w:cs="Courier New"/>
+                <w:sz w:val="20"/>
+                <w:lang w:val="fr-FR"/>
+              </w:rPr>
+            </w:pPr>
+            <w:proofErr w:type="spellStart"/>
+            <w:r>
+              <w:rPr>
+                <w:rFonts w:ascii="Courier New" w:hAnsi="Courier New" w:cs="Courier New"/>
+                <w:sz w:val="20"/>
+                <w:lang w:val="fr-FR"/>
+              </w:rPr>
+              <w:t>users</w:t>
+            </w:r>
+            <w:proofErr w:type="spellEnd"/>
+            <w:r>
+              <w:rPr>
+                <w:rFonts w:ascii="Courier New" w:hAnsi="Courier New" w:cs="Courier New"/>
+                <w:sz w:val="20"/>
+                <w:lang w:val="fr-FR"/>
+              </w:rPr>
+              <w:t>:</w:t>
             </w:r>
             <w:r>
               <w:rPr>
@@ -8272,14 +8972,70 @@
                 <w:lang w:val="fr-FR"/>
               </w:rPr>
             </w:pPr>
-            <w:r>
-              <w:rPr>
-                <w:rFonts w:ascii="Courier New" w:hAnsi="Courier New" w:cs="Courier New"/>
-                <w:sz w:val="20"/>
-                <w:lang w:val="fr-FR"/>
-              </w:rPr>
-              <w:t>Received after a successful room joining</w:t>
-            </w:r>
+            <w:proofErr w:type="spellStart"/>
+            <w:r>
+              <w:rPr>
+                <w:rFonts w:ascii="Courier New" w:hAnsi="Courier New" w:cs="Courier New"/>
+                <w:sz w:val="20"/>
+                <w:lang w:val="fr-FR"/>
+              </w:rPr>
+              <w:t>Received</w:t>
+            </w:r>
+            <w:proofErr w:type="spellEnd"/>
+            <w:r>
+              <w:rPr>
+                <w:rFonts w:ascii="Courier New" w:hAnsi="Courier New" w:cs="Courier New"/>
+                <w:sz w:val="20"/>
+                <w:lang w:val="fr-FR"/>
+              </w:rPr>
+              <w:t xml:space="preserve"> </w:t>
+            </w:r>
+            <w:proofErr w:type="spellStart"/>
+            <w:r>
+              <w:rPr>
+                <w:rFonts w:ascii="Courier New" w:hAnsi="Courier New" w:cs="Courier New"/>
+                <w:sz w:val="20"/>
+                <w:lang w:val="fr-FR"/>
+              </w:rPr>
+              <w:t>after</w:t>
+            </w:r>
+            <w:proofErr w:type="spellEnd"/>
+            <w:r>
+              <w:rPr>
+                <w:rFonts w:ascii="Courier New" w:hAnsi="Courier New" w:cs="Courier New"/>
+                <w:sz w:val="20"/>
+                <w:lang w:val="fr-FR"/>
+              </w:rPr>
+              <w:t xml:space="preserve"> a </w:t>
+            </w:r>
+            <w:proofErr w:type="spellStart"/>
+            <w:r>
+              <w:rPr>
+                <w:rFonts w:ascii="Courier New" w:hAnsi="Courier New" w:cs="Courier New"/>
+                <w:sz w:val="20"/>
+                <w:lang w:val="fr-FR"/>
+              </w:rPr>
+              <w:t>successful</w:t>
+            </w:r>
+            <w:proofErr w:type="spellEnd"/>
+            <w:r>
+              <w:rPr>
+                <w:rFonts w:ascii="Courier New" w:hAnsi="Courier New" w:cs="Courier New"/>
+                <w:sz w:val="20"/>
+                <w:lang w:val="fr-FR"/>
+              </w:rPr>
+              <w:t xml:space="preserve"> room </w:t>
+            </w:r>
+            <w:proofErr w:type="spellStart"/>
+            <w:r>
+              <w:rPr>
+                <w:rFonts w:ascii="Courier New" w:hAnsi="Courier New" w:cs="Courier New"/>
+                <w:sz w:val="20"/>
+                <w:lang w:val="fr-FR"/>
+              </w:rPr>
+              <w:t>joining</w:t>
+            </w:r>
+            <w:proofErr w:type="spellEnd"/>
           </w:p>
         </w:tc>
       </w:tr>
@@ -8339,6 +9095,7 @@
                 <w:sz w:val="18"/>
               </w:rPr>
             </w:pPr>
+            <w:proofErr w:type="spellStart"/>
             <w:r>
               <w:rPr>
                 <w:rFonts w:ascii="Courier New" w:hAnsi="Courier New" w:cs="Courier New"/>
@@ -8347,6 +9104,7 @@
               </w:rPr>
               <w:t>room:topic</w:t>
             </w:r>
+            <w:proofErr w:type="spellEnd"/>
           </w:p>
         </w:tc>
         <w:tc>
@@ -8379,14 +9137,25 @@
                 <w:lang w:val="fr-FR"/>
               </w:rPr>
             </w:pPr>
-            <w:r>
-              <w:rPr>
-                <w:rFonts w:ascii="Courier New" w:hAnsi="Courier New" w:cs="Courier New"/>
-                <w:sz w:val="20"/>
-                <w:lang w:val="fr-FR"/>
-              </w:rPr>
-              <w:t xml:space="preserve">name: </w:t>
-            </w:r>
+            <w:proofErr w:type="spellStart"/>
+            <w:r>
+              <w:rPr>
+                <w:rFonts w:ascii="Courier New" w:hAnsi="Courier New" w:cs="Courier New"/>
+                <w:sz w:val="20"/>
+                <w:lang w:val="fr-FR"/>
+              </w:rPr>
+              <w:t>name</w:t>
+            </w:r>
+            <w:proofErr w:type="spellEnd"/>
+            <w:r>
+              <w:rPr>
+                <w:rFonts w:ascii="Courier New" w:hAnsi="Courier New" w:cs="Courier New"/>
+                <w:sz w:val="20"/>
+                <w:lang w:val="fr-FR"/>
+              </w:rPr>
+              <w:t xml:space="preserve">: </w:t>
+            </w:r>
+            <w:proofErr w:type="spellStart"/>
             <w:r>
               <w:rPr>
                 <w:rFonts w:ascii="Courier New" w:hAnsi="Courier New" w:cs="Courier New"/>
@@ -8396,6 +9165,7 @@
               </w:rPr>
               <w:t>name</w:t>
             </w:r>
+            <w:proofErr w:type="spellEnd"/>
             <w:r>
               <w:rPr>
                 <w:rFonts w:ascii="Courier New" w:hAnsi="Courier New" w:cs="Courier New"/>
@@ -8414,14 +9184,25 @@
                 <w:lang w:val="fr-FR"/>
               </w:rPr>
             </w:pPr>
-            <w:r>
-              <w:rPr>
-                <w:rFonts w:ascii="Courier New" w:hAnsi="Courier New" w:cs="Courier New"/>
-                <w:sz w:val="20"/>
-                <w:lang w:val="fr-FR"/>
-              </w:rPr>
-              <w:t xml:space="preserve">topic: </w:t>
-            </w:r>
+            <w:proofErr w:type="spellStart"/>
+            <w:r>
+              <w:rPr>
+                <w:rFonts w:ascii="Courier New" w:hAnsi="Courier New" w:cs="Courier New"/>
+                <w:sz w:val="20"/>
+                <w:lang w:val="fr-FR"/>
+              </w:rPr>
+              <w:t>topic</w:t>
+            </w:r>
+            <w:proofErr w:type="spellEnd"/>
+            <w:r>
+              <w:rPr>
+                <w:rFonts w:ascii="Courier New" w:hAnsi="Courier New" w:cs="Courier New"/>
+                <w:sz w:val="20"/>
+                <w:lang w:val="fr-FR"/>
+              </w:rPr>
+              <w:t xml:space="preserve">: </w:t>
+            </w:r>
+            <w:proofErr w:type="spellStart"/>
             <w:r>
               <w:rPr>
                 <w:rFonts w:ascii="Courier New" w:hAnsi="Courier New" w:cs="Courier New"/>
@@ -8431,6 +9212,7 @@
               </w:rPr>
               <w:t>topic</w:t>
             </w:r>
+            <w:proofErr w:type="spellEnd"/>
           </w:p>
           <w:p>
             <w:pPr>
@@ -8470,8 +9252,54 @@
                 <w:sz w:val="20"/>
                 <w:lang w:val="fr-FR"/>
               </w:rPr>
-              <w:t>A client try to change a room topic</w:t>
-            </w:r>
+              <w:t xml:space="preserve">A client </w:t>
+            </w:r>
+            <w:proofErr w:type="spellStart"/>
+            <w:r>
+              <w:rPr>
+                <w:rFonts w:ascii="Courier New" w:hAnsi="Courier New" w:cs="Courier New"/>
+                <w:sz w:val="20"/>
+                <w:lang w:val="fr-FR"/>
+              </w:rPr>
+              <w:t>try</w:t>
+            </w:r>
+            <w:proofErr w:type="spellEnd"/>
+            <w:r>
+              <w:rPr>
+                <w:rFonts w:ascii="Courier New" w:hAnsi="Courier New" w:cs="Courier New"/>
+                <w:sz w:val="20"/>
+                <w:lang w:val="fr-FR"/>
+              </w:rPr>
+              <w:t xml:space="preserve"> to change </w:t>
+            </w:r>
+            <w:proofErr w:type="gramStart"/>
+            <w:r>
+              <w:rPr>
+                <w:rFonts w:ascii="Courier New" w:hAnsi="Courier New" w:cs="Courier New"/>
+                <w:sz w:val="20"/>
+                <w:lang w:val="fr-FR"/>
+              </w:rPr>
+              <w:t>a</w:t>
+            </w:r>
+            <w:proofErr w:type="gramEnd"/>
+            <w:r>
+              <w:rPr>
+                <w:rFonts w:ascii="Courier New" w:hAnsi="Courier New" w:cs="Courier New"/>
+                <w:sz w:val="20"/>
+                <w:lang w:val="fr-FR"/>
+              </w:rPr>
+              <w:t xml:space="preserve"> room </w:t>
+            </w:r>
+            <w:proofErr w:type="spellStart"/>
+            <w:r>
+              <w:rPr>
+                <w:rFonts w:ascii="Courier New" w:hAnsi="Courier New" w:cs="Courier New"/>
+                <w:sz w:val="20"/>
+                <w:lang w:val="fr-FR"/>
+              </w:rPr>
+              <w:t>topic</w:t>
+            </w:r>
+            <w:proofErr w:type="spellEnd"/>
           </w:p>
         </w:tc>
       </w:tr>
@@ -8531,6 +9359,7 @@
                 <w:sz w:val="18"/>
               </w:rPr>
             </w:pPr>
+            <w:proofErr w:type="spellStart"/>
             <w:r>
               <w:rPr>
                 <w:rFonts w:ascii="Courier New" w:hAnsi="Courier New" w:cs="Courier New"/>
@@ -8539,6 +9368,7 @@
               </w:rPr>
               <w:t>room:topic</w:t>
             </w:r>
+            <w:proofErr w:type="spellEnd"/>
           </w:p>
         </w:tc>
         <w:tc>
@@ -8571,14 +9401,25 @@
                 <w:lang w:val="fr-FR"/>
               </w:rPr>
             </w:pPr>
-            <w:r>
-              <w:rPr>
-                <w:rFonts w:ascii="Courier New" w:hAnsi="Courier New" w:cs="Courier New"/>
-                <w:sz w:val="20"/>
-                <w:lang w:val="fr-FR"/>
-              </w:rPr>
-              <w:t xml:space="preserve">name: </w:t>
-            </w:r>
+            <w:proofErr w:type="spellStart"/>
+            <w:r>
+              <w:rPr>
+                <w:rFonts w:ascii="Courier New" w:hAnsi="Courier New" w:cs="Courier New"/>
+                <w:sz w:val="20"/>
+                <w:lang w:val="fr-FR"/>
+              </w:rPr>
+              <w:t>name</w:t>
+            </w:r>
+            <w:proofErr w:type="spellEnd"/>
+            <w:r>
+              <w:rPr>
+                <w:rFonts w:ascii="Courier New" w:hAnsi="Courier New" w:cs="Courier New"/>
+                <w:sz w:val="20"/>
+                <w:lang w:val="fr-FR"/>
+              </w:rPr>
+              <w:t xml:space="preserve">: </w:t>
+            </w:r>
+            <w:proofErr w:type="spellStart"/>
             <w:r>
               <w:rPr>
                 <w:rFonts w:ascii="Courier New" w:hAnsi="Courier New" w:cs="Courier New"/>
@@ -8588,6 +9429,7 @@
               </w:rPr>
               <w:t>name</w:t>
             </w:r>
+            <w:proofErr w:type="spellEnd"/>
             <w:r>
               <w:rPr>
                 <w:rFonts w:ascii="Courier New" w:hAnsi="Courier New" w:cs="Courier New"/>
@@ -8606,14 +9448,25 @@
                 <w:lang w:val="fr-FR"/>
               </w:rPr>
             </w:pPr>
-            <w:r>
-              <w:rPr>
-                <w:rFonts w:ascii="Courier New" w:hAnsi="Courier New" w:cs="Courier New"/>
-                <w:sz w:val="20"/>
-                <w:lang w:val="fr-FR"/>
-              </w:rPr>
-              <w:t xml:space="preserve">topic: </w:t>
-            </w:r>
+            <w:proofErr w:type="spellStart"/>
+            <w:r>
+              <w:rPr>
+                <w:rFonts w:ascii="Courier New" w:hAnsi="Courier New" w:cs="Courier New"/>
+                <w:sz w:val="20"/>
+                <w:lang w:val="fr-FR"/>
+              </w:rPr>
+              <w:t>topic</w:t>
+            </w:r>
+            <w:proofErr w:type="spellEnd"/>
+            <w:r>
+              <w:rPr>
+                <w:rFonts w:ascii="Courier New" w:hAnsi="Courier New" w:cs="Courier New"/>
+                <w:sz w:val="20"/>
+                <w:lang w:val="fr-FR"/>
+              </w:rPr>
+              <w:t xml:space="preserve">: </w:t>
+            </w:r>
+            <w:proofErr w:type="spellStart"/>
             <w:r>
               <w:rPr>
                 <w:rFonts w:ascii="Courier New" w:hAnsi="Courier New" w:cs="Courier New"/>
@@ -8623,6 +9476,7 @@
               </w:rPr>
               <w:t>topic</w:t>
             </w:r>
+            <w:proofErr w:type="spellEnd"/>
           </w:p>
           <w:p>
             <w:pPr>
@@ -8661,8 +9515,90 @@
                 <w:sz w:val="20"/>
                 <w:lang w:val="fr-FR"/>
               </w:rPr>
-              <w:t>Server inform room user that topic has changed</w:t>
-            </w:r>
+              <w:t xml:space="preserve">Server </w:t>
+            </w:r>
+            <w:proofErr w:type="spellStart"/>
+            <w:r>
+              <w:rPr>
+                <w:rFonts w:ascii="Courier New" w:hAnsi="Courier New" w:cs="Courier New"/>
+                <w:sz w:val="20"/>
+                <w:lang w:val="fr-FR"/>
+              </w:rPr>
+              <w:t>inform</w:t>
+            </w:r>
+            <w:proofErr w:type="spellEnd"/>
+            <w:r>
+              <w:rPr>
+                <w:rFonts w:ascii="Courier New" w:hAnsi="Courier New" w:cs="Courier New"/>
+                <w:sz w:val="20"/>
+                <w:lang w:val="fr-FR"/>
+              </w:rPr>
+              <w:t xml:space="preserve"> room </w:t>
+            </w:r>
+            <w:proofErr w:type="gramStart"/>
+            <w:r>
+              <w:rPr>
+                <w:rFonts w:ascii="Courier New" w:hAnsi="Courier New" w:cs="Courier New"/>
+                <w:sz w:val="20"/>
+                <w:lang w:val="fr-FR"/>
+              </w:rPr>
+              <w:t>user</w:t>
+            </w:r>
+            <w:proofErr w:type="gramEnd"/>
+            <w:r>
+              <w:rPr>
+                <w:rFonts w:ascii="Courier New" w:hAnsi="Courier New" w:cs="Courier New"/>
+                <w:sz w:val="20"/>
+                <w:lang w:val="fr-FR"/>
+              </w:rPr>
+              <w:t xml:space="preserve"> </w:t>
+            </w:r>
+            <w:proofErr w:type="spellStart"/>
+            <w:r>
+              <w:rPr>
+                <w:rFonts w:ascii="Courier New" w:hAnsi="Courier New" w:cs="Courier New"/>
+                <w:sz w:val="20"/>
+                <w:lang w:val="fr-FR"/>
+              </w:rPr>
+              <w:t>that</w:t>
+            </w:r>
+            <w:proofErr w:type="spellEnd"/>
+            <w:r>
+              <w:rPr>
+                <w:rFonts w:ascii="Courier New" w:hAnsi="Courier New" w:cs="Courier New"/>
+                <w:sz w:val="20"/>
+                <w:lang w:val="fr-FR"/>
+              </w:rPr>
+              <w:t xml:space="preserve"> </w:t>
+            </w:r>
+            <w:proofErr w:type="spellStart"/>
+            <w:r>
+              <w:rPr>
+                <w:rFonts w:ascii="Courier New" w:hAnsi="Courier New" w:cs="Courier New"/>
+                <w:sz w:val="20"/>
+                <w:lang w:val="fr-FR"/>
+              </w:rPr>
+              <w:t>topic</w:t>
+            </w:r>
+            <w:proofErr w:type="spellEnd"/>
+            <w:r>
+              <w:rPr>
+                <w:rFonts w:ascii="Courier New" w:hAnsi="Courier New" w:cs="Courier New"/>
+                <w:sz w:val="20"/>
+                <w:lang w:val="fr-FR"/>
+              </w:rPr>
+              <w:t xml:space="preserve"> has </w:t>
+            </w:r>
+            <w:proofErr w:type="spellStart"/>
+            <w:r>
+              <w:rPr>
+                <w:rFonts w:ascii="Courier New" w:hAnsi="Courier New" w:cs="Courier New"/>
+                <w:sz w:val="20"/>
+                <w:lang w:val="fr-FR"/>
+              </w:rPr>
+              <w:t>changed</w:t>
+            </w:r>
+            <w:proofErr w:type="spellEnd"/>
           </w:p>
         </w:tc>
       </w:tr>
@@ -8722,6 +9658,7 @@
                 <w:sz w:val="18"/>
               </w:rPr>
             </w:pPr>
+            <w:proofErr w:type="spellStart"/>
             <w:r>
               <w:rPr>
                 <w:rFonts w:ascii="Courier New" w:hAnsi="Courier New" w:cs="Courier New"/>
@@ -8738,6 +9675,7 @@
               </w:rPr>
               <w:t>in</w:t>
             </w:r>
+            <w:proofErr w:type="spellEnd"/>
           </w:p>
         </w:tc>
         <w:tc>
@@ -8770,6 +9708,7 @@
                 <w:lang w:val="fr-FR"/>
               </w:rPr>
             </w:pPr>
+            <w:proofErr w:type="spellStart"/>
             <w:r>
               <w:rPr>
                 <w:rFonts w:ascii="Courier New" w:hAnsi="Courier New" w:cs="Courier New"/>
@@ -8778,6 +9717,7 @@
               </w:rPr>
               <w:t>name</w:t>
             </w:r>
+            <w:proofErr w:type="spellEnd"/>
             <w:r>
               <w:rPr>
                 <w:rFonts w:ascii="Courier New" w:hAnsi="Courier New" w:cs="Courier New"/>
@@ -8786,6 +9726,7 @@
               </w:rPr>
               <w:t xml:space="preserve">: </w:t>
             </w:r>
+            <w:proofErr w:type="spellStart"/>
             <w:r>
               <w:rPr>
                 <w:rFonts w:ascii="Courier New" w:hAnsi="Courier New" w:cs="Courier New"/>
@@ -8795,6 +9736,7 @@
               </w:rPr>
               <w:t>name</w:t>
             </w:r>
+            <w:proofErr w:type="spellEnd"/>
             <w:r>
               <w:rPr>
                 <w:rFonts w:ascii="Courier New" w:hAnsi="Courier New" w:cs="Courier New"/>
@@ -8812,14 +9754,25 @@
                 <w:lang w:val="fr-FR"/>
               </w:rPr>
             </w:pPr>
-            <w:r>
-              <w:rPr>
-                <w:rFonts w:ascii="Courier New" w:hAnsi="Courier New" w:cs="Courier New"/>
-                <w:sz w:val="20"/>
-                <w:lang w:val="fr-FR"/>
-              </w:rPr>
-              <w:t xml:space="preserve">username: </w:t>
-            </w:r>
+            <w:proofErr w:type="spellStart"/>
+            <w:r>
+              <w:rPr>
+                <w:rFonts w:ascii="Courier New" w:hAnsi="Courier New" w:cs="Courier New"/>
+                <w:sz w:val="20"/>
+                <w:lang w:val="fr-FR"/>
+              </w:rPr>
+              <w:t>username</w:t>
+            </w:r>
+            <w:proofErr w:type="spellEnd"/>
+            <w:r>
+              <w:rPr>
+                <w:rFonts w:ascii="Courier New" w:hAnsi="Courier New" w:cs="Courier New"/>
+                <w:sz w:val="20"/>
+                <w:lang w:val="fr-FR"/>
+              </w:rPr>
+              <w:t xml:space="preserve">: </w:t>
+            </w:r>
+            <w:proofErr w:type="spellStart"/>
             <w:r>
               <w:rPr>
                 <w:rFonts w:ascii="Courier New" w:hAnsi="Courier New" w:cs="Courier New"/>
@@ -8829,6 +9782,7 @@
               </w:rPr>
               <w:t>username</w:t>
             </w:r>
+            <w:proofErr w:type="spellEnd"/>
             <w:r>
               <w:rPr>
                 <w:rFonts w:ascii="Courier New" w:hAnsi="Courier New" w:cs="Courier New"/>
@@ -8902,7 +9856,97 @@
                 <w:sz w:val="20"/>
                 <w:lang w:val="fr-FR"/>
               </w:rPr>
-              <w:t>Server informs client that this user has joined the room</w:t>
+              <w:t xml:space="preserve">Server </w:t>
+            </w:r>
+            <w:proofErr w:type="spellStart"/>
+            <w:r>
+              <w:rPr>
+                <w:rFonts w:ascii="Courier New" w:hAnsi="Courier New" w:cs="Courier New"/>
+                <w:sz w:val="20"/>
+                <w:lang w:val="fr-FR"/>
+              </w:rPr>
+              <w:t>informs</w:t>
+            </w:r>
+            <w:proofErr w:type="spellEnd"/>
+            <w:r>
+              <w:rPr>
+                <w:rFonts w:ascii="Courier New" w:hAnsi="Courier New" w:cs="Courier New"/>
+                <w:sz w:val="20"/>
+                <w:lang w:val="fr-FR"/>
+              </w:rPr>
+              <w:t xml:space="preserve"> client </w:t>
+            </w:r>
+            <w:proofErr w:type="spellStart"/>
+            <w:r>
+              <w:rPr>
+                <w:rFonts w:ascii="Courier New" w:hAnsi="Courier New" w:cs="Courier New"/>
+                <w:sz w:val="20"/>
+                <w:lang w:val="fr-FR"/>
+              </w:rPr>
+              <w:t>that</w:t>
+            </w:r>
+            <w:proofErr w:type="spellEnd"/>
+            <w:r>
+              <w:rPr>
+                <w:rFonts w:ascii="Courier New" w:hAnsi="Courier New" w:cs="Courier New"/>
+                <w:sz w:val="20"/>
+                <w:lang w:val="fr-FR"/>
+              </w:rPr>
+              <w:t xml:space="preserve"> </w:t>
+            </w:r>
+            <w:proofErr w:type="spellStart"/>
+            <w:r>
+              <w:rPr>
+                <w:rFonts w:ascii="Courier New" w:hAnsi="Courier New" w:cs="Courier New"/>
+                <w:sz w:val="20"/>
+                <w:lang w:val="fr-FR"/>
+              </w:rPr>
+              <w:t>this</w:t>
+            </w:r>
+            <w:proofErr w:type="spellEnd"/>
+            <w:r>
+              <w:rPr>
+                <w:rFonts w:ascii="Courier New" w:hAnsi="Courier New" w:cs="Courier New"/>
+                <w:sz w:val="20"/>
+                <w:lang w:val="fr-FR"/>
+              </w:rPr>
+              <w:t xml:space="preserve"> </w:t>
+            </w:r>
+            <w:proofErr w:type="gramStart"/>
+            <w:r>
+              <w:rPr>
+                <w:rFonts w:ascii="Courier New" w:hAnsi="Courier New" w:cs="Courier New"/>
+                <w:sz w:val="20"/>
+                <w:lang w:val="fr-FR"/>
+              </w:rPr>
+              <w:t>user</w:t>
+            </w:r>
+            <w:proofErr w:type="gramEnd"/>
+            <w:r>
+              <w:rPr>
+                <w:rFonts w:ascii="Courier New" w:hAnsi="Courier New" w:cs="Courier New"/>
+                <w:sz w:val="20"/>
+                <w:lang w:val="fr-FR"/>
+              </w:rPr>
+              <w:t xml:space="preserve"> has </w:t>
+            </w:r>
+            <w:proofErr w:type="spellStart"/>
+            <w:r>
+              <w:rPr>
+                <w:rFonts w:ascii="Courier New" w:hAnsi="Courier New" w:cs="Courier New"/>
+                <w:sz w:val="20"/>
+                <w:lang w:val="fr-FR"/>
+              </w:rPr>
+              <w:t>joined</w:t>
+            </w:r>
+            <w:proofErr w:type="spellEnd"/>
+            <w:r>
+              <w:rPr>
+                <w:rFonts w:ascii="Courier New" w:hAnsi="Courier New" w:cs="Courier New"/>
+                <w:sz w:val="20"/>
+                <w:lang w:val="fr-FR"/>
+              </w:rPr>
+              <w:t xml:space="preserve"> the room</w:t>
             </w:r>
           </w:p>
         </w:tc>
@@ -8963,6 +10007,7 @@
                 <w:sz w:val="18"/>
               </w:rPr>
             </w:pPr>
+            <w:proofErr w:type="spellStart"/>
             <w:r>
               <w:rPr>
                 <w:rFonts w:ascii="Courier New" w:hAnsi="Courier New" w:cs="Courier New"/>
@@ -8979,6 +10024,7 @@
               </w:rPr>
               <w:t>out</w:t>
             </w:r>
+            <w:proofErr w:type="spellEnd"/>
           </w:p>
         </w:tc>
         <w:tc>
@@ -9011,6 +10057,7 @@
                 <w:lang w:val="fr-FR"/>
               </w:rPr>
             </w:pPr>
+            <w:proofErr w:type="spellStart"/>
             <w:r>
               <w:rPr>
                 <w:rFonts w:ascii="Courier New" w:hAnsi="Courier New" w:cs="Courier New"/>
@@ -9019,6 +10066,7 @@
               </w:rPr>
               <w:t>name</w:t>
             </w:r>
+            <w:proofErr w:type="spellEnd"/>
             <w:r>
               <w:rPr>
                 <w:rFonts w:ascii="Courier New" w:hAnsi="Courier New" w:cs="Courier New"/>
@@ -9027,6 +10075,7 @@
               </w:rPr>
               <w:t xml:space="preserve">: </w:t>
             </w:r>
+            <w:proofErr w:type="spellStart"/>
             <w:r>
               <w:rPr>
                 <w:rFonts w:ascii="Courier New" w:hAnsi="Courier New" w:cs="Courier New"/>
@@ -9035,6 +10084,7 @@
               </w:rPr>
               <w:t>name</w:t>
             </w:r>
+            <w:proofErr w:type="spellEnd"/>
             <w:r>
               <w:rPr>
                 <w:rFonts w:ascii="Courier New" w:hAnsi="Courier New" w:cs="Courier New"/>
@@ -9052,14 +10102,25 @@
                 <w:lang w:val="fr-FR"/>
               </w:rPr>
             </w:pPr>
-            <w:r>
-              <w:rPr>
-                <w:rFonts w:ascii="Courier New" w:hAnsi="Courier New" w:cs="Courier New"/>
-                <w:sz w:val="20"/>
-                <w:lang w:val="fr-FR"/>
-              </w:rPr>
-              <w:t xml:space="preserve">username: </w:t>
-            </w:r>
+            <w:proofErr w:type="spellStart"/>
+            <w:r>
+              <w:rPr>
+                <w:rFonts w:ascii="Courier New" w:hAnsi="Courier New" w:cs="Courier New"/>
+                <w:sz w:val="20"/>
+                <w:lang w:val="fr-FR"/>
+              </w:rPr>
+              <w:t>username</w:t>
+            </w:r>
+            <w:proofErr w:type="spellEnd"/>
+            <w:r>
+              <w:rPr>
+                <w:rFonts w:ascii="Courier New" w:hAnsi="Courier New" w:cs="Courier New"/>
+                <w:sz w:val="20"/>
+                <w:lang w:val="fr-FR"/>
+              </w:rPr>
+              <w:t xml:space="preserve">: </w:t>
+            </w:r>
+            <w:proofErr w:type="spellStart"/>
             <w:r>
               <w:rPr>
                 <w:rFonts w:ascii="Courier New" w:hAnsi="Courier New" w:cs="Courier New"/>
@@ -9069,6 +10130,7 @@
               </w:rPr>
               <w:t>username</w:t>
             </w:r>
+            <w:proofErr w:type="spellEnd"/>
           </w:p>
           <w:p>
             <w:pPr>
@@ -9107,7 +10169,97 @@
                 <w:sz w:val="20"/>
                 <w:lang w:val="fr-FR"/>
               </w:rPr>
-              <w:t>Server informs client that this user has leaved the room</w:t>
+              <w:t xml:space="preserve">Server </w:t>
+            </w:r>
+            <w:proofErr w:type="spellStart"/>
+            <w:r>
+              <w:rPr>
+                <w:rFonts w:ascii="Courier New" w:hAnsi="Courier New" w:cs="Courier New"/>
+                <w:sz w:val="20"/>
+                <w:lang w:val="fr-FR"/>
+              </w:rPr>
+              <w:t>informs</w:t>
+            </w:r>
+            <w:proofErr w:type="spellEnd"/>
+            <w:r>
+              <w:rPr>
+                <w:rFonts w:ascii="Courier New" w:hAnsi="Courier New" w:cs="Courier New"/>
+                <w:sz w:val="20"/>
+                <w:lang w:val="fr-FR"/>
+              </w:rPr>
+              <w:t xml:space="preserve"> client </w:t>
+            </w:r>
+            <w:proofErr w:type="spellStart"/>
+            <w:r>
+              <w:rPr>
+                <w:rFonts w:ascii="Courier New" w:hAnsi="Courier New" w:cs="Courier New"/>
+                <w:sz w:val="20"/>
+                <w:lang w:val="fr-FR"/>
+              </w:rPr>
+              <w:t>that</w:t>
+            </w:r>
+            <w:proofErr w:type="spellEnd"/>
+            <w:r>
+              <w:rPr>
+                <w:rFonts w:ascii="Courier New" w:hAnsi="Courier New" w:cs="Courier New"/>
+                <w:sz w:val="20"/>
+                <w:lang w:val="fr-FR"/>
+              </w:rPr>
+              <w:t xml:space="preserve"> </w:t>
+            </w:r>
+            <w:proofErr w:type="spellStart"/>
+            <w:r>
+              <w:rPr>
+                <w:rFonts w:ascii="Courier New" w:hAnsi="Courier New" w:cs="Courier New"/>
+                <w:sz w:val="20"/>
+                <w:lang w:val="fr-FR"/>
+              </w:rPr>
+              <w:t>this</w:t>
+            </w:r>
+            <w:proofErr w:type="spellEnd"/>
+            <w:r>
+              <w:rPr>
+                <w:rFonts w:ascii="Courier New" w:hAnsi="Courier New" w:cs="Courier New"/>
+                <w:sz w:val="20"/>
+                <w:lang w:val="fr-FR"/>
+              </w:rPr>
+              <w:t xml:space="preserve"> </w:t>
+            </w:r>
+            <w:proofErr w:type="gramStart"/>
+            <w:r>
+              <w:rPr>
+                <w:rFonts w:ascii="Courier New" w:hAnsi="Courier New" w:cs="Courier New"/>
+                <w:sz w:val="20"/>
+                <w:lang w:val="fr-FR"/>
+              </w:rPr>
+              <w:t>user</w:t>
+            </w:r>
+            <w:proofErr w:type="gramEnd"/>
+            <w:r>
+              <w:rPr>
+                <w:rFonts w:ascii="Courier New" w:hAnsi="Courier New" w:cs="Courier New"/>
+                <w:sz w:val="20"/>
+                <w:lang w:val="fr-FR"/>
+              </w:rPr>
+              <w:t xml:space="preserve"> has </w:t>
+            </w:r>
+            <w:proofErr w:type="spellStart"/>
+            <w:r>
+              <w:rPr>
+                <w:rFonts w:ascii="Courier New" w:hAnsi="Courier New" w:cs="Courier New"/>
+                <w:sz w:val="20"/>
+                <w:lang w:val="fr-FR"/>
+              </w:rPr>
+              <w:t>leaved</w:t>
+            </w:r>
+            <w:proofErr w:type="spellEnd"/>
+            <w:r>
+              <w:rPr>
+                <w:rFonts w:ascii="Courier New" w:hAnsi="Courier New" w:cs="Courier New"/>
+                <w:sz w:val="20"/>
+                <w:lang w:val="fr-FR"/>
+              </w:rPr>
+              <w:t xml:space="preserve"> the room</w:t>
             </w:r>
           </w:p>
         </w:tc>
@@ -9168,6 +10320,7 @@
                 <w:sz w:val="18"/>
               </w:rPr>
             </w:pPr>
+            <w:proofErr w:type="spellStart"/>
             <w:r>
               <w:rPr>
                 <w:rFonts w:ascii="Courier New" w:hAnsi="Courier New" w:cs="Courier New"/>
@@ -9176,6 +10329,7 @@
               </w:rPr>
               <w:t>room:message</w:t>
             </w:r>
+            <w:proofErr w:type="spellEnd"/>
           </w:p>
         </w:tc>
         <w:tc>
@@ -9208,6 +10362,7 @@
                 <w:lang w:val="fr-FR"/>
               </w:rPr>
             </w:pPr>
+            <w:proofErr w:type="spellStart"/>
             <w:r>
               <w:rPr>
                 <w:rFonts w:ascii="Courier New" w:hAnsi="Courier New" w:cs="Courier New"/>
@@ -9216,6 +10371,7 @@
               </w:rPr>
               <w:t>name</w:t>
             </w:r>
+            <w:proofErr w:type="spellEnd"/>
             <w:r>
               <w:rPr>
                 <w:rFonts w:ascii="Courier New" w:hAnsi="Courier New" w:cs="Courier New"/>
@@ -9224,6 +10380,7 @@
               </w:rPr>
               <w:t xml:space="preserve">: </w:t>
             </w:r>
+            <w:proofErr w:type="spellStart"/>
             <w:r>
               <w:rPr>
                 <w:rFonts w:ascii="Courier New" w:hAnsi="Courier New" w:cs="Courier New"/>
@@ -9233,6 +10390,7 @@
               </w:rPr>
               <w:t>name</w:t>
             </w:r>
+            <w:proofErr w:type="spellEnd"/>
             <w:r>
               <w:rPr>
                 <w:rFonts w:ascii="Courier New" w:hAnsi="Courier New" w:cs="Courier New"/>
@@ -9366,6 +10524,7 @@
                 <w:sz w:val="18"/>
               </w:rPr>
             </w:pPr>
+            <w:proofErr w:type="spellStart"/>
             <w:r>
               <w:rPr>
                 <w:rFonts w:ascii="Courier New" w:hAnsi="Courier New" w:cs="Courier New"/>
@@ -9374,6 +10533,7 @@
               </w:rPr>
               <w:t>room:message</w:t>
             </w:r>
+            <w:proofErr w:type="spellEnd"/>
           </w:p>
         </w:tc>
         <w:tc>
@@ -9406,6 +10566,7 @@
                 <w:lang w:val="fr-FR"/>
               </w:rPr>
             </w:pPr>
+            <w:proofErr w:type="spellStart"/>
             <w:r>
               <w:rPr>
                 <w:rFonts w:ascii="Courier New" w:hAnsi="Courier New" w:cs="Courier New"/>
@@ -9414,6 +10575,7 @@
               </w:rPr>
               <w:t>name</w:t>
             </w:r>
+            <w:proofErr w:type="spellEnd"/>
             <w:r>
               <w:rPr>
                 <w:rFonts w:ascii="Courier New" w:hAnsi="Courier New" w:cs="Courier New"/>
@@ -9422,6 +10584,7 @@
               </w:rPr>
               <w:t xml:space="preserve">: </w:t>
             </w:r>
+            <w:proofErr w:type="spellStart"/>
             <w:r>
               <w:rPr>
                 <w:rFonts w:ascii="Courier New" w:hAnsi="Courier New" w:cs="Courier New"/>
@@ -9430,6 +10593,7 @@
               </w:rPr>
               <w:t>name</w:t>
             </w:r>
+            <w:proofErr w:type="spellEnd"/>
             <w:r>
               <w:rPr>
                 <w:rFonts w:ascii="Courier New" w:hAnsi="Courier New" w:cs="Courier New"/>
@@ -9515,14 +10679,25 @@
                 <w:lang w:val="fr-FR"/>
               </w:rPr>
             </w:pPr>
-            <w:r>
-              <w:rPr>
-                <w:rFonts w:ascii="Courier New" w:hAnsi="Courier New" w:cs="Courier New"/>
-                <w:sz w:val="20"/>
-                <w:lang w:val="fr-FR"/>
-              </w:rPr>
-              <w:t xml:space="preserve">username: </w:t>
-            </w:r>
+            <w:proofErr w:type="spellStart"/>
+            <w:r>
+              <w:rPr>
+                <w:rFonts w:ascii="Courier New" w:hAnsi="Courier New" w:cs="Courier New"/>
+                <w:sz w:val="20"/>
+                <w:lang w:val="fr-FR"/>
+              </w:rPr>
+              <w:t>username</w:t>
+            </w:r>
+            <w:proofErr w:type="spellEnd"/>
+            <w:r>
+              <w:rPr>
+                <w:rFonts w:ascii="Courier New" w:hAnsi="Courier New" w:cs="Courier New"/>
+                <w:sz w:val="20"/>
+                <w:lang w:val="fr-FR"/>
+              </w:rPr>
+              <w:t xml:space="preserve">: </w:t>
+            </w:r>
+            <w:proofErr w:type="spellStart"/>
             <w:r>
               <w:rPr>
                 <w:rFonts w:ascii="Courier New" w:hAnsi="Courier New" w:cs="Courier New"/>
@@ -9532,6 +10707,7 @@
               </w:rPr>
               <w:t>username</w:t>
             </w:r>
+            <w:proofErr w:type="spellEnd"/>
             <w:r>
               <w:rPr>
                 <w:rFonts w:ascii="Courier New" w:hAnsi="Courier New" w:cs="Courier New"/>
@@ -9604,7 +10780,43 @@
                 <w:sz w:val="20"/>
                 <w:lang w:val="fr-FR"/>
               </w:rPr>
-              <w:t>Server send a posted message to the client</w:t>
+              <w:t xml:space="preserve">Server </w:t>
+            </w:r>
+            <w:proofErr w:type="spellStart"/>
+            <w:r>
+              <w:rPr>
+                <w:rFonts w:ascii="Courier New" w:hAnsi="Courier New" w:cs="Courier New"/>
+                <w:sz w:val="20"/>
+                <w:lang w:val="fr-FR"/>
+              </w:rPr>
+              <w:t>send</w:t>
+            </w:r>
+            <w:proofErr w:type="spellEnd"/>
+            <w:r>
+              <w:rPr>
+                <w:rFonts w:ascii="Courier New" w:hAnsi="Courier New" w:cs="Courier New"/>
+                <w:sz w:val="20"/>
+                <w:lang w:val="fr-FR"/>
+              </w:rPr>
+              <w:t xml:space="preserve"> a </w:t>
+            </w:r>
+            <w:proofErr w:type="spellStart"/>
+            <w:r>
+              <w:rPr>
+                <w:rFonts w:ascii="Courier New" w:hAnsi="Courier New" w:cs="Courier New"/>
+                <w:sz w:val="20"/>
+                <w:lang w:val="fr-FR"/>
+              </w:rPr>
+              <w:t>posted</w:t>
+            </w:r>
+            <w:proofErr w:type="spellEnd"/>
+            <w:r>
+              <w:rPr>
+                <w:rFonts w:ascii="Courier New" w:hAnsi="Courier New" w:cs="Courier New"/>
+                <w:sz w:val="20"/>
+                <w:lang w:val="fr-FR"/>
+              </w:rPr>
+              <w:t xml:space="preserve"> message to the client</w:t>
             </w:r>
           </w:p>
         </w:tc>
@@ -9665,6 +10877,7 @@
                 <w:sz w:val="18"/>
               </w:rPr>
             </w:pPr>
+            <w:proofErr w:type="spellStart"/>
             <w:r>
               <w:rPr>
                 <w:rFonts w:ascii="Courier New" w:hAnsi="Courier New" w:cs="Courier New"/>
@@ -9673,6 +10886,7 @@
               </w:rPr>
               <w:t>room:search</w:t>
             </w:r>
+            <w:proofErr w:type="spellEnd"/>
           </w:p>
         </w:tc>
         <w:tc>
@@ -9705,14 +10919,25 @@
                 <w:lang w:val="fr-FR"/>
               </w:rPr>
             </w:pPr>
-            <w:r>
-              <w:rPr>
-                <w:rFonts w:ascii="Courier New" w:hAnsi="Courier New" w:cs="Courier New"/>
-                <w:sz w:val="20"/>
-                <w:lang w:val="fr-FR"/>
-              </w:rPr>
-              <w:t xml:space="preserve">search: </w:t>
-            </w:r>
+            <w:proofErr w:type="spellStart"/>
+            <w:r>
+              <w:rPr>
+                <w:rFonts w:ascii="Courier New" w:hAnsi="Courier New" w:cs="Courier New"/>
+                <w:sz w:val="20"/>
+                <w:lang w:val="fr-FR"/>
+              </w:rPr>
+              <w:t>search</w:t>
+            </w:r>
+            <w:proofErr w:type="spellEnd"/>
+            <w:r>
+              <w:rPr>
+                <w:rFonts w:ascii="Courier New" w:hAnsi="Courier New" w:cs="Courier New"/>
+                <w:sz w:val="20"/>
+                <w:lang w:val="fr-FR"/>
+              </w:rPr>
+              <w:t xml:space="preserve">: </w:t>
+            </w:r>
+            <w:proofErr w:type="spellStart"/>
             <w:r>
               <w:rPr>
                 <w:rFonts w:ascii="Courier New" w:hAnsi="Courier New" w:cs="Courier New"/>
@@ -9722,6 +10947,7 @@
               </w:rPr>
               <w:t>search</w:t>
             </w:r>
+            <w:proofErr w:type="spellEnd"/>
           </w:p>
           <w:p>
             <w:pPr>
@@ -9813,6 +11039,7 @@
                 <w:sz w:val="18"/>
               </w:rPr>
             </w:pPr>
+            <w:proofErr w:type="spellStart"/>
             <w:r>
               <w:rPr>
                 <w:rFonts w:ascii="Courier New" w:hAnsi="Courier New" w:cs="Courier New"/>
@@ -9829,6 +11056,7 @@
               </w:rPr>
               <w:t>success</w:t>
             </w:r>
+            <w:proofErr w:type="spellEnd"/>
           </w:p>
         </w:tc>
         <w:tc>
@@ -9943,6 +11171,7 @@
                 <w:sz w:val="18"/>
               </w:rPr>
             </w:pPr>
+            <w:proofErr w:type="spellStart"/>
             <w:r>
               <w:rPr>
                 <w:rFonts w:ascii="Courier New" w:hAnsi="Courier New" w:cs="Courier New"/>
@@ -9959,6 +11188,7 @@
               </w:rPr>
               <w:t>error</w:t>
             </w:r>
+            <w:proofErr w:type="spellEnd"/>
           </w:p>
         </w:tc>
         <w:tc>
@@ -10073,6 +11303,7 @@
                 <w:sz w:val="18"/>
               </w:rPr>
             </w:pPr>
+            <w:proofErr w:type="spellStart"/>
             <w:r>
               <w:rPr>
                 <w:rFonts w:ascii="Courier New" w:hAnsi="Courier New" w:cs="Courier New"/>
@@ -10097,6 +11328,7 @@
               </w:rPr>
               <w:t>message</w:t>
             </w:r>
+            <w:proofErr w:type="spellEnd"/>
           </w:p>
         </w:tc>
         <w:tc>
@@ -10194,6 +11426,7 @@
                 <w:sz w:val="18"/>
               </w:rPr>
             </w:pPr>
+            <w:proofErr w:type="spellStart"/>
             <w:r>
               <w:rPr>
                 <w:rFonts w:ascii="Courier New" w:hAnsi="Courier New" w:cs="Courier New"/>
@@ -10218,6 +11451,7 @@
               </w:rPr>
               <w:t>message</w:t>
             </w:r>
+            <w:proofErr w:type="spellEnd"/>
           </w:p>
         </w:tc>
         <w:tc>
@@ -10315,6 +11549,7 @@
                 <w:sz w:val="18"/>
               </w:rPr>
             </w:pPr>
+            <w:proofErr w:type="spellStart"/>
             <w:r>
               <w:rPr>
                 <w:rFonts w:ascii="Courier New" w:hAnsi="Courier New" w:cs="Courier New"/>
@@ -10323,6 +11558,7 @@
               </w:rPr>
               <w:t>user:search</w:t>
             </w:r>
+            <w:proofErr w:type="spellEnd"/>
           </w:p>
         </w:tc>
         <w:tc>
@@ -10420,14 +11656,16 @@
                 <w:sz w:val="18"/>
               </w:rPr>
             </w:pPr>
+            <w:proofErr w:type="spellStart"/>
             <w:r>
               <w:rPr>
                 <w:rFonts w:ascii="Courier New" w:hAnsi="Courier New" w:cs="Courier New"/>
                 <w:color w:val="000000"/>
                 <w:sz w:val="18"/>
               </w:rPr>
-              <w:t>user:useronline</w:t>
-            </w:r>
+              <w:t>user:online</w:t>
+            </w:r>
+            <w:proofErr w:type="spellEnd"/>
           </w:p>
         </w:tc>
         <w:tc>
@@ -10449,7 +11687,97 @@
                 <w:sz w:val="20"/>
                 <w:lang w:val="fr-FR"/>
               </w:rPr>
-              <w:t>{}</w:t>
+              <w:t>{</w:t>
+            </w:r>
+          </w:p>
+          <w:p>
+            <w:pPr>
+              <w:rPr>
+                <w:rFonts w:ascii="Courier New" w:hAnsi="Courier New" w:cs="Courier New"/>
+                <w:i/>
+                <w:sz w:val="20"/>
+                <w:lang w:val="fr-FR"/>
+              </w:rPr>
+            </w:pPr>
+            <w:proofErr w:type="spellStart"/>
+            <w:r>
+              <w:rPr>
+                <w:rFonts w:ascii="Courier New" w:hAnsi="Courier New" w:cs="Courier New"/>
+                <w:sz w:val="20"/>
+                <w:lang w:val="fr-FR"/>
+              </w:rPr>
+              <w:t>username</w:t>
+            </w:r>
+            <w:proofErr w:type="spellEnd"/>
+            <w:r>
+              <w:rPr>
+                <w:rFonts w:ascii="Courier New" w:hAnsi="Courier New" w:cs="Courier New"/>
+                <w:sz w:val="20"/>
+                <w:lang w:val="fr-FR"/>
+              </w:rPr>
+              <w:t xml:space="preserve">: </w:t>
+            </w:r>
+            <w:r>
+              <w:rPr>
+                <w:rFonts w:ascii="Courier New" w:hAnsi="Courier New" w:cs="Courier New"/>
+                <w:i/>
+                <w:sz w:val="20"/>
+                <w:lang w:val="fr-FR"/>
+              </w:rPr>
+              <w:t>string</w:t>
+            </w:r>
+            <w:r>
+              <w:rPr>
+                <w:rFonts w:ascii="Courier New" w:hAnsi="Courier New" w:cs="Courier New"/>
+                <w:i/>
+                <w:sz w:val="20"/>
+                <w:lang w:val="fr-FR"/>
+              </w:rPr>
+              <w:t>,</w:t>
+            </w:r>
+          </w:p>
+          <w:p>
+            <w:pPr>
+              <w:rPr>
+                <w:rFonts w:ascii="Courier New" w:hAnsi="Courier New" w:cs="Courier New"/>
+                <w:sz w:val="20"/>
+                <w:lang w:val="fr-FR"/>
+              </w:rPr>
+            </w:pPr>
+            <w:r>
+              <w:rPr>
+                <w:rFonts w:ascii="Courier New" w:hAnsi="Courier New" w:cs="Courier New"/>
+                <w:sz w:val="20"/>
+                <w:lang w:val="fr-FR"/>
+              </w:rPr>
+              <w:t>avatar</w:t>
+            </w:r>
+            <w:r>
+              <w:rPr>
+                <w:rFonts w:ascii="Courier New" w:hAnsi="Courier New" w:cs="Courier New"/>
+                <w:i/>
+                <w:sz w:val="20"/>
+                <w:lang w:val="fr-FR"/>
+              </w:rPr>
+              <w:t>: string</w:t>
+            </w:r>
+          </w:p>
+          <w:p>
+            <w:pPr>
+              <w:rPr>
+                <w:rFonts w:ascii="Courier New" w:hAnsi="Courier New" w:cs="Courier New"/>
+                <w:sz w:val="20"/>
+                <w:lang w:val="fr-FR"/>
+              </w:rPr>
+            </w:pPr>
+            <w:r>
+              <w:rPr>
+                <w:rFonts w:ascii="Courier New" w:hAnsi="Courier New" w:cs="Courier New"/>
+                <w:sz w:val="20"/>
+                <w:lang w:val="fr-FR"/>
+              </w:rPr>
+              <w:lastRenderedPageBreak/>
+              <w:t>}</w:t>
             </w:r>
           </w:p>
         </w:tc>
@@ -10531,7 +11859,17 @@
                 <w:color w:val="000000"/>
                 <w:sz w:val="18"/>
               </w:rPr>
-              <w:t>user:useroffline</w:t>
+              <w:t>user:</w:t>
+            </w:r>
+            <w:bookmarkStart w:id="0" w:name="_GoBack"/>
+            <w:bookmarkEnd w:id="0"/>
+            <w:r>
+              <w:rPr>
+                <w:rFonts w:ascii="Courier New" w:hAnsi="Courier New" w:cs="Courier New"/>
+                <w:color w:val="000000"/>
+                <w:sz w:val="18"/>
+              </w:rPr>
+              <w:t>offline</w:t>
             </w:r>
           </w:p>
         </w:tc>
@@ -10554,7 +11892,60 @@
                 <w:sz w:val="20"/>
                 <w:lang w:val="fr-FR"/>
               </w:rPr>
-              <w:t>{}</w:t>
+              <w:t>{</w:t>
+            </w:r>
+          </w:p>
+          <w:p>
+            <w:pPr>
+              <w:rPr>
+                <w:rFonts w:ascii="Courier New" w:hAnsi="Courier New" w:cs="Courier New"/>
+                <w:sz w:val="20"/>
+                <w:lang w:val="fr-FR"/>
+              </w:rPr>
+            </w:pPr>
+            <w:proofErr w:type="spellStart"/>
+            <w:r>
+              <w:rPr>
+                <w:rFonts w:ascii="Courier New" w:hAnsi="Courier New" w:cs="Courier New"/>
+                <w:sz w:val="20"/>
+                <w:lang w:val="fr-FR"/>
+              </w:rPr>
+              <w:t>username</w:t>
+            </w:r>
+            <w:proofErr w:type="spellEnd"/>
+            <w:r>
+              <w:rPr>
+                <w:rFonts w:ascii="Courier New" w:hAnsi="Courier New" w:cs="Courier New"/>
+                <w:sz w:val="20"/>
+                <w:lang w:val="fr-FR"/>
+              </w:rPr>
+              <w:t xml:space="preserve">: </w:t>
+            </w:r>
+            <w:r>
+              <w:rPr>
+                <w:rFonts w:ascii="Courier New" w:hAnsi="Courier New" w:cs="Courier New"/>
+                <w:i/>
+                <w:sz w:val="20"/>
+                <w:lang w:val="fr-FR"/>
+              </w:rPr>
+              <w:t>string</w:t>
+            </w:r>
+          </w:p>
+          <w:p>
+            <w:pPr>
+              <w:rPr>
+                <w:rFonts w:ascii="Courier New" w:hAnsi="Courier New" w:cs="Courier New"/>
+                <w:sz w:val="20"/>
+                <w:lang w:val="fr-FR"/>
+              </w:rPr>
+            </w:pPr>
+            <w:r>
+              <w:rPr>
+                <w:rFonts w:ascii="Courier New" w:hAnsi="Courier New" w:cs="Courier New"/>
+                <w:sz w:val="20"/>
+                <w:lang w:val="fr-FR"/>
+              </w:rPr>
+              <w:t>}</w:t>
             </w:r>
           </w:p>
         </w:tc>
@@ -10630,6 +12021,7 @@
                 <w:sz w:val="18"/>
               </w:rPr>
             </w:pPr>
+            <w:proofErr w:type="spellStart"/>
             <w:r>
               <w:rPr>
                 <w:rFonts w:ascii="Courier New" w:hAnsi="Courier New" w:cs="Courier New"/>
@@ -10638,6 +12030,7 @@
               </w:rPr>
               <w:t>room:profile</w:t>
             </w:r>
+            <w:proofErr w:type="spellEnd"/>
           </w:p>
         </w:tc>
         <w:tc>
@@ -10674,8 +12067,144 @@
                 <w:sz w:val="20"/>
                 <w:lang w:val="fr-FR"/>
               </w:rPr>
-              <w:t>// @todo : should send JSON via websocket and handle rendering with template</w:t>
-            </w:r>
+              <w:t>// @</w:t>
+            </w:r>
+            <w:proofErr w:type="spellStart"/>
+            <w:r>
+              <w:rPr>
+                <w:rFonts w:ascii="Courier New" w:hAnsi="Courier New" w:cs="Courier New"/>
+                <w:sz w:val="20"/>
+                <w:lang w:val="fr-FR"/>
+              </w:rPr>
+              <w:t>todo</w:t>
+            </w:r>
+            <w:proofErr w:type="spellEnd"/>
+            <w:r>
+              <w:rPr>
+                <w:rFonts w:ascii="Courier New" w:hAnsi="Courier New" w:cs="Courier New"/>
+                <w:sz w:val="20"/>
+                <w:lang w:val="fr-FR"/>
+              </w:rPr>
+              <w:t xml:space="preserve"> : </w:t>
+            </w:r>
+            <w:proofErr w:type="spellStart"/>
+            <w:r>
+              <w:rPr>
+                <w:rFonts w:ascii="Courier New" w:hAnsi="Courier New" w:cs="Courier New"/>
+                <w:sz w:val="20"/>
+                <w:lang w:val="fr-FR"/>
+              </w:rPr>
+              <w:t>should</w:t>
+            </w:r>
+            <w:proofErr w:type="spellEnd"/>
+            <w:r>
+              <w:rPr>
+                <w:rFonts w:ascii="Courier New" w:hAnsi="Courier New" w:cs="Courier New"/>
+                <w:sz w:val="20"/>
+                <w:lang w:val="fr-FR"/>
+              </w:rPr>
+              <w:t xml:space="preserve"> </w:t>
+            </w:r>
+            <w:proofErr w:type="spellStart"/>
+            <w:r>
+              <w:rPr>
+                <w:rFonts w:ascii="Courier New" w:hAnsi="Courier New" w:cs="Courier New"/>
+                <w:sz w:val="20"/>
+                <w:lang w:val="fr-FR"/>
+              </w:rPr>
+              <w:t>send</w:t>
+            </w:r>
+            <w:proofErr w:type="spellEnd"/>
+            <w:r>
+              <w:rPr>
+                <w:rFonts w:ascii="Courier New" w:hAnsi="Courier New" w:cs="Courier New"/>
+                <w:sz w:val="20"/>
+                <w:lang w:val="fr-FR"/>
+              </w:rPr>
+              <w:t xml:space="preserve"> JSON via </w:t>
+            </w:r>
+            <w:proofErr w:type="spellStart"/>
+            <w:r>
+              <w:rPr>
+                <w:rFonts w:ascii="Courier New" w:hAnsi="Courier New" w:cs="Courier New"/>
+                <w:sz w:val="20"/>
+                <w:lang w:val="fr-FR"/>
+              </w:rPr>
+              <w:t>websocket</w:t>
+            </w:r>
+            <w:proofErr w:type="spellEnd"/>
+            <w:r>
+              <w:rPr>
+                <w:rFonts w:ascii="Courier New" w:hAnsi="Courier New" w:cs="Courier New"/>
+                <w:sz w:val="20"/>
+                <w:lang w:val="fr-FR"/>
+              </w:rPr>
+              <w:t xml:space="preserve"> and </w:t>
+            </w:r>
+            <w:proofErr w:type="spellStart"/>
+            <w:r>
+              <w:rPr>
+                <w:rFonts w:ascii="Courier New" w:hAnsi="Courier New" w:cs="Courier New"/>
+                <w:sz w:val="20"/>
+                <w:lang w:val="fr-FR"/>
+              </w:rPr>
+              <w:t>handle</w:t>
+            </w:r>
+            <w:proofErr w:type="spellEnd"/>
+            <w:r>
+              <w:rPr>
+                <w:rFonts w:ascii="Courier New" w:hAnsi="Courier New" w:cs="Courier New"/>
+                <w:sz w:val="20"/>
+                <w:lang w:val="fr-FR"/>
+              </w:rPr>
+              <w:t xml:space="preserve"> </w:t>
+            </w:r>
+            <w:proofErr w:type="spellStart"/>
+            <w:r>
+              <w:rPr>
+                <w:rFonts w:ascii="Courier New" w:hAnsi="Courier New" w:cs="Courier New"/>
+                <w:sz w:val="20"/>
+                <w:lang w:val="fr-FR"/>
+              </w:rPr>
+              <w:t>rendering</w:t>
+            </w:r>
+            <w:proofErr w:type="spellEnd"/>
+            <w:r>
+              <w:rPr>
+                <w:rFonts w:ascii="Courier New" w:hAnsi="Courier New" w:cs="Courier New"/>
+                <w:sz w:val="20"/>
+                <w:lang w:val="fr-FR"/>
+              </w:rPr>
+              <w:t xml:space="preserve"> </w:t>
+            </w:r>
+            <w:proofErr w:type="spellStart"/>
+            <w:r>
+              <w:rPr>
+                <w:rFonts w:ascii="Courier New" w:hAnsi="Courier New" w:cs="Courier New"/>
+                <w:sz w:val="20"/>
+                <w:lang w:val="fr-FR"/>
+              </w:rPr>
+              <w:t>with</w:t>
+            </w:r>
+            <w:proofErr w:type="spellEnd"/>
+            <w:r>
+              <w:rPr>
+                <w:rFonts w:ascii="Courier New" w:hAnsi="Courier New" w:cs="Courier New"/>
+                <w:sz w:val="20"/>
+                <w:lang w:val="fr-FR"/>
+              </w:rPr>
+              <w:t xml:space="preserve"> </w:t>
+            </w:r>
+            <w:proofErr w:type="spellStart"/>
+            <w:r>
+              <w:rPr>
+                <w:rFonts w:ascii="Courier New" w:hAnsi="Courier New" w:cs="Courier New"/>
+                <w:sz w:val="20"/>
+                <w:lang w:val="fr-FR"/>
+              </w:rPr>
+              <w:t>template</w:t>
+            </w:r>
+            <w:proofErr w:type="spellEnd"/>
           </w:p>
         </w:tc>
       </w:tr>
@@ -10735,6 +12264,7 @@
                 <w:sz w:val="18"/>
               </w:rPr>
             </w:pPr>
+            <w:proofErr w:type="spellStart"/>
             <w:r>
               <w:rPr>
                 <w:rFonts w:ascii="Courier New" w:hAnsi="Courier New" w:cs="Courier New"/>
@@ -10743,6 +12273,7 @@
               </w:rPr>
               <w:t>user:profile</w:t>
             </w:r>
+            <w:proofErr w:type="spellEnd"/>
           </w:p>
         </w:tc>
         <w:tc>
@@ -10779,8 +12310,144 @@
                 <w:sz w:val="20"/>
                 <w:lang w:val="fr-FR"/>
               </w:rPr>
-              <w:t>// @todo : should send JSON via websocket and handle rendering with template</w:t>
-            </w:r>
+              <w:t>// @</w:t>
+            </w:r>
+            <w:proofErr w:type="spellStart"/>
+            <w:r>
+              <w:rPr>
+                <w:rFonts w:ascii="Courier New" w:hAnsi="Courier New" w:cs="Courier New"/>
+                <w:sz w:val="20"/>
+                <w:lang w:val="fr-FR"/>
+              </w:rPr>
+              <w:t>todo</w:t>
+            </w:r>
+            <w:proofErr w:type="spellEnd"/>
+            <w:r>
+              <w:rPr>
+                <w:rFonts w:ascii="Courier New" w:hAnsi="Courier New" w:cs="Courier New"/>
+                <w:sz w:val="20"/>
+                <w:lang w:val="fr-FR"/>
+              </w:rPr>
+              <w:t xml:space="preserve"> : </w:t>
+            </w:r>
+            <w:proofErr w:type="spellStart"/>
+            <w:r>
+              <w:rPr>
+                <w:rFonts w:ascii="Courier New" w:hAnsi="Courier New" w:cs="Courier New"/>
+                <w:sz w:val="20"/>
+                <w:lang w:val="fr-FR"/>
+              </w:rPr>
+              <w:t>should</w:t>
+            </w:r>
+            <w:proofErr w:type="spellEnd"/>
+            <w:r>
+              <w:rPr>
+                <w:rFonts w:ascii="Courier New" w:hAnsi="Courier New" w:cs="Courier New"/>
+                <w:sz w:val="20"/>
+                <w:lang w:val="fr-FR"/>
+              </w:rPr>
+              <w:t xml:space="preserve"> </w:t>
+            </w:r>
+            <w:proofErr w:type="spellStart"/>
+            <w:r>
+              <w:rPr>
+                <w:rFonts w:ascii="Courier New" w:hAnsi="Courier New" w:cs="Courier New"/>
+                <w:sz w:val="20"/>
+                <w:lang w:val="fr-FR"/>
+              </w:rPr>
+              <w:t>send</w:t>
+            </w:r>
+            <w:proofErr w:type="spellEnd"/>
+            <w:r>
+              <w:rPr>
+                <w:rFonts w:ascii="Courier New" w:hAnsi="Courier New" w:cs="Courier New"/>
+                <w:sz w:val="20"/>
+                <w:lang w:val="fr-FR"/>
+              </w:rPr>
+              <w:t xml:space="preserve"> JSON via </w:t>
+            </w:r>
+            <w:proofErr w:type="spellStart"/>
+            <w:r>
+              <w:rPr>
+                <w:rFonts w:ascii="Courier New" w:hAnsi="Courier New" w:cs="Courier New"/>
+                <w:sz w:val="20"/>
+                <w:lang w:val="fr-FR"/>
+              </w:rPr>
+              <w:t>websocket</w:t>
+            </w:r>
+            <w:proofErr w:type="spellEnd"/>
+            <w:r>
+              <w:rPr>
+                <w:rFonts w:ascii="Courier New" w:hAnsi="Courier New" w:cs="Courier New"/>
+                <w:sz w:val="20"/>
+                <w:lang w:val="fr-FR"/>
+              </w:rPr>
+              <w:t xml:space="preserve"> and </w:t>
+            </w:r>
+            <w:proofErr w:type="spellStart"/>
+            <w:r>
+              <w:rPr>
+                <w:rFonts w:ascii="Courier New" w:hAnsi="Courier New" w:cs="Courier New"/>
+                <w:sz w:val="20"/>
+                <w:lang w:val="fr-FR"/>
+              </w:rPr>
+              <w:t>handle</w:t>
+            </w:r>
+            <w:proofErr w:type="spellEnd"/>
+            <w:r>
+              <w:rPr>
+                <w:rFonts w:ascii="Courier New" w:hAnsi="Courier New" w:cs="Courier New"/>
+                <w:sz w:val="20"/>
+                <w:lang w:val="fr-FR"/>
+              </w:rPr>
+              <w:t xml:space="preserve"> </w:t>
+            </w:r>
+            <w:proofErr w:type="spellStart"/>
+            <w:r>
+              <w:rPr>
+                <w:rFonts w:ascii="Courier New" w:hAnsi="Courier New" w:cs="Courier New"/>
+                <w:sz w:val="20"/>
+                <w:lang w:val="fr-FR"/>
+              </w:rPr>
+              <w:t>rendering</w:t>
+            </w:r>
+            <w:proofErr w:type="spellEnd"/>
+            <w:r>
+              <w:rPr>
+                <w:rFonts w:ascii="Courier New" w:hAnsi="Courier New" w:cs="Courier New"/>
+                <w:sz w:val="20"/>
+                <w:lang w:val="fr-FR"/>
+              </w:rPr>
+              <w:t xml:space="preserve"> </w:t>
+            </w:r>
+            <w:proofErr w:type="spellStart"/>
+            <w:r>
+              <w:rPr>
+                <w:rFonts w:ascii="Courier New" w:hAnsi="Courier New" w:cs="Courier New"/>
+                <w:sz w:val="20"/>
+                <w:lang w:val="fr-FR"/>
+              </w:rPr>
+              <w:t>with</w:t>
+            </w:r>
+            <w:proofErr w:type="spellEnd"/>
+            <w:r>
+              <w:rPr>
+                <w:rFonts w:ascii="Courier New" w:hAnsi="Courier New" w:cs="Courier New"/>
+                <w:sz w:val="20"/>
+                <w:lang w:val="fr-FR"/>
+              </w:rPr>
+              <w:t xml:space="preserve"> </w:t>
+            </w:r>
+            <w:proofErr w:type="spellStart"/>
+            <w:r>
+              <w:rPr>
+                <w:rFonts w:ascii="Courier New" w:hAnsi="Courier New" w:cs="Courier New"/>
+                <w:sz w:val="20"/>
+                <w:lang w:val="fr-FR"/>
+              </w:rPr>
+              <w:t>template</w:t>
+            </w:r>
+            <w:proofErr w:type="spellEnd"/>
           </w:p>
         </w:tc>
       </w:tr>
@@ -10841,12 +12508,14 @@
                 <w:lang w:val="fr-FR"/>
               </w:rPr>
             </w:pPr>
+            <w:proofErr w:type="spellStart"/>
             <w:r>
               <w:rPr>
                 <w:lang w:val="fr-FR"/>
               </w:rPr>
               <w:t>Method</w:t>
             </w:r>
+            <w:proofErr w:type="spellEnd"/>
           </w:p>
         </w:tc>
         <w:tc>
@@ -12520,6 +14189,7 @@
                 <w:color w:val="000000"/>
               </w:rPr>
             </w:pPr>
+            <w:proofErr w:type="spellStart"/>
             <w:r>
               <w:rPr>
                 <w:rFonts w:ascii="Calibri" w:hAnsi="Calibri"/>
@@ -12527,6 +14197,7 @@
               </w:rPr>
               <w:t>time_created</w:t>
             </w:r>
+            <w:proofErr w:type="spellEnd"/>
           </w:p>
         </w:tc>
         <w:tc>
@@ -12585,6 +14256,7 @@
                 <w:color w:val="000000"/>
               </w:rPr>
             </w:pPr>
+            <w:proofErr w:type="spellStart"/>
             <w:r>
               <w:rPr>
                 <w:rFonts w:ascii="Calibri" w:hAnsi="Calibri"/>
@@ -12592,6 +14264,7 @@
               </w:rPr>
               <w:t>time_logged</w:t>
             </w:r>
+            <w:proofErr w:type="spellEnd"/>
           </w:p>
         </w:tc>
         <w:tc>
@@ -12647,6 +14320,7 @@
                 <w:color w:val="000000"/>
               </w:rPr>
             </w:pPr>
+            <w:proofErr w:type="spellStart"/>
             <w:r>
               <w:rPr>
                 <w:rFonts w:ascii="Calibri" w:hAnsi="Calibri"/>
@@ -12654,6 +14328,7 @@
               </w:rPr>
               <w:t>time_updated</w:t>
             </w:r>
+            <w:proofErr w:type="spellEnd"/>
           </w:p>
         </w:tc>
         <w:tc>
@@ -13091,6 +14766,7 @@
                 <w:rFonts w:ascii="Calibri" w:hAnsi="Calibri"/>
                 <w:color w:val="000000"/>
               </w:rPr>
+              <w:lastRenderedPageBreak/>
               <w:t>baseline</w:t>
             </w:r>
           </w:p>
@@ -13275,14 +14951,15 @@
                 <w:color w:val="000000"/>
               </w:rPr>
             </w:pPr>
+            <w:proofErr w:type="spellStart"/>
             <w:r>
               <w:rPr>
                 <w:rFonts w:ascii="Calibri" w:hAnsi="Calibri"/>
                 <w:color w:val="000000"/>
               </w:rPr>
-              <w:lastRenderedPageBreak/>
               <w:t>time_created</w:t>
             </w:r>
+            <w:proofErr w:type="spellEnd"/>
           </w:p>
         </w:tc>
         <w:tc>
@@ -13341,6 +15018,7 @@
                 <w:color w:val="000000"/>
               </w:rPr>
             </w:pPr>
+            <w:proofErr w:type="spellStart"/>
             <w:r>
               <w:rPr>
                 <w:rFonts w:ascii="Calibri" w:hAnsi="Calibri"/>
@@ -13348,6 +15026,7 @@
               </w:rPr>
               <w:t>time_updated</w:t>
             </w:r>
+            <w:proofErr w:type="spellEnd"/>
           </w:p>
         </w:tc>
         <w:tc>
@@ -13588,6 +15267,7 @@
                 <w:color w:val="000000"/>
               </w:rPr>
             </w:pPr>
+            <w:proofErr w:type="spellStart"/>
             <w:r>
               <w:rPr>
                 <w:rFonts w:ascii="Calibri" w:hAnsi="Calibri"/>
@@ -13595,6 +15275,7 @@
               </w:rPr>
               <w:t>user_id</w:t>
             </w:r>
+            <w:proofErr w:type="spellEnd"/>
           </w:p>
         </w:tc>
         <w:tc>
@@ -13650,6 +15331,7 @@
                 <w:color w:val="000000"/>
               </w:rPr>
             </w:pPr>
+            <w:proofErr w:type="spellStart"/>
             <w:r>
               <w:rPr>
                 <w:rFonts w:ascii="Calibri" w:hAnsi="Calibri"/>
@@ -13657,6 +15339,7 @@
               </w:rPr>
               <w:t>room_id</w:t>
             </w:r>
+            <w:proofErr w:type="spellEnd"/>
           </w:p>
         </w:tc>
         <w:tc>
@@ -13898,6 +15581,7 @@
                 <w:color w:val="000000"/>
               </w:rPr>
             </w:pPr>
+            <w:proofErr w:type="spellStart"/>
             <w:r>
               <w:rPr>
                 <w:rFonts w:ascii="Calibri" w:hAnsi="Calibri"/>
@@ -13905,6 +15589,7 @@
               </w:rPr>
               <w:t>user_id</w:t>
             </w:r>
+            <w:proofErr w:type="spellEnd"/>
           </w:p>
         </w:tc>
         <w:tc>
@@ -13963,6 +15648,7 @@
                 <w:color w:val="000000"/>
               </w:rPr>
             </w:pPr>
+            <w:proofErr w:type="spellStart"/>
             <w:r>
               <w:rPr>
                 <w:rFonts w:ascii="Calibri" w:hAnsi="Calibri"/>
@@ -13970,6 +15656,7 @@
               </w:rPr>
               <w:t>room_id</w:t>
             </w:r>
+            <w:proofErr w:type="spellEnd"/>
           </w:p>
         </w:tc>
         <w:tc>
@@ -14273,6 +15960,7 @@
                 <w:color w:val="000000"/>
               </w:rPr>
             </w:pPr>
+            <w:proofErr w:type="spellStart"/>
             <w:r>
               <w:rPr>
                 <w:rFonts w:ascii="Calibri" w:hAnsi="Calibri"/>
@@ -14280,6 +15968,7 @@
               </w:rPr>
               <w:t>user_id</w:t>
             </w:r>
+            <w:proofErr w:type="spellEnd"/>
           </w:p>
         </w:tc>
         <w:tc>
@@ -14338,6 +16027,7 @@
                 <w:color w:val="000000"/>
               </w:rPr>
             </w:pPr>
+            <w:proofErr w:type="spellStart"/>
             <w:r>
               <w:rPr>
                 <w:rFonts w:ascii="Calibri" w:hAnsi="Calibri"/>
@@ -14345,6 +16035,7 @@
               </w:rPr>
               <w:t>to_user_id</w:t>
             </w:r>
+            <w:proofErr w:type="spellEnd"/>
           </w:p>
         </w:tc>
         <w:tc>
@@ -14773,7 +16464,21 @@
         <w:rPr>
           <w:lang w:val="fr-FR"/>
         </w:rPr>
-        <w:t xml:space="preserve">« The layers are : </w:t>
+        <w:t xml:space="preserve">« The </w:t>
+      </w:r>
+      <w:proofErr w:type="spellStart"/>
+      <w:r>
+        <w:rPr>
+          <w:lang w:val="fr-FR"/>
+        </w:rPr>
+        <w:t>layers</w:t>
+      </w:r>
+      <w:proofErr w:type="spellEnd"/>
+      <w:r>
+        <w:rPr>
+          <w:lang w:val="fr-FR"/>
+        </w:rPr>
+        <w:t xml:space="preserve"> are : </w:t>
       </w:r>
       <w:r>
         <w:rPr>
@@ -14801,6 +16506,7 @@
         </w:rPr>
         <w:t xml:space="preserve"> and </w:t>
       </w:r>
+      <w:proofErr w:type="spellStart"/>
       <w:r>
         <w:rPr>
           <w:b/>
@@ -14808,6 +16514,7 @@
         </w:rPr>
         <w:t>View</w:t>
       </w:r>
+      <w:proofErr w:type="spellEnd"/>
       <w:r>
         <w:rPr>
           <w:lang w:val="fr-FR"/>
@@ -14839,7 +16546,21 @@
         <w:rPr>
           <w:lang w:val="fr-FR"/>
         </w:rPr>
-        <w:t xml:space="preserve"> bind the </w:t>
+        <w:t xml:space="preserve"> </w:t>
+      </w:r>
+      <w:proofErr w:type="spellStart"/>
+      <w:r>
+        <w:rPr>
+          <w:lang w:val="fr-FR"/>
+        </w:rPr>
+        <w:t>bind</w:t>
+      </w:r>
+      <w:proofErr w:type="spellEnd"/>
+      <w:r>
+        <w:rPr>
+          <w:lang w:val="fr-FR"/>
+        </w:rPr>
+        <w:t xml:space="preserve"> the </w:t>
       </w:r>
       <w:r>
         <w:rPr>
@@ -14869,6 +16590,7 @@
         </w:rPr>
         <w:t xml:space="preserve">The </w:t>
       </w:r>
+      <w:proofErr w:type="spellStart"/>
       <w:r>
         <w:rPr>
           <w:b/>
@@ -14876,11 +16598,26 @@
         </w:rPr>
         <w:t>View</w:t>
       </w:r>
+      <w:proofErr w:type="spellEnd"/>
       <w:r>
         <w:rPr>
           <w:lang w:val="fr-FR"/>
         </w:rPr>
-        <w:t xml:space="preserve"> bind the </w:t>
+        <w:t xml:space="preserve"> </w:t>
+      </w:r>
+      <w:proofErr w:type="spellStart"/>
+      <w:r>
+        <w:rPr>
+          <w:lang w:val="fr-FR"/>
+        </w:rPr>
+        <w:t>bind</w:t>
+      </w:r>
+      <w:proofErr w:type="spellEnd"/>
+      <w:r>
+        <w:rPr>
+          <w:lang w:val="fr-FR"/>
+        </w:rPr>
+        <w:t xml:space="preserve"> the </w:t>
       </w:r>
       <w:r>
         <w:rPr>
@@ -14907,7 +16644,35 @@
         <w:rPr>
           <w:lang w:val="fr-FR"/>
         </w:rPr>
-        <w:t xml:space="preserve">The View bind the </w:t>
+        <w:t xml:space="preserve">The </w:t>
+      </w:r>
+      <w:proofErr w:type="spellStart"/>
+      <w:r>
+        <w:rPr>
+          <w:lang w:val="fr-FR"/>
+        </w:rPr>
+        <w:t>View</w:t>
+      </w:r>
+      <w:proofErr w:type="spellEnd"/>
+      <w:r>
+        <w:rPr>
+          <w:lang w:val="fr-FR"/>
+        </w:rPr>
+        <w:t xml:space="preserve"> </w:t>
+      </w:r>
+      <w:proofErr w:type="spellStart"/>
+      <w:r>
+        <w:rPr>
+          <w:lang w:val="fr-FR"/>
+        </w:rPr>
+        <w:t>bind</w:t>
+      </w:r>
+      <w:proofErr w:type="spellEnd"/>
+      <w:r>
+        <w:rPr>
+          <w:lang w:val="fr-FR"/>
+        </w:rPr>
+        <w:t xml:space="preserve"> the </w:t>
       </w:r>
       <w:r>
         <w:rPr>
@@ -15140,6 +16905,7 @@
                                 <w:spacing w:after="0"/>
                                 <w:jc w:val="center"/>
                               </w:pPr>
+                              <w:proofErr w:type="spellStart"/>
                               <w:r>
                                 <w:rPr>
                                   <w:rFonts w:asciiTheme="minorHAnsi" w:hAnsiTheme="minorHAnsi"/>
@@ -15149,6 +16915,7 @@
                                 </w:rPr>
                                 <w:t>Views</w:t>
                               </w:r>
+                              <w:proofErr w:type="spellEnd"/>
                             </w:p>
                           </w:txbxContent>
                         </wps:txbx>
@@ -16130,12 +17897,14 @@
           <w:lang w:val="fr-FR"/>
         </w:rPr>
       </w:pPr>
+      <w:proofErr w:type="spellStart"/>
       <w:r>
         <w:rPr>
           <w:lang w:val="fr-FR"/>
         </w:rPr>
         <w:t>Entities</w:t>
       </w:r>
+      <w:proofErr w:type="spellEnd"/>
     </w:p>
     <w:p>
       <w:pPr>
@@ -16148,12 +17917,14 @@
           <w:lang w:val="fr-FR"/>
         </w:rPr>
       </w:pPr>
+      <w:proofErr w:type="spellStart"/>
       <w:r>
         <w:rPr>
           <w:lang w:val="fr-FR"/>
         </w:rPr>
         <w:t>Users</w:t>
       </w:r>
+      <w:proofErr w:type="spellEnd"/>
     </w:p>
     <w:p>
       <w:pPr>
@@ -16260,8 +18031,94 @@
         <w:rPr>
           <w:lang w:val="fr-FR"/>
         </w:rPr>
-        <w:t>&lt;from log&gt;</w:t>
+        <w:t>&lt;</w:t>
       </w:r>
+      <w:proofErr w:type="spellStart"/>
+      <w:r>
+        <w:rPr>
+          <w:lang w:val="fr-FR"/>
+        </w:rPr>
+        <w:t>from</w:t>
+      </w:r>
+      <w:proofErr w:type="spellEnd"/>
+      <w:r>
+        <w:rPr>
+          <w:lang w:val="fr-FR"/>
+        </w:rPr>
+        <w:t xml:space="preserve"> log&gt;</w:t>
+      </w:r>
+    </w:p>
+    <w:p>
+      <w:pPr>
+        <w:pStyle w:val="ListParagraph"/>
+        <w:numPr>
+          <w:ilvl w:val="1"/>
+          <w:numId w:val="1"/>
+        </w:numPr>
+        <w:rPr>
+          <w:lang w:val="fr-FR"/>
+        </w:rPr>
+      </w:pPr>
+      <w:proofErr w:type="spellStart"/>
+      <w:r>
+        <w:rPr>
+          <w:lang w:val="fr-FR"/>
+        </w:rPr>
+        <w:t>Rooms</w:t>
+      </w:r>
+      <w:proofErr w:type="spellEnd"/>
+    </w:p>
+    <w:p>
+      <w:pPr>
+        <w:pStyle w:val="ListParagraph"/>
+        <w:numPr>
+          <w:ilvl w:val="2"/>
+          <w:numId w:val="1"/>
+        </w:numPr>
+        <w:rPr>
+          <w:lang w:val="fr-FR"/>
+        </w:rPr>
+      </w:pPr>
+      <w:r>
+        <w:rPr>
+          <w:lang w:val="fr-FR"/>
+        </w:rPr>
+        <w:t>&lt;</w:t>
+      </w:r>
+      <w:proofErr w:type="spellStart"/>
+      <w:r>
+        <w:rPr>
+          <w:lang w:val="fr-FR"/>
+        </w:rPr>
+        <w:t>from</w:t>
+      </w:r>
+      <w:proofErr w:type="spellEnd"/>
+      <w:r>
+        <w:rPr>
+          <w:lang w:val="fr-FR"/>
+        </w:rPr>
+        <w:t xml:space="preserve"> log&gt;</w:t>
+      </w:r>
+    </w:p>
+    <w:p>
+      <w:pPr>
+        <w:pStyle w:val="ListParagraph"/>
+        <w:numPr>
+          <w:ilvl w:val="0"/>
+          <w:numId w:val="1"/>
+        </w:numPr>
+        <w:rPr>
+          <w:lang w:val="fr-FR"/>
+        </w:rPr>
+      </w:pPr>
+      <w:proofErr w:type="spellStart"/>
+      <w:r>
+        <w:rPr>
+          <w:lang w:val="fr-FR"/>
+        </w:rPr>
+        <w:t>Activity</w:t>
+      </w:r>
+      <w:proofErr w:type="spellEnd"/>
     </w:p>
     <w:p>
       <w:pPr>
@@ -16278,62 +18135,30 @@
         <w:rPr>
           <w:lang w:val="fr-FR"/>
         </w:rPr>
-        <w:t>Rooms</w:t>
+        <w:t xml:space="preserve">User </w:t>
       </w:r>
-    </w:p>
-    <w:p>
-      <w:pPr>
-        <w:pStyle w:val="ListParagraph"/>
-        <w:numPr>
-          <w:ilvl w:val="2"/>
-          <w:numId w:val="1"/>
-        </w:numPr>
-        <w:rPr>
-          <w:lang w:val="fr-FR"/>
-        </w:rPr>
-      </w:pPr>
+      <w:proofErr w:type="spellStart"/>
       <w:r>
         <w:rPr>
           <w:lang w:val="fr-FR"/>
         </w:rPr>
-        <w:t>&lt;from log&gt;</w:t>
+        <w:t>connect</w:t>
       </w:r>
-    </w:p>
-    <w:p>
-      <w:pPr>
-        <w:pStyle w:val="ListParagraph"/>
-        <w:numPr>
-          <w:ilvl w:val="0"/>
-          <w:numId w:val="1"/>
-        </w:numPr>
-        <w:rPr>
-          <w:lang w:val="fr-FR"/>
-        </w:rPr>
-      </w:pPr>
+      <w:proofErr w:type="spellEnd"/>
       <w:r>
         <w:rPr>
           <w:lang w:val="fr-FR"/>
         </w:rPr>
-        <w:t>Activity</w:t>
+        <w:t xml:space="preserve"> (</w:t>
       </w:r>
-    </w:p>
-    <w:p>
-      <w:pPr>
-        <w:pStyle w:val="ListParagraph"/>
-        <w:numPr>
-          <w:ilvl w:val="1"/>
-          <w:numId w:val="1"/>
-        </w:numPr>
-        <w:rPr>
-          <w:lang w:val="fr-FR"/>
-        </w:rPr>
-      </w:pPr>
+      <w:proofErr w:type="spellStart"/>
       <w:r>
         <w:rPr>
           <w:lang w:val="fr-FR"/>
         </w:rPr>
-        <w:t>User connect (random</w:t>
+        <w:t>random</w:t>
       </w:r>
+      <w:proofErr w:type="spellEnd"/>
       <w:r>
         <w:rPr>
           <w:lang w:val="fr-FR"/>
@@ -16362,7 +18187,35 @@
         <w:rPr>
           <w:lang w:val="fr-FR"/>
         </w:rPr>
-        <w:t>User join room (random)</w:t>
+        <w:t xml:space="preserve">User </w:t>
+      </w:r>
+      <w:proofErr w:type="spellStart"/>
+      <w:r>
+        <w:rPr>
+          <w:lang w:val="fr-FR"/>
+        </w:rPr>
+        <w:t>join</w:t>
+      </w:r>
+      <w:proofErr w:type="spellEnd"/>
+      <w:r>
+        <w:rPr>
+          <w:lang w:val="fr-FR"/>
+        </w:rPr>
+        <w:t xml:space="preserve"> room (</w:t>
+      </w:r>
+      <w:proofErr w:type="spellStart"/>
+      <w:r>
+        <w:rPr>
+          <w:lang w:val="fr-FR"/>
+        </w:rPr>
+        <w:t>random</w:t>
+      </w:r>
+      <w:proofErr w:type="spellEnd"/>
+      <w:r>
+        <w:rPr>
+          <w:lang w:val="fr-FR"/>
+        </w:rPr>
+        <w:t>)</w:t>
       </w:r>
     </w:p>
     <w:p>
@@ -16380,7 +18233,35 @@
         <w:rPr>
           <w:lang w:val="fr-FR"/>
         </w:rPr>
-        <w:t>User leave room (random)</w:t>
+        <w:t xml:space="preserve">User </w:t>
+      </w:r>
+      <w:proofErr w:type="spellStart"/>
+      <w:r>
+        <w:rPr>
+          <w:lang w:val="fr-FR"/>
+        </w:rPr>
+        <w:t>leave</w:t>
+      </w:r>
+      <w:proofErr w:type="spellEnd"/>
+      <w:r>
+        <w:rPr>
+          <w:lang w:val="fr-FR"/>
+        </w:rPr>
+        <w:t xml:space="preserve"> room (</w:t>
+      </w:r>
+      <w:proofErr w:type="spellStart"/>
+      <w:r>
+        <w:rPr>
+          <w:lang w:val="fr-FR"/>
+        </w:rPr>
+        <w:t>random</w:t>
+      </w:r>
+      <w:proofErr w:type="spellEnd"/>
+      <w:r>
+        <w:rPr>
+          <w:lang w:val="fr-FR"/>
+        </w:rPr>
+        <w:t>)</w:t>
       </w:r>
     </w:p>
     <w:p>
@@ -16398,7 +18279,21 @@
         <w:rPr>
           <w:lang w:val="fr-FR"/>
         </w:rPr>
-        <w:t>User message (random)</w:t>
+        <w:t>User message (</w:t>
+      </w:r>
+      <w:proofErr w:type="spellStart"/>
+      <w:r>
+        <w:rPr>
+          <w:lang w:val="fr-FR"/>
+        </w:rPr>
+        <w:t>random</w:t>
+      </w:r>
+      <w:proofErr w:type="spellEnd"/>
+      <w:r>
+        <w:rPr>
+          <w:lang w:val="fr-FR"/>
+        </w:rPr>
+        <w:t>)</w:t>
       </w:r>
     </w:p>
     <w:p>
@@ -16416,13 +18311,49 @@
         <w:rPr>
           <w:lang w:val="fr-FR"/>
         </w:rPr>
-        <w:t>User one to one to static users</w:t>
+        <w:t xml:space="preserve">User one to one to </w:t>
       </w:r>
+      <w:proofErr w:type="spellStart"/>
       <w:r>
         <w:rPr>
           <w:lang w:val="fr-FR"/>
         </w:rPr>
-        <w:t xml:space="preserve"> (random)</w:t>
+        <w:t>static</w:t>
+      </w:r>
+      <w:proofErr w:type="spellEnd"/>
+      <w:r>
+        <w:rPr>
+          <w:lang w:val="fr-FR"/>
+        </w:rPr>
+        <w:t xml:space="preserve"> </w:t>
+      </w:r>
+      <w:proofErr w:type="spellStart"/>
+      <w:r>
+        <w:rPr>
+          <w:lang w:val="fr-FR"/>
+        </w:rPr>
+        <w:t>users</w:t>
+      </w:r>
+      <w:proofErr w:type="spellEnd"/>
+      <w:r>
+        <w:rPr>
+          <w:lang w:val="fr-FR"/>
+        </w:rPr>
+        <w:t xml:space="preserve"> (</w:t>
+      </w:r>
+      <w:proofErr w:type="spellStart"/>
+      <w:r>
+        <w:rPr>
+          <w:lang w:val="fr-FR"/>
+        </w:rPr>
+        <w:t>random</w:t>
+      </w:r>
+      <w:proofErr w:type="spellEnd"/>
+      <w:r>
+        <w:rPr>
+          <w:lang w:val="fr-FR"/>
+        </w:rPr>
+        <w:t>)</w:t>
       </w:r>
     </w:p>
     <w:p>
@@ -16440,8 +18371,30 @@
         <w:rPr>
           <w:lang w:val="fr-FR"/>
         </w:rPr>
-        <w:t>User disconnect (random</w:t>
+        <w:t xml:space="preserve">User </w:t>
       </w:r>
+      <w:proofErr w:type="spellStart"/>
+      <w:r>
+        <w:rPr>
+          <w:lang w:val="fr-FR"/>
+        </w:rPr>
+        <w:t>disconnect</w:t>
+      </w:r>
+      <w:proofErr w:type="spellEnd"/>
+      <w:r>
+        <w:rPr>
+          <w:lang w:val="fr-FR"/>
+        </w:rPr>
+        <w:t xml:space="preserve"> (</w:t>
+      </w:r>
+      <w:proofErr w:type="spellStart"/>
+      <w:r>
+        <w:rPr>
+          <w:lang w:val="fr-FR"/>
+        </w:rPr>
+        <w:t>random</w:t>
+      </w:r>
+      <w:proofErr w:type="spellEnd"/>
       <w:r>
         <w:rPr>
           <w:lang w:val="fr-FR"/>
@@ -18941,7 +20894,7 @@
 </file>
 
 <file path=customXml/itemProps1.xml><?xml version="1.0" encoding="utf-8"?>
-<ds:datastoreItem xmlns:ds="http://schemas.openxmlformats.org/officeDocument/2006/customXml" ds:itemID="{C81D90E4-D1B2-419F-B470-42B8415E4DC9}">
+<ds:datastoreItem xmlns:ds="http://schemas.openxmlformats.org/officeDocument/2006/customXml" ds:itemID="{EF680AEF-3A3D-4E72-9059-A79CA85D4E80}">
   <ds:schemaRefs>
     <ds:schemaRef ds:uri="http://schemas.openxmlformats.org/officeDocument/2006/bibliography"/>
   </ds:schemaRefs>

</xml_diff>

<commit_message>
Restore user profile viewing (now via Websocket instead of AJAX call).
</commit_message>
<xml_diff>
--- a/Specifications.docx
+++ b/Specifications.docx
@@ -6897,41 +6897,56 @@
         <w:t>lient Server communication</w:t>
       </w:r>
     </w:p>
+    <w:p>
+      <w:pPr>
+        <w:rPr>
+          <w:caps/>
+          <w:color w:val="143F6A" w:themeColor="accent2" w:themeShade="80"/>
+          <w:spacing w:val="15"/>
+          <w:sz w:val="24"/>
+          <w:szCs w:val="24"/>
+          <w:lang w:val="fr-FR"/>
+        </w:rPr>
+      </w:pPr>
+      <w:r>
+        <w:rPr>
+          <w:lang w:val="fr-FR"/>
+        </w:rPr>
+        <w:br w:type="page"/>
+      </w:r>
+    </w:p>
+    <w:p>
+      <w:pPr>
+        <w:pStyle w:val="Heading2"/>
+        <w:rPr>
+          <w:lang w:val="fr-FR"/>
+        </w:rPr>
+      </w:pPr>
+      <w:r>
+        <w:rPr>
+          <w:lang w:val="fr-FR"/>
+        </w:rPr>
+        <w:lastRenderedPageBreak/>
+        <w:t>General</w:t>
+      </w:r>
+    </w:p>
     <w:tbl>
       <w:tblPr>
         <w:tblStyle w:val="TableGrid"/>
-        <w:tblW w:w="5000" w:type="pct"/>
+        <w:tblW w:w="4885" w:type="pct"/>
         <w:tblLayout w:type="fixed"/>
         <w:tblLook w:val="04A0" w:firstRow="1" w:lastRow="0" w:firstColumn="1" w:lastColumn="0" w:noHBand="0" w:noVBand="1"/>
       </w:tblPr>
       <w:tblGrid>
-        <w:gridCol w:w="254"/>
-        <w:gridCol w:w="1077"/>
-        <w:gridCol w:w="3034"/>
-        <w:gridCol w:w="2690"/>
+        <w:gridCol w:w="1076"/>
+        <w:gridCol w:w="2293"/>
+        <w:gridCol w:w="3433"/>
         <w:gridCol w:w="3961"/>
       </w:tblGrid>
       <w:tr>
         <w:tc>
           <w:tcPr>
-            <w:tcW w:w="115" w:type="pct"/>
-            <w:shd w:val="clear" w:color="auto" w:fill="000000" w:themeFill="text1"/>
-          </w:tcPr>
-          <w:p>
-            <w:pPr>
-              <w:jc w:val="center"/>
-              <w:rPr>
-                <w:rFonts w:ascii="Courier New" w:hAnsi="Courier New" w:cs="Courier New"/>
-                <w:b/>
-                <w:color w:val="FFFFFF" w:themeColor="background1"/>
-                <w:lang w:val="fr-FR"/>
-              </w:rPr>
-            </w:pPr>
-          </w:p>
-        </w:tc>
-        <w:tc>
-          <w:tcPr>
-            <w:tcW w:w="489" w:type="pct"/>
+            <w:tcW w:w="500" w:type="pct"/>
             <w:shd w:val="clear" w:color="auto" w:fill="000000" w:themeFill="text1"/>
             <w:vAlign w:val="center"/>
           </w:tcPr>
@@ -6964,7 +6979,7 @@
         </w:tc>
         <w:tc>
           <w:tcPr>
-            <w:tcW w:w="1377" w:type="pct"/>
+            <w:tcW w:w="1065" w:type="pct"/>
             <w:shd w:val="clear" w:color="auto" w:fill="000000" w:themeFill="text1"/>
             <w:vAlign w:val="center"/>
           </w:tcPr>
@@ -6994,7 +7009,7 @@
         </w:tc>
         <w:tc>
           <w:tcPr>
-            <w:tcW w:w="1221" w:type="pct"/>
+            <w:tcW w:w="1595" w:type="pct"/>
             <w:shd w:val="clear" w:color="auto" w:fill="000000" w:themeFill="text1"/>
           </w:tcPr>
           <w:p>
@@ -7022,7 +7037,7 @@
         </w:tc>
         <w:tc>
           <w:tcPr>
-            <w:tcW w:w="1798" w:type="pct"/>
+            <w:tcW w:w="1840" w:type="pct"/>
             <w:shd w:val="clear" w:color="auto" w:fill="000000" w:themeFill="text1"/>
           </w:tcPr>
           <w:p>
@@ -7052,21 +7067,7 @@
       <w:tr>
         <w:tc>
           <w:tcPr>
-            <w:tcW w:w="115" w:type="pct"/>
-            <w:shd w:val="clear" w:color="auto" w:fill="000000" w:themeFill="text1"/>
-          </w:tcPr>
-          <w:p>
-            <w:pPr>
-              <w:rPr>
-                <w:rFonts w:ascii="Courier New" w:hAnsi="Courier New" w:cs="Courier New"/>
-                <w:lang w:val="fr-FR"/>
-              </w:rPr>
-            </w:pPr>
-          </w:p>
-        </w:tc>
-        <w:tc>
-          <w:tcPr>
-            <w:tcW w:w="489" w:type="pct"/>
+            <w:tcW w:w="500" w:type="pct"/>
             <w:shd w:val="clear" w:color="auto" w:fill="85B2F6" w:themeFill="background2" w:themeFillShade="E6"/>
             <w:vAlign w:val="center"/>
           </w:tcPr>
@@ -7093,7 +7094,7 @@
         </w:tc>
         <w:tc>
           <w:tcPr>
-            <w:tcW w:w="1377" w:type="pct"/>
+            <w:tcW w:w="1065" w:type="pct"/>
             <w:shd w:val="clear" w:color="auto" w:fill="85B2F6" w:themeFill="background2" w:themeFillShade="E6"/>
             <w:vAlign w:val="center"/>
           </w:tcPr>
@@ -7119,7 +7120,7 @@
         </w:tc>
         <w:tc>
           <w:tcPr>
-            <w:tcW w:w="1221" w:type="pct"/>
+            <w:tcW w:w="1595" w:type="pct"/>
             <w:shd w:val="clear" w:color="auto" w:fill="85B2F6" w:themeFill="background2" w:themeFillShade="E6"/>
           </w:tcPr>
           <w:p>
@@ -7142,7 +7143,7 @@
         </w:tc>
         <w:tc>
           <w:tcPr>
-            <w:tcW w:w="1798" w:type="pct"/>
+            <w:tcW w:w="1840" w:type="pct"/>
             <w:shd w:val="clear" w:color="auto" w:fill="85B2F6" w:themeFill="background2" w:themeFillShade="E6"/>
           </w:tcPr>
           <w:p>
@@ -7159,21 +7160,7 @@
       <w:tr>
         <w:tc>
           <w:tcPr>
-            <w:tcW w:w="115" w:type="pct"/>
-            <w:shd w:val="clear" w:color="auto" w:fill="000000" w:themeFill="text1"/>
-          </w:tcPr>
-          <w:p>
-            <w:pPr>
-              <w:rPr>
-                <w:rFonts w:ascii="Courier New" w:hAnsi="Courier New" w:cs="Courier New"/>
-                <w:lang w:val="fr-FR"/>
-              </w:rPr>
-            </w:pPr>
-          </w:p>
-        </w:tc>
-        <w:tc>
-          <w:tcPr>
-            <w:tcW w:w="489" w:type="pct"/>
+            <w:tcW w:w="500" w:type="pct"/>
             <w:shd w:val="clear" w:color="auto" w:fill="85B2F6" w:themeFill="background2" w:themeFillShade="E6"/>
             <w:vAlign w:val="center"/>
           </w:tcPr>
@@ -7200,7 +7187,7 @@
         </w:tc>
         <w:tc>
           <w:tcPr>
-            <w:tcW w:w="1377" w:type="pct"/>
+            <w:tcW w:w="1065" w:type="pct"/>
             <w:shd w:val="clear" w:color="auto" w:fill="85B2F6" w:themeFill="background2" w:themeFillShade="E6"/>
             <w:vAlign w:val="center"/>
           </w:tcPr>
@@ -7226,7 +7213,7 @@
         </w:tc>
         <w:tc>
           <w:tcPr>
-            <w:tcW w:w="1221" w:type="pct"/>
+            <w:tcW w:w="1595" w:type="pct"/>
             <w:shd w:val="clear" w:color="auto" w:fill="85B2F6" w:themeFill="background2" w:themeFillShade="E6"/>
           </w:tcPr>
           <w:p>
@@ -7249,7 +7236,7 @@
         </w:tc>
         <w:tc>
           <w:tcPr>
-            <w:tcW w:w="1798" w:type="pct"/>
+            <w:tcW w:w="1840" w:type="pct"/>
             <w:shd w:val="clear" w:color="auto" w:fill="85B2F6" w:themeFill="background2" w:themeFillShade="E6"/>
           </w:tcPr>
           <w:p>
@@ -7266,21 +7253,7 @@
       <w:tr>
         <w:tc>
           <w:tcPr>
-            <w:tcW w:w="115" w:type="pct"/>
-            <w:shd w:val="clear" w:color="auto" w:fill="000000" w:themeFill="text1"/>
-          </w:tcPr>
-          <w:p>
-            <w:pPr>
-              <w:rPr>
-                <w:rFonts w:ascii="Courier New" w:hAnsi="Courier New" w:cs="Courier New"/>
-                <w:lang w:val="fr-FR"/>
-              </w:rPr>
-            </w:pPr>
-          </w:p>
-        </w:tc>
-        <w:tc>
-          <w:tcPr>
-            <w:tcW w:w="489" w:type="pct"/>
+            <w:tcW w:w="500" w:type="pct"/>
             <w:shd w:val="clear" w:color="auto" w:fill="92D050"/>
             <w:vAlign w:val="center"/>
           </w:tcPr>
@@ -7307,7 +7280,7 @@
         </w:tc>
         <w:tc>
           <w:tcPr>
-            <w:tcW w:w="1377" w:type="pct"/>
+            <w:tcW w:w="1065" w:type="pct"/>
             <w:shd w:val="clear" w:color="auto" w:fill="92D050"/>
             <w:vAlign w:val="center"/>
           </w:tcPr>
@@ -7331,7 +7304,7 @@
         </w:tc>
         <w:tc>
           <w:tcPr>
-            <w:tcW w:w="1221" w:type="pct"/>
+            <w:tcW w:w="1595" w:type="pct"/>
             <w:shd w:val="clear" w:color="auto" w:fill="92D050"/>
           </w:tcPr>
           <w:p>
@@ -7366,7 +7339,52 @@
                 <w:sz w:val="20"/>
                 <w:lang w:val="fr-FR"/>
               </w:rPr>
-              <w:lastRenderedPageBreak/>
+              <w:t>user_id</w:t>
+            </w:r>
+            <w:proofErr w:type="spellEnd"/>
+            <w:r>
+              <w:rPr>
+                <w:rFonts w:ascii="Courier New" w:hAnsi="Courier New" w:cs="Courier New"/>
+                <w:sz w:val="20"/>
+                <w:lang w:val="fr-FR"/>
+              </w:rPr>
+              <w:t xml:space="preserve">: </w:t>
+            </w:r>
+            <w:proofErr w:type="spellStart"/>
+            <w:r>
+              <w:rPr>
+                <w:rFonts w:ascii="Courier New" w:hAnsi="Courier New" w:cs="Courier New"/>
+                <w:i/>
+                <w:sz w:val="20"/>
+                <w:lang w:val="fr-FR"/>
+              </w:rPr>
+              <w:t>user_id</w:t>
+            </w:r>
+            <w:proofErr w:type="spellEnd"/>
+            <w:r>
+              <w:rPr>
+                <w:rFonts w:ascii="Courier New" w:hAnsi="Courier New" w:cs="Courier New"/>
+                <w:sz w:val="20"/>
+                <w:lang w:val="fr-FR"/>
+              </w:rPr>
+              <w:t>,</w:t>
+            </w:r>
+          </w:p>
+          <w:p>
+            <w:pPr>
+              <w:rPr>
+                <w:rFonts w:ascii="Courier New" w:hAnsi="Courier New" w:cs="Courier New"/>
+                <w:sz w:val="20"/>
+                <w:lang w:val="fr-FR"/>
+              </w:rPr>
+            </w:pPr>
+            <w:proofErr w:type="spellStart"/>
+            <w:r>
+              <w:rPr>
+                <w:rFonts w:ascii="Courier New" w:hAnsi="Courier New" w:cs="Courier New"/>
+                <w:sz w:val="20"/>
+                <w:lang w:val="fr-FR"/>
+              </w:rPr>
               <w:t>username</w:t>
             </w:r>
             <w:proofErr w:type="spellEnd"/>
@@ -7496,7 +7514,7 @@
         </w:tc>
         <w:tc>
           <w:tcPr>
-            <w:tcW w:w="1798" w:type="pct"/>
+            <w:tcW w:w="1840" w:type="pct"/>
             <w:shd w:val="clear" w:color="auto" w:fill="92D050"/>
           </w:tcPr>
           <w:p>
@@ -7513,7 +7531,6 @@
                 <w:sz w:val="20"/>
                 <w:lang w:val="fr-FR"/>
               </w:rPr>
-              <w:lastRenderedPageBreak/>
               <w:t xml:space="preserve">Trigger on </w:t>
             </w:r>
             <w:proofErr w:type="spellStart"/>
@@ -7559,7 +7576,6 @@
                 <w:sz w:val="20"/>
                 <w:lang w:val="fr-FR"/>
               </w:rPr>
-              <w:lastRenderedPageBreak/>
               <w:t>needed</w:t>
             </w:r>
             <w:proofErr w:type="spellEnd"/>
@@ -7570,6 +7586,180 @@
                 <w:lang w:val="fr-FR"/>
               </w:rPr>
               <w:t xml:space="preserve"> information for interface construction</w:t>
+            </w:r>
+          </w:p>
+        </w:tc>
+      </w:tr>
+    </w:tbl>
+    <w:p>
+      <w:pPr>
+        <w:rPr>
+          <w:lang w:val="fr-FR"/>
+        </w:rPr>
+      </w:pPr>
+    </w:p>
+    <w:p>
+      <w:pPr>
+        <w:rPr>
+          <w:color w:val="143F6A" w:themeColor="accent2" w:themeShade="80"/>
+          <w:spacing w:val="15"/>
+          <w:sz w:val="24"/>
+          <w:szCs w:val="24"/>
+          <w:lang w:val="fr-FR"/>
+        </w:rPr>
+      </w:pPr>
+      <w:r>
+        <w:rPr>
+          <w:lang w:val="fr-FR"/>
+        </w:rPr>
+        <w:br w:type="page"/>
+      </w:r>
+    </w:p>
+    <w:p>
+      <w:pPr>
+        <w:pStyle w:val="Heading2"/>
+        <w:rPr>
+          <w:lang w:val="fr-FR"/>
+        </w:rPr>
+      </w:pPr>
+      <w:r>
+        <w:rPr>
+          <w:lang w:val="fr-FR"/>
+        </w:rPr>
+        <w:lastRenderedPageBreak/>
+        <w:t>Room</w:t>
+      </w:r>
+    </w:p>
+    <w:tbl>
+      <w:tblPr>
+        <w:tblStyle w:val="TableGrid"/>
+        <w:tblW w:w="4885" w:type="pct"/>
+        <w:tblLayout w:type="fixed"/>
+        <w:tblLook w:val="04A0" w:firstRow="1" w:lastRow="0" w:firstColumn="1" w:lastColumn="0" w:noHBand="0" w:noVBand="1"/>
+      </w:tblPr>
+      <w:tblGrid>
+        <w:gridCol w:w="1076"/>
+        <w:gridCol w:w="2293"/>
+        <w:gridCol w:w="3433"/>
+        <w:gridCol w:w="3961"/>
+      </w:tblGrid>
+      <w:tr>
+        <w:tc>
+          <w:tcPr>
+            <w:tcW w:w="500" w:type="pct"/>
+            <w:shd w:val="clear" w:color="auto" w:fill="000000" w:themeFill="text1"/>
+            <w:vAlign w:val="center"/>
+          </w:tcPr>
+          <w:p>
+            <w:pPr>
+              <w:jc w:val="center"/>
+              <w:rPr>
+                <w:rFonts w:ascii="Courier New" w:hAnsi="Courier New" w:cs="Courier New"/>
+                <w:b/>
+                <w:color w:val="FFFFFF" w:themeColor="background1"/>
+                <w:sz w:val="16"/>
+                <w:szCs w:val="16"/>
+                <w:lang w:val="fr-FR"/>
+              </w:rPr>
+            </w:pPr>
+            <w:proofErr w:type="spellStart"/>
+            <w:r>
+              <w:rPr>
+                <w:rFonts w:ascii="Courier New" w:hAnsi="Courier New" w:cs="Courier New"/>
+                <w:b/>
+                <w:color w:val="FFFFFF" w:themeColor="background1"/>
+                <w:sz w:val="16"/>
+                <w:szCs w:val="16"/>
+                <w:lang w:val="fr-FR"/>
+              </w:rPr>
+              <w:t>emitter</w:t>
+            </w:r>
+            <w:proofErr w:type="spellEnd"/>
+          </w:p>
+        </w:tc>
+        <w:tc>
+          <w:tcPr>
+            <w:tcW w:w="1065" w:type="pct"/>
+            <w:shd w:val="clear" w:color="auto" w:fill="000000" w:themeFill="text1"/>
+            <w:vAlign w:val="center"/>
+          </w:tcPr>
+          <w:p>
+            <w:pPr>
+              <w:rPr>
+                <w:rFonts w:ascii="Courier New" w:hAnsi="Courier New" w:cs="Courier New"/>
+                <w:b/>
+                <w:color w:val="FFFFFF" w:themeColor="background1"/>
+                <w:sz w:val="18"/>
+                <w:lang w:val="fr-FR"/>
+              </w:rPr>
+            </w:pPr>
+            <w:proofErr w:type="spellStart"/>
+            <w:r>
+              <w:rPr>
+                <w:rFonts w:ascii="Courier New" w:hAnsi="Courier New" w:cs="Courier New"/>
+                <w:b/>
+                <w:color w:val="FFFFFF" w:themeColor="background1"/>
+                <w:sz w:val="18"/>
+                <w:lang w:val="fr-FR"/>
+              </w:rPr>
+              <w:t>event</w:t>
+            </w:r>
+            <w:proofErr w:type="spellEnd"/>
+          </w:p>
+        </w:tc>
+        <w:tc>
+          <w:tcPr>
+            <w:tcW w:w="1595" w:type="pct"/>
+            <w:shd w:val="clear" w:color="auto" w:fill="000000" w:themeFill="text1"/>
+          </w:tcPr>
+          <w:p>
+            <w:pPr>
+              <w:jc w:val="center"/>
+              <w:rPr>
+                <w:rFonts w:ascii="Courier New" w:hAnsi="Courier New" w:cs="Courier New"/>
+                <w:b/>
+                <w:color w:val="FFFFFF" w:themeColor="background1"/>
+                <w:sz w:val="20"/>
+                <w:lang w:val="fr-FR"/>
+              </w:rPr>
+            </w:pPr>
+            <w:r>
+              <w:rPr>
+                <w:rFonts w:ascii="Courier New" w:hAnsi="Courier New" w:cs="Courier New"/>
+                <w:b/>
+                <w:color w:val="FFFFFF" w:themeColor="background1"/>
+                <w:sz w:val="20"/>
+                <w:lang w:val="fr-FR"/>
+              </w:rPr>
+              <w:t>data</w:t>
+            </w:r>
+          </w:p>
+        </w:tc>
+        <w:tc>
+          <w:tcPr>
+            <w:tcW w:w="1840" w:type="pct"/>
+            <w:shd w:val="clear" w:color="auto" w:fill="000000" w:themeFill="text1"/>
+          </w:tcPr>
+          <w:p>
+            <w:pPr>
+              <w:jc w:val="center"/>
+              <w:rPr>
+                <w:rFonts w:ascii="Courier New" w:hAnsi="Courier New" w:cs="Courier New"/>
+                <w:b/>
+                <w:color w:val="FFFFFF" w:themeColor="background1"/>
+                <w:sz w:val="20"/>
+                <w:lang w:val="fr-FR"/>
+              </w:rPr>
+            </w:pPr>
+            <w:r>
+              <w:rPr>
+                <w:rFonts w:ascii="Courier New" w:hAnsi="Courier New" w:cs="Courier New"/>
+                <w:b/>
+                <w:color w:val="FFFFFF" w:themeColor="background1"/>
+                <w:sz w:val="20"/>
+                <w:lang w:val="fr-FR"/>
+              </w:rPr>
+              <w:t>description</w:t>
             </w:r>
           </w:p>
         </w:tc>
@@ -7577,21 +7767,7 @@
       <w:tr>
         <w:tc>
           <w:tcPr>
-            <w:tcW w:w="115" w:type="pct"/>
-            <w:shd w:val="clear" w:color="auto" w:fill="5B63B7" w:themeFill="text2" w:themeFillTint="99"/>
-          </w:tcPr>
-          <w:p>
-            <w:pPr>
-              <w:rPr>
-                <w:rFonts w:ascii="Courier New" w:hAnsi="Courier New" w:cs="Courier New"/>
-                <w:lang w:val="fr-FR"/>
-              </w:rPr>
-            </w:pPr>
-          </w:p>
-        </w:tc>
-        <w:tc>
-          <w:tcPr>
-            <w:tcW w:w="489" w:type="pct"/>
+            <w:tcW w:w="500" w:type="pct"/>
             <w:shd w:val="clear" w:color="auto" w:fill="85B2F6" w:themeFill="background2" w:themeFillShade="E6"/>
             <w:vAlign w:val="center"/>
           </w:tcPr>
@@ -7618,7 +7794,7 @@
         </w:tc>
         <w:tc>
           <w:tcPr>
-            <w:tcW w:w="1377" w:type="pct"/>
+            <w:tcW w:w="1065" w:type="pct"/>
             <w:shd w:val="clear" w:color="auto" w:fill="85B2F6" w:themeFill="background2" w:themeFillShade="E6"/>
             <w:vAlign w:val="center"/>
           </w:tcPr>
@@ -7644,7 +7820,7 @@
         </w:tc>
         <w:tc>
           <w:tcPr>
-            <w:tcW w:w="1221" w:type="pct"/>
+            <w:tcW w:w="1595" w:type="pct"/>
             <w:shd w:val="clear" w:color="auto" w:fill="85B2F6" w:themeFill="background2" w:themeFillShade="E6"/>
           </w:tcPr>
           <w:p>
@@ -7722,7 +7898,7 @@
         </w:tc>
         <w:tc>
           <w:tcPr>
-            <w:tcW w:w="1798" w:type="pct"/>
+            <w:tcW w:w="1840" w:type="pct"/>
             <w:shd w:val="clear" w:color="auto" w:fill="85B2F6" w:themeFill="background2" w:themeFillShade="E6"/>
           </w:tcPr>
           <w:p>
@@ -7872,21 +8048,7 @@
       <w:tr>
         <w:tc>
           <w:tcPr>
-            <w:tcW w:w="115" w:type="pct"/>
-            <w:shd w:val="clear" w:color="auto" w:fill="5B63B7" w:themeFill="text2" w:themeFillTint="99"/>
-          </w:tcPr>
-          <w:p>
-            <w:pPr>
-              <w:rPr>
-                <w:rFonts w:ascii="Courier New" w:hAnsi="Courier New" w:cs="Courier New"/>
-                <w:lang w:val="fr-FR"/>
-              </w:rPr>
-            </w:pPr>
-          </w:p>
-        </w:tc>
-        <w:tc>
-          <w:tcPr>
-            <w:tcW w:w="489" w:type="pct"/>
+            <w:tcW w:w="500" w:type="pct"/>
             <w:shd w:val="clear" w:color="auto" w:fill="85B2F6" w:themeFill="background2" w:themeFillShade="E6"/>
             <w:vAlign w:val="center"/>
           </w:tcPr>
@@ -7913,7 +8075,7 @@
         </w:tc>
         <w:tc>
           <w:tcPr>
-            <w:tcW w:w="1377" w:type="pct"/>
+            <w:tcW w:w="1065" w:type="pct"/>
             <w:shd w:val="clear" w:color="auto" w:fill="85B2F6" w:themeFill="background2" w:themeFillShade="E6"/>
             <w:vAlign w:val="center"/>
           </w:tcPr>
@@ -7939,7 +8101,7 @@
         </w:tc>
         <w:tc>
           <w:tcPr>
-            <w:tcW w:w="1221" w:type="pct"/>
+            <w:tcW w:w="1595" w:type="pct"/>
             <w:shd w:val="clear" w:color="auto" w:fill="85B2F6" w:themeFill="background2" w:themeFillShade="E6"/>
           </w:tcPr>
           <w:p>
@@ -8017,7 +8179,7 @@
         </w:tc>
         <w:tc>
           <w:tcPr>
-            <w:tcW w:w="1798" w:type="pct"/>
+            <w:tcW w:w="1840" w:type="pct"/>
             <w:shd w:val="clear" w:color="auto" w:fill="85B2F6" w:themeFill="background2" w:themeFillShade="E6"/>
           </w:tcPr>
           <w:p>
@@ -8078,21 +8240,7 @@
       <w:tr>
         <w:tc>
           <w:tcPr>
-            <w:tcW w:w="115" w:type="pct"/>
-            <w:shd w:val="clear" w:color="auto" w:fill="5B63B7" w:themeFill="text2" w:themeFillTint="99"/>
-          </w:tcPr>
-          <w:p>
-            <w:pPr>
-              <w:rPr>
-                <w:rFonts w:ascii="Courier New" w:hAnsi="Courier New" w:cs="Courier New"/>
-                <w:lang w:val="fr-FR"/>
-              </w:rPr>
-            </w:pPr>
-          </w:p>
-        </w:tc>
-        <w:tc>
-          <w:tcPr>
-            <w:tcW w:w="489" w:type="pct"/>
+            <w:tcW w:w="500" w:type="pct"/>
             <w:shd w:val="clear" w:color="auto" w:fill="92D050"/>
             <w:vAlign w:val="center"/>
           </w:tcPr>
@@ -8119,7 +8267,7 @@
         </w:tc>
         <w:tc>
           <w:tcPr>
-            <w:tcW w:w="1377" w:type="pct"/>
+            <w:tcW w:w="1065" w:type="pct"/>
             <w:shd w:val="clear" w:color="auto" w:fill="92D050"/>
             <w:vAlign w:val="center"/>
           </w:tcPr>
@@ -8145,7 +8293,7 @@
         </w:tc>
         <w:tc>
           <w:tcPr>
-            <w:tcW w:w="1221" w:type="pct"/>
+            <w:tcW w:w="1595" w:type="pct"/>
             <w:shd w:val="clear" w:color="auto" w:fill="92D050"/>
           </w:tcPr>
           <w:p>
@@ -8223,7 +8371,7 @@
         </w:tc>
         <w:tc>
           <w:tcPr>
-            <w:tcW w:w="1798" w:type="pct"/>
+            <w:tcW w:w="1840" w:type="pct"/>
             <w:shd w:val="clear" w:color="auto" w:fill="92D050"/>
           </w:tcPr>
           <w:p>
@@ -8402,21 +8550,7 @@
       <w:tr>
         <w:tc>
           <w:tcPr>
-            <w:tcW w:w="115" w:type="pct"/>
-            <w:shd w:val="clear" w:color="auto" w:fill="5B63B7" w:themeFill="text2" w:themeFillTint="99"/>
-          </w:tcPr>
-          <w:p>
-            <w:pPr>
-              <w:rPr>
-                <w:rFonts w:ascii="Courier New" w:hAnsi="Courier New" w:cs="Courier New"/>
-                <w:lang w:val="fr-FR"/>
-              </w:rPr>
-            </w:pPr>
-          </w:p>
-        </w:tc>
-        <w:tc>
-          <w:tcPr>
-            <w:tcW w:w="489" w:type="pct"/>
+            <w:tcW w:w="500" w:type="pct"/>
             <w:shd w:val="clear" w:color="auto" w:fill="92D050"/>
             <w:vAlign w:val="center"/>
           </w:tcPr>
@@ -8443,7 +8577,7 @@
         </w:tc>
         <w:tc>
           <w:tcPr>
-            <w:tcW w:w="1377" w:type="pct"/>
+            <w:tcW w:w="1065" w:type="pct"/>
             <w:shd w:val="clear" w:color="auto" w:fill="92D050"/>
             <w:vAlign w:val="center"/>
           </w:tcPr>
@@ -8469,7 +8603,7 @@
         </w:tc>
         <w:tc>
           <w:tcPr>
-            <w:tcW w:w="1221" w:type="pct"/>
+            <w:tcW w:w="1595" w:type="pct"/>
             <w:shd w:val="clear" w:color="auto" w:fill="92D050"/>
           </w:tcPr>
           <w:p>
@@ -8547,7 +8681,7 @@
         </w:tc>
         <w:tc>
           <w:tcPr>
-            <w:tcW w:w="1798" w:type="pct"/>
+            <w:tcW w:w="1840" w:type="pct"/>
             <w:shd w:val="clear" w:color="auto" w:fill="92D050"/>
           </w:tcPr>
           <w:p>
@@ -8716,21 +8850,7 @@
       <w:tr>
         <w:tc>
           <w:tcPr>
-            <w:tcW w:w="115" w:type="pct"/>
-            <w:shd w:val="clear" w:color="auto" w:fill="5B63B7" w:themeFill="text2" w:themeFillTint="99"/>
-          </w:tcPr>
-          <w:p>
-            <w:pPr>
-              <w:rPr>
-                <w:rFonts w:ascii="Courier New" w:hAnsi="Courier New" w:cs="Courier New"/>
-                <w:lang w:val="fr-FR"/>
-              </w:rPr>
-            </w:pPr>
-          </w:p>
-        </w:tc>
-        <w:tc>
-          <w:tcPr>
-            <w:tcW w:w="489" w:type="pct"/>
+            <w:tcW w:w="500" w:type="pct"/>
             <w:shd w:val="clear" w:color="auto" w:fill="92D050"/>
             <w:vAlign w:val="center"/>
           </w:tcPr>
@@ -8757,7 +8877,7 @@
         </w:tc>
         <w:tc>
           <w:tcPr>
-            <w:tcW w:w="1377" w:type="pct"/>
+            <w:tcW w:w="1065" w:type="pct"/>
             <w:shd w:val="clear" w:color="auto" w:fill="92D050"/>
             <w:vAlign w:val="center"/>
           </w:tcPr>
@@ -8791,7 +8911,7 @@
         </w:tc>
         <w:tc>
           <w:tcPr>
-            <w:tcW w:w="1221" w:type="pct"/>
+            <w:tcW w:w="1595" w:type="pct"/>
             <w:shd w:val="clear" w:color="auto" w:fill="92D050"/>
           </w:tcPr>
           <w:p>
@@ -8961,7 +9081,7 @@
         </w:tc>
         <w:tc>
           <w:tcPr>
-            <w:tcW w:w="1798" w:type="pct"/>
+            <w:tcW w:w="1840" w:type="pct"/>
             <w:shd w:val="clear" w:color="auto" w:fill="92D050"/>
           </w:tcPr>
           <w:p>
@@ -9042,21 +9162,7 @@
       <w:tr>
         <w:tc>
           <w:tcPr>
-            <w:tcW w:w="115" w:type="pct"/>
-            <w:shd w:val="clear" w:color="auto" w:fill="5B63B7" w:themeFill="text2" w:themeFillTint="99"/>
-          </w:tcPr>
-          <w:p>
-            <w:pPr>
-              <w:rPr>
-                <w:rFonts w:ascii="Courier New" w:hAnsi="Courier New" w:cs="Courier New"/>
-                <w:lang w:val="fr-FR"/>
-              </w:rPr>
-            </w:pPr>
-          </w:p>
-        </w:tc>
-        <w:tc>
-          <w:tcPr>
-            <w:tcW w:w="489" w:type="pct"/>
+            <w:tcW w:w="500" w:type="pct"/>
             <w:shd w:val="clear" w:color="auto" w:fill="7EB1E6" w:themeFill="accent2" w:themeFillTint="99"/>
             <w:vAlign w:val="center"/>
           </w:tcPr>
@@ -9083,7 +9189,7 @@
         </w:tc>
         <w:tc>
           <w:tcPr>
-            <w:tcW w:w="1377" w:type="pct"/>
+            <w:tcW w:w="1065" w:type="pct"/>
             <w:shd w:val="clear" w:color="auto" w:fill="7EB1E6" w:themeFill="accent2" w:themeFillTint="99"/>
             <w:vAlign w:val="center"/>
           </w:tcPr>
@@ -9109,7 +9215,7 @@
         </w:tc>
         <w:tc>
           <w:tcPr>
-            <w:tcW w:w="1221" w:type="pct"/>
+            <w:tcW w:w="1595" w:type="pct"/>
             <w:shd w:val="clear" w:color="auto" w:fill="7EB1E6" w:themeFill="accent2" w:themeFillTint="99"/>
           </w:tcPr>
           <w:p>
@@ -9235,7 +9341,7 @@
         </w:tc>
         <w:tc>
           <w:tcPr>
-            <w:tcW w:w="1798" w:type="pct"/>
+            <w:tcW w:w="1840" w:type="pct"/>
             <w:shd w:val="clear" w:color="auto" w:fill="7EB1E6" w:themeFill="accent2" w:themeFillTint="99"/>
           </w:tcPr>
           <w:p>
@@ -9306,21 +9412,7 @@
       <w:tr>
         <w:tc>
           <w:tcPr>
-            <w:tcW w:w="115" w:type="pct"/>
-            <w:shd w:val="clear" w:color="auto" w:fill="5B63B7" w:themeFill="text2" w:themeFillTint="99"/>
-          </w:tcPr>
-          <w:p>
-            <w:pPr>
-              <w:rPr>
-                <w:rFonts w:ascii="Courier New" w:hAnsi="Courier New" w:cs="Courier New"/>
-                <w:lang w:val="fr-FR"/>
-              </w:rPr>
-            </w:pPr>
-          </w:p>
-        </w:tc>
-        <w:tc>
-          <w:tcPr>
-            <w:tcW w:w="489" w:type="pct"/>
+            <w:tcW w:w="500" w:type="pct"/>
             <w:shd w:val="clear" w:color="auto" w:fill="92D050"/>
             <w:vAlign w:val="center"/>
           </w:tcPr>
@@ -9347,7 +9439,7 @@
         </w:tc>
         <w:tc>
           <w:tcPr>
-            <w:tcW w:w="1377" w:type="pct"/>
+            <w:tcW w:w="1065" w:type="pct"/>
             <w:shd w:val="clear" w:color="auto" w:fill="92D050"/>
             <w:vAlign w:val="center"/>
           </w:tcPr>
@@ -9373,7 +9465,7 @@
         </w:tc>
         <w:tc>
           <w:tcPr>
-            <w:tcW w:w="1221" w:type="pct"/>
+            <w:tcW w:w="1595" w:type="pct"/>
             <w:shd w:val="clear" w:color="auto" w:fill="92D050"/>
           </w:tcPr>
           <w:p>
@@ -9498,7 +9590,7 @@
         </w:tc>
         <w:tc>
           <w:tcPr>
-            <w:tcW w:w="1798" w:type="pct"/>
+            <w:tcW w:w="1840" w:type="pct"/>
             <w:shd w:val="clear" w:color="auto" w:fill="92D050"/>
           </w:tcPr>
           <w:p>
@@ -9605,21 +9697,7 @@
       <w:tr>
         <w:tc>
           <w:tcPr>
-            <w:tcW w:w="115" w:type="pct"/>
-            <w:shd w:val="clear" w:color="auto" w:fill="5B63B7" w:themeFill="text2" w:themeFillTint="99"/>
-          </w:tcPr>
-          <w:p>
-            <w:pPr>
-              <w:rPr>
-                <w:rFonts w:ascii="Courier New" w:hAnsi="Courier New" w:cs="Courier New"/>
-                <w:lang w:val="fr-FR"/>
-              </w:rPr>
-            </w:pPr>
-          </w:p>
-        </w:tc>
-        <w:tc>
-          <w:tcPr>
-            <w:tcW w:w="489" w:type="pct"/>
+            <w:tcW w:w="500" w:type="pct"/>
             <w:shd w:val="clear" w:color="auto" w:fill="92D050"/>
             <w:vAlign w:val="center"/>
           </w:tcPr>
@@ -9646,7 +9724,7 @@
         </w:tc>
         <w:tc>
           <w:tcPr>
-            <w:tcW w:w="1377" w:type="pct"/>
+            <w:tcW w:w="1065" w:type="pct"/>
             <w:shd w:val="clear" w:color="auto" w:fill="92D050"/>
             <w:vAlign w:val="center"/>
           </w:tcPr>
@@ -9680,7 +9758,7 @@
         </w:tc>
         <w:tc>
           <w:tcPr>
-            <w:tcW w:w="1221" w:type="pct"/>
+            <w:tcW w:w="1595" w:type="pct"/>
             <w:shd w:val="clear" w:color="auto" w:fill="92D050"/>
           </w:tcPr>
           <w:p>
@@ -9839,7 +9917,7 @@
         </w:tc>
         <w:tc>
           <w:tcPr>
-            <w:tcW w:w="1798" w:type="pct"/>
+            <w:tcW w:w="1840" w:type="pct"/>
             <w:shd w:val="clear" w:color="auto" w:fill="92D050"/>
           </w:tcPr>
           <w:p>
@@ -9954,21 +10032,7 @@
       <w:tr>
         <w:tc>
           <w:tcPr>
-            <w:tcW w:w="115" w:type="pct"/>
-            <w:shd w:val="clear" w:color="auto" w:fill="5B63B7" w:themeFill="text2" w:themeFillTint="99"/>
-          </w:tcPr>
-          <w:p>
-            <w:pPr>
-              <w:rPr>
-                <w:rFonts w:ascii="Courier New" w:hAnsi="Courier New" w:cs="Courier New"/>
-                <w:lang w:val="fr-FR"/>
-              </w:rPr>
-            </w:pPr>
-          </w:p>
-        </w:tc>
-        <w:tc>
-          <w:tcPr>
-            <w:tcW w:w="489" w:type="pct"/>
+            <w:tcW w:w="500" w:type="pct"/>
             <w:shd w:val="clear" w:color="auto" w:fill="92D050"/>
             <w:vAlign w:val="center"/>
           </w:tcPr>
@@ -9995,7 +10059,7 @@
         </w:tc>
         <w:tc>
           <w:tcPr>
-            <w:tcW w:w="1377" w:type="pct"/>
+            <w:tcW w:w="1065" w:type="pct"/>
             <w:shd w:val="clear" w:color="auto" w:fill="92D050"/>
             <w:vAlign w:val="center"/>
           </w:tcPr>
@@ -10029,7 +10093,7 @@
         </w:tc>
         <w:tc>
           <w:tcPr>
-            <w:tcW w:w="1221" w:type="pct"/>
+            <w:tcW w:w="1595" w:type="pct"/>
             <w:shd w:val="clear" w:color="auto" w:fill="92D050"/>
           </w:tcPr>
           <w:p>
@@ -10152,7 +10216,7 @@
         </w:tc>
         <w:tc>
           <w:tcPr>
-            <w:tcW w:w="1798" w:type="pct"/>
+            <w:tcW w:w="1840" w:type="pct"/>
             <w:shd w:val="clear" w:color="auto" w:fill="92D050"/>
           </w:tcPr>
           <w:p>
@@ -10267,21 +10331,7 @@
       <w:tr>
         <w:tc>
           <w:tcPr>
-            <w:tcW w:w="115" w:type="pct"/>
-            <w:shd w:val="clear" w:color="auto" w:fill="5B63B7" w:themeFill="text2" w:themeFillTint="99"/>
-          </w:tcPr>
-          <w:p>
-            <w:pPr>
-              <w:rPr>
-                <w:rFonts w:ascii="Courier New" w:hAnsi="Courier New" w:cs="Courier New"/>
-                <w:lang w:val="fr-FR"/>
-              </w:rPr>
-            </w:pPr>
-          </w:p>
-        </w:tc>
-        <w:tc>
-          <w:tcPr>
-            <w:tcW w:w="489" w:type="pct"/>
+            <w:tcW w:w="500" w:type="pct"/>
             <w:shd w:val="clear" w:color="auto" w:fill="85B2F6" w:themeFill="background2" w:themeFillShade="E6"/>
             <w:vAlign w:val="center"/>
           </w:tcPr>
@@ -10308,7 +10358,7 @@
         </w:tc>
         <w:tc>
           <w:tcPr>
-            <w:tcW w:w="1377" w:type="pct"/>
+            <w:tcW w:w="1065" w:type="pct"/>
             <w:shd w:val="clear" w:color="auto" w:fill="85B2F6" w:themeFill="background2" w:themeFillShade="E6"/>
             <w:vAlign w:val="center"/>
           </w:tcPr>
@@ -10334,7 +10384,7 @@
         </w:tc>
         <w:tc>
           <w:tcPr>
-            <w:tcW w:w="1221" w:type="pct"/>
+            <w:tcW w:w="1595" w:type="pct"/>
             <w:shd w:val="clear" w:color="auto" w:fill="85B2F6" w:themeFill="background2" w:themeFillShade="E6"/>
           </w:tcPr>
           <w:p>
@@ -10446,7 +10496,7 @@
         </w:tc>
         <w:tc>
           <w:tcPr>
-            <w:tcW w:w="1798" w:type="pct"/>
+            <w:tcW w:w="1840" w:type="pct"/>
             <w:shd w:val="clear" w:color="auto" w:fill="85B2F6" w:themeFill="background2" w:themeFillShade="E6"/>
           </w:tcPr>
           <w:p>
@@ -10471,21 +10521,7 @@
       <w:tr>
         <w:tc>
           <w:tcPr>
-            <w:tcW w:w="115" w:type="pct"/>
-            <w:shd w:val="clear" w:color="auto" w:fill="5B63B7" w:themeFill="text2" w:themeFillTint="99"/>
-          </w:tcPr>
-          <w:p>
-            <w:pPr>
-              <w:rPr>
-                <w:rFonts w:ascii="Courier New" w:hAnsi="Courier New" w:cs="Courier New"/>
-                <w:lang w:val="fr-FR"/>
-              </w:rPr>
-            </w:pPr>
-          </w:p>
-        </w:tc>
-        <w:tc>
-          <w:tcPr>
-            <w:tcW w:w="489" w:type="pct"/>
+            <w:tcW w:w="500" w:type="pct"/>
             <w:shd w:val="clear" w:color="auto" w:fill="92D050"/>
             <w:vAlign w:val="center"/>
           </w:tcPr>
@@ -10512,7 +10548,7 @@
         </w:tc>
         <w:tc>
           <w:tcPr>
-            <w:tcW w:w="1377" w:type="pct"/>
+            <w:tcW w:w="1065" w:type="pct"/>
             <w:shd w:val="clear" w:color="auto" w:fill="92D050"/>
             <w:vAlign w:val="center"/>
           </w:tcPr>
@@ -10538,7 +10574,7 @@
         </w:tc>
         <w:tc>
           <w:tcPr>
-            <w:tcW w:w="1221" w:type="pct"/>
+            <w:tcW w:w="1595" w:type="pct"/>
             <w:shd w:val="clear" w:color="auto" w:fill="92D050"/>
           </w:tcPr>
           <w:p>
@@ -10763,7 +10799,7 @@
         </w:tc>
         <w:tc>
           <w:tcPr>
-            <w:tcW w:w="1798" w:type="pct"/>
+            <w:tcW w:w="1840" w:type="pct"/>
             <w:shd w:val="clear" w:color="auto" w:fill="92D050"/>
           </w:tcPr>
           <w:p>
@@ -10824,21 +10860,7 @@
       <w:tr>
         <w:tc>
           <w:tcPr>
-            <w:tcW w:w="115" w:type="pct"/>
-            <w:shd w:val="clear" w:color="auto" w:fill="5B63B7" w:themeFill="text2" w:themeFillTint="99"/>
-          </w:tcPr>
-          <w:p>
-            <w:pPr>
-              <w:rPr>
-                <w:rFonts w:ascii="Courier New" w:hAnsi="Courier New" w:cs="Courier New"/>
-                <w:lang w:val="fr-FR"/>
-              </w:rPr>
-            </w:pPr>
-          </w:p>
-        </w:tc>
-        <w:tc>
-          <w:tcPr>
-            <w:tcW w:w="489" w:type="pct"/>
+            <w:tcW w:w="500" w:type="pct"/>
             <w:shd w:val="clear" w:color="auto" w:fill="85B2F6" w:themeFill="background2" w:themeFillShade="E6"/>
             <w:vAlign w:val="center"/>
           </w:tcPr>
@@ -10865,7 +10887,7 @@
         </w:tc>
         <w:tc>
           <w:tcPr>
-            <w:tcW w:w="1377" w:type="pct"/>
+            <w:tcW w:w="1065" w:type="pct"/>
             <w:shd w:val="clear" w:color="auto" w:fill="85B2F6" w:themeFill="background2" w:themeFillShade="E6"/>
             <w:vAlign w:val="center"/>
           </w:tcPr>
@@ -10891,7 +10913,7 @@
         </w:tc>
         <w:tc>
           <w:tcPr>
-            <w:tcW w:w="1221" w:type="pct"/>
+            <w:tcW w:w="1595" w:type="pct"/>
             <w:shd w:val="clear" w:color="auto" w:fill="85B2F6" w:themeFill="background2" w:themeFillShade="E6"/>
           </w:tcPr>
           <w:p>
@@ -10969,7 +10991,7 @@
         </w:tc>
         <w:tc>
           <w:tcPr>
-            <w:tcW w:w="1798" w:type="pct"/>
+            <w:tcW w:w="1840" w:type="pct"/>
             <w:shd w:val="clear" w:color="auto" w:fill="85B2F6" w:themeFill="background2" w:themeFillShade="E6"/>
           </w:tcPr>
           <w:p>
@@ -10986,21 +11008,7 @@
       <w:tr>
         <w:tc>
           <w:tcPr>
-            <w:tcW w:w="115" w:type="pct"/>
-            <w:shd w:val="clear" w:color="auto" w:fill="5B63B7" w:themeFill="text2" w:themeFillTint="99"/>
-          </w:tcPr>
-          <w:p>
-            <w:pPr>
-              <w:rPr>
-                <w:rFonts w:ascii="Courier New" w:hAnsi="Courier New" w:cs="Courier New"/>
-                <w:lang w:val="fr-FR"/>
-              </w:rPr>
-            </w:pPr>
-          </w:p>
-        </w:tc>
-        <w:tc>
-          <w:tcPr>
-            <w:tcW w:w="489" w:type="pct"/>
+            <w:tcW w:w="500" w:type="pct"/>
             <w:shd w:val="clear" w:color="auto" w:fill="85B2F6" w:themeFill="background2" w:themeFillShade="E6"/>
             <w:vAlign w:val="center"/>
           </w:tcPr>
@@ -11027,7 +11035,7 @@
         </w:tc>
         <w:tc>
           <w:tcPr>
-            <w:tcW w:w="1377" w:type="pct"/>
+            <w:tcW w:w="1065" w:type="pct"/>
             <w:shd w:val="clear" w:color="auto" w:fill="85B2F6" w:themeFill="background2" w:themeFillShade="E6"/>
             <w:vAlign w:val="center"/>
           </w:tcPr>
@@ -11061,7 +11069,7 @@
         </w:tc>
         <w:tc>
           <w:tcPr>
-            <w:tcW w:w="1221" w:type="pct"/>
+            <w:tcW w:w="1595" w:type="pct"/>
             <w:shd w:val="clear" w:color="auto" w:fill="85B2F6" w:themeFill="background2" w:themeFillShade="E6"/>
           </w:tcPr>
           <w:p>
@@ -11112,33 +11120,78 @@
                 <w:sz w:val="20"/>
                 <w:lang w:val="fr-FR"/>
               </w:rPr>
+              <w:t xml:space="preserve">  {</w:t>
+            </w:r>
+          </w:p>
+          <w:p>
+            <w:pPr>
+              <w:rPr>
+                <w:rFonts w:ascii="Courier New" w:hAnsi="Courier New" w:cs="Courier New"/>
+                <w:sz w:val="20"/>
+                <w:lang w:val="fr-FR"/>
+              </w:rPr>
+            </w:pPr>
+            <w:r>
+              <w:rPr>
+                <w:rFonts w:ascii="Courier New" w:hAnsi="Courier New" w:cs="Courier New"/>
+                <w:sz w:val="20"/>
+                <w:lang w:val="fr-FR"/>
+              </w:rPr>
+              <w:t xml:space="preserve">  count: </w:t>
+            </w:r>
+            <w:r>
+              <w:rPr>
+                <w:rFonts w:ascii="Courier New" w:hAnsi="Courier New" w:cs="Courier New"/>
+                <w:i/>
+                <w:sz w:val="20"/>
+                <w:lang w:val="fr-FR"/>
+              </w:rPr>
+              <w:t>count</w:t>
+            </w:r>
+            <w:r>
+              <w:rPr>
+                <w:rFonts w:ascii="Courier New" w:hAnsi="Courier New" w:cs="Courier New"/>
+                <w:sz w:val="20"/>
+                <w:lang w:val="fr-FR"/>
+              </w:rPr>
+              <w:t>,</w:t>
+            </w:r>
+          </w:p>
+          <w:p>
+            <w:pPr>
+              <w:rPr>
+                <w:rFonts w:ascii="Courier New" w:hAnsi="Courier New" w:cs="Courier New"/>
+                <w:sz w:val="20"/>
+                <w:lang w:val="fr-FR"/>
+              </w:rPr>
+            </w:pPr>
+            <w:r>
+              <w:rPr>
+                <w:rFonts w:ascii="Courier New" w:hAnsi="Courier New" w:cs="Courier New"/>
+                <w:sz w:val="20"/>
+                <w:lang w:val="fr-FR"/>
+              </w:rPr>
               <w:t xml:space="preserve">  </w:t>
             </w:r>
-            <w:r>
-              <w:rPr>
-                <w:rFonts w:ascii="Courier New" w:hAnsi="Courier New" w:cs="Courier New"/>
-                <w:sz w:val="20"/>
-                <w:lang w:val="fr-FR"/>
-              </w:rPr>
-              <w:t>{</w:t>
-            </w:r>
-          </w:p>
-          <w:p>
-            <w:pPr>
-              <w:rPr>
-                <w:rFonts w:ascii="Courier New" w:hAnsi="Courier New" w:cs="Courier New"/>
-                <w:sz w:val="20"/>
-                <w:lang w:val="fr-FR"/>
-              </w:rPr>
-            </w:pPr>
-            <w:r>
-              <w:rPr>
-                <w:rFonts w:ascii="Courier New" w:hAnsi="Courier New" w:cs="Courier New"/>
-                <w:sz w:val="20"/>
-                <w:lang w:val="fr-FR"/>
-              </w:rPr>
-              <w:t xml:space="preserve">  count: </w:t>
-            </w:r>
+            <w:proofErr w:type="spellStart"/>
+            <w:r>
+              <w:rPr>
+                <w:rFonts w:ascii="Courier New" w:hAnsi="Courier New" w:cs="Courier New"/>
+                <w:sz w:val="20"/>
+                <w:lang w:val="fr-FR"/>
+              </w:rPr>
+              <w:t>name</w:t>
+            </w:r>
+            <w:proofErr w:type="spellEnd"/>
+            <w:r>
+              <w:rPr>
+                <w:rFonts w:ascii="Courier New" w:hAnsi="Courier New" w:cs="Courier New"/>
+                <w:sz w:val="20"/>
+                <w:lang w:val="fr-FR"/>
+              </w:rPr>
+              <w:t xml:space="preserve">: </w:t>
+            </w:r>
+            <w:proofErr w:type="spellStart"/>
             <w:r>
               <w:rPr>
                 <w:rFonts w:ascii="Courier New" w:hAnsi="Courier New" w:cs="Courier New"/>
@@ -11146,8 +11199,9 @@
                 <w:sz w:val="20"/>
                 <w:lang w:val="fr-FR"/>
               </w:rPr>
-              <w:t>count</w:t>
-            </w:r>
+              <w:t>name</w:t>
+            </w:r>
+            <w:proofErr w:type="spellEnd"/>
             <w:r>
               <w:rPr>
                 <w:rFonts w:ascii="Courier New" w:hAnsi="Courier New" w:cs="Courier New"/>
@@ -11180,7 +11234,7 @@
                 <w:sz w:val="20"/>
                 <w:lang w:val="fr-FR"/>
               </w:rPr>
-              <w:t>name</w:t>
+              <w:t>topic</w:t>
             </w:r>
             <w:proofErr w:type="spellEnd"/>
             <w:r>
@@ -11199,63 +11253,9 @@
                 <w:sz w:val="20"/>
                 <w:lang w:val="fr-FR"/>
               </w:rPr>
-              <w:t>name</w:t>
+              <w:t>topic</w:t>
             </w:r>
             <w:proofErr w:type="spellEnd"/>
-            <w:r>
-              <w:rPr>
-                <w:rFonts w:ascii="Courier New" w:hAnsi="Courier New" w:cs="Courier New"/>
-                <w:sz w:val="20"/>
-                <w:lang w:val="fr-FR"/>
-              </w:rPr>
-              <w:t>,</w:t>
-            </w:r>
-          </w:p>
-          <w:p>
-            <w:pPr>
-              <w:rPr>
-                <w:rFonts w:ascii="Courier New" w:hAnsi="Courier New" w:cs="Courier New"/>
-                <w:sz w:val="20"/>
-                <w:lang w:val="fr-FR"/>
-              </w:rPr>
-            </w:pPr>
-            <w:r>
-              <w:rPr>
-                <w:rFonts w:ascii="Courier New" w:hAnsi="Courier New" w:cs="Courier New"/>
-                <w:sz w:val="20"/>
-                <w:lang w:val="fr-FR"/>
-              </w:rPr>
-              <w:t xml:space="preserve">  </w:t>
-            </w:r>
-            <w:proofErr w:type="spellStart"/>
-            <w:r>
-              <w:rPr>
-                <w:rFonts w:ascii="Courier New" w:hAnsi="Courier New" w:cs="Courier New"/>
-                <w:sz w:val="20"/>
-                <w:lang w:val="fr-FR"/>
-              </w:rPr>
-              <w:t>topic</w:t>
-            </w:r>
-            <w:proofErr w:type="spellEnd"/>
-            <w:r>
-              <w:rPr>
-                <w:rFonts w:ascii="Courier New" w:hAnsi="Courier New" w:cs="Courier New"/>
-                <w:sz w:val="20"/>
-                <w:lang w:val="fr-FR"/>
-              </w:rPr>
-              <w:t xml:space="preserve">: </w:t>
-            </w:r>
-            <w:proofErr w:type="spellStart"/>
-            <w:r>
-              <w:rPr>
-                <w:rFonts w:ascii="Courier New" w:hAnsi="Courier New" w:cs="Courier New"/>
-                <w:i/>
-                <w:sz w:val="20"/>
-                <w:lang w:val="fr-FR"/>
-              </w:rPr>
-              <w:t>topic</w:t>
-            </w:r>
-            <w:proofErr w:type="spellEnd"/>
           </w:p>
           <w:p>
             <w:pPr>
@@ -11294,7 +11294,7 @@
         </w:tc>
         <w:tc>
           <w:tcPr>
-            <w:tcW w:w="1798" w:type="pct"/>
+            <w:tcW w:w="1840" w:type="pct"/>
             <w:shd w:val="clear" w:color="auto" w:fill="85B2F6" w:themeFill="background2" w:themeFillShade="E6"/>
           </w:tcPr>
           <w:p>
@@ -11311,21 +11311,7 @@
       <w:tr>
         <w:tc>
           <w:tcPr>
-            <w:tcW w:w="115" w:type="pct"/>
-            <w:shd w:val="clear" w:color="auto" w:fill="5B63B7" w:themeFill="text2" w:themeFillTint="99"/>
-          </w:tcPr>
-          <w:p>
-            <w:pPr>
-              <w:rPr>
-                <w:rFonts w:ascii="Courier New" w:hAnsi="Courier New" w:cs="Courier New"/>
-                <w:lang w:val="fr-FR"/>
-              </w:rPr>
-            </w:pPr>
-          </w:p>
-        </w:tc>
-        <w:tc>
-          <w:tcPr>
-            <w:tcW w:w="489" w:type="pct"/>
+            <w:tcW w:w="500" w:type="pct"/>
             <w:shd w:val="clear" w:color="auto" w:fill="85B2F6" w:themeFill="background2" w:themeFillShade="E6"/>
             <w:vAlign w:val="center"/>
           </w:tcPr>
@@ -11352,7 +11338,7 @@
         </w:tc>
         <w:tc>
           <w:tcPr>
-            <w:tcW w:w="1377" w:type="pct"/>
+            <w:tcW w:w="1065" w:type="pct"/>
             <w:shd w:val="clear" w:color="auto" w:fill="85B2F6" w:themeFill="background2" w:themeFillShade="E6"/>
             <w:vAlign w:val="center"/>
           </w:tcPr>
@@ -11386,7 +11372,7 @@
         </w:tc>
         <w:tc>
           <w:tcPr>
-            <w:tcW w:w="1221" w:type="pct"/>
+            <w:tcW w:w="1595" w:type="pct"/>
             <w:shd w:val="clear" w:color="auto" w:fill="85B2F6" w:themeFill="background2" w:themeFillShade="E6"/>
           </w:tcPr>
           <w:p>
@@ -11426,7 +11412,7 @@
         </w:tc>
         <w:tc>
           <w:tcPr>
-            <w:tcW w:w="1798" w:type="pct"/>
+            <w:tcW w:w="1840" w:type="pct"/>
             <w:shd w:val="clear" w:color="auto" w:fill="85B2F6" w:themeFill="background2" w:themeFillShade="E6"/>
           </w:tcPr>
           <w:p>
@@ -11437,27 +11423,170 @@
                 <w:lang w:val="fr-FR"/>
               </w:rPr>
             </w:pPr>
+          </w:p>
+        </w:tc>
+      </w:tr>
+    </w:tbl>
+    <w:p>
+      <w:pPr>
+        <w:rPr>
+          <w:lang w:val="fr-FR"/>
+        </w:rPr>
+      </w:pPr>
+    </w:p>
+    <w:p>
+      <w:pPr>
+        <w:pStyle w:val="Heading2"/>
+        <w:rPr>
+          <w:lang w:val="fr-FR"/>
+        </w:rPr>
+      </w:pPr>
+      <w:r>
+        <w:rPr>
+          <w:lang w:val="fr-FR"/>
+        </w:rPr>
+        <w:lastRenderedPageBreak/>
+        <w:t>User</w:t>
+      </w:r>
+    </w:p>
+    <w:tbl>
+      <w:tblPr>
+        <w:tblStyle w:val="TableGrid"/>
+        <w:tblW w:w="4885" w:type="pct"/>
+        <w:tblLayout w:type="fixed"/>
+        <w:tblLook w:val="04A0" w:firstRow="1" w:lastRow="0" w:firstColumn="1" w:lastColumn="0" w:noHBand="0" w:noVBand="1"/>
+      </w:tblPr>
+      <w:tblGrid>
+        <w:gridCol w:w="1076"/>
+        <w:gridCol w:w="2293"/>
+        <w:gridCol w:w="3433"/>
+        <w:gridCol w:w="3961"/>
+      </w:tblGrid>
+      <w:tr>
+        <w:tc>
+          <w:tcPr>
+            <w:tcW w:w="500" w:type="pct"/>
+            <w:shd w:val="clear" w:color="auto" w:fill="000000" w:themeFill="text1"/>
+            <w:vAlign w:val="center"/>
+          </w:tcPr>
+          <w:p>
+            <w:pPr>
+              <w:jc w:val="center"/>
+              <w:rPr>
+                <w:rFonts w:ascii="Courier New" w:hAnsi="Courier New" w:cs="Courier New"/>
+                <w:b/>
+                <w:color w:val="FFFFFF" w:themeColor="background1"/>
+                <w:sz w:val="16"/>
+                <w:szCs w:val="16"/>
+                <w:lang w:val="fr-FR"/>
+              </w:rPr>
+            </w:pPr>
+            <w:proofErr w:type="spellStart"/>
+            <w:r>
+              <w:rPr>
+                <w:rFonts w:ascii="Courier New" w:hAnsi="Courier New" w:cs="Courier New"/>
+                <w:b/>
+                <w:color w:val="FFFFFF" w:themeColor="background1"/>
+                <w:sz w:val="16"/>
+                <w:szCs w:val="16"/>
+                <w:lang w:val="fr-FR"/>
+              </w:rPr>
+              <w:t>emitter</w:t>
+            </w:r>
+            <w:proofErr w:type="spellEnd"/>
+          </w:p>
+        </w:tc>
+        <w:tc>
+          <w:tcPr>
+            <w:tcW w:w="1065" w:type="pct"/>
+            <w:shd w:val="clear" w:color="auto" w:fill="000000" w:themeFill="text1"/>
+            <w:vAlign w:val="center"/>
+          </w:tcPr>
+          <w:p>
+            <w:pPr>
+              <w:rPr>
+                <w:rFonts w:ascii="Courier New" w:hAnsi="Courier New" w:cs="Courier New"/>
+                <w:b/>
+                <w:color w:val="FFFFFF" w:themeColor="background1"/>
+                <w:sz w:val="18"/>
+                <w:lang w:val="fr-FR"/>
+              </w:rPr>
+            </w:pPr>
+            <w:proofErr w:type="spellStart"/>
+            <w:r>
+              <w:rPr>
+                <w:rFonts w:ascii="Courier New" w:hAnsi="Courier New" w:cs="Courier New"/>
+                <w:b/>
+                <w:color w:val="FFFFFF" w:themeColor="background1"/>
+                <w:sz w:val="18"/>
+                <w:lang w:val="fr-FR"/>
+              </w:rPr>
+              <w:t>event</w:t>
+            </w:r>
+            <w:proofErr w:type="spellEnd"/>
+          </w:p>
+        </w:tc>
+        <w:tc>
+          <w:tcPr>
+            <w:tcW w:w="1595" w:type="pct"/>
+            <w:shd w:val="clear" w:color="auto" w:fill="000000" w:themeFill="text1"/>
+          </w:tcPr>
+          <w:p>
+            <w:pPr>
+              <w:jc w:val="center"/>
+              <w:rPr>
+                <w:rFonts w:ascii="Courier New" w:hAnsi="Courier New" w:cs="Courier New"/>
+                <w:b/>
+                <w:color w:val="FFFFFF" w:themeColor="background1"/>
+                <w:sz w:val="20"/>
+                <w:lang w:val="fr-FR"/>
+              </w:rPr>
+            </w:pPr>
+            <w:r>
+              <w:rPr>
+                <w:rFonts w:ascii="Courier New" w:hAnsi="Courier New" w:cs="Courier New"/>
+                <w:b/>
+                <w:color w:val="FFFFFF" w:themeColor="background1"/>
+                <w:sz w:val="20"/>
+                <w:lang w:val="fr-FR"/>
+              </w:rPr>
+              <w:t>data</w:t>
+            </w:r>
+          </w:p>
+        </w:tc>
+        <w:tc>
+          <w:tcPr>
+            <w:tcW w:w="1840" w:type="pct"/>
+            <w:shd w:val="clear" w:color="auto" w:fill="000000" w:themeFill="text1"/>
+          </w:tcPr>
+          <w:p>
+            <w:pPr>
+              <w:jc w:val="center"/>
+              <w:rPr>
+                <w:rFonts w:ascii="Courier New" w:hAnsi="Courier New" w:cs="Courier New"/>
+                <w:b/>
+                <w:color w:val="FFFFFF" w:themeColor="background1"/>
+                <w:sz w:val="20"/>
+                <w:lang w:val="fr-FR"/>
+              </w:rPr>
+            </w:pPr>
+            <w:r>
+              <w:rPr>
+                <w:rFonts w:ascii="Courier New" w:hAnsi="Courier New" w:cs="Courier New"/>
+                <w:b/>
+                <w:color w:val="FFFFFF" w:themeColor="background1"/>
+                <w:sz w:val="20"/>
+                <w:lang w:val="fr-FR"/>
+              </w:rPr>
+              <w:t>description</w:t>
+            </w:r>
           </w:p>
         </w:tc>
       </w:tr>
       <w:tr>
         <w:tc>
           <w:tcPr>
-            <w:tcW w:w="115" w:type="pct"/>
-            <w:shd w:val="clear" w:color="auto" w:fill="FFC000"/>
-          </w:tcPr>
-          <w:p>
-            <w:pPr>
-              <w:rPr>
-                <w:rFonts w:ascii="Courier New" w:hAnsi="Courier New" w:cs="Courier New"/>
-                <w:lang w:val="fr-FR"/>
-              </w:rPr>
-            </w:pPr>
-          </w:p>
-        </w:tc>
-        <w:tc>
-          <w:tcPr>
-            <w:tcW w:w="489" w:type="pct"/>
+            <w:tcW w:w="500" w:type="pct"/>
             <w:shd w:val="clear" w:color="auto" w:fill="85B2F6" w:themeFill="background2" w:themeFillShade="E6"/>
             <w:vAlign w:val="center"/>
           </w:tcPr>
@@ -11484,7 +11613,7 @@
         </w:tc>
         <w:tc>
           <w:tcPr>
-            <w:tcW w:w="1377" w:type="pct"/>
+            <w:tcW w:w="1065" w:type="pct"/>
             <w:shd w:val="clear" w:color="auto" w:fill="85B2F6" w:themeFill="background2" w:themeFillShade="E6"/>
             <w:vAlign w:val="center"/>
           </w:tcPr>
@@ -11503,30 +11632,161 @@
                 <w:color w:val="000000"/>
                 <w:sz w:val="18"/>
               </w:rPr>
+              <w:t>user:open</w:t>
+            </w:r>
+            <w:proofErr w:type="spellEnd"/>
+          </w:p>
+        </w:tc>
+        <w:tc>
+          <w:tcPr>
+            <w:tcW w:w="1595" w:type="pct"/>
+            <w:shd w:val="clear" w:color="auto" w:fill="85B2F6" w:themeFill="background2" w:themeFillShade="E6"/>
+          </w:tcPr>
+          <w:p>
+            <w:pPr>
+              <w:rPr>
+                <w:rFonts w:ascii="Courier New" w:hAnsi="Courier New" w:cs="Courier New"/>
+                <w:sz w:val="20"/>
+                <w:lang w:val="fr-FR"/>
+              </w:rPr>
+            </w:pPr>
+          </w:p>
+        </w:tc>
+        <w:tc>
+          <w:tcPr>
+            <w:tcW w:w="1840" w:type="pct"/>
+            <w:shd w:val="clear" w:color="auto" w:fill="85B2F6" w:themeFill="background2" w:themeFillShade="E6"/>
+          </w:tcPr>
+          <w:p>
+            <w:pPr>
+              <w:rPr>
+                <w:rFonts w:ascii="Courier New" w:hAnsi="Courier New" w:cs="Courier New"/>
+                <w:sz w:val="20"/>
+                <w:lang w:val="fr-FR"/>
+              </w:rPr>
+            </w:pPr>
+            <w:r>
+              <w:rPr>
+                <w:rFonts w:ascii="Courier New" w:hAnsi="Courier New" w:cs="Courier New"/>
+                <w:sz w:val="20"/>
+                <w:lang w:val="fr-FR"/>
+              </w:rPr>
+              <w:t xml:space="preserve">User has open a new discussion </w:t>
+            </w:r>
+            <w:proofErr w:type="spellStart"/>
+            <w:r>
+              <w:rPr>
+                <w:rFonts w:ascii="Courier New" w:hAnsi="Courier New" w:cs="Courier New"/>
+                <w:sz w:val="20"/>
+                <w:lang w:val="fr-FR"/>
+              </w:rPr>
+              <w:t>with</w:t>
+            </w:r>
+            <w:proofErr w:type="spellEnd"/>
+            <w:r>
+              <w:rPr>
+                <w:rFonts w:ascii="Courier New" w:hAnsi="Courier New" w:cs="Courier New"/>
+                <w:sz w:val="20"/>
+                <w:lang w:val="fr-FR"/>
+              </w:rPr>
+              <w:t xml:space="preserve"> </w:t>
+            </w:r>
+            <w:proofErr w:type="spellStart"/>
+            <w:r>
+              <w:rPr>
+                <w:rFonts w:ascii="Courier New" w:hAnsi="Courier New" w:cs="Courier New"/>
+                <w:sz w:val="20"/>
+                <w:lang w:val="fr-FR"/>
+              </w:rPr>
+              <w:t>another</w:t>
+            </w:r>
+            <w:proofErr w:type="spellEnd"/>
+            <w:r>
+              <w:rPr>
+                <w:rFonts w:ascii="Courier New" w:hAnsi="Courier New" w:cs="Courier New"/>
+                <w:sz w:val="20"/>
+                <w:lang w:val="fr-FR"/>
+              </w:rPr>
+              <w:t xml:space="preserve"> </w:t>
+            </w:r>
+            <w:proofErr w:type="gramStart"/>
+            <w:r>
+              <w:rPr>
+                <w:rFonts w:ascii="Courier New" w:hAnsi="Courier New" w:cs="Courier New"/>
+                <w:sz w:val="20"/>
+                <w:lang w:val="fr-FR"/>
+              </w:rPr>
               <w:t>user</w:t>
             </w:r>
-            <w:r>
+            <w:proofErr w:type="gramEnd"/>
+            <w:r>
+              <w:rPr>
+                <w:rFonts w:ascii="Courier New" w:hAnsi="Courier New" w:cs="Courier New"/>
+                <w:sz w:val="20"/>
+                <w:lang w:val="fr-FR"/>
+              </w:rPr>
+              <w:t>.</w:t>
+            </w:r>
+          </w:p>
+        </w:tc>
+      </w:tr>
+      <w:tr>
+        <w:tc>
+          <w:tcPr>
+            <w:tcW w:w="500" w:type="pct"/>
+            <w:shd w:val="clear" w:color="auto" w:fill="85B2F6" w:themeFill="background2" w:themeFillShade="E6"/>
+            <w:vAlign w:val="center"/>
+          </w:tcPr>
+          <w:p>
+            <w:pPr>
+              <w:jc w:val="center"/>
+              <w:rPr>
+                <w:rFonts w:ascii="Courier New" w:hAnsi="Courier New" w:cs="Courier New"/>
+                <w:sz w:val="16"/>
+                <w:szCs w:val="16"/>
+                <w:lang w:val="fr-FR"/>
+              </w:rPr>
+            </w:pPr>
+            <w:r>
+              <w:rPr>
+                <w:rFonts w:ascii="Courier New" w:hAnsi="Courier New" w:cs="Courier New"/>
+                <w:sz w:val="16"/>
+                <w:szCs w:val="16"/>
+                <w:lang w:val="fr-FR"/>
+              </w:rPr>
+              <w:t>CLIENT</w:t>
+            </w:r>
+          </w:p>
+        </w:tc>
+        <w:tc>
+          <w:tcPr>
+            <w:tcW w:w="1065" w:type="pct"/>
+            <w:shd w:val="clear" w:color="auto" w:fill="85B2F6" w:themeFill="background2" w:themeFillShade="E6"/>
+            <w:vAlign w:val="center"/>
+          </w:tcPr>
+          <w:p>
+            <w:pPr>
               <w:rPr>
                 <w:rFonts w:ascii="Courier New" w:hAnsi="Courier New" w:cs="Courier New"/>
                 <w:color w:val="000000"/>
                 <w:sz w:val="18"/>
               </w:rPr>
-              <w:t>:</w:t>
-            </w:r>
+            </w:pPr>
+            <w:proofErr w:type="spellStart"/>
             <w:r>
               <w:rPr>
                 <w:rFonts w:ascii="Courier New" w:hAnsi="Courier New" w:cs="Courier New"/>
                 <w:color w:val="000000"/>
                 <w:sz w:val="18"/>
               </w:rPr>
-              <w:t>message</w:t>
+              <w:t>user:close</w:t>
             </w:r>
             <w:proofErr w:type="spellEnd"/>
           </w:p>
         </w:tc>
         <w:tc>
           <w:tcPr>
-            <w:tcW w:w="1221" w:type="pct"/>
+            <w:tcW w:w="1595" w:type="pct"/>
             <w:shd w:val="clear" w:color="auto" w:fill="85B2F6" w:themeFill="background2" w:themeFillShade="E6"/>
           </w:tcPr>
           <w:p>
@@ -11537,147 +11797,404 @@
                 <w:lang w:val="fr-FR"/>
               </w:rPr>
             </w:pPr>
-            <w:r>
-              <w:rPr>
-                <w:rFonts w:ascii="Courier New" w:hAnsi="Courier New" w:cs="Courier New"/>
-                <w:sz w:val="20"/>
-                <w:lang w:val="fr-FR"/>
-              </w:rPr>
-              <w:t>{</w:t>
-            </w:r>
-          </w:p>
-          <w:p>
-            <w:pPr>
-              <w:rPr>
-                <w:rFonts w:ascii="Courier New" w:hAnsi="Courier New" w:cs="Courier New"/>
-                <w:sz w:val="20"/>
-                <w:lang w:val="fr-FR"/>
-              </w:rPr>
-            </w:pPr>
-            <w:r>
-              <w:rPr>
-                <w:rFonts w:ascii="Courier New" w:hAnsi="Courier New" w:cs="Courier New"/>
-                <w:sz w:val="20"/>
-                <w:lang w:val="fr-FR"/>
-              </w:rPr>
-              <w:t>to</w:t>
-            </w:r>
-            <w:r>
-              <w:rPr>
-                <w:rFonts w:ascii="Courier New" w:hAnsi="Courier New" w:cs="Courier New"/>
-                <w:sz w:val="20"/>
-                <w:lang w:val="fr-FR"/>
-              </w:rPr>
-              <w:t xml:space="preserve">: </w:t>
-            </w:r>
+          </w:p>
+        </w:tc>
+        <w:tc>
+          <w:tcPr>
+            <w:tcW w:w="1840" w:type="pct"/>
+            <w:shd w:val="clear" w:color="auto" w:fill="85B2F6" w:themeFill="background2" w:themeFillShade="E6"/>
+          </w:tcPr>
+          <w:p>
+            <w:pPr>
+              <w:rPr>
+                <w:rFonts w:ascii="Courier New" w:hAnsi="Courier New" w:cs="Courier New"/>
+                <w:sz w:val="20"/>
+                <w:lang w:val="fr-FR"/>
+              </w:rPr>
+            </w:pPr>
+            <w:r>
+              <w:rPr>
+                <w:rFonts w:ascii="Courier New" w:hAnsi="Courier New" w:cs="Courier New"/>
+                <w:sz w:val="20"/>
+                <w:lang w:val="fr-FR"/>
+              </w:rPr>
+              <w:t>User has close discussion.</w:t>
+            </w:r>
+          </w:p>
+        </w:tc>
+      </w:tr>
+      <w:tr>
+        <w:tc>
+          <w:tcPr>
+            <w:tcW w:w="500" w:type="pct"/>
+            <w:shd w:val="clear" w:color="auto" w:fill="92D050"/>
+            <w:vAlign w:val="center"/>
+          </w:tcPr>
+          <w:p>
+            <w:pPr>
+              <w:jc w:val="center"/>
+              <w:rPr>
+                <w:rFonts w:ascii="Courier New" w:hAnsi="Courier New" w:cs="Courier New"/>
+                <w:sz w:val="16"/>
+                <w:szCs w:val="16"/>
+                <w:lang w:val="fr-FR"/>
+              </w:rPr>
+            </w:pPr>
+            <w:r>
+              <w:rPr>
+                <w:rFonts w:ascii="Courier New" w:hAnsi="Courier New" w:cs="Courier New"/>
+                <w:sz w:val="16"/>
+                <w:szCs w:val="16"/>
+                <w:lang w:val="fr-FR"/>
+              </w:rPr>
+              <w:t>SERVER</w:t>
+            </w:r>
+          </w:p>
+        </w:tc>
+        <w:tc>
+          <w:tcPr>
+            <w:tcW w:w="1065" w:type="pct"/>
+            <w:shd w:val="clear" w:color="auto" w:fill="92D050"/>
+            <w:vAlign w:val="center"/>
+          </w:tcPr>
+          <w:p>
+            <w:pPr>
+              <w:rPr>
+                <w:rFonts w:ascii="Courier New" w:hAnsi="Courier New" w:cs="Courier New"/>
+                <w:color w:val="000000"/>
+                <w:sz w:val="18"/>
+              </w:rPr>
+            </w:pPr>
             <w:proofErr w:type="spellStart"/>
             <w:r>
               <w:rPr>
                 <w:rFonts w:ascii="Courier New" w:hAnsi="Courier New" w:cs="Courier New"/>
-                <w:i/>
-                <w:sz w:val="20"/>
-                <w:lang w:val="fr-FR"/>
-              </w:rPr>
-              <w:t>user_id</w:t>
+                <w:color w:val="000000"/>
+                <w:sz w:val="18"/>
+              </w:rPr>
+              <w:t>user:open</w:t>
             </w:r>
             <w:proofErr w:type="spellEnd"/>
-            <w:r>
-              <w:rPr>
-                <w:rFonts w:ascii="Courier New" w:hAnsi="Courier New" w:cs="Courier New"/>
-                <w:sz w:val="20"/>
-                <w:lang w:val="fr-FR"/>
-              </w:rPr>
-              <w:t>,</w:t>
-            </w:r>
-          </w:p>
-          <w:p>
-            <w:pPr>
-              <w:rPr>
-                <w:rFonts w:ascii="Courier New" w:hAnsi="Courier New" w:cs="Courier New"/>
-                <w:sz w:val="20"/>
-                <w:lang w:val="fr-FR"/>
-              </w:rPr>
-            </w:pPr>
-            <w:r>
-              <w:rPr>
-                <w:rFonts w:ascii="Courier New" w:hAnsi="Courier New" w:cs="Courier New"/>
-                <w:sz w:val="20"/>
-                <w:lang w:val="fr-FR"/>
-              </w:rPr>
-              <w:t xml:space="preserve">message: </w:t>
-            </w:r>
-            <w:r>
-              <w:rPr>
-                <w:rFonts w:ascii="Courier New" w:hAnsi="Courier New" w:cs="Courier New"/>
-                <w:i/>
-                <w:sz w:val="20"/>
-                <w:lang w:val="fr-FR"/>
-              </w:rPr>
-              <w:t>message</w:t>
-            </w:r>
-            <w:r>
-              <w:rPr>
-                <w:rFonts w:ascii="Courier New" w:hAnsi="Courier New" w:cs="Courier New"/>
-                <w:sz w:val="20"/>
-                <w:lang w:val="fr-FR"/>
-              </w:rPr>
-              <w:t>,</w:t>
-            </w:r>
-          </w:p>
-          <w:p>
-            <w:pPr>
-              <w:rPr>
-                <w:rFonts w:ascii="Courier New" w:hAnsi="Courier New" w:cs="Courier New"/>
-                <w:sz w:val="20"/>
-                <w:lang w:val="fr-FR"/>
-              </w:rPr>
-            </w:pPr>
+          </w:p>
+        </w:tc>
+        <w:tc>
+          <w:tcPr>
+            <w:tcW w:w="1595" w:type="pct"/>
+            <w:shd w:val="clear" w:color="auto" w:fill="92D050"/>
+          </w:tcPr>
+          <w:p>
+            <w:pPr>
+              <w:rPr>
+                <w:rFonts w:ascii="Courier New" w:hAnsi="Courier New" w:cs="Courier New"/>
+                <w:sz w:val="20"/>
+                <w:lang w:val="fr-FR"/>
+              </w:rPr>
+            </w:pPr>
+          </w:p>
+        </w:tc>
+        <w:tc>
+          <w:tcPr>
+            <w:tcW w:w="1840" w:type="pct"/>
+            <w:shd w:val="clear" w:color="auto" w:fill="92D050"/>
+          </w:tcPr>
+          <w:p>
+            <w:pPr>
+              <w:rPr>
+                <w:rFonts w:ascii="Courier New" w:hAnsi="Courier New" w:cs="Courier New"/>
+                <w:sz w:val="20"/>
+                <w:lang w:val="fr-FR"/>
+              </w:rPr>
+            </w:pPr>
+            <w:r>
+              <w:rPr>
+                <w:rFonts w:ascii="Courier New" w:hAnsi="Courier New" w:cs="Courier New"/>
+                <w:sz w:val="20"/>
+                <w:lang w:val="fr-FR"/>
+              </w:rPr>
+              <w:t xml:space="preserve">Server </w:t>
+            </w:r>
+            <w:proofErr w:type="spellStart"/>
+            <w:r>
+              <w:rPr>
+                <w:rFonts w:ascii="Courier New" w:hAnsi="Courier New" w:cs="Courier New"/>
+                <w:sz w:val="20"/>
+                <w:lang w:val="fr-FR"/>
+              </w:rPr>
+              <w:t>informs</w:t>
+            </w:r>
+            <w:proofErr w:type="spellEnd"/>
+            <w:r>
+              <w:rPr>
+                <w:rFonts w:ascii="Courier New" w:hAnsi="Courier New" w:cs="Courier New"/>
+                <w:sz w:val="20"/>
+                <w:lang w:val="fr-FR"/>
+              </w:rPr>
+              <w:t xml:space="preserve"> client </w:t>
+            </w:r>
+            <w:proofErr w:type="spellStart"/>
+            <w:r>
+              <w:rPr>
+                <w:rFonts w:ascii="Courier New" w:hAnsi="Courier New" w:cs="Courier New"/>
+                <w:sz w:val="20"/>
+                <w:lang w:val="fr-FR"/>
+              </w:rPr>
+              <w:t>that</w:t>
+            </w:r>
+            <w:proofErr w:type="spellEnd"/>
+            <w:r>
+              <w:rPr>
+                <w:rFonts w:ascii="Courier New" w:hAnsi="Courier New" w:cs="Courier New"/>
+                <w:sz w:val="20"/>
+                <w:lang w:val="fr-FR"/>
+              </w:rPr>
+              <w:t xml:space="preserve"> discussion </w:t>
+            </w:r>
+            <w:proofErr w:type="spellStart"/>
+            <w:r>
+              <w:rPr>
+                <w:rFonts w:ascii="Courier New" w:hAnsi="Courier New" w:cs="Courier New"/>
+                <w:sz w:val="20"/>
+                <w:lang w:val="fr-FR"/>
+              </w:rPr>
+              <w:t>should</w:t>
+            </w:r>
+            <w:proofErr w:type="spellEnd"/>
+            <w:r>
+              <w:rPr>
+                <w:rFonts w:ascii="Courier New" w:hAnsi="Courier New" w:cs="Courier New"/>
+                <w:sz w:val="20"/>
+                <w:lang w:val="fr-FR"/>
+              </w:rPr>
+              <w:t xml:space="preserve"> </w:t>
+            </w:r>
+            <w:proofErr w:type="spellStart"/>
+            <w:r>
+              <w:rPr>
+                <w:rFonts w:ascii="Courier New" w:hAnsi="Courier New" w:cs="Courier New"/>
+                <w:sz w:val="20"/>
+                <w:lang w:val="fr-FR"/>
+              </w:rPr>
+              <w:t>be</w:t>
+            </w:r>
+            <w:proofErr w:type="spellEnd"/>
+            <w:r>
+              <w:rPr>
+                <w:rFonts w:ascii="Courier New" w:hAnsi="Courier New" w:cs="Courier New"/>
+                <w:sz w:val="20"/>
+                <w:lang w:val="fr-FR"/>
+              </w:rPr>
+              <w:t xml:space="preserve"> </w:t>
+            </w:r>
+            <w:proofErr w:type="spellStart"/>
+            <w:r>
+              <w:rPr>
+                <w:rFonts w:ascii="Courier New" w:hAnsi="Courier New" w:cs="Courier New"/>
+                <w:sz w:val="20"/>
+                <w:lang w:val="fr-FR"/>
+              </w:rPr>
+              <w:t>opened</w:t>
+            </w:r>
+            <w:proofErr w:type="spellEnd"/>
+            <w:r>
+              <w:rPr>
+                <w:rFonts w:ascii="Courier New" w:hAnsi="Courier New" w:cs="Courier New"/>
+                <w:sz w:val="20"/>
+                <w:lang w:val="fr-FR"/>
+              </w:rPr>
+              <w:t>.</w:t>
+            </w:r>
+          </w:p>
+        </w:tc>
+      </w:tr>
+      <w:tr>
+        <w:tc>
+          <w:tcPr>
+            <w:tcW w:w="500" w:type="pct"/>
+            <w:shd w:val="clear" w:color="auto" w:fill="92D050"/>
+            <w:vAlign w:val="center"/>
+          </w:tcPr>
+          <w:p>
+            <w:pPr>
+              <w:jc w:val="center"/>
+              <w:rPr>
+                <w:rFonts w:ascii="Courier New" w:hAnsi="Courier New" w:cs="Courier New"/>
+                <w:sz w:val="16"/>
+                <w:szCs w:val="16"/>
+                <w:lang w:val="fr-FR"/>
+              </w:rPr>
+            </w:pPr>
+            <w:r>
+              <w:rPr>
+                <w:rFonts w:ascii="Courier New" w:hAnsi="Courier New" w:cs="Courier New"/>
+                <w:sz w:val="16"/>
+                <w:szCs w:val="16"/>
+                <w:lang w:val="fr-FR"/>
+              </w:rPr>
+              <w:t>SERVER</w:t>
+            </w:r>
+          </w:p>
+        </w:tc>
+        <w:tc>
+          <w:tcPr>
+            <w:tcW w:w="1065" w:type="pct"/>
+            <w:shd w:val="clear" w:color="auto" w:fill="92D050"/>
+            <w:vAlign w:val="center"/>
+          </w:tcPr>
+          <w:p>
+            <w:pPr>
+              <w:rPr>
+                <w:rFonts w:ascii="Courier New" w:hAnsi="Courier New" w:cs="Courier New"/>
+                <w:color w:val="000000"/>
+                <w:sz w:val="18"/>
+              </w:rPr>
+            </w:pPr>
+            <w:proofErr w:type="spellStart"/>
+            <w:r>
+              <w:rPr>
+                <w:rFonts w:ascii="Courier New" w:hAnsi="Courier New" w:cs="Courier New"/>
+                <w:color w:val="000000"/>
+                <w:sz w:val="18"/>
+              </w:rPr>
+              <w:t>user:close</w:t>
+            </w:r>
+            <w:proofErr w:type="spellEnd"/>
+          </w:p>
+        </w:tc>
+        <w:tc>
+          <w:tcPr>
+            <w:tcW w:w="1595" w:type="pct"/>
+            <w:shd w:val="clear" w:color="auto" w:fill="92D050"/>
+          </w:tcPr>
+          <w:p>
+            <w:pPr>
+              <w:rPr>
+                <w:rFonts w:ascii="Courier New" w:hAnsi="Courier New" w:cs="Courier New"/>
+                <w:sz w:val="20"/>
+                <w:lang w:val="fr-FR"/>
+              </w:rPr>
+            </w:pPr>
+          </w:p>
+        </w:tc>
+        <w:tc>
+          <w:tcPr>
+            <w:tcW w:w="1840" w:type="pct"/>
+            <w:shd w:val="clear" w:color="auto" w:fill="92D050"/>
+          </w:tcPr>
+          <w:p>
+            <w:pPr>
+              <w:rPr>
+                <w:rFonts w:ascii="Courier New" w:hAnsi="Courier New" w:cs="Courier New"/>
+                <w:sz w:val="20"/>
+                <w:lang w:val="fr-FR"/>
+              </w:rPr>
+            </w:pPr>
+            <w:r>
+              <w:rPr>
+                <w:rFonts w:ascii="Courier New" w:hAnsi="Courier New" w:cs="Courier New"/>
+                <w:sz w:val="20"/>
+                <w:lang w:val="fr-FR"/>
+              </w:rPr>
+              <w:t xml:space="preserve">Server </w:t>
+            </w:r>
+            <w:proofErr w:type="spellStart"/>
+            <w:r>
+              <w:rPr>
+                <w:rFonts w:ascii="Courier New" w:hAnsi="Courier New" w:cs="Courier New"/>
+                <w:sz w:val="20"/>
+                <w:lang w:val="fr-FR"/>
+              </w:rPr>
+              <w:t>informs</w:t>
+            </w:r>
+            <w:proofErr w:type="spellEnd"/>
+            <w:r>
+              <w:rPr>
+                <w:rFonts w:ascii="Courier New" w:hAnsi="Courier New" w:cs="Courier New"/>
+                <w:sz w:val="20"/>
+                <w:lang w:val="fr-FR"/>
+              </w:rPr>
+              <w:t xml:space="preserve"> client </w:t>
+            </w:r>
+            <w:proofErr w:type="spellStart"/>
+            <w:r>
+              <w:rPr>
+                <w:rFonts w:ascii="Courier New" w:hAnsi="Courier New" w:cs="Courier New"/>
+                <w:sz w:val="20"/>
+                <w:lang w:val="fr-FR"/>
+              </w:rPr>
+              <w:t>that</w:t>
+            </w:r>
+            <w:proofErr w:type="spellEnd"/>
+            <w:r>
+              <w:rPr>
+                <w:rFonts w:ascii="Courier New" w:hAnsi="Courier New" w:cs="Courier New"/>
+                <w:sz w:val="20"/>
+                <w:lang w:val="fr-FR"/>
+              </w:rPr>
+              <w:t xml:space="preserve"> discussion </w:t>
+            </w:r>
+            <w:proofErr w:type="spellStart"/>
+            <w:r>
+              <w:rPr>
+                <w:rFonts w:ascii="Courier New" w:hAnsi="Courier New" w:cs="Courier New"/>
+                <w:sz w:val="20"/>
+                <w:lang w:val="fr-FR"/>
+              </w:rPr>
+              <w:t>should</w:t>
+            </w:r>
+            <w:proofErr w:type="spellEnd"/>
+            <w:r>
+              <w:rPr>
+                <w:rFonts w:ascii="Courier New" w:hAnsi="Courier New" w:cs="Courier New"/>
+                <w:sz w:val="20"/>
+                <w:lang w:val="fr-FR"/>
+              </w:rPr>
+              <w:t xml:space="preserve"> </w:t>
+            </w:r>
+            <w:proofErr w:type="spellStart"/>
+            <w:r>
+              <w:rPr>
+                <w:rFonts w:ascii="Courier New" w:hAnsi="Courier New" w:cs="Courier New"/>
+                <w:sz w:val="20"/>
+                <w:lang w:val="fr-FR"/>
+              </w:rPr>
+              <w:t>be</w:t>
+            </w:r>
+            <w:proofErr w:type="spellEnd"/>
+            <w:r>
+              <w:rPr>
+                <w:rFonts w:ascii="Courier New" w:hAnsi="Courier New" w:cs="Courier New"/>
+                <w:sz w:val="20"/>
+                <w:lang w:val="fr-FR"/>
+              </w:rPr>
+              <w:t xml:space="preserve"> </w:t>
+            </w:r>
+            <w:proofErr w:type="spellStart"/>
+            <w:r>
+              <w:rPr>
+                <w:rFonts w:ascii="Courier New" w:hAnsi="Courier New" w:cs="Courier New"/>
+                <w:sz w:val="20"/>
+                <w:lang w:val="fr-FR"/>
+              </w:rPr>
+              <w:t>closed</w:t>
+            </w:r>
             <w:bookmarkStart w:id="0" w:name="_GoBack"/>
             <w:bookmarkEnd w:id="0"/>
-            <w:r>
-              <w:rPr>
-                <w:rFonts w:ascii="Courier New" w:hAnsi="Courier New" w:cs="Courier New"/>
-                <w:sz w:val="20"/>
-                <w:lang w:val="fr-FR"/>
-              </w:rPr>
-              <w:t>}</w:t>
-            </w:r>
-          </w:p>
-        </w:tc>
-        <w:tc>
-          <w:tcPr>
-            <w:tcW w:w="1798" w:type="pct"/>
-            <w:shd w:val="clear" w:color="auto" w:fill="85B2F6" w:themeFill="background2" w:themeFillShade="E6"/>
-          </w:tcPr>
-          <w:p>
-            <w:pPr>
-              <w:rPr>
-                <w:rFonts w:ascii="Courier New" w:hAnsi="Courier New" w:cs="Courier New"/>
-                <w:sz w:val="20"/>
-                <w:lang w:val="fr-FR"/>
-              </w:rPr>
-            </w:pPr>
+            <w:proofErr w:type="spellEnd"/>
+            <w:r>
+              <w:rPr>
+                <w:rFonts w:ascii="Courier New" w:hAnsi="Courier New" w:cs="Courier New"/>
+                <w:sz w:val="20"/>
+                <w:lang w:val="fr-FR"/>
+              </w:rPr>
+              <w:t>.</w:t>
+            </w:r>
           </w:p>
         </w:tc>
       </w:tr>
       <w:tr>
         <w:tc>
           <w:tcPr>
-            <w:tcW w:w="115" w:type="pct"/>
-            <w:shd w:val="clear" w:color="auto" w:fill="FFC000"/>
-          </w:tcPr>
-          <w:p>
-            <w:pPr>
-              <w:rPr>
-                <w:rFonts w:ascii="Courier New" w:hAnsi="Courier New" w:cs="Courier New"/>
-                <w:lang w:val="fr-FR"/>
-              </w:rPr>
-            </w:pPr>
-          </w:p>
-        </w:tc>
-        <w:tc>
-          <w:tcPr>
-            <w:tcW w:w="489" w:type="pct"/>
+            <w:tcW w:w="500" w:type="pct"/>
             <w:shd w:val="clear" w:color="auto" w:fill="85B2F6" w:themeFill="background2" w:themeFillShade="E6"/>
             <w:vAlign w:val="center"/>
           </w:tcPr>
@@ -11698,13 +12215,13 @@
                 <w:szCs w:val="16"/>
                 <w:lang w:val="fr-FR"/>
               </w:rPr>
-              <w:t>SERVER</w:t>
-            </w:r>
-          </w:p>
-        </w:tc>
-        <w:tc>
-          <w:tcPr>
-            <w:tcW w:w="1377" w:type="pct"/>
+              <w:t>CLIENT</w:t>
+            </w:r>
+          </w:p>
+        </w:tc>
+        <w:tc>
+          <w:tcPr>
+            <w:tcW w:w="1065" w:type="pct"/>
             <w:shd w:val="clear" w:color="auto" w:fill="85B2F6" w:themeFill="background2" w:themeFillShade="E6"/>
             <w:vAlign w:val="center"/>
           </w:tcPr>
@@ -11746,7 +12263,7 @@
         </w:tc>
         <w:tc>
           <w:tcPr>
-            <w:tcW w:w="1221" w:type="pct"/>
+            <w:tcW w:w="1595" w:type="pct"/>
             <w:shd w:val="clear" w:color="auto" w:fill="85B2F6" w:themeFill="background2" w:themeFillShade="E6"/>
           </w:tcPr>
           <w:p>
@@ -11774,14 +12291,31 @@
                 <w:lang w:val="fr-FR"/>
               </w:rPr>
             </w:pPr>
+            <w:r>
+              <w:rPr>
+                <w:rFonts w:ascii="Courier New" w:hAnsi="Courier New" w:cs="Courier New"/>
+                <w:sz w:val="20"/>
+                <w:lang w:val="fr-FR"/>
+              </w:rPr>
+              <w:t>to</w:t>
+            </w:r>
+            <w:r>
+              <w:rPr>
+                <w:rFonts w:ascii="Courier New" w:hAnsi="Courier New" w:cs="Courier New"/>
+                <w:sz w:val="20"/>
+                <w:lang w:val="fr-FR"/>
+              </w:rPr>
+              <w:t xml:space="preserve">: </w:t>
+            </w:r>
             <w:proofErr w:type="spellStart"/>
             <w:r>
               <w:rPr>
                 <w:rFonts w:ascii="Courier New" w:hAnsi="Courier New" w:cs="Courier New"/>
-                <w:sz w:val="20"/>
-                <w:lang w:val="fr-FR"/>
-              </w:rPr>
-              <w:t>from</w:t>
+                <w:i/>
+                <w:sz w:val="20"/>
+                <w:lang w:val="fr-FR"/>
+              </w:rPr>
+              <w:t>user_id</w:t>
             </w:r>
             <w:proofErr w:type="spellEnd"/>
             <w:r>
@@ -11790,9 +12324,25 @@
                 <w:sz w:val="20"/>
                 <w:lang w:val="fr-FR"/>
               </w:rPr>
-              <w:t xml:space="preserve">: </w:t>
-            </w:r>
-            <w:proofErr w:type="spellStart"/>
+              <w:t>,</w:t>
+            </w:r>
+          </w:p>
+          <w:p>
+            <w:pPr>
+              <w:rPr>
+                <w:rFonts w:ascii="Courier New" w:hAnsi="Courier New" w:cs="Courier New"/>
+                <w:sz w:val="20"/>
+                <w:lang w:val="fr-FR"/>
+              </w:rPr>
+            </w:pPr>
+            <w:r>
+              <w:rPr>
+                <w:rFonts w:ascii="Courier New" w:hAnsi="Courier New" w:cs="Courier New"/>
+                <w:sz w:val="20"/>
+                <w:lang w:val="fr-FR"/>
+              </w:rPr>
+              <w:t xml:space="preserve">message: </w:t>
+            </w:r>
             <w:r>
               <w:rPr>
                 <w:rFonts w:ascii="Courier New" w:hAnsi="Courier New" w:cs="Courier New"/>
@@ -11800,9 +12350,8 @@
                 <w:sz w:val="20"/>
                 <w:lang w:val="fr-FR"/>
               </w:rPr>
-              <w:t>user_id</w:t>
-            </w:r>
-            <w:proofErr w:type="spellEnd"/>
+              <w:t>message</w:t>
+            </w:r>
             <w:r>
               <w:rPr>
                 <w:rFonts w:ascii="Courier New" w:hAnsi="Courier New" w:cs="Courier New"/>
@@ -11826,153 +12375,13 @@
                 <w:sz w:val="20"/>
                 <w:lang w:val="fr-FR"/>
               </w:rPr>
-              <w:t xml:space="preserve">time: </w:t>
-            </w:r>
-            <w:r>
-              <w:rPr>
-                <w:rFonts w:ascii="Courier New" w:hAnsi="Courier New" w:cs="Courier New"/>
-                <w:i/>
-                <w:sz w:val="20"/>
-                <w:lang w:val="fr-FR"/>
-              </w:rPr>
-              <w:t>time</w:t>
-            </w:r>
-            <w:r>
-              <w:rPr>
-                <w:rFonts w:ascii="Courier New" w:hAnsi="Courier New" w:cs="Courier New"/>
-                <w:sz w:val="20"/>
-                <w:lang w:val="fr-FR"/>
-              </w:rPr>
-              <w:t xml:space="preserve">, </w:t>
-            </w:r>
-          </w:p>
-          <w:p>
-            <w:pPr>
-              <w:rPr>
-                <w:rFonts w:ascii="Courier New" w:hAnsi="Courier New" w:cs="Courier New"/>
-                <w:sz w:val="20"/>
-                <w:lang w:val="fr-FR"/>
-              </w:rPr>
-            </w:pPr>
-            <w:r>
-              <w:rPr>
-                <w:rFonts w:ascii="Courier New" w:hAnsi="Courier New" w:cs="Courier New"/>
-                <w:sz w:val="20"/>
-                <w:lang w:val="fr-FR"/>
-              </w:rPr>
-              <w:t xml:space="preserve">message: </w:t>
-            </w:r>
-            <w:r>
-              <w:rPr>
-                <w:rFonts w:ascii="Courier New" w:hAnsi="Courier New" w:cs="Courier New"/>
-                <w:i/>
-                <w:sz w:val="20"/>
-                <w:lang w:val="fr-FR"/>
-              </w:rPr>
-              <w:t>message</w:t>
-            </w:r>
-            <w:r>
-              <w:rPr>
-                <w:rFonts w:ascii="Courier New" w:hAnsi="Courier New" w:cs="Courier New"/>
-                <w:sz w:val="20"/>
-                <w:lang w:val="fr-FR"/>
-              </w:rPr>
-              <w:t>,</w:t>
-            </w:r>
-          </w:p>
-          <w:p>
-            <w:pPr>
-              <w:rPr>
-                <w:rFonts w:ascii="Courier New" w:hAnsi="Courier New" w:cs="Courier New"/>
-                <w:sz w:val="20"/>
-                <w:lang w:val="fr-FR"/>
-              </w:rPr>
-            </w:pPr>
-            <w:proofErr w:type="spellStart"/>
-            <w:r>
-              <w:rPr>
-                <w:rFonts w:ascii="Courier New" w:hAnsi="Courier New" w:cs="Courier New"/>
-                <w:sz w:val="20"/>
-                <w:lang w:val="fr-FR"/>
-              </w:rPr>
-              <w:t>username</w:t>
-            </w:r>
-            <w:proofErr w:type="spellEnd"/>
-            <w:r>
-              <w:rPr>
-                <w:rFonts w:ascii="Courier New" w:hAnsi="Courier New" w:cs="Courier New"/>
-                <w:sz w:val="20"/>
-                <w:lang w:val="fr-FR"/>
-              </w:rPr>
-              <w:t xml:space="preserve">: </w:t>
-            </w:r>
-            <w:proofErr w:type="spellStart"/>
-            <w:r>
-              <w:rPr>
-                <w:rFonts w:ascii="Courier New" w:hAnsi="Courier New" w:cs="Courier New"/>
-                <w:i/>
-                <w:sz w:val="20"/>
-                <w:lang w:val="fr-FR"/>
-              </w:rPr>
-              <w:t>username</w:t>
-            </w:r>
-            <w:proofErr w:type="spellEnd"/>
-            <w:r>
-              <w:rPr>
-                <w:rFonts w:ascii="Courier New" w:hAnsi="Courier New" w:cs="Courier New"/>
-                <w:sz w:val="20"/>
-                <w:lang w:val="fr-FR"/>
-              </w:rPr>
-              <w:t xml:space="preserve">, </w:t>
-            </w:r>
-          </w:p>
-          <w:p>
-            <w:pPr>
-              <w:rPr>
-                <w:rFonts w:ascii="Courier New" w:hAnsi="Courier New" w:cs="Courier New"/>
-                <w:sz w:val="20"/>
-                <w:lang w:val="fr-FR"/>
-              </w:rPr>
-            </w:pPr>
-            <w:r>
-              <w:rPr>
-                <w:rFonts w:ascii="Courier New" w:hAnsi="Courier New" w:cs="Courier New"/>
-                <w:sz w:val="20"/>
-                <w:lang w:val="fr-FR"/>
-              </w:rPr>
-              <w:t xml:space="preserve">avatar: </w:t>
-            </w:r>
-            <w:r>
-              <w:rPr>
-                <w:rFonts w:ascii="Courier New" w:hAnsi="Courier New" w:cs="Courier New"/>
-                <w:i/>
-                <w:sz w:val="20"/>
-                <w:lang w:val="fr-FR"/>
-              </w:rPr>
-              <w:t>avatar</w:t>
-            </w:r>
-          </w:p>
-          <w:p>
-            <w:pPr>
-              <w:rPr>
-                <w:rFonts w:ascii="Courier New" w:hAnsi="Courier New" w:cs="Courier New"/>
-                <w:sz w:val="20"/>
-                <w:lang w:val="fr-FR"/>
-              </w:rPr>
-            </w:pPr>
-            <w:r>
-              <w:rPr>
-                <w:rFonts w:ascii="Courier New" w:hAnsi="Courier New" w:cs="Courier New"/>
-                <w:sz w:val="20"/>
-                <w:lang w:val="fr-FR"/>
-              </w:rPr>
               <w:t>}</w:t>
             </w:r>
           </w:p>
         </w:tc>
         <w:tc>
           <w:tcPr>
-            <w:tcW w:w="1798" w:type="pct"/>
+            <w:tcW w:w="1840" w:type="pct"/>
             <w:shd w:val="clear" w:color="auto" w:fill="85B2F6" w:themeFill="background2" w:themeFillShade="E6"/>
           </w:tcPr>
           <w:p>
@@ -11989,21 +12398,319 @@
       <w:tr>
         <w:tc>
           <w:tcPr>
-            <w:tcW w:w="115" w:type="pct"/>
-            <w:shd w:val="clear" w:color="auto" w:fill="00B0F0"/>
-          </w:tcPr>
-          <w:p>
-            <w:pPr>
-              <w:rPr>
-                <w:rFonts w:ascii="Courier New" w:hAnsi="Courier New" w:cs="Courier New"/>
-                <w:lang w:val="fr-FR"/>
-              </w:rPr>
-            </w:pPr>
-          </w:p>
-        </w:tc>
-        <w:tc>
-          <w:tcPr>
-            <w:tcW w:w="489" w:type="pct"/>
+            <w:tcW w:w="500" w:type="pct"/>
+            <w:shd w:val="clear" w:color="auto" w:fill="92D050"/>
+            <w:vAlign w:val="center"/>
+          </w:tcPr>
+          <w:p>
+            <w:pPr>
+              <w:jc w:val="center"/>
+              <w:rPr>
+                <w:rFonts w:ascii="Courier New" w:hAnsi="Courier New" w:cs="Courier New"/>
+                <w:sz w:val="16"/>
+                <w:szCs w:val="16"/>
+                <w:lang w:val="fr-FR"/>
+              </w:rPr>
+            </w:pPr>
+            <w:r>
+              <w:rPr>
+                <w:rFonts w:ascii="Courier New" w:hAnsi="Courier New" w:cs="Courier New"/>
+                <w:sz w:val="16"/>
+                <w:szCs w:val="16"/>
+                <w:lang w:val="fr-FR"/>
+              </w:rPr>
+              <w:t>SERVER</w:t>
+            </w:r>
+          </w:p>
+        </w:tc>
+        <w:tc>
+          <w:tcPr>
+            <w:tcW w:w="1065" w:type="pct"/>
+            <w:shd w:val="clear" w:color="auto" w:fill="92D050"/>
+            <w:vAlign w:val="center"/>
+          </w:tcPr>
+          <w:p>
+            <w:pPr>
+              <w:rPr>
+                <w:rFonts w:ascii="Courier New" w:hAnsi="Courier New" w:cs="Courier New"/>
+                <w:color w:val="000000"/>
+                <w:sz w:val="18"/>
+              </w:rPr>
+            </w:pPr>
+            <w:proofErr w:type="spellStart"/>
+            <w:r>
+              <w:rPr>
+                <w:rFonts w:ascii="Courier New" w:hAnsi="Courier New" w:cs="Courier New"/>
+                <w:color w:val="000000"/>
+                <w:sz w:val="18"/>
+              </w:rPr>
+              <w:t>user</w:t>
+            </w:r>
+            <w:r>
+              <w:rPr>
+                <w:rFonts w:ascii="Courier New" w:hAnsi="Courier New" w:cs="Courier New"/>
+                <w:color w:val="000000"/>
+                <w:sz w:val="18"/>
+              </w:rPr>
+              <w:t>:</w:t>
+            </w:r>
+            <w:r>
+              <w:rPr>
+                <w:rFonts w:ascii="Courier New" w:hAnsi="Courier New" w:cs="Courier New"/>
+                <w:color w:val="000000"/>
+                <w:sz w:val="18"/>
+              </w:rPr>
+              <w:t>message</w:t>
+            </w:r>
+            <w:proofErr w:type="spellEnd"/>
+          </w:p>
+        </w:tc>
+        <w:tc>
+          <w:tcPr>
+            <w:tcW w:w="1595" w:type="pct"/>
+            <w:shd w:val="clear" w:color="auto" w:fill="92D050"/>
+          </w:tcPr>
+          <w:p>
+            <w:pPr>
+              <w:rPr>
+                <w:rFonts w:ascii="Courier New" w:hAnsi="Courier New" w:cs="Courier New"/>
+                <w:sz w:val="20"/>
+                <w:lang w:val="fr-FR"/>
+              </w:rPr>
+            </w:pPr>
+            <w:r>
+              <w:rPr>
+                <w:rFonts w:ascii="Courier New" w:hAnsi="Courier New" w:cs="Courier New"/>
+                <w:sz w:val="20"/>
+                <w:lang w:val="fr-FR"/>
+              </w:rPr>
+              <w:t>{</w:t>
+            </w:r>
+          </w:p>
+          <w:p>
+            <w:pPr>
+              <w:rPr>
+                <w:rFonts w:ascii="Courier New" w:hAnsi="Courier New" w:cs="Courier New"/>
+                <w:sz w:val="20"/>
+                <w:lang w:val="fr-FR"/>
+              </w:rPr>
+            </w:pPr>
+            <w:proofErr w:type="spellStart"/>
+            <w:r>
+              <w:rPr>
+                <w:rFonts w:ascii="Courier New" w:hAnsi="Courier New" w:cs="Courier New"/>
+                <w:sz w:val="20"/>
+                <w:lang w:val="fr-FR"/>
+              </w:rPr>
+              <w:t>from</w:t>
+            </w:r>
+            <w:proofErr w:type="spellEnd"/>
+            <w:r>
+              <w:rPr>
+                <w:rFonts w:ascii="Courier New" w:hAnsi="Courier New" w:cs="Courier New"/>
+                <w:sz w:val="20"/>
+                <w:lang w:val="fr-FR"/>
+              </w:rPr>
+              <w:t xml:space="preserve">: </w:t>
+            </w:r>
+            <w:proofErr w:type="spellStart"/>
+            <w:r>
+              <w:rPr>
+                <w:rFonts w:ascii="Courier New" w:hAnsi="Courier New" w:cs="Courier New"/>
+                <w:i/>
+                <w:sz w:val="20"/>
+                <w:lang w:val="fr-FR"/>
+              </w:rPr>
+              <w:t>user_id</w:t>
+            </w:r>
+            <w:proofErr w:type="spellEnd"/>
+            <w:r>
+              <w:rPr>
+                <w:rFonts w:ascii="Courier New" w:hAnsi="Courier New" w:cs="Courier New"/>
+                <w:sz w:val="20"/>
+                <w:lang w:val="fr-FR"/>
+              </w:rPr>
+              <w:t>,</w:t>
+            </w:r>
+          </w:p>
+          <w:p>
+            <w:pPr>
+              <w:rPr>
+                <w:rFonts w:ascii="Courier New" w:hAnsi="Courier New" w:cs="Courier New"/>
+                <w:sz w:val="20"/>
+                <w:lang w:val="fr-FR"/>
+              </w:rPr>
+            </w:pPr>
+            <w:r>
+              <w:rPr>
+                <w:rFonts w:ascii="Courier New" w:hAnsi="Courier New" w:cs="Courier New"/>
+                <w:sz w:val="20"/>
+                <w:lang w:val="fr-FR"/>
+              </w:rPr>
+              <w:t xml:space="preserve">time: </w:t>
+            </w:r>
+            <w:r>
+              <w:rPr>
+                <w:rFonts w:ascii="Courier New" w:hAnsi="Courier New" w:cs="Courier New"/>
+                <w:i/>
+                <w:sz w:val="20"/>
+                <w:lang w:val="fr-FR"/>
+              </w:rPr>
+              <w:t>time</w:t>
+            </w:r>
+            <w:r>
+              <w:rPr>
+                <w:rFonts w:ascii="Courier New" w:hAnsi="Courier New" w:cs="Courier New"/>
+                <w:sz w:val="20"/>
+                <w:lang w:val="fr-FR"/>
+              </w:rPr>
+              <w:t xml:space="preserve">, </w:t>
+            </w:r>
+          </w:p>
+          <w:p>
+            <w:pPr>
+              <w:rPr>
+                <w:rFonts w:ascii="Courier New" w:hAnsi="Courier New" w:cs="Courier New"/>
+                <w:sz w:val="20"/>
+                <w:lang w:val="fr-FR"/>
+              </w:rPr>
+            </w:pPr>
+            <w:r>
+              <w:rPr>
+                <w:rFonts w:ascii="Courier New" w:hAnsi="Courier New" w:cs="Courier New"/>
+                <w:sz w:val="20"/>
+                <w:lang w:val="fr-FR"/>
+              </w:rPr>
+              <w:t xml:space="preserve">message: </w:t>
+            </w:r>
+            <w:r>
+              <w:rPr>
+                <w:rFonts w:ascii="Courier New" w:hAnsi="Courier New" w:cs="Courier New"/>
+                <w:i/>
+                <w:sz w:val="20"/>
+                <w:lang w:val="fr-FR"/>
+              </w:rPr>
+              <w:t>message</w:t>
+            </w:r>
+            <w:r>
+              <w:rPr>
+                <w:rFonts w:ascii="Courier New" w:hAnsi="Courier New" w:cs="Courier New"/>
+                <w:sz w:val="20"/>
+                <w:lang w:val="fr-FR"/>
+              </w:rPr>
+              <w:t>,</w:t>
+            </w:r>
+          </w:p>
+          <w:p>
+            <w:pPr>
+              <w:rPr>
+                <w:rFonts w:ascii="Courier New" w:hAnsi="Courier New" w:cs="Courier New"/>
+                <w:sz w:val="20"/>
+                <w:lang w:val="fr-FR"/>
+              </w:rPr>
+            </w:pPr>
+            <w:proofErr w:type="spellStart"/>
+            <w:r>
+              <w:rPr>
+                <w:rFonts w:ascii="Courier New" w:hAnsi="Courier New" w:cs="Courier New"/>
+                <w:sz w:val="20"/>
+                <w:lang w:val="fr-FR"/>
+              </w:rPr>
+              <w:t>username</w:t>
+            </w:r>
+            <w:proofErr w:type="spellEnd"/>
+            <w:r>
+              <w:rPr>
+                <w:rFonts w:ascii="Courier New" w:hAnsi="Courier New" w:cs="Courier New"/>
+                <w:sz w:val="20"/>
+                <w:lang w:val="fr-FR"/>
+              </w:rPr>
+              <w:t xml:space="preserve">: </w:t>
+            </w:r>
+            <w:proofErr w:type="spellStart"/>
+            <w:r>
+              <w:rPr>
+                <w:rFonts w:ascii="Courier New" w:hAnsi="Courier New" w:cs="Courier New"/>
+                <w:i/>
+                <w:sz w:val="20"/>
+                <w:lang w:val="fr-FR"/>
+              </w:rPr>
+              <w:t>username</w:t>
+            </w:r>
+            <w:proofErr w:type="spellEnd"/>
+            <w:r>
+              <w:rPr>
+                <w:rFonts w:ascii="Courier New" w:hAnsi="Courier New" w:cs="Courier New"/>
+                <w:sz w:val="20"/>
+                <w:lang w:val="fr-FR"/>
+              </w:rPr>
+              <w:t xml:space="preserve">, </w:t>
+            </w:r>
+          </w:p>
+          <w:p>
+            <w:pPr>
+              <w:rPr>
+                <w:rFonts w:ascii="Courier New" w:hAnsi="Courier New" w:cs="Courier New"/>
+                <w:sz w:val="20"/>
+                <w:lang w:val="fr-FR"/>
+              </w:rPr>
+            </w:pPr>
+            <w:r>
+              <w:rPr>
+                <w:rFonts w:ascii="Courier New" w:hAnsi="Courier New" w:cs="Courier New"/>
+                <w:sz w:val="20"/>
+                <w:lang w:val="fr-FR"/>
+              </w:rPr>
+              <w:t xml:space="preserve">avatar: </w:t>
+            </w:r>
+            <w:r>
+              <w:rPr>
+                <w:rFonts w:ascii="Courier New" w:hAnsi="Courier New" w:cs="Courier New"/>
+                <w:i/>
+                <w:sz w:val="20"/>
+                <w:lang w:val="fr-FR"/>
+              </w:rPr>
+              <w:t>avatar</w:t>
+            </w:r>
+          </w:p>
+          <w:p>
+            <w:pPr>
+              <w:rPr>
+                <w:rFonts w:ascii="Courier New" w:hAnsi="Courier New" w:cs="Courier New"/>
+                <w:sz w:val="20"/>
+                <w:lang w:val="fr-FR"/>
+              </w:rPr>
+            </w:pPr>
+            <w:r>
+              <w:rPr>
+                <w:rFonts w:ascii="Courier New" w:hAnsi="Courier New" w:cs="Courier New"/>
+                <w:sz w:val="20"/>
+                <w:lang w:val="fr-FR"/>
+              </w:rPr>
+              <w:t>}</w:t>
+            </w:r>
+          </w:p>
+        </w:tc>
+        <w:tc>
+          <w:tcPr>
+            <w:tcW w:w="1840" w:type="pct"/>
+            <w:shd w:val="clear" w:color="auto" w:fill="92D050"/>
+          </w:tcPr>
+          <w:p>
+            <w:pPr>
+              <w:rPr>
+                <w:rFonts w:ascii="Courier New" w:hAnsi="Courier New" w:cs="Courier New"/>
+                <w:sz w:val="20"/>
+                <w:lang w:val="fr-FR"/>
+              </w:rPr>
+            </w:pPr>
+          </w:p>
+        </w:tc>
+      </w:tr>
+      <w:tr>
+        <w:tc>
+          <w:tcPr>
+            <w:tcW w:w="500" w:type="pct"/>
             <w:shd w:val="clear" w:color="auto" w:fill="85B2F6" w:themeFill="background2" w:themeFillShade="E6"/>
             <w:vAlign w:val="center"/>
           </w:tcPr>
@@ -12030,7 +12737,7 @@
         </w:tc>
         <w:tc>
           <w:tcPr>
-            <w:tcW w:w="1377" w:type="pct"/>
+            <w:tcW w:w="1065" w:type="pct"/>
             <w:shd w:val="clear" w:color="auto" w:fill="85B2F6" w:themeFill="background2" w:themeFillShade="E6"/>
             <w:vAlign w:val="center"/>
           </w:tcPr>
@@ -12056,7 +12763,7 @@
         </w:tc>
         <w:tc>
           <w:tcPr>
-            <w:tcW w:w="1221" w:type="pct"/>
+            <w:tcW w:w="1595" w:type="pct"/>
             <w:shd w:val="clear" w:color="auto" w:fill="85B2F6" w:themeFill="background2" w:themeFillShade="E6"/>
           </w:tcPr>
           <w:p>
@@ -12079,7 +12786,7 @@
         </w:tc>
         <w:tc>
           <w:tcPr>
-            <w:tcW w:w="1798" w:type="pct"/>
+            <w:tcW w:w="1840" w:type="pct"/>
             <w:shd w:val="clear" w:color="auto" w:fill="85B2F6" w:themeFill="background2" w:themeFillShade="E6"/>
           </w:tcPr>
           <w:p>
@@ -12096,21 +12803,92 @@
       <w:tr>
         <w:tc>
           <w:tcPr>
-            <w:tcW w:w="115" w:type="pct"/>
-            <w:shd w:val="clear" w:color="auto" w:fill="00B0F0"/>
-          </w:tcPr>
-          <w:p>
-            <w:pPr>
-              <w:rPr>
-                <w:rFonts w:ascii="Courier New" w:hAnsi="Courier New" w:cs="Courier New"/>
-                <w:lang w:val="fr-FR"/>
-              </w:rPr>
-            </w:pPr>
-          </w:p>
-        </w:tc>
-        <w:tc>
-          <w:tcPr>
-            <w:tcW w:w="489" w:type="pct"/>
+            <w:tcW w:w="500" w:type="pct"/>
+            <w:shd w:val="clear" w:color="auto" w:fill="85B2F6" w:themeFill="background2" w:themeFillShade="E6"/>
+            <w:vAlign w:val="center"/>
+          </w:tcPr>
+          <w:p>
+            <w:pPr>
+              <w:jc w:val="center"/>
+              <w:rPr>
+                <w:rFonts w:ascii="Courier New" w:hAnsi="Courier New" w:cs="Courier New"/>
+                <w:sz w:val="16"/>
+                <w:szCs w:val="16"/>
+                <w:lang w:val="fr-FR"/>
+              </w:rPr>
+            </w:pPr>
+            <w:r>
+              <w:rPr>
+                <w:rFonts w:ascii="Courier New" w:hAnsi="Courier New" w:cs="Courier New"/>
+                <w:sz w:val="16"/>
+                <w:szCs w:val="16"/>
+                <w:lang w:val="fr-FR"/>
+              </w:rPr>
+              <w:t>CLIENT</w:t>
+            </w:r>
+          </w:p>
+        </w:tc>
+        <w:tc>
+          <w:tcPr>
+            <w:tcW w:w="1065" w:type="pct"/>
+            <w:shd w:val="clear" w:color="auto" w:fill="85B2F6" w:themeFill="background2" w:themeFillShade="E6"/>
+            <w:vAlign w:val="center"/>
+          </w:tcPr>
+          <w:p>
+            <w:pPr>
+              <w:rPr>
+                <w:rFonts w:ascii="Courier New" w:hAnsi="Courier New" w:cs="Courier New"/>
+                <w:color w:val="000000"/>
+                <w:sz w:val="18"/>
+              </w:rPr>
+            </w:pPr>
+            <w:proofErr w:type="spellStart"/>
+            <w:r>
+              <w:rPr>
+                <w:rFonts w:ascii="Courier New" w:hAnsi="Courier New" w:cs="Courier New"/>
+                <w:color w:val="000000"/>
+                <w:sz w:val="18"/>
+              </w:rPr>
+              <w:t>user:profile</w:t>
+            </w:r>
+            <w:proofErr w:type="spellEnd"/>
+          </w:p>
+        </w:tc>
+        <w:tc>
+          <w:tcPr>
+            <w:tcW w:w="1595" w:type="pct"/>
+            <w:shd w:val="clear" w:color="auto" w:fill="85B2F6" w:themeFill="background2" w:themeFillShade="E6"/>
+          </w:tcPr>
+          <w:p>
+            <w:pPr>
+              <w:rPr>
+                <w:rFonts w:ascii="Courier New" w:hAnsi="Courier New" w:cs="Courier New"/>
+                <w:sz w:val="20"/>
+                <w:lang w:val="fr-FR"/>
+              </w:rPr>
+            </w:pPr>
+          </w:p>
+        </w:tc>
+        <w:tc>
+          <w:tcPr>
+            <w:tcW w:w="1840" w:type="pct"/>
+            <w:shd w:val="clear" w:color="auto" w:fill="85B2F6" w:themeFill="background2" w:themeFillShade="E6"/>
+          </w:tcPr>
+          <w:p>
+            <w:pPr>
+              <w:rPr>
+                <w:rFonts w:ascii="Courier New" w:hAnsi="Courier New" w:cs="Courier New"/>
+                <w:sz w:val="20"/>
+                <w:lang w:val="fr-FR"/>
+              </w:rPr>
+            </w:pPr>
+          </w:p>
+        </w:tc>
+      </w:tr>
+      <w:tr>
+        <w:tc>
+          <w:tcPr>
+            <w:tcW w:w="500" w:type="pct"/>
             <w:shd w:val="clear" w:color="auto" w:fill="92D050"/>
             <w:vAlign w:val="center"/>
           </w:tcPr>
@@ -12137,7 +12915,7 @@
         </w:tc>
         <w:tc>
           <w:tcPr>
-            <w:tcW w:w="1377" w:type="pct"/>
+            <w:tcW w:w="1065" w:type="pct"/>
             <w:shd w:val="clear" w:color="auto" w:fill="92D050"/>
             <w:vAlign w:val="center"/>
           </w:tcPr>
@@ -12156,14 +12934,14 @@
                 <w:color w:val="000000"/>
                 <w:sz w:val="18"/>
               </w:rPr>
-              <w:t>user:online</w:t>
+              <w:t>user:profile</w:t>
             </w:r>
             <w:proofErr w:type="spellEnd"/>
           </w:p>
         </w:tc>
         <w:tc>
           <w:tcPr>
-            <w:tcW w:w="1221" w:type="pct"/>
+            <w:tcW w:w="1595" w:type="pct"/>
             <w:shd w:val="clear" w:color="auto" w:fill="92D050"/>
           </w:tcPr>
           <w:p>
@@ -12174,108 +12952,11 @@
                 <w:lang w:val="fr-FR"/>
               </w:rPr>
             </w:pPr>
-            <w:r>
-              <w:rPr>
-                <w:rFonts w:ascii="Courier New" w:hAnsi="Courier New" w:cs="Courier New"/>
-                <w:sz w:val="20"/>
-                <w:lang w:val="fr-FR"/>
-              </w:rPr>
-              <w:t>{</w:t>
-            </w:r>
-          </w:p>
-          <w:p>
-            <w:pPr>
-              <w:rPr>
-                <w:rFonts w:ascii="Courier New" w:hAnsi="Courier New" w:cs="Courier New"/>
-                <w:i/>
-                <w:sz w:val="20"/>
-                <w:lang w:val="fr-FR"/>
-              </w:rPr>
-            </w:pPr>
-            <w:proofErr w:type="spellStart"/>
-            <w:r>
-              <w:rPr>
-                <w:rFonts w:ascii="Courier New" w:hAnsi="Courier New" w:cs="Courier New"/>
-                <w:sz w:val="20"/>
-                <w:lang w:val="fr-FR"/>
-              </w:rPr>
-              <w:t>username</w:t>
-            </w:r>
-            <w:proofErr w:type="spellEnd"/>
-            <w:r>
-              <w:rPr>
-                <w:rFonts w:ascii="Courier New" w:hAnsi="Courier New" w:cs="Courier New"/>
-                <w:sz w:val="20"/>
-                <w:lang w:val="fr-FR"/>
-              </w:rPr>
-              <w:t xml:space="preserve">: </w:t>
-            </w:r>
-            <w:r>
-              <w:rPr>
-                <w:rFonts w:ascii="Courier New" w:hAnsi="Courier New" w:cs="Courier New"/>
-                <w:i/>
-                <w:sz w:val="20"/>
-                <w:lang w:val="fr-FR"/>
-              </w:rPr>
-              <w:t>string</w:t>
-            </w:r>
-            <w:r>
-              <w:rPr>
-                <w:rFonts w:ascii="Courier New" w:hAnsi="Courier New" w:cs="Courier New"/>
-                <w:i/>
-                <w:sz w:val="20"/>
-                <w:lang w:val="fr-FR"/>
-              </w:rPr>
-              <w:t>,</w:t>
-            </w:r>
-          </w:p>
-          <w:p>
-            <w:pPr>
-              <w:rPr>
-                <w:rFonts w:ascii="Courier New" w:hAnsi="Courier New" w:cs="Courier New"/>
-                <w:sz w:val="20"/>
-                <w:lang w:val="fr-FR"/>
-              </w:rPr>
-            </w:pPr>
-            <w:r>
-              <w:rPr>
-                <w:rFonts w:ascii="Courier New" w:hAnsi="Courier New" w:cs="Courier New"/>
-                <w:sz w:val="20"/>
-                <w:lang w:val="fr-FR"/>
-              </w:rPr>
-              <w:t>avatar</w:t>
-            </w:r>
-            <w:r>
-              <w:rPr>
-                <w:rFonts w:ascii="Courier New" w:hAnsi="Courier New" w:cs="Courier New"/>
-                <w:i/>
-                <w:sz w:val="20"/>
-                <w:lang w:val="fr-FR"/>
-              </w:rPr>
-              <w:t>: string</w:t>
-            </w:r>
-          </w:p>
-          <w:p>
-            <w:pPr>
-              <w:rPr>
-                <w:rFonts w:ascii="Courier New" w:hAnsi="Courier New" w:cs="Courier New"/>
-                <w:sz w:val="20"/>
-                <w:lang w:val="fr-FR"/>
-              </w:rPr>
-            </w:pPr>
-            <w:r>
-              <w:rPr>
-                <w:rFonts w:ascii="Courier New" w:hAnsi="Courier New" w:cs="Courier New"/>
-                <w:sz w:val="20"/>
-                <w:lang w:val="fr-FR"/>
-              </w:rPr>
-              <w:t>}</w:t>
-            </w:r>
-          </w:p>
-        </w:tc>
-        <w:tc>
-          <w:tcPr>
-            <w:tcW w:w="1798" w:type="pct"/>
+          </w:p>
+        </w:tc>
+        <w:tc>
+          <w:tcPr>
+            <w:tcW w:w="1840" w:type="pct"/>
             <w:shd w:val="clear" w:color="auto" w:fill="92D050"/>
           </w:tcPr>
           <w:p>
@@ -12292,21 +12973,7 @@
       <w:tr>
         <w:tc>
           <w:tcPr>
-            <w:tcW w:w="115" w:type="pct"/>
-            <w:shd w:val="clear" w:color="auto" w:fill="00B0F0"/>
-          </w:tcPr>
-          <w:p>
-            <w:pPr>
-              <w:rPr>
-                <w:rFonts w:ascii="Courier New" w:hAnsi="Courier New" w:cs="Courier New"/>
-                <w:lang w:val="fr-FR"/>
-              </w:rPr>
-            </w:pPr>
-          </w:p>
-        </w:tc>
-        <w:tc>
-          <w:tcPr>
-            <w:tcW w:w="489" w:type="pct"/>
+            <w:tcW w:w="500" w:type="pct"/>
             <w:shd w:val="clear" w:color="auto" w:fill="92D050"/>
             <w:vAlign w:val="center"/>
           </w:tcPr>
@@ -12333,7 +13000,7 @@
         </w:tc>
         <w:tc>
           <w:tcPr>
-            <w:tcW w:w="1377" w:type="pct"/>
+            <w:tcW w:w="1065" w:type="pct"/>
             <w:shd w:val="clear" w:color="auto" w:fill="92D050"/>
             <w:vAlign w:val="center"/>
           </w:tcPr>
@@ -12345,19 +13012,21 @@
                 <w:sz w:val="18"/>
               </w:rPr>
             </w:pPr>
+            <w:proofErr w:type="spellStart"/>
             <w:r>
               <w:rPr>
                 <w:rFonts w:ascii="Courier New" w:hAnsi="Courier New" w:cs="Courier New"/>
                 <w:color w:val="000000"/>
                 <w:sz w:val="18"/>
               </w:rPr>
-              <w:t>user:offline</w:t>
-            </w:r>
-          </w:p>
-        </w:tc>
-        <w:tc>
-          <w:tcPr>
-            <w:tcW w:w="1221" w:type="pct"/>
+              <w:t>user:online</w:t>
+            </w:r>
+            <w:proofErr w:type="spellEnd"/>
+          </w:p>
+        </w:tc>
+        <w:tc>
+          <w:tcPr>
+            <w:tcW w:w="1595" w:type="pct"/>
             <w:shd w:val="clear" w:color="auto" w:fill="92D050"/>
           </w:tcPr>
           <w:p>
@@ -12381,6 +13050,7 @@
             <w:pPr>
               <w:rPr>
                 <w:rFonts w:ascii="Courier New" w:hAnsi="Courier New" w:cs="Courier New"/>
+                <w:i/>
                 <w:sz w:val="20"/>
                 <w:lang w:val="fr-FR"/>
               </w:rPr>
@@ -12412,6 +13082,41 @@
               </w:rPr>
               <w:t>string</w:t>
             </w:r>
+            <w:r>
+              <w:rPr>
+                <w:rFonts w:ascii="Courier New" w:hAnsi="Courier New" w:cs="Courier New"/>
+                <w:i/>
+                <w:sz w:val="20"/>
+                <w:lang w:val="fr-FR"/>
+              </w:rPr>
+              <w:t>,</w:t>
+            </w:r>
+          </w:p>
+          <w:p>
+            <w:pPr>
+              <w:rPr>
+                <w:rFonts w:ascii="Courier New" w:hAnsi="Courier New" w:cs="Courier New"/>
+                <w:sz w:val="20"/>
+                <w:lang w:val="fr-FR"/>
+              </w:rPr>
+            </w:pPr>
+            <w:r>
+              <w:rPr>
+                <w:rFonts w:ascii="Courier New" w:hAnsi="Courier New" w:cs="Courier New"/>
+                <w:sz w:val="20"/>
+                <w:lang w:val="fr-FR"/>
+              </w:rPr>
+              <w:t>avatar</w:t>
+            </w:r>
+            <w:r>
+              <w:rPr>
+                <w:rFonts w:ascii="Courier New" w:hAnsi="Courier New" w:cs="Courier New"/>
+                <w:i/>
+                <w:sz w:val="20"/>
+                <w:lang w:val="fr-FR"/>
+              </w:rPr>
+              <w:t>: string</w:t>
+            </w:r>
           </w:p>
           <w:p>
             <w:pPr>
@@ -12433,7 +13138,7 @@
         </w:tc>
         <w:tc>
           <w:tcPr>
-            <w:tcW w:w="1798" w:type="pct"/>
+            <w:tcW w:w="1840" w:type="pct"/>
             <w:shd w:val="clear" w:color="auto" w:fill="92D050"/>
           </w:tcPr>
           <w:p>
@@ -12450,21 +13155,153 @@
       <w:tr>
         <w:tc>
           <w:tcPr>
-            <w:tcW w:w="115" w:type="pct"/>
-            <w:shd w:val="clear" w:color="auto" w:fill="FFC000"/>
-          </w:tcPr>
-          <w:p>
-            <w:pPr>
-              <w:rPr>
-                <w:rFonts w:ascii="Courier New" w:hAnsi="Courier New" w:cs="Courier New"/>
-                <w:lang w:val="fr-FR"/>
-              </w:rPr>
-            </w:pPr>
-          </w:p>
-        </w:tc>
-        <w:tc>
-          <w:tcPr>
-            <w:tcW w:w="489" w:type="pct"/>
+            <w:tcW w:w="500" w:type="pct"/>
+            <w:shd w:val="clear" w:color="auto" w:fill="92D050"/>
+            <w:vAlign w:val="center"/>
+          </w:tcPr>
+          <w:p>
+            <w:pPr>
+              <w:jc w:val="center"/>
+              <w:rPr>
+                <w:rFonts w:ascii="Courier New" w:hAnsi="Courier New" w:cs="Courier New"/>
+                <w:sz w:val="16"/>
+                <w:szCs w:val="16"/>
+                <w:lang w:val="fr-FR"/>
+              </w:rPr>
+            </w:pPr>
+            <w:r>
+              <w:rPr>
+                <w:rFonts w:ascii="Courier New" w:hAnsi="Courier New" w:cs="Courier New"/>
+                <w:sz w:val="16"/>
+                <w:szCs w:val="16"/>
+                <w:lang w:val="fr-FR"/>
+              </w:rPr>
+              <w:t>SERVER</w:t>
+            </w:r>
+          </w:p>
+        </w:tc>
+        <w:tc>
+          <w:tcPr>
+            <w:tcW w:w="1065" w:type="pct"/>
+            <w:shd w:val="clear" w:color="auto" w:fill="92D050"/>
+            <w:vAlign w:val="center"/>
+          </w:tcPr>
+          <w:p>
+            <w:pPr>
+              <w:rPr>
+                <w:rFonts w:ascii="Courier New" w:hAnsi="Courier New" w:cs="Courier New"/>
+                <w:color w:val="000000"/>
+                <w:sz w:val="18"/>
+              </w:rPr>
+            </w:pPr>
+            <w:proofErr w:type="spellStart"/>
+            <w:r>
+              <w:rPr>
+                <w:rFonts w:ascii="Courier New" w:hAnsi="Courier New" w:cs="Courier New"/>
+                <w:color w:val="000000"/>
+                <w:sz w:val="18"/>
+              </w:rPr>
+              <w:t>user:offline</w:t>
+            </w:r>
+            <w:proofErr w:type="spellEnd"/>
+          </w:p>
+        </w:tc>
+        <w:tc>
+          <w:tcPr>
+            <w:tcW w:w="1595" w:type="pct"/>
+            <w:shd w:val="clear" w:color="auto" w:fill="92D050"/>
+          </w:tcPr>
+          <w:p>
+            <w:pPr>
+              <w:rPr>
+                <w:rFonts w:ascii="Courier New" w:hAnsi="Courier New" w:cs="Courier New"/>
+                <w:sz w:val="20"/>
+                <w:lang w:val="fr-FR"/>
+              </w:rPr>
+            </w:pPr>
+            <w:r>
+              <w:rPr>
+                <w:rFonts w:ascii="Courier New" w:hAnsi="Courier New" w:cs="Courier New"/>
+                <w:sz w:val="20"/>
+                <w:lang w:val="fr-FR"/>
+              </w:rPr>
+              <w:t>{</w:t>
+            </w:r>
+          </w:p>
+          <w:p>
+            <w:pPr>
+              <w:rPr>
+                <w:rFonts w:ascii="Courier New" w:hAnsi="Courier New" w:cs="Courier New"/>
+                <w:sz w:val="20"/>
+                <w:lang w:val="fr-FR"/>
+              </w:rPr>
+            </w:pPr>
+            <w:proofErr w:type="spellStart"/>
+            <w:r>
+              <w:rPr>
+                <w:rFonts w:ascii="Courier New" w:hAnsi="Courier New" w:cs="Courier New"/>
+                <w:sz w:val="20"/>
+                <w:lang w:val="fr-FR"/>
+              </w:rPr>
+              <w:t>username</w:t>
+            </w:r>
+            <w:proofErr w:type="spellEnd"/>
+            <w:r>
+              <w:rPr>
+                <w:rFonts w:ascii="Courier New" w:hAnsi="Courier New" w:cs="Courier New"/>
+                <w:sz w:val="20"/>
+                <w:lang w:val="fr-FR"/>
+              </w:rPr>
+              <w:t xml:space="preserve">: </w:t>
+            </w:r>
+            <w:r>
+              <w:rPr>
+                <w:rFonts w:ascii="Courier New" w:hAnsi="Courier New" w:cs="Courier New"/>
+                <w:i/>
+                <w:sz w:val="20"/>
+                <w:lang w:val="fr-FR"/>
+              </w:rPr>
+              <w:t>string</w:t>
+            </w:r>
+          </w:p>
+          <w:p>
+            <w:pPr>
+              <w:rPr>
+                <w:rFonts w:ascii="Courier New" w:hAnsi="Courier New" w:cs="Courier New"/>
+                <w:sz w:val="20"/>
+                <w:lang w:val="fr-FR"/>
+              </w:rPr>
+            </w:pPr>
+            <w:r>
+              <w:rPr>
+                <w:rFonts w:ascii="Courier New" w:hAnsi="Courier New" w:cs="Courier New"/>
+                <w:sz w:val="20"/>
+                <w:lang w:val="fr-FR"/>
+              </w:rPr>
+              <w:t>}</w:t>
+            </w:r>
+          </w:p>
+        </w:tc>
+        <w:tc>
+          <w:tcPr>
+            <w:tcW w:w="1840" w:type="pct"/>
+            <w:shd w:val="clear" w:color="auto" w:fill="92D050"/>
+          </w:tcPr>
+          <w:p>
+            <w:pPr>
+              <w:rPr>
+                <w:rFonts w:ascii="Courier New" w:hAnsi="Courier New" w:cs="Courier New"/>
+                <w:sz w:val="20"/>
+                <w:lang w:val="fr-FR"/>
+              </w:rPr>
+            </w:pPr>
+          </w:p>
+        </w:tc>
+      </w:tr>
+      <w:tr>
+        <w:tc>
+          <w:tcPr>
+            <w:tcW w:w="500" w:type="pct"/>
             <w:shd w:val="clear" w:color="auto" w:fill="FFC000"/>
             <w:vAlign w:val="center"/>
           </w:tcPr>
@@ -12491,7 +13328,7 @@
         </w:tc>
         <w:tc>
           <w:tcPr>
-            <w:tcW w:w="1377" w:type="pct"/>
+            <w:tcW w:w="1065" w:type="pct"/>
             <w:shd w:val="clear" w:color="auto" w:fill="FFC000"/>
             <w:vAlign w:val="center"/>
           </w:tcPr>
@@ -12517,7 +13354,7 @@
         </w:tc>
         <w:tc>
           <w:tcPr>
-            <w:tcW w:w="1221" w:type="pct"/>
+            <w:tcW w:w="1595" w:type="pct"/>
             <w:shd w:val="clear" w:color="auto" w:fill="FFC000"/>
           </w:tcPr>
           <w:p>
@@ -12532,250 +13369,7 @@
         </w:tc>
         <w:tc>
           <w:tcPr>
-            <w:tcW w:w="1798" w:type="pct"/>
-            <w:shd w:val="clear" w:color="auto" w:fill="FFC000"/>
-          </w:tcPr>
-          <w:p>
-            <w:pPr>
-              <w:rPr>
-                <w:rFonts w:ascii="Courier New" w:hAnsi="Courier New" w:cs="Courier New"/>
-                <w:sz w:val="20"/>
-                <w:lang w:val="fr-FR"/>
-              </w:rPr>
-            </w:pPr>
-            <w:r>
-              <w:rPr>
-                <w:rFonts w:ascii="Courier New" w:hAnsi="Courier New" w:cs="Courier New"/>
-                <w:sz w:val="20"/>
-                <w:lang w:val="fr-FR"/>
-              </w:rPr>
-              <w:t>// @</w:t>
-            </w:r>
-            <w:proofErr w:type="spellStart"/>
-            <w:r>
-              <w:rPr>
-                <w:rFonts w:ascii="Courier New" w:hAnsi="Courier New" w:cs="Courier New"/>
-                <w:sz w:val="20"/>
-                <w:lang w:val="fr-FR"/>
-              </w:rPr>
-              <w:t>todo</w:t>
-            </w:r>
-            <w:proofErr w:type="spellEnd"/>
-            <w:r>
-              <w:rPr>
-                <w:rFonts w:ascii="Courier New" w:hAnsi="Courier New" w:cs="Courier New"/>
-                <w:sz w:val="20"/>
-                <w:lang w:val="fr-FR"/>
-              </w:rPr>
-              <w:t xml:space="preserve"> : </w:t>
-            </w:r>
-            <w:proofErr w:type="spellStart"/>
-            <w:r>
-              <w:rPr>
-                <w:rFonts w:ascii="Courier New" w:hAnsi="Courier New" w:cs="Courier New"/>
-                <w:sz w:val="20"/>
-                <w:lang w:val="fr-FR"/>
-              </w:rPr>
-              <w:t>should</w:t>
-            </w:r>
-            <w:proofErr w:type="spellEnd"/>
-            <w:r>
-              <w:rPr>
-                <w:rFonts w:ascii="Courier New" w:hAnsi="Courier New" w:cs="Courier New"/>
-                <w:sz w:val="20"/>
-                <w:lang w:val="fr-FR"/>
-              </w:rPr>
-              <w:t xml:space="preserve"> </w:t>
-            </w:r>
-            <w:proofErr w:type="spellStart"/>
-            <w:r>
-              <w:rPr>
-                <w:rFonts w:ascii="Courier New" w:hAnsi="Courier New" w:cs="Courier New"/>
-                <w:sz w:val="20"/>
-                <w:lang w:val="fr-FR"/>
-              </w:rPr>
-              <w:t>send</w:t>
-            </w:r>
-            <w:proofErr w:type="spellEnd"/>
-            <w:r>
-              <w:rPr>
-                <w:rFonts w:ascii="Courier New" w:hAnsi="Courier New" w:cs="Courier New"/>
-                <w:sz w:val="20"/>
-                <w:lang w:val="fr-FR"/>
-              </w:rPr>
-              <w:t xml:space="preserve"> JSON via </w:t>
-            </w:r>
-            <w:proofErr w:type="spellStart"/>
-            <w:r>
-              <w:rPr>
-                <w:rFonts w:ascii="Courier New" w:hAnsi="Courier New" w:cs="Courier New"/>
-                <w:sz w:val="20"/>
-                <w:lang w:val="fr-FR"/>
-              </w:rPr>
-              <w:t>websocket</w:t>
-            </w:r>
-            <w:proofErr w:type="spellEnd"/>
-            <w:r>
-              <w:rPr>
-                <w:rFonts w:ascii="Courier New" w:hAnsi="Courier New" w:cs="Courier New"/>
-                <w:sz w:val="20"/>
-                <w:lang w:val="fr-FR"/>
-              </w:rPr>
-              <w:t xml:space="preserve"> and </w:t>
-            </w:r>
-            <w:proofErr w:type="spellStart"/>
-            <w:r>
-              <w:rPr>
-                <w:rFonts w:ascii="Courier New" w:hAnsi="Courier New" w:cs="Courier New"/>
-                <w:sz w:val="20"/>
-                <w:lang w:val="fr-FR"/>
-              </w:rPr>
-              <w:t>handle</w:t>
-            </w:r>
-            <w:proofErr w:type="spellEnd"/>
-            <w:r>
-              <w:rPr>
-                <w:rFonts w:ascii="Courier New" w:hAnsi="Courier New" w:cs="Courier New"/>
-                <w:sz w:val="20"/>
-                <w:lang w:val="fr-FR"/>
-              </w:rPr>
-              <w:t xml:space="preserve"> </w:t>
-            </w:r>
-            <w:proofErr w:type="spellStart"/>
-            <w:r>
-              <w:rPr>
-                <w:rFonts w:ascii="Courier New" w:hAnsi="Courier New" w:cs="Courier New"/>
-                <w:sz w:val="20"/>
-                <w:lang w:val="fr-FR"/>
-              </w:rPr>
-              <w:t>rendering</w:t>
-            </w:r>
-            <w:proofErr w:type="spellEnd"/>
-            <w:r>
-              <w:rPr>
-                <w:rFonts w:ascii="Courier New" w:hAnsi="Courier New" w:cs="Courier New"/>
-                <w:sz w:val="20"/>
-                <w:lang w:val="fr-FR"/>
-              </w:rPr>
-              <w:t xml:space="preserve"> </w:t>
-            </w:r>
-            <w:proofErr w:type="spellStart"/>
-            <w:r>
-              <w:rPr>
-                <w:rFonts w:ascii="Courier New" w:hAnsi="Courier New" w:cs="Courier New"/>
-                <w:sz w:val="20"/>
-                <w:lang w:val="fr-FR"/>
-              </w:rPr>
-              <w:t>with</w:t>
-            </w:r>
-            <w:proofErr w:type="spellEnd"/>
-            <w:r>
-              <w:rPr>
-                <w:rFonts w:ascii="Courier New" w:hAnsi="Courier New" w:cs="Courier New"/>
-                <w:sz w:val="20"/>
-                <w:lang w:val="fr-FR"/>
-              </w:rPr>
-              <w:t xml:space="preserve"> </w:t>
-            </w:r>
-            <w:proofErr w:type="spellStart"/>
-            <w:r>
-              <w:rPr>
-                <w:rFonts w:ascii="Courier New" w:hAnsi="Courier New" w:cs="Courier New"/>
-                <w:sz w:val="20"/>
-                <w:lang w:val="fr-FR"/>
-              </w:rPr>
-              <w:t>template</w:t>
-            </w:r>
-            <w:proofErr w:type="spellEnd"/>
-          </w:p>
-        </w:tc>
-      </w:tr>
-      <w:tr>
-        <w:tc>
-          <w:tcPr>
-            <w:tcW w:w="115" w:type="pct"/>
-            <w:shd w:val="clear" w:color="auto" w:fill="FFC000"/>
-          </w:tcPr>
-          <w:p>
-            <w:pPr>
-              <w:rPr>
-                <w:rFonts w:ascii="Courier New" w:hAnsi="Courier New" w:cs="Courier New"/>
-                <w:lang w:val="fr-FR"/>
-              </w:rPr>
-            </w:pPr>
-          </w:p>
-        </w:tc>
-        <w:tc>
-          <w:tcPr>
-            <w:tcW w:w="489" w:type="pct"/>
-            <w:shd w:val="clear" w:color="auto" w:fill="FFC000"/>
-            <w:vAlign w:val="center"/>
-          </w:tcPr>
-          <w:p>
-            <w:pPr>
-              <w:jc w:val="center"/>
-              <w:rPr>
-                <w:rFonts w:ascii="Courier New" w:hAnsi="Courier New" w:cs="Courier New"/>
-                <w:sz w:val="16"/>
-                <w:szCs w:val="16"/>
-                <w:lang w:val="fr-FR"/>
-              </w:rPr>
-            </w:pPr>
-            <w:r>
-              <w:rPr>
-                <w:rFonts w:ascii="Courier New" w:hAnsi="Courier New" w:cs="Courier New"/>
-                <w:sz w:val="16"/>
-                <w:szCs w:val="16"/>
-                <w:lang w:val="fr-FR"/>
-              </w:rPr>
-              <w:t>AJAX</w:t>
-            </w:r>
-          </w:p>
-        </w:tc>
-        <w:tc>
-          <w:tcPr>
-            <w:tcW w:w="1377" w:type="pct"/>
-            <w:shd w:val="clear" w:color="auto" w:fill="FFC000"/>
-            <w:vAlign w:val="center"/>
-          </w:tcPr>
-          <w:p>
-            <w:pPr>
-              <w:rPr>
-                <w:rFonts w:ascii="Courier New" w:hAnsi="Courier New" w:cs="Courier New"/>
-                <w:color w:val="000000"/>
-                <w:sz w:val="18"/>
-              </w:rPr>
-            </w:pPr>
-            <w:proofErr w:type="spellStart"/>
-            <w:r>
-              <w:rPr>
-                <w:rFonts w:ascii="Courier New" w:hAnsi="Courier New" w:cs="Courier New"/>
-                <w:color w:val="000000"/>
-                <w:sz w:val="18"/>
-              </w:rPr>
-              <w:t>user:profile</w:t>
-            </w:r>
-            <w:proofErr w:type="spellEnd"/>
-          </w:p>
-        </w:tc>
-        <w:tc>
-          <w:tcPr>
-            <w:tcW w:w="1221" w:type="pct"/>
-            <w:shd w:val="clear" w:color="auto" w:fill="FFC000"/>
-          </w:tcPr>
-          <w:p>
-            <w:pPr>
-              <w:rPr>
-                <w:rFonts w:ascii="Courier New" w:hAnsi="Courier New" w:cs="Courier New"/>
-                <w:sz w:val="20"/>
-                <w:lang w:val="fr-FR"/>
-              </w:rPr>
-            </w:pPr>
-          </w:p>
-        </w:tc>
-        <w:tc>
-          <w:tcPr>
-            <w:tcW w:w="1798" w:type="pct"/>
+            <w:tcW w:w="1840" w:type="pct"/>
             <w:shd w:val="clear" w:color="auto" w:fill="FFC000"/>
           </w:tcPr>
           <w:p>
@@ -12934,6 +13528,24 @@
         </w:tc>
       </w:tr>
     </w:tbl>
+    <w:p>
+      <w:pPr>
+        <w:rPr>
+          <w:caps/>
+          <w:color w:val="143F6A" w:themeColor="accent2" w:themeShade="80"/>
+          <w:spacing w:val="20"/>
+          <w:sz w:val="28"/>
+          <w:szCs w:val="28"/>
+          <w:lang w:val="fr-FR"/>
+        </w:rPr>
+      </w:pPr>
+      <w:r>
+        <w:rPr>
+          <w:lang w:val="fr-FR"/>
+        </w:rPr>
+        <w:br w:type="page"/>
+      </w:r>
+    </w:p>
     <w:p>
       <w:pPr>
         <w:pStyle w:val="Heading1"/>
@@ -12945,6 +13557,7 @@
         <w:rPr>
           <w:lang w:val="fr-FR"/>
         </w:rPr>
+        <w:lastRenderedPageBreak/>
         <w:t>Models</w:t>
       </w:r>
     </w:p>
@@ -14636,7 +15249,6 @@
                 <w:rFonts w:ascii="Calibri" w:hAnsi="Calibri"/>
                 <w:color w:val="000000"/>
               </w:rPr>
-              <w:lastRenderedPageBreak/>
               <w:t>_id</w:t>
             </w:r>
           </w:p>
@@ -15880,6 +16492,7 @@
         <w:rPr>
           <w:lang w:val="fr-FR"/>
         </w:rPr>
+        <w:lastRenderedPageBreak/>
         <w:t>BACKBONE</w:t>
       </w:r>
     </w:p>
@@ -16135,7 +16748,6 @@
         <w:rPr>
           <w:noProof/>
         </w:rPr>
-        <w:lastRenderedPageBreak/>
         <mc:AlternateContent>
           <mc:Choice Requires="wpc">
             <w:drawing>
@@ -17546,6 +18158,7 @@
         <w:rPr>
           <w:lang w:val="fr-FR"/>
         </w:rPr>
+        <w:lastRenderedPageBreak/>
         <w:t>Activity</w:t>
       </w:r>
       <w:proofErr w:type="spellEnd"/>
@@ -18199,13 +18812,12 @@
     <w:uiPriority w:val="9"/>
     <w:unhideWhenUsed/>
     <w:qFormat/>
-    <w:rsid w:val="00B66E40"/>
+    <w:rsid w:val="00A92BEC"/>
     <w:pPr>
       <w:pBdr>
         <w:bottom w:val="single" w:sz="4" w:space="1" w:color="143E69" w:themeColor="accent2" w:themeShade="7F"/>
       </w:pBdr>
       <w:spacing w:before="400"/>
-      <w:jc w:val="center"/>
       <w:outlineLvl w:val="1"/>
     </w:pPr>
     <w:rPr>
@@ -18461,7 +19073,7 @@
     <w:basedOn w:val="DefaultParagraphFont"/>
     <w:link w:val="Heading2"/>
     <w:uiPriority w:val="9"/>
-    <w:rsid w:val="00B66E40"/>
+    <w:rsid w:val="00A92BEC"/>
     <w:rPr>
       <w:caps/>
       <w:color w:val="143F6A" w:themeColor="accent2" w:themeShade="80"/>
@@ -19213,13 +19825,12 @@
     <w:uiPriority w:val="9"/>
     <w:unhideWhenUsed/>
     <w:qFormat/>
-    <w:rsid w:val="00B66E40"/>
+    <w:rsid w:val="00A92BEC"/>
     <w:pPr>
       <w:pBdr>
         <w:bottom w:val="single" w:sz="4" w:space="1" w:color="143E69" w:themeColor="accent2" w:themeShade="7F"/>
       </w:pBdr>
       <w:spacing w:before="400"/>
-      <w:jc w:val="center"/>
       <w:outlineLvl w:val="1"/>
     </w:pPr>
     <w:rPr>
@@ -19475,7 +20086,7 @@
     <w:basedOn w:val="DefaultParagraphFont"/>
     <w:link w:val="Heading2"/>
     <w:uiPriority w:val="9"/>
-    <w:rsid w:val="00B66E40"/>
+    <w:rsid w:val="00A92BEC"/>
     <w:rPr>
       <w:caps/>
       <w:color w:val="143F6A" w:themeColor="accent2" w:themeShade="80"/>
@@ -20324,7 +20935,7 @@
 </file>
 
 <file path=customXml/itemProps1.xml><?xml version="1.0" encoding="utf-8"?>
-<ds:datastoreItem xmlns:ds="http://schemas.openxmlformats.org/officeDocument/2006/customXml" ds:itemID="{B38CEA87-9E81-46C3-903C-C711E9D0D701}">
+<ds:datastoreItem xmlns:ds="http://schemas.openxmlformats.org/officeDocument/2006/customXml" ds:itemID="{A9BB5124-A4AB-4B07-BC6E-CA328A32B5BC}">
   <ds:schemaRefs>
     <ds:schemaRef ds:uri="http://schemas.openxmlformats.org/officeDocument/2006/bibliography"/>
   </ds:schemaRefs>

</xml_diff>

<commit_message>
Refactor socket "event handlers" organisation.
</commit_message>
<xml_diff>
--- a/Specifications.docx
+++ b/Specifications.docx
@@ -173,8 +173,6 @@
                                   <w:lang w:val="fr-FR"/>
                                 </w:rPr>
                               </w:pPr>
-                              <w:proofErr w:type="spellStart"/>
-                              <w:proofErr w:type="gramStart"/>
                               <w:r>
                                 <w:rPr>
                                   <w:rFonts w:ascii="Courier New" w:hAnsi="Courier New" w:cs="Courier New"/>
@@ -184,8 +182,6 @@
                                 </w:rPr>
                                 <w:t>jQuery</w:t>
                               </w:r>
-                              <w:proofErr w:type="spellEnd"/>
-                              <w:proofErr w:type="gramEnd"/>
                             </w:p>
                           </w:txbxContent>
                         </wps:txbx>
@@ -506,7 +502,6 @@
                                   <w:u w:val="single"/>
                                 </w:rPr>
                               </w:pPr>
-                              <w:proofErr w:type="gramStart"/>
                               <w:r>
                                 <w:rPr>
                                   <w:rFonts w:ascii="Courier New" w:eastAsia="Times New Roman" w:hAnsi="Courier New" w:cs="Courier New"/>
@@ -517,35 +512,8 @@
                                   <w:u w:val="single"/>
                                   <w:lang w:val="fr-FR"/>
                                 </w:rPr>
-                                <w:t>chat</w:t>
+                                <w:t>chat logic</w:t>
                               </w:r>
-                              <w:proofErr w:type="gramEnd"/>
-                              <w:r>
-                                <w:rPr>
-                                  <w:rFonts w:ascii="Courier New" w:eastAsia="Times New Roman" w:hAnsi="Courier New" w:cs="Courier New"/>
-                                  <w:b/>
-                                  <w:color w:val="FF0000"/>
-                                  <w:sz w:val="16"/>
-                                  <w:szCs w:val="16"/>
-                                  <w:u w:val="single"/>
-                                  <w:lang w:val="fr-FR"/>
-                                </w:rPr>
-                                <w:t xml:space="preserve"> </w:t>
-                              </w:r>
-                              <w:proofErr w:type="spellStart"/>
-                              <w:r>
-                                <w:rPr>
-                                  <w:rFonts w:ascii="Courier New" w:eastAsia="Times New Roman" w:hAnsi="Courier New" w:cs="Courier New"/>
-                                  <w:b/>
-                                  <w:color w:val="FF0000"/>
-                                  <w:sz w:val="16"/>
-                                  <w:szCs w:val="16"/>
-                                  <w:u w:val="single"/>
-                                  <w:lang w:val="fr-FR"/>
-                                </w:rPr>
-                                <w:t>logic</w:t>
-                              </w:r>
-                              <w:proofErr w:type="spellEnd"/>
                             </w:p>
                           </w:txbxContent>
                         </wps:txbx>
@@ -712,7 +680,6 @@
                                   <w:szCs w:val="16"/>
                                 </w:rPr>
                               </w:pPr>
-                              <w:proofErr w:type="gramStart"/>
                               <w:r>
                                 <w:rPr>
                                   <w:rFonts w:ascii="Courier New" w:eastAsia="Times New Roman" w:hAnsi="Courier New" w:cs="Courier New"/>
@@ -722,7 +689,6 @@
                                 </w:rPr>
                                 <w:t>express</w:t>
                               </w:r>
-                              <w:proofErr w:type="gramEnd"/>
                             </w:p>
                           </w:txbxContent>
                         </wps:txbx>
@@ -772,8 +738,6 @@
                                   <w:szCs w:val="16"/>
                                 </w:rPr>
                               </w:pPr>
-                              <w:proofErr w:type="spellStart"/>
-                              <w:proofErr w:type="gramStart"/>
                               <w:r>
                                 <w:rPr>
                                   <w:rFonts w:ascii="Courier New" w:eastAsia="Times New Roman" w:hAnsi="Courier New" w:cs="Courier New"/>
@@ -783,8 +747,6 @@
                                 </w:rPr>
                                 <w:t>mongoose</w:t>
                               </w:r>
-                              <w:proofErr w:type="spellEnd"/>
-                              <w:proofErr w:type="gramEnd"/>
                             </w:p>
                           </w:txbxContent>
                         </wps:txbx>
@@ -937,7 +899,6 @@
                                   <w:szCs w:val="16"/>
                                 </w:rPr>
                               </w:pPr>
-                              <w:proofErr w:type="spellStart"/>
                               <w:r>
                                 <w:rPr>
                                   <w:rFonts w:ascii="Courier New" w:eastAsia="Times New Roman" w:hAnsi="Courier New" w:cs="Courier New"/>
@@ -947,7 +908,6 @@
                                 </w:rPr>
                                 <w:t>MongoDB</w:t>
                               </w:r>
-                              <w:proofErr w:type="spellEnd"/>
                             </w:p>
                           </w:txbxContent>
                         </wps:txbx>
@@ -1165,7 +1125,6 @@
                                   <w:lang w:val="fr-FR"/>
                                 </w:rPr>
                               </w:pPr>
-                              <w:proofErr w:type="spellStart"/>
                               <w:r>
                                 <w:rPr>
                                   <w:b/>
@@ -1174,7 +1133,6 @@
                                 </w:rPr>
                                 <w:t>WebSocket</w:t>
                               </w:r>
-                              <w:proofErr w:type="spellEnd"/>
                             </w:p>
                             <w:p/>
                           </w:txbxContent>
@@ -1365,8 +1323,6 @@
                             <w:lang w:val="fr-FR"/>
                           </w:rPr>
                         </w:pPr>
-                        <w:proofErr w:type="spellStart"/>
-                        <w:proofErr w:type="gramStart"/>
                         <w:r>
                           <w:rPr>
                             <w:rFonts w:ascii="Courier New" w:hAnsi="Courier New" w:cs="Courier New"/>
@@ -1376,8 +1332,6 @@
                           </w:rPr>
                           <w:t>jQuery</w:t>
                         </w:r>
-                        <w:proofErr w:type="spellEnd"/>
-                        <w:proofErr w:type="gramEnd"/>
                       </w:p>
                     </w:txbxContent>
                   </v:textbox>
@@ -1538,7 +1492,6 @@
                             <w:u w:val="single"/>
                           </w:rPr>
                         </w:pPr>
-                        <w:proofErr w:type="gramStart"/>
                         <w:r>
                           <w:rPr>
                             <w:rFonts w:ascii="Courier New" w:eastAsia="Times New Roman" w:hAnsi="Courier New" w:cs="Courier New"/>
@@ -1549,35 +1502,8 @@
                             <w:u w:val="single"/>
                             <w:lang w:val="fr-FR"/>
                           </w:rPr>
-                          <w:t>chat</w:t>
+                          <w:t>chat logic</w:t>
                         </w:r>
-                        <w:proofErr w:type="gramEnd"/>
-                        <w:r>
-                          <w:rPr>
-                            <w:rFonts w:ascii="Courier New" w:eastAsia="Times New Roman" w:hAnsi="Courier New" w:cs="Courier New"/>
-                            <w:b/>
-                            <w:color w:val="FF0000"/>
-                            <w:sz w:val="16"/>
-                            <w:szCs w:val="16"/>
-                            <w:u w:val="single"/>
-                            <w:lang w:val="fr-FR"/>
-                          </w:rPr>
-                          <w:t xml:space="preserve"> </w:t>
-                        </w:r>
-                        <w:proofErr w:type="spellStart"/>
-                        <w:r>
-                          <w:rPr>
-                            <w:rFonts w:ascii="Courier New" w:eastAsia="Times New Roman" w:hAnsi="Courier New" w:cs="Courier New"/>
-                            <w:b/>
-                            <w:color w:val="FF0000"/>
-                            <w:sz w:val="16"/>
-                            <w:szCs w:val="16"/>
-                            <w:u w:val="single"/>
-                            <w:lang w:val="fr-FR"/>
-                          </w:rPr>
-                          <w:t>logic</w:t>
-                        </w:r>
-                        <w:proofErr w:type="spellEnd"/>
                       </w:p>
                     </w:txbxContent>
                   </v:textbox>
@@ -1651,7 +1577,6 @@
                             <w:szCs w:val="16"/>
                           </w:rPr>
                         </w:pPr>
-                        <w:proofErr w:type="gramStart"/>
                         <w:r>
                           <w:rPr>
                             <w:rFonts w:ascii="Courier New" w:eastAsia="Times New Roman" w:hAnsi="Courier New" w:cs="Courier New"/>
@@ -1661,7 +1586,6 @@
                           </w:rPr>
                           <w:t>express</w:t>
                         </w:r>
-                        <w:proofErr w:type="gramEnd"/>
                       </w:p>
                     </w:txbxContent>
                   </v:textbox>
@@ -1680,8 +1604,6 @@
                             <w:szCs w:val="16"/>
                           </w:rPr>
                         </w:pPr>
-                        <w:proofErr w:type="spellStart"/>
-                        <w:proofErr w:type="gramStart"/>
                         <w:r>
                           <w:rPr>
                             <w:rFonts w:ascii="Courier New" w:eastAsia="Times New Roman" w:hAnsi="Courier New" w:cs="Courier New"/>
@@ -1691,8 +1613,6 @@
                           </w:rPr>
                           <w:t>mongoose</w:t>
                         </w:r>
-                        <w:proofErr w:type="spellEnd"/>
-                        <w:proofErr w:type="gramEnd"/>
                       </w:p>
                     </w:txbxContent>
                   </v:textbox>
@@ -1758,7 +1678,6 @@
                             <w:szCs w:val="16"/>
                           </w:rPr>
                         </w:pPr>
-                        <w:proofErr w:type="spellStart"/>
                         <w:r>
                           <w:rPr>
                             <w:rFonts w:ascii="Courier New" w:eastAsia="Times New Roman" w:hAnsi="Courier New" w:cs="Courier New"/>
@@ -1768,7 +1687,6 @@
                           </w:rPr>
                           <w:t>MongoDB</w:t>
                         </w:r>
-                        <w:proofErr w:type="spellEnd"/>
                       </w:p>
                     </w:txbxContent>
                   </v:textbox>
@@ -1869,7 +1787,6 @@
                             <w:lang w:val="fr-FR"/>
                           </w:rPr>
                         </w:pPr>
-                        <w:proofErr w:type="spellStart"/>
                         <w:r>
                           <w:rPr>
                             <w:b/>
@@ -1878,7 +1795,6 @@
                           </w:rPr>
                           <w:t>WebSocket</w:t>
                         </w:r>
-                        <w:proofErr w:type="spellEnd"/>
                       </w:p>
                       <w:p/>
                     </w:txbxContent>
@@ -2158,8 +2074,6 @@
                                 <w:spacing w:before="0" w:beforeAutospacing="0" w:after="200" w:afterAutospacing="0" w:line="252" w:lineRule="auto"/>
                                 <w:jc w:val="center"/>
                               </w:pPr>
-                              <w:proofErr w:type="spellStart"/>
-                              <w:proofErr w:type="gramStart"/>
                               <w:r>
                                 <w:rPr>
                                   <w:rFonts w:ascii="Courier New" w:eastAsia="Times New Roman" w:hAnsi="Courier New" w:cs="Courier New"/>
@@ -2171,8 +2085,6 @@
                                 </w:rPr>
                                 <w:t>node</w:t>
                               </w:r>
-                              <w:proofErr w:type="spellEnd"/>
-                              <w:proofErr w:type="gramEnd"/>
                             </w:p>
                           </w:txbxContent>
                         </wps:txbx>
@@ -2217,7 +2129,6 @@
                                 <w:spacing w:before="0" w:beforeAutospacing="0" w:after="200" w:afterAutospacing="0" w:line="252" w:lineRule="auto"/>
                                 <w:jc w:val="center"/>
                               </w:pPr>
-                              <w:proofErr w:type="gramStart"/>
                               <w:r>
                                 <w:rPr>
                                   <w:rFonts w:ascii="Courier New" w:eastAsia="Times New Roman" w:hAnsi="Courier New" w:cs="Courier New"/>
@@ -2228,7 +2139,6 @@
                                 </w:rPr>
                                 <w:t>http</w:t>
                               </w:r>
-                              <w:proofErr w:type="gramEnd"/>
                             </w:p>
                           </w:txbxContent>
                         </wps:txbx>
@@ -2273,8 +2183,6 @@
                                 <w:spacing w:before="0" w:beforeAutospacing="0" w:after="200" w:afterAutospacing="0" w:line="252" w:lineRule="auto"/>
                                 <w:jc w:val="center"/>
                               </w:pPr>
-                              <w:proofErr w:type="spellStart"/>
-                              <w:proofErr w:type="gramStart"/>
                               <w:r>
                                 <w:rPr>
                                   <w:rFonts w:ascii="Courier New" w:eastAsia="Times New Roman" w:hAnsi="Courier New" w:cs="Courier New"/>
@@ -2285,8 +2193,6 @@
                                 </w:rPr>
                                 <w:t>websocket</w:t>
                               </w:r>
-                              <w:proofErr w:type="spellEnd"/>
-                              <w:proofErr w:type="gramEnd"/>
                             </w:p>
                           </w:txbxContent>
                         </wps:txbx>
@@ -2331,7 +2237,6 @@
                                 <w:spacing w:before="0" w:beforeAutospacing="0" w:after="200" w:afterAutospacing="0" w:line="252" w:lineRule="auto"/>
                                 <w:jc w:val="center"/>
                               </w:pPr>
-                              <w:proofErr w:type="spellStart"/>
                               <w:r>
                                 <w:rPr>
                                   <w:rFonts w:ascii="Courier New" w:eastAsia="Times New Roman" w:hAnsi="Courier New" w:cs="Courier New"/>
@@ -2342,7 +2247,6 @@
                                 </w:rPr>
                                 <w:t>MongoDB</w:t>
                               </w:r>
-                              <w:proofErr w:type="spellEnd"/>
                             </w:p>
                           </w:txbxContent>
                         </wps:txbx>
@@ -2441,8 +2345,6 @@
                                 <w:spacing w:before="0" w:beforeAutospacing="0" w:after="200" w:afterAutospacing="0" w:line="252" w:lineRule="auto"/>
                                 <w:jc w:val="center"/>
                               </w:pPr>
-                              <w:proofErr w:type="spellStart"/>
-                              <w:proofErr w:type="gramStart"/>
                               <w:r>
                                 <w:rPr>
                                   <w:rFonts w:ascii="Courier New" w:eastAsia="Times New Roman" w:hAnsi="Courier New" w:cs="Courier New"/>
@@ -2452,8 +2354,6 @@
                                 </w:rPr>
                                 <w:t>iOS</w:t>
                               </w:r>
-                              <w:proofErr w:type="spellEnd"/>
-                              <w:proofErr w:type="gramEnd"/>
                             </w:p>
                           </w:txbxContent>
                         </wps:txbx>
@@ -2498,7 +2398,6 @@
                                 <w:spacing w:before="0" w:beforeAutospacing="0" w:after="200" w:afterAutospacing="0" w:line="252" w:lineRule="auto"/>
                                 <w:jc w:val="center"/>
                               </w:pPr>
-                              <w:proofErr w:type="spellStart"/>
                               <w:r>
                                 <w:rPr>
                                   <w:rFonts w:ascii="Courier New" w:eastAsia="Times New Roman" w:hAnsi="Courier New" w:cs="Courier New"/>
@@ -2508,7 +2407,6 @@
                                 </w:rPr>
                                 <w:t>Android</w:t>
                               </w:r>
-                              <w:proofErr w:type="spellEnd"/>
                             </w:p>
                           </w:txbxContent>
                         </wps:txbx>
@@ -2665,7 +2563,6 @@
                                   <w:lang w:val="fr-FR"/>
                                 </w:rPr>
                               </w:pPr>
-                              <w:proofErr w:type="gramStart"/>
                               <w:r>
                                 <w:rPr>
                                   <w:rFonts w:ascii="Courier New" w:eastAsia="Times New Roman" w:hAnsi="Courier New" w:cs="Courier New"/>
@@ -2675,7 +2572,6 @@
                                 </w:rPr>
                                 <w:t>Profiles</w:t>
                               </w:r>
-                              <w:proofErr w:type="gramEnd"/>
                             </w:p>
                             <w:p>
                               <w:pPr>
@@ -2690,27 +2586,7 @@
                                   <w:szCs w:val="16"/>
                                   <w:lang w:val="fr-FR"/>
                                 </w:rPr>
-                                <w:t>(</w:t>
-                              </w:r>
-                              <w:proofErr w:type="gramStart"/>
-                              <w:r>
-                                <w:rPr>
-                                  <w:rFonts w:ascii="Courier New" w:eastAsia="Times New Roman" w:hAnsi="Courier New" w:cs="Courier New"/>
-                                  <w:sz w:val="16"/>
-                                  <w:szCs w:val="16"/>
-                                  <w:lang w:val="fr-FR"/>
-                                </w:rPr>
-                                <w:t>room</w:t>
-                              </w:r>
-                              <w:proofErr w:type="gramEnd"/>
-                              <w:r>
-                                <w:rPr>
-                                  <w:rFonts w:ascii="Courier New" w:eastAsia="Times New Roman" w:hAnsi="Courier New" w:cs="Courier New"/>
-                                  <w:sz w:val="16"/>
-                                  <w:szCs w:val="16"/>
-                                  <w:lang w:val="fr-FR"/>
-                                </w:rPr>
-                                <w:t>, user)</w:t>
+                                <w:t>(room, user)</w:t>
                               </w:r>
                             </w:p>
                           </w:txbxContent>
@@ -2816,19 +2692,8 @@
                                   <w:szCs w:val="16"/>
                                   <w:lang w:val="fr-FR"/>
                                 </w:rPr>
-                                <w:t xml:space="preserve">User </w:t>
+                                <w:t>User account</w:t>
                               </w:r>
-                              <w:proofErr w:type="spellStart"/>
-                              <w:r>
-                                <w:rPr>
-                                  <w:rFonts w:ascii="Courier New" w:eastAsia="Times New Roman" w:hAnsi="Courier New" w:cs="Courier New"/>
-                                  <w:sz w:val="16"/>
-                                  <w:szCs w:val="16"/>
-                                  <w:lang w:val="fr-FR"/>
-                                </w:rPr>
-                                <w:t>account</w:t>
-                              </w:r>
-                              <w:proofErr w:type="spellEnd"/>
                             </w:p>
                           </w:txbxContent>
                         </wps:txbx>
@@ -2873,7 +2738,6 @@
                                 <w:spacing w:before="0" w:beforeAutospacing="0" w:after="200" w:afterAutospacing="0" w:line="252" w:lineRule="auto"/>
                                 <w:jc w:val="center"/>
                               </w:pPr>
-                              <w:proofErr w:type="spellStart"/>
                               <w:r>
                                 <w:rPr>
                                   <w:rFonts w:ascii="Courier New" w:eastAsia="Times New Roman" w:hAnsi="Courier New" w:cs="Courier New"/>
@@ -2883,7 +2747,6 @@
                                 </w:rPr>
                                 <w:t>Backend</w:t>
                               </w:r>
-                              <w:proofErr w:type="spellEnd"/>
                             </w:p>
                           </w:txbxContent>
                         </wps:txbx>
@@ -6436,8 +6299,6 @@
                           <w:spacing w:before="0" w:beforeAutospacing="0" w:after="200" w:afterAutospacing="0" w:line="252" w:lineRule="auto"/>
                           <w:jc w:val="center"/>
                         </w:pPr>
-                        <w:proofErr w:type="spellStart"/>
-                        <w:proofErr w:type="gramStart"/>
                         <w:r>
                           <w:rPr>
                             <w:rFonts w:ascii="Courier New" w:eastAsia="Times New Roman" w:hAnsi="Courier New" w:cs="Courier New"/>
@@ -6449,8 +6310,6 @@
                           </w:rPr>
                           <w:t>node</w:t>
                         </w:r>
-                        <w:proofErr w:type="spellEnd"/>
-                        <w:proofErr w:type="gramEnd"/>
                       </w:p>
                     </w:txbxContent>
                   </v:textbox>
@@ -6464,7 +6323,6 @@
                           <w:spacing w:before="0" w:beforeAutospacing="0" w:after="200" w:afterAutospacing="0" w:line="252" w:lineRule="auto"/>
                           <w:jc w:val="center"/>
                         </w:pPr>
-                        <w:proofErr w:type="gramStart"/>
                         <w:r>
                           <w:rPr>
                             <w:rFonts w:ascii="Courier New" w:eastAsia="Times New Roman" w:hAnsi="Courier New" w:cs="Courier New"/>
@@ -6475,7 +6333,6 @@
                           </w:rPr>
                           <w:t>http</w:t>
                         </w:r>
-                        <w:proofErr w:type="gramEnd"/>
                       </w:p>
                     </w:txbxContent>
                   </v:textbox>
@@ -6489,8 +6346,6 @@
                           <w:spacing w:before="0" w:beforeAutospacing="0" w:after="200" w:afterAutospacing="0" w:line="252" w:lineRule="auto"/>
                           <w:jc w:val="center"/>
                         </w:pPr>
-                        <w:proofErr w:type="spellStart"/>
-                        <w:proofErr w:type="gramStart"/>
                         <w:r>
                           <w:rPr>
                             <w:rFonts w:ascii="Courier New" w:eastAsia="Times New Roman" w:hAnsi="Courier New" w:cs="Courier New"/>
@@ -6501,8 +6356,6 @@
                           </w:rPr>
                           <w:t>websocket</w:t>
                         </w:r>
-                        <w:proofErr w:type="spellEnd"/>
-                        <w:proofErr w:type="gramEnd"/>
                       </w:p>
                     </w:txbxContent>
                   </v:textbox>
@@ -6518,7 +6371,6 @@
                           <w:spacing w:before="0" w:beforeAutospacing="0" w:after="200" w:afterAutospacing="0" w:line="252" w:lineRule="auto"/>
                           <w:jc w:val="center"/>
                         </w:pPr>
-                        <w:proofErr w:type="spellStart"/>
                         <w:r>
                           <w:rPr>
                             <w:rFonts w:ascii="Courier New" w:eastAsia="Times New Roman" w:hAnsi="Courier New" w:cs="Courier New"/>
@@ -6529,7 +6381,6 @@
                           </w:rPr>
                           <w:t>MongoDB</w:t>
                         </w:r>
-                        <w:proofErr w:type="spellEnd"/>
                       </w:p>
                     </w:txbxContent>
                   </v:textbox>
@@ -6568,8 +6419,6 @@
                           <w:spacing w:before="0" w:beforeAutospacing="0" w:after="200" w:afterAutospacing="0" w:line="252" w:lineRule="auto"/>
                           <w:jc w:val="center"/>
                         </w:pPr>
-                        <w:proofErr w:type="spellStart"/>
-                        <w:proofErr w:type="gramStart"/>
                         <w:r>
                           <w:rPr>
                             <w:rFonts w:ascii="Courier New" w:eastAsia="Times New Roman" w:hAnsi="Courier New" w:cs="Courier New"/>
@@ -6579,8 +6428,6 @@
                           </w:rPr>
                           <w:t>iOS</w:t>
                         </w:r>
-                        <w:proofErr w:type="spellEnd"/>
-                        <w:proofErr w:type="gramEnd"/>
                       </w:p>
                     </w:txbxContent>
                   </v:textbox>
@@ -6594,7 +6441,6 @@
                           <w:spacing w:before="0" w:beforeAutospacing="0" w:after="200" w:afterAutospacing="0" w:line="252" w:lineRule="auto"/>
                           <w:jc w:val="center"/>
                         </w:pPr>
-                        <w:proofErr w:type="spellStart"/>
                         <w:r>
                           <w:rPr>
                             <w:rFonts w:ascii="Courier New" w:eastAsia="Times New Roman" w:hAnsi="Courier New" w:cs="Courier New"/>
@@ -6604,7 +6450,6 @@
                           </w:rPr>
                           <w:t>Android</w:t>
                         </w:r>
-                        <w:proofErr w:type="spellEnd"/>
                       </w:p>
                     </w:txbxContent>
                   </v:textbox>
@@ -6668,7 +6513,6 @@
                             <w:lang w:val="fr-FR"/>
                           </w:rPr>
                         </w:pPr>
-                        <w:proofErr w:type="gramStart"/>
                         <w:r>
                           <w:rPr>
                             <w:rFonts w:ascii="Courier New" w:eastAsia="Times New Roman" w:hAnsi="Courier New" w:cs="Courier New"/>
@@ -6678,7 +6522,6 @@
                           </w:rPr>
                           <w:t>Profiles</w:t>
                         </w:r>
-                        <w:proofErr w:type="gramEnd"/>
                       </w:p>
                       <w:p>
                         <w:pPr>
@@ -6693,27 +6536,7 @@
                             <w:szCs w:val="16"/>
                             <w:lang w:val="fr-FR"/>
                           </w:rPr>
-                          <w:t>(</w:t>
-                        </w:r>
-                        <w:proofErr w:type="gramStart"/>
-                        <w:r>
-                          <w:rPr>
-                            <w:rFonts w:ascii="Courier New" w:eastAsia="Times New Roman" w:hAnsi="Courier New" w:cs="Courier New"/>
-                            <w:sz w:val="16"/>
-                            <w:szCs w:val="16"/>
-                            <w:lang w:val="fr-FR"/>
-                          </w:rPr>
-                          <w:t>room</w:t>
-                        </w:r>
-                        <w:proofErr w:type="gramEnd"/>
-                        <w:r>
-                          <w:rPr>
-                            <w:rFonts w:ascii="Courier New" w:eastAsia="Times New Roman" w:hAnsi="Courier New" w:cs="Courier New"/>
-                            <w:sz w:val="16"/>
-                            <w:szCs w:val="16"/>
-                            <w:lang w:val="fr-FR"/>
-                          </w:rPr>
-                          <w:t>, user)</w:t>
+                          <w:t>(room, user)</w:t>
                         </w:r>
                       </w:p>
                     </w:txbxContent>
@@ -6757,19 +6580,8 @@
                             <w:szCs w:val="16"/>
                             <w:lang w:val="fr-FR"/>
                           </w:rPr>
-                          <w:t xml:space="preserve">User </w:t>
+                          <w:t>User account</w:t>
                         </w:r>
-                        <w:proofErr w:type="spellStart"/>
-                        <w:r>
-                          <w:rPr>
-                            <w:rFonts w:ascii="Courier New" w:eastAsia="Times New Roman" w:hAnsi="Courier New" w:cs="Courier New"/>
-                            <w:sz w:val="16"/>
-                            <w:szCs w:val="16"/>
-                            <w:lang w:val="fr-FR"/>
-                          </w:rPr>
-                          <w:t>account</w:t>
-                        </w:r>
-                        <w:proofErr w:type="spellEnd"/>
                       </w:p>
                     </w:txbxContent>
                   </v:textbox>
@@ -6783,7 +6595,6 @@
                           <w:spacing w:before="0" w:beforeAutospacing="0" w:after="200" w:afterAutospacing="0" w:line="252" w:lineRule="auto"/>
                           <w:jc w:val="center"/>
                         </w:pPr>
-                        <w:proofErr w:type="spellStart"/>
                         <w:r>
                           <w:rPr>
                             <w:rFonts w:ascii="Courier New" w:eastAsia="Times New Roman" w:hAnsi="Courier New" w:cs="Courier New"/>
@@ -6793,7 +6604,6 @@
                           </w:rPr>
                           <w:t>Backend</w:t>
                         </w:r>
-                        <w:proofErr w:type="spellEnd"/>
                       </w:p>
                     </w:txbxContent>
                   </v:textbox>
@@ -6962,7 +6772,6 @@
                 <w:lang w:val="fr-FR"/>
               </w:rPr>
             </w:pPr>
-            <w:proofErr w:type="spellStart"/>
             <w:r>
               <w:rPr>
                 <w:rFonts w:ascii="Courier New" w:hAnsi="Courier New" w:cs="Courier New"/>
@@ -6974,7 +6783,6 @@
               </w:rPr>
               <w:t>emitter</w:t>
             </w:r>
-            <w:proofErr w:type="spellEnd"/>
           </w:p>
         </w:tc>
         <w:tc>
@@ -6993,7 +6801,6 @@
                 <w:lang w:val="fr-FR"/>
               </w:rPr>
             </w:pPr>
-            <w:proofErr w:type="spellStart"/>
             <w:r>
               <w:rPr>
                 <w:rFonts w:ascii="Courier New" w:hAnsi="Courier New" w:cs="Courier New"/>
@@ -7004,7 +6811,6 @@
               </w:rPr>
               <w:t>event</w:t>
             </w:r>
-            <w:proofErr w:type="spellEnd"/>
           </w:p>
         </w:tc>
         <w:tc>
@@ -7332,7 +7138,6 @@
                 <w:lang w:val="fr-FR"/>
               </w:rPr>
             </w:pPr>
-            <w:proofErr w:type="spellStart"/>
             <w:r>
               <w:rPr>
                 <w:rFonts w:ascii="Courier New" w:hAnsi="Courier New" w:cs="Courier New"/>
@@ -7341,7 +7146,6 @@
               </w:rPr>
               <w:t>user_id</w:t>
             </w:r>
-            <w:proofErr w:type="spellEnd"/>
             <w:r>
               <w:rPr>
                 <w:rFonts w:ascii="Courier New" w:hAnsi="Courier New" w:cs="Courier New"/>
@@ -7350,7 +7154,6 @@
               </w:rPr>
               <w:t xml:space="preserve">: </w:t>
             </w:r>
-            <w:proofErr w:type="spellStart"/>
             <w:r>
               <w:rPr>
                 <w:rFonts w:ascii="Courier New" w:hAnsi="Courier New" w:cs="Courier New"/>
@@ -7360,7 +7163,6 @@
               </w:rPr>
               <w:t>user_id</w:t>
             </w:r>
-            <w:proofErr w:type="spellEnd"/>
             <w:r>
               <w:rPr>
                 <w:rFonts w:ascii="Courier New" w:hAnsi="Courier New" w:cs="Courier New"/>
@@ -7378,25 +7180,56 @@
                 <w:lang w:val="fr-FR"/>
               </w:rPr>
             </w:pPr>
-            <w:proofErr w:type="spellStart"/>
-            <w:r>
-              <w:rPr>
-                <w:rFonts w:ascii="Courier New" w:hAnsi="Courier New" w:cs="Courier New"/>
+            <w:r>
+              <w:rPr>
+                <w:rFonts w:ascii="Courier New" w:hAnsi="Courier New" w:cs="Courier New"/>
+                <w:sz w:val="20"/>
+                <w:lang w:val="fr-FR"/>
+              </w:rPr>
+              <w:t xml:space="preserve">username: </w:t>
+            </w:r>
+            <w:r>
+              <w:rPr>
+                <w:rFonts w:ascii="Courier New" w:hAnsi="Courier New" w:cs="Courier New"/>
+                <w:i/>
                 <w:sz w:val="20"/>
                 <w:lang w:val="fr-FR"/>
               </w:rPr>
               <w:t>username</w:t>
             </w:r>
-            <w:proofErr w:type="spellEnd"/>
-            <w:r>
-              <w:rPr>
-                <w:rFonts w:ascii="Courier New" w:hAnsi="Courier New" w:cs="Courier New"/>
-                <w:sz w:val="20"/>
-                <w:lang w:val="fr-FR"/>
-              </w:rPr>
-              <w:t xml:space="preserve">: </w:t>
-            </w:r>
-            <w:proofErr w:type="spellStart"/>
+            <w:r>
+              <w:rPr>
+                <w:rFonts w:ascii="Courier New" w:hAnsi="Courier New" w:cs="Courier New"/>
+                <w:sz w:val="20"/>
+                <w:lang w:val="fr-FR"/>
+              </w:rPr>
+              <w:t>,</w:t>
+            </w:r>
+          </w:p>
+          <w:p>
+            <w:pPr>
+              <w:rPr>
+                <w:rFonts w:ascii="Courier New" w:hAnsi="Courier New" w:cs="Courier New"/>
+                <w:sz w:val="20"/>
+                <w:lang w:val="fr-FR"/>
+              </w:rPr>
+            </w:pPr>
+            <w:r>
+              <w:rPr>
+                <w:rFonts w:ascii="Courier New" w:hAnsi="Courier New" w:cs="Courier New"/>
+                <w:sz w:val="20"/>
+                <w:lang w:val="fr-FR"/>
+              </w:rPr>
+              <w:t>a</w:t>
+            </w:r>
+            <w:r>
+              <w:rPr>
+                <w:rFonts w:ascii="Courier New" w:hAnsi="Courier New" w:cs="Courier New"/>
+                <w:sz w:val="20"/>
+                <w:lang w:val="fr-FR"/>
+              </w:rPr>
+              <w:t xml:space="preserve">vatar: </w:t>
+            </w:r>
             <w:r>
               <w:rPr>
                 <w:rFonts w:ascii="Courier New" w:hAnsi="Courier New" w:cs="Courier New"/>
@@ -7404,9 +7237,8 @@
                 <w:sz w:val="20"/>
                 <w:lang w:val="fr-FR"/>
               </w:rPr>
-              <w:t>username</w:t>
-            </w:r>
-            <w:proofErr w:type="spellEnd"/>
+              <w:t>avatar</w:t>
+            </w:r>
             <w:r>
               <w:rPr>
                 <w:rFonts w:ascii="Courier New" w:hAnsi="Courier New" w:cs="Courier New"/>
@@ -7430,59 +7262,7 @@
                 <w:sz w:val="20"/>
                 <w:lang w:val="fr-FR"/>
               </w:rPr>
-              <w:t>a</w:t>
-            </w:r>
-            <w:r>
-              <w:rPr>
-                <w:rFonts w:ascii="Courier New" w:hAnsi="Courier New" w:cs="Courier New"/>
-                <w:sz w:val="20"/>
-                <w:lang w:val="fr-FR"/>
-              </w:rPr>
-              <w:t xml:space="preserve">vatar: </w:t>
-            </w:r>
-            <w:r>
-              <w:rPr>
-                <w:rFonts w:ascii="Courier New" w:hAnsi="Courier New" w:cs="Courier New"/>
-                <w:i/>
-                <w:sz w:val="20"/>
-                <w:lang w:val="fr-FR"/>
-              </w:rPr>
-              <w:t>avatar</w:t>
-            </w:r>
-            <w:r>
-              <w:rPr>
-                <w:rFonts w:ascii="Courier New" w:hAnsi="Courier New" w:cs="Courier New"/>
-                <w:sz w:val="20"/>
-                <w:lang w:val="fr-FR"/>
-              </w:rPr>
-              <w:t>,</w:t>
-            </w:r>
-          </w:p>
-          <w:p>
-            <w:pPr>
-              <w:rPr>
-                <w:rFonts w:ascii="Courier New" w:hAnsi="Courier New" w:cs="Courier New"/>
-                <w:sz w:val="20"/>
-                <w:lang w:val="fr-FR"/>
-              </w:rPr>
-            </w:pPr>
-            <w:proofErr w:type="spellStart"/>
-            <w:r>
-              <w:rPr>
-                <w:rFonts w:ascii="Courier New" w:hAnsi="Courier New" w:cs="Courier New"/>
-                <w:sz w:val="20"/>
-                <w:lang w:val="fr-FR"/>
-              </w:rPr>
-              <w:t>rooms</w:t>
-            </w:r>
-            <w:proofErr w:type="spellEnd"/>
-            <w:r>
-              <w:rPr>
-                <w:rFonts w:ascii="Courier New" w:hAnsi="Courier New" w:cs="Courier New"/>
-                <w:sz w:val="20"/>
-                <w:lang w:val="fr-FR"/>
-              </w:rPr>
-              <w:t xml:space="preserve"> : </w:t>
+              <w:t xml:space="preserve">rooms : </w:t>
             </w:r>
             <w:r>
               <w:rPr>
@@ -7531,61 +7311,7 @@
                 <w:sz w:val="20"/>
                 <w:lang w:val="fr-FR"/>
               </w:rPr>
-              <w:t xml:space="preserve">Trigger on </w:t>
-            </w:r>
-            <w:proofErr w:type="spellStart"/>
-            <w:r>
-              <w:rPr>
-                <w:rFonts w:ascii="Courier New" w:hAnsi="Courier New" w:cs="Courier New"/>
-                <w:sz w:val="20"/>
-                <w:lang w:val="fr-FR"/>
-              </w:rPr>
-              <w:t>connection</w:t>
-            </w:r>
-            <w:proofErr w:type="spellEnd"/>
-            <w:r>
-              <w:rPr>
-                <w:rFonts w:ascii="Courier New" w:hAnsi="Courier New" w:cs="Courier New"/>
-                <w:sz w:val="20"/>
-                <w:lang w:val="fr-FR"/>
-              </w:rPr>
-              <w:t xml:space="preserve">, </w:t>
-            </w:r>
-            <w:proofErr w:type="spellStart"/>
-            <w:r>
-              <w:rPr>
-                <w:rFonts w:ascii="Courier New" w:hAnsi="Courier New" w:cs="Courier New"/>
-                <w:sz w:val="20"/>
-                <w:lang w:val="fr-FR"/>
-              </w:rPr>
-              <w:t>provide</w:t>
-            </w:r>
-            <w:proofErr w:type="spellEnd"/>
-            <w:r>
-              <w:rPr>
-                <w:rFonts w:ascii="Courier New" w:hAnsi="Courier New" w:cs="Courier New"/>
-                <w:sz w:val="20"/>
-                <w:lang w:val="fr-FR"/>
-              </w:rPr>
-              <w:t xml:space="preserve"> </w:t>
-            </w:r>
-            <w:proofErr w:type="spellStart"/>
-            <w:r>
-              <w:rPr>
-                <w:rFonts w:ascii="Courier New" w:hAnsi="Courier New" w:cs="Courier New"/>
-                <w:sz w:val="20"/>
-                <w:lang w:val="fr-FR"/>
-              </w:rPr>
-              <w:t>needed</w:t>
-            </w:r>
-            <w:proofErr w:type="spellEnd"/>
-            <w:r>
-              <w:rPr>
-                <w:rFonts w:ascii="Courier New" w:hAnsi="Courier New" w:cs="Courier New"/>
-                <w:sz w:val="20"/>
-                <w:lang w:val="fr-FR"/>
-              </w:rPr>
-              <w:t xml:space="preserve"> information for interface construction</w:t>
+              <w:t>Trigger on connection, provide needed information for interface construction</w:t>
             </w:r>
           </w:p>
         </w:tc>
@@ -7662,7 +7388,6 @@
                 <w:lang w:val="fr-FR"/>
               </w:rPr>
             </w:pPr>
-            <w:proofErr w:type="spellStart"/>
             <w:r>
               <w:rPr>
                 <w:rFonts w:ascii="Courier New" w:hAnsi="Courier New" w:cs="Courier New"/>
@@ -7674,7 +7399,6 @@
               </w:rPr>
               <w:t>emitter</w:t>
             </w:r>
-            <w:proofErr w:type="spellEnd"/>
           </w:p>
         </w:tc>
         <w:tc>
@@ -7693,7 +7417,6 @@
                 <w:lang w:val="fr-FR"/>
               </w:rPr>
             </w:pPr>
-            <w:proofErr w:type="spellStart"/>
             <w:r>
               <w:rPr>
                 <w:rFonts w:ascii="Courier New" w:hAnsi="Courier New" w:cs="Courier New"/>
@@ -7704,7 +7427,6 @@
               </w:rPr>
               <w:t>event</w:t>
             </w:r>
-            <w:proofErr w:type="spellEnd"/>
           </w:p>
         </w:tc>
         <w:tc>
@@ -7806,7 +7528,6 @@
                 <w:sz w:val="18"/>
               </w:rPr>
             </w:pPr>
-            <w:proofErr w:type="spellStart"/>
             <w:r>
               <w:rPr>
                 <w:rFonts w:ascii="Courier New" w:hAnsi="Courier New" w:cs="Courier New"/>
@@ -7815,7 +7536,6 @@
               </w:rPr>
               <w:t>room:join</w:t>
             </w:r>
-            <w:proofErr w:type="spellEnd"/>
           </w:p>
         </w:tc>
         <w:tc>
@@ -7848,35 +7568,23 @@
                 <w:lang w:val="fr-FR"/>
               </w:rPr>
             </w:pPr>
-            <w:proofErr w:type="spellStart"/>
-            <w:r>
-              <w:rPr>
-                <w:rFonts w:ascii="Courier New" w:hAnsi="Courier New" w:cs="Courier New"/>
+            <w:r>
+              <w:rPr>
+                <w:rFonts w:ascii="Courier New" w:hAnsi="Courier New" w:cs="Courier New"/>
+                <w:sz w:val="20"/>
+                <w:lang w:val="fr-FR"/>
+              </w:rPr>
+              <w:t xml:space="preserve">name: </w:t>
+            </w:r>
+            <w:r>
+              <w:rPr>
+                <w:rFonts w:ascii="Courier New" w:hAnsi="Courier New" w:cs="Courier New"/>
+                <w:i/>
                 <w:sz w:val="20"/>
                 <w:lang w:val="fr-FR"/>
               </w:rPr>
               <w:t>name</w:t>
             </w:r>
-            <w:proofErr w:type="spellEnd"/>
-            <w:r>
-              <w:rPr>
-                <w:rFonts w:ascii="Courier New" w:hAnsi="Courier New" w:cs="Courier New"/>
-                <w:sz w:val="20"/>
-                <w:lang w:val="fr-FR"/>
-              </w:rPr>
-              <w:t xml:space="preserve">: </w:t>
-            </w:r>
-            <w:proofErr w:type="spellStart"/>
-            <w:r>
-              <w:rPr>
-                <w:rFonts w:ascii="Courier New" w:hAnsi="Courier New" w:cs="Courier New"/>
-                <w:i/>
-                <w:sz w:val="20"/>
-                <w:lang w:val="fr-FR"/>
-              </w:rPr>
-              <w:t>name</w:t>
-            </w:r>
-            <w:proofErr w:type="spellEnd"/>
           </w:p>
           <w:p>
             <w:pPr>
@@ -7915,61 +7623,7 @@
                 <w:sz w:val="20"/>
                 <w:lang w:val="fr-FR"/>
               </w:rPr>
-              <w:t xml:space="preserve">Client </w:t>
-            </w:r>
-            <w:proofErr w:type="spellStart"/>
-            <w:r>
-              <w:rPr>
-                <w:rFonts w:ascii="Courier New" w:hAnsi="Courier New" w:cs="Courier New"/>
-                <w:sz w:val="20"/>
-                <w:lang w:val="fr-FR"/>
-              </w:rPr>
-              <w:t>join</w:t>
-            </w:r>
-            <w:proofErr w:type="spellEnd"/>
-            <w:r>
-              <w:rPr>
-                <w:rFonts w:ascii="Courier New" w:hAnsi="Courier New" w:cs="Courier New"/>
-                <w:sz w:val="20"/>
-                <w:lang w:val="fr-FR"/>
-              </w:rPr>
-              <w:t xml:space="preserve"> </w:t>
-            </w:r>
-            <w:proofErr w:type="spellStart"/>
-            <w:r>
-              <w:rPr>
-                <w:rFonts w:ascii="Courier New" w:hAnsi="Courier New" w:cs="Courier New"/>
-                <w:sz w:val="20"/>
-                <w:lang w:val="fr-FR"/>
-              </w:rPr>
-              <w:t>ask</w:t>
-            </w:r>
-            <w:proofErr w:type="spellEnd"/>
-            <w:r>
-              <w:rPr>
-                <w:rFonts w:ascii="Courier New" w:hAnsi="Courier New" w:cs="Courier New"/>
-                <w:sz w:val="20"/>
-                <w:lang w:val="fr-FR"/>
-              </w:rPr>
-              <w:t xml:space="preserve"> to </w:t>
-            </w:r>
-            <w:proofErr w:type="spellStart"/>
-            <w:r>
-              <w:rPr>
-                <w:rFonts w:ascii="Courier New" w:hAnsi="Courier New" w:cs="Courier New"/>
-                <w:sz w:val="20"/>
-                <w:lang w:val="fr-FR"/>
-              </w:rPr>
-              <w:t>join</w:t>
-            </w:r>
-            <w:proofErr w:type="spellEnd"/>
-            <w:r>
-              <w:rPr>
-                <w:rFonts w:ascii="Courier New" w:hAnsi="Courier New" w:cs="Courier New"/>
-                <w:sz w:val="20"/>
-                <w:lang w:val="fr-FR"/>
-              </w:rPr>
-              <w:t xml:space="preserve"> a room</w:t>
+              <w:t>Client join ask to join a room</w:t>
             </w:r>
             <w:r>
               <w:rPr>
@@ -7988,59 +7642,13 @@
                 <w:lang w:val="fr-FR"/>
               </w:rPr>
             </w:pPr>
-            <w:proofErr w:type="spellStart"/>
-            <w:r>
-              <w:rPr>
-                <w:rFonts w:ascii="Courier New" w:hAnsi="Courier New" w:cs="Courier New"/>
-                <w:sz w:val="20"/>
-                <w:lang w:val="fr-FR"/>
-              </w:rPr>
-              <w:t>Create</w:t>
-            </w:r>
-            <w:proofErr w:type="spellEnd"/>
-            <w:r>
-              <w:rPr>
-                <w:rFonts w:ascii="Courier New" w:hAnsi="Courier New" w:cs="Courier New"/>
-                <w:sz w:val="20"/>
-                <w:lang w:val="fr-FR"/>
-              </w:rPr>
-              <w:t xml:space="preserve"> the room if not </w:t>
-            </w:r>
-            <w:proofErr w:type="spellStart"/>
-            <w:r>
-              <w:rPr>
-                <w:rFonts w:ascii="Courier New" w:hAnsi="Courier New" w:cs="Courier New"/>
-                <w:sz w:val="20"/>
-                <w:lang w:val="fr-FR"/>
-              </w:rPr>
-              <w:t>already</w:t>
-            </w:r>
-            <w:proofErr w:type="spellEnd"/>
-            <w:r>
-              <w:rPr>
-                <w:rFonts w:ascii="Courier New" w:hAnsi="Courier New" w:cs="Courier New"/>
-                <w:sz w:val="20"/>
-                <w:lang w:val="fr-FR"/>
-              </w:rPr>
-              <w:t xml:space="preserve"> </w:t>
-            </w:r>
-            <w:proofErr w:type="spellStart"/>
-            <w:r>
-              <w:rPr>
-                <w:rFonts w:ascii="Courier New" w:hAnsi="Courier New" w:cs="Courier New"/>
-                <w:sz w:val="20"/>
-                <w:lang w:val="fr-FR"/>
-              </w:rPr>
-              <w:t>exist</w:t>
-            </w:r>
-            <w:proofErr w:type="spellEnd"/>
-            <w:r>
-              <w:rPr>
-                <w:rFonts w:ascii="Courier New" w:hAnsi="Courier New" w:cs="Courier New"/>
-                <w:sz w:val="20"/>
-                <w:lang w:val="fr-FR"/>
-              </w:rPr>
-              <w:t>.</w:t>
+            <w:r>
+              <w:rPr>
+                <w:rFonts w:ascii="Courier New" w:hAnsi="Courier New" w:cs="Courier New"/>
+                <w:sz w:val="20"/>
+                <w:lang w:val="fr-FR"/>
+              </w:rPr>
+              <w:t>Create the room if not already exist.</w:t>
             </w:r>
           </w:p>
         </w:tc>
@@ -8087,7 +7695,6 @@
                 <w:sz w:val="18"/>
               </w:rPr>
             </w:pPr>
-            <w:proofErr w:type="spellStart"/>
             <w:r>
               <w:rPr>
                 <w:rFonts w:ascii="Courier New" w:hAnsi="Courier New" w:cs="Courier New"/>
@@ -8096,7 +7703,6 @@
               </w:rPr>
               <w:t>room:leave</w:t>
             </w:r>
-            <w:proofErr w:type="spellEnd"/>
           </w:p>
         </w:tc>
         <w:tc>
@@ -8129,35 +7735,23 @@
                 <w:lang w:val="fr-FR"/>
               </w:rPr>
             </w:pPr>
-            <w:proofErr w:type="spellStart"/>
-            <w:r>
-              <w:rPr>
-                <w:rFonts w:ascii="Courier New" w:hAnsi="Courier New" w:cs="Courier New"/>
+            <w:r>
+              <w:rPr>
+                <w:rFonts w:ascii="Courier New" w:hAnsi="Courier New" w:cs="Courier New"/>
+                <w:sz w:val="20"/>
+                <w:lang w:val="fr-FR"/>
+              </w:rPr>
+              <w:t xml:space="preserve">name: </w:t>
+            </w:r>
+            <w:r>
+              <w:rPr>
+                <w:rFonts w:ascii="Courier New" w:hAnsi="Courier New" w:cs="Courier New"/>
+                <w:i/>
                 <w:sz w:val="20"/>
                 <w:lang w:val="fr-FR"/>
               </w:rPr>
               <w:t>name</w:t>
             </w:r>
-            <w:proofErr w:type="spellEnd"/>
-            <w:r>
-              <w:rPr>
-                <w:rFonts w:ascii="Courier New" w:hAnsi="Courier New" w:cs="Courier New"/>
-                <w:sz w:val="20"/>
-                <w:lang w:val="fr-FR"/>
-              </w:rPr>
-              <w:t xml:space="preserve">: </w:t>
-            </w:r>
-            <w:proofErr w:type="spellStart"/>
-            <w:r>
-              <w:rPr>
-                <w:rFonts w:ascii="Courier New" w:hAnsi="Courier New" w:cs="Courier New"/>
-                <w:i/>
-                <w:sz w:val="20"/>
-                <w:lang w:val="fr-FR"/>
-              </w:rPr>
-              <w:t>name</w:t>
-            </w:r>
-            <w:proofErr w:type="spellEnd"/>
           </w:p>
           <w:p>
             <w:pPr>
@@ -8196,43 +7790,7 @@
                 <w:sz w:val="20"/>
                 <w:lang w:val="fr-FR"/>
               </w:rPr>
-              <w:t xml:space="preserve">Client </w:t>
-            </w:r>
-            <w:proofErr w:type="spellStart"/>
-            <w:r>
-              <w:rPr>
-                <w:rFonts w:ascii="Courier New" w:hAnsi="Courier New" w:cs="Courier New"/>
-                <w:sz w:val="20"/>
-                <w:lang w:val="fr-FR"/>
-              </w:rPr>
-              <w:t>ask</w:t>
-            </w:r>
-            <w:proofErr w:type="spellEnd"/>
-            <w:r>
-              <w:rPr>
-                <w:rFonts w:ascii="Courier New" w:hAnsi="Courier New" w:cs="Courier New"/>
-                <w:sz w:val="20"/>
-                <w:lang w:val="fr-FR"/>
-              </w:rPr>
-              <w:t xml:space="preserve"> to </w:t>
-            </w:r>
-            <w:proofErr w:type="spellStart"/>
-            <w:r>
-              <w:rPr>
-                <w:rFonts w:ascii="Courier New" w:hAnsi="Courier New" w:cs="Courier New"/>
-                <w:sz w:val="20"/>
-                <w:lang w:val="fr-FR"/>
-              </w:rPr>
-              <w:t>leave</w:t>
-            </w:r>
-            <w:proofErr w:type="spellEnd"/>
-            <w:r>
-              <w:rPr>
-                <w:rFonts w:ascii="Courier New" w:hAnsi="Courier New" w:cs="Courier New"/>
-                <w:sz w:val="20"/>
-                <w:lang w:val="fr-FR"/>
-              </w:rPr>
-              <w:t xml:space="preserve"> a room</w:t>
+              <w:t>Client ask to leave a room</w:t>
             </w:r>
           </w:p>
         </w:tc>
@@ -8279,7 +7837,6 @@
                 <w:sz w:val="18"/>
               </w:rPr>
             </w:pPr>
-            <w:proofErr w:type="spellStart"/>
             <w:r>
               <w:rPr>
                 <w:rFonts w:ascii="Courier New" w:hAnsi="Courier New" w:cs="Courier New"/>
@@ -8288,7 +7845,6 @@
               </w:rPr>
               <w:t>room:join</w:t>
             </w:r>
-            <w:proofErr w:type="spellEnd"/>
           </w:p>
         </w:tc>
         <w:tc>
@@ -8321,35 +7877,23 @@
                 <w:lang w:val="fr-FR"/>
               </w:rPr>
             </w:pPr>
-            <w:proofErr w:type="spellStart"/>
-            <w:r>
-              <w:rPr>
-                <w:rFonts w:ascii="Courier New" w:hAnsi="Courier New" w:cs="Courier New"/>
+            <w:r>
+              <w:rPr>
+                <w:rFonts w:ascii="Courier New" w:hAnsi="Courier New" w:cs="Courier New"/>
+                <w:sz w:val="20"/>
+                <w:lang w:val="fr-FR"/>
+              </w:rPr>
+              <w:t xml:space="preserve">name: </w:t>
+            </w:r>
+            <w:r>
+              <w:rPr>
+                <w:rFonts w:ascii="Courier New" w:hAnsi="Courier New" w:cs="Courier New"/>
+                <w:i/>
                 <w:sz w:val="20"/>
                 <w:lang w:val="fr-FR"/>
               </w:rPr>
               <w:t>name</w:t>
             </w:r>
-            <w:proofErr w:type="spellEnd"/>
-            <w:r>
-              <w:rPr>
-                <w:rFonts w:ascii="Courier New" w:hAnsi="Courier New" w:cs="Courier New"/>
-                <w:sz w:val="20"/>
-                <w:lang w:val="fr-FR"/>
-              </w:rPr>
-              <w:t xml:space="preserve">: </w:t>
-            </w:r>
-            <w:proofErr w:type="spellStart"/>
-            <w:r>
-              <w:rPr>
-                <w:rFonts w:ascii="Courier New" w:hAnsi="Courier New" w:cs="Courier New"/>
-                <w:i/>
-                <w:sz w:val="20"/>
-                <w:lang w:val="fr-FR"/>
-              </w:rPr>
-              <w:t>name</w:t>
-            </w:r>
-            <w:proofErr w:type="spellEnd"/>
           </w:p>
           <w:p>
             <w:pPr>
@@ -8388,161 +7932,7 @@
                 <w:sz w:val="20"/>
                 <w:lang w:val="fr-FR"/>
               </w:rPr>
-              <w:t xml:space="preserve">Server </w:t>
-            </w:r>
-            <w:proofErr w:type="spellStart"/>
-            <w:r>
-              <w:rPr>
-                <w:rFonts w:ascii="Courier New" w:hAnsi="Courier New" w:cs="Courier New"/>
-                <w:sz w:val="20"/>
-                <w:lang w:val="fr-FR"/>
-              </w:rPr>
-              <w:t>ask</w:t>
-            </w:r>
-            <w:proofErr w:type="spellEnd"/>
-            <w:r>
-              <w:rPr>
-                <w:rFonts w:ascii="Courier New" w:hAnsi="Courier New" w:cs="Courier New"/>
-                <w:sz w:val="20"/>
-                <w:lang w:val="fr-FR"/>
-              </w:rPr>
-              <w:t xml:space="preserve"> to client to </w:t>
-            </w:r>
-            <w:proofErr w:type="spellStart"/>
-            <w:r>
-              <w:rPr>
-                <w:rFonts w:ascii="Courier New" w:hAnsi="Courier New" w:cs="Courier New"/>
-                <w:sz w:val="20"/>
-                <w:lang w:val="fr-FR"/>
-              </w:rPr>
-              <w:t>join</w:t>
-            </w:r>
-            <w:proofErr w:type="spellEnd"/>
-            <w:r>
-              <w:rPr>
-                <w:rFonts w:ascii="Courier New" w:hAnsi="Courier New" w:cs="Courier New"/>
-                <w:sz w:val="20"/>
-                <w:lang w:val="fr-FR"/>
-              </w:rPr>
-              <w:t xml:space="preserve"> </w:t>
-            </w:r>
-            <w:proofErr w:type="spellStart"/>
-            <w:r>
-              <w:rPr>
-                <w:rFonts w:ascii="Courier New" w:hAnsi="Courier New" w:cs="Courier New"/>
-                <w:sz w:val="20"/>
-                <w:lang w:val="fr-FR"/>
-              </w:rPr>
-              <w:t>this</w:t>
-            </w:r>
-            <w:proofErr w:type="spellEnd"/>
-            <w:r>
-              <w:rPr>
-                <w:rFonts w:ascii="Courier New" w:hAnsi="Courier New" w:cs="Courier New"/>
-                <w:sz w:val="20"/>
-                <w:lang w:val="fr-FR"/>
-              </w:rPr>
-              <w:t xml:space="preserve"> </w:t>
-            </w:r>
-            <w:proofErr w:type="gramStart"/>
-            <w:r>
-              <w:rPr>
-                <w:rFonts w:ascii="Courier New" w:hAnsi="Courier New" w:cs="Courier New"/>
-                <w:sz w:val="20"/>
-                <w:lang w:val="fr-FR"/>
-              </w:rPr>
-              <w:t>room(</w:t>
-            </w:r>
-            <w:proofErr w:type="spellStart"/>
-            <w:proofErr w:type="gramEnd"/>
-            <w:r>
-              <w:rPr>
-                <w:rFonts w:ascii="Courier New" w:hAnsi="Courier New" w:cs="Courier New"/>
-                <w:sz w:val="20"/>
-                <w:lang w:val="fr-FR"/>
-              </w:rPr>
-              <w:t>probably</w:t>
-            </w:r>
-            <w:proofErr w:type="spellEnd"/>
-            <w:r>
-              <w:rPr>
-                <w:rFonts w:ascii="Courier New" w:hAnsi="Courier New" w:cs="Courier New"/>
-                <w:sz w:val="20"/>
-                <w:lang w:val="fr-FR"/>
-              </w:rPr>
-              <w:t xml:space="preserve"> </w:t>
-            </w:r>
-            <w:proofErr w:type="spellStart"/>
-            <w:r>
-              <w:rPr>
-                <w:rFonts w:ascii="Courier New" w:hAnsi="Courier New" w:cs="Courier New"/>
-                <w:sz w:val="20"/>
-                <w:lang w:val="fr-FR"/>
-              </w:rPr>
-              <w:t>joined</w:t>
-            </w:r>
-            <w:proofErr w:type="spellEnd"/>
-            <w:r>
-              <w:rPr>
-                <w:rFonts w:ascii="Courier New" w:hAnsi="Courier New" w:cs="Courier New"/>
-                <w:sz w:val="20"/>
-                <w:lang w:val="fr-FR"/>
-              </w:rPr>
-              <w:t xml:space="preserve"> </w:t>
-            </w:r>
-            <w:proofErr w:type="spellStart"/>
-            <w:r>
-              <w:rPr>
-                <w:rFonts w:ascii="Courier New" w:hAnsi="Courier New" w:cs="Courier New"/>
-                <w:sz w:val="20"/>
-                <w:lang w:val="fr-FR"/>
-              </w:rPr>
-              <w:t>from</w:t>
-            </w:r>
-            <w:proofErr w:type="spellEnd"/>
-            <w:r>
-              <w:rPr>
-                <w:rFonts w:ascii="Courier New" w:hAnsi="Courier New" w:cs="Courier New"/>
-                <w:sz w:val="20"/>
-                <w:lang w:val="fr-FR"/>
-              </w:rPr>
-              <w:t xml:space="preserve"> </w:t>
-            </w:r>
-            <w:proofErr w:type="spellStart"/>
-            <w:r>
-              <w:rPr>
-                <w:rFonts w:ascii="Courier New" w:hAnsi="Courier New" w:cs="Courier New"/>
-                <w:sz w:val="20"/>
-                <w:lang w:val="fr-FR"/>
-              </w:rPr>
-              <w:t>another</w:t>
-            </w:r>
-            <w:proofErr w:type="spellEnd"/>
-            <w:r>
-              <w:rPr>
-                <w:rFonts w:ascii="Courier New" w:hAnsi="Courier New" w:cs="Courier New"/>
-                <w:sz w:val="20"/>
-                <w:lang w:val="fr-FR"/>
-              </w:rPr>
-              <w:t xml:space="preserve"> </w:t>
-            </w:r>
-            <w:proofErr w:type="spellStart"/>
-            <w:r>
-              <w:rPr>
-                <w:rFonts w:ascii="Courier New" w:hAnsi="Courier New" w:cs="Courier New"/>
-                <w:sz w:val="20"/>
-                <w:lang w:val="fr-FR"/>
-              </w:rPr>
-              <w:t>device</w:t>
-            </w:r>
-            <w:proofErr w:type="spellEnd"/>
-            <w:r>
-              <w:rPr>
-                <w:rFonts w:ascii="Courier New" w:hAnsi="Courier New" w:cs="Courier New"/>
-                <w:sz w:val="20"/>
-                <w:lang w:val="fr-FR"/>
-              </w:rPr>
-              <w:t>)</w:t>
+              <w:t>Server ask to client to join this room(probably joined from another device)</w:t>
             </w:r>
           </w:p>
         </w:tc>
@@ -8589,7 +7979,6 @@
                 <w:sz w:val="18"/>
               </w:rPr>
             </w:pPr>
-            <w:proofErr w:type="spellStart"/>
             <w:r>
               <w:rPr>
                 <w:rFonts w:ascii="Courier New" w:hAnsi="Courier New" w:cs="Courier New"/>
@@ -8598,7 +7987,6 @@
               </w:rPr>
               <w:t>room:leave</w:t>
             </w:r>
-            <w:proofErr w:type="spellEnd"/>
           </w:p>
         </w:tc>
         <w:tc>
@@ -8631,35 +8019,23 @@
                 <w:lang w:val="fr-FR"/>
               </w:rPr>
             </w:pPr>
-            <w:proofErr w:type="spellStart"/>
-            <w:r>
-              <w:rPr>
-                <w:rFonts w:ascii="Courier New" w:hAnsi="Courier New" w:cs="Courier New"/>
+            <w:r>
+              <w:rPr>
+                <w:rFonts w:ascii="Courier New" w:hAnsi="Courier New" w:cs="Courier New"/>
+                <w:sz w:val="20"/>
+                <w:lang w:val="fr-FR"/>
+              </w:rPr>
+              <w:t xml:space="preserve">name: </w:t>
+            </w:r>
+            <w:r>
+              <w:rPr>
+                <w:rFonts w:ascii="Courier New" w:hAnsi="Courier New" w:cs="Courier New"/>
+                <w:i/>
                 <w:sz w:val="20"/>
                 <w:lang w:val="fr-FR"/>
               </w:rPr>
               <w:t>name</w:t>
             </w:r>
-            <w:proofErr w:type="spellEnd"/>
-            <w:r>
-              <w:rPr>
-                <w:rFonts w:ascii="Courier New" w:hAnsi="Courier New" w:cs="Courier New"/>
-                <w:sz w:val="20"/>
-                <w:lang w:val="fr-FR"/>
-              </w:rPr>
-              <w:t xml:space="preserve">: </w:t>
-            </w:r>
-            <w:proofErr w:type="spellStart"/>
-            <w:r>
-              <w:rPr>
-                <w:rFonts w:ascii="Courier New" w:hAnsi="Courier New" w:cs="Courier New"/>
-                <w:i/>
-                <w:sz w:val="20"/>
-                <w:lang w:val="fr-FR"/>
-              </w:rPr>
-              <w:t>name</w:t>
-            </w:r>
-            <w:proofErr w:type="spellEnd"/>
           </w:p>
           <w:p>
             <w:pPr>
@@ -8698,151 +8074,7 @@
                 <w:sz w:val="20"/>
                 <w:lang w:val="fr-FR"/>
               </w:rPr>
-              <w:t xml:space="preserve">Server </w:t>
-            </w:r>
-            <w:proofErr w:type="spellStart"/>
-            <w:r>
-              <w:rPr>
-                <w:rFonts w:ascii="Courier New" w:hAnsi="Courier New" w:cs="Courier New"/>
-                <w:sz w:val="20"/>
-                <w:lang w:val="fr-FR"/>
-              </w:rPr>
-              <w:t>ask</w:t>
-            </w:r>
-            <w:proofErr w:type="spellEnd"/>
-            <w:r>
-              <w:rPr>
-                <w:rFonts w:ascii="Courier New" w:hAnsi="Courier New" w:cs="Courier New"/>
-                <w:sz w:val="20"/>
-                <w:lang w:val="fr-FR"/>
-              </w:rPr>
-              <w:t xml:space="preserve"> to client to </w:t>
-            </w:r>
-            <w:proofErr w:type="spellStart"/>
-            <w:r>
-              <w:rPr>
-                <w:rFonts w:ascii="Courier New" w:hAnsi="Courier New" w:cs="Courier New"/>
-                <w:sz w:val="20"/>
-                <w:lang w:val="fr-FR"/>
-              </w:rPr>
-              <w:t>leave</w:t>
-            </w:r>
-            <w:proofErr w:type="spellEnd"/>
-            <w:r>
-              <w:rPr>
-                <w:rFonts w:ascii="Courier New" w:hAnsi="Courier New" w:cs="Courier New"/>
-                <w:sz w:val="20"/>
-                <w:lang w:val="fr-FR"/>
-              </w:rPr>
-              <w:t xml:space="preserve"> </w:t>
-            </w:r>
-            <w:proofErr w:type="spellStart"/>
-            <w:r>
-              <w:rPr>
-                <w:rFonts w:ascii="Courier New" w:hAnsi="Courier New" w:cs="Courier New"/>
-                <w:sz w:val="20"/>
-                <w:lang w:val="fr-FR"/>
-              </w:rPr>
-              <w:t>this</w:t>
-            </w:r>
-            <w:proofErr w:type="spellEnd"/>
-            <w:r>
-              <w:rPr>
-                <w:rFonts w:ascii="Courier New" w:hAnsi="Courier New" w:cs="Courier New"/>
-                <w:sz w:val="20"/>
-                <w:lang w:val="fr-FR"/>
-              </w:rPr>
-              <w:t xml:space="preserve"> room (</w:t>
-            </w:r>
-            <w:proofErr w:type="spellStart"/>
-            <w:r>
-              <w:rPr>
-                <w:rFonts w:ascii="Courier New" w:hAnsi="Courier New" w:cs="Courier New"/>
-                <w:sz w:val="20"/>
-                <w:lang w:val="fr-FR"/>
-              </w:rPr>
-              <w:t>probably</w:t>
-            </w:r>
-            <w:proofErr w:type="spellEnd"/>
-            <w:r>
-              <w:rPr>
-                <w:rFonts w:ascii="Courier New" w:hAnsi="Courier New" w:cs="Courier New"/>
-                <w:sz w:val="20"/>
-                <w:lang w:val="fr-FR"/>
-              </w:rPr>
-              <w:t xml:space="preserve"> </w:t>
-            </w:r>
-            <w:proofErr w:type="spellStart"/>
-            <w:r>
-              <w:rPr>
-                <w:rFonts w:ascii="Courier New" w:hAnsi="Courier New" w:cs="Courier New"/>
-                <w:sz w:val="20"/>
-                <w:lang w:val="fr-FR"/>
-              </w:rPr>
-              <w:t>leaved</w:t>
-            </w:r>
-            <w:proofErr w:type="spellEnd"/>
-            <w:r>
-              <w:rPr>
-                <w:rFonts w:ascii="Courier New" w:hAnsi="Courier New" w:cs="Courier New"/>
-                <w:sz w:val="20"/>
-                <w:lang w:val="fr-FR"/>
-              </w:rPr>
-              <w:t xml:space="preserve"> </w:t>
-            </w:r>
-            <w:proofErr w:type="spellStart"/>
-            <w:r>
-              <w:rPr>
-                <w:rFonts w:ascii="Courier New" w:hAnsi="Courier New" w:cs="Courier New"/>
-                <w:sz w:val="20"/>
-                <w:lang w:val="fr-FR"/>
-              </w:rPr>
-              <w:t>from</w:t>
-            </w:r>
-            <w:proofErr w:type="spellEnd"/>
-            <w:r>
-              <w:rPr>
-                <w:rFonts w:ascii="Courier New" w:hAnsi="Courier New" w:cs="Courier New"/>
-                <w:sz w:val="20"/>
-                <w:lang w:val="fr-FR"/>
-              </w:rPr>
-              <w:t xml:space="preserve"> </w:t>
-            </w:r>
-            <w:proofErr w:type="spellStart"/>
-            <w:r>
-              <w:rPr>
-                <w:rFonts w:ascii="Courier New" w:hAnsi="Courier New" w:cs="Courier New"/>
-                <w:sz w:val="20"/>
-                <w:lang w:val="fr-FR"/>
-              </w:rPr>
-              <w:t>another</w:t>
-            </w:r>
-            <w:proofErr w:type="spellEnd"/>
-            <w:r>
-              <w:rPr>
-                <w:rFonts w:ascii="Courier New" w:hAnsi="Courier New" w:cs="Courier New"/>
-                <w:sz w:val="20"/>
-                <w:lang w:val="fr-FR"/>
-              </w:rPr>
-              <w:t xml:space="preserve"> </w:t>
-            </w:r>
-            <w:proofErr w:type="spellStart"/>
-            <w:r>
-              <w:rPr>
-                <w:rFonts w:ascii="Courier New" w:hAnsi="Courier New" w:cs="Courier New"/>
-                <w:sz w:val="20"/>
-                <w:lang w:val="fr-FR"/>
-              </w:rPr>
-              <w:t>device</w:t>
-            </w:r>
-            <w:proofErr w:type="spellEnd"/>
-            <w:r>
-              <w:rPr>
-                <w:rFonts w:ascii="Courier New" w:hAnsi="Courier New" w:cs="Courier New"/>
-                <w:sz w:val="20"/>
-                <w:lang w:val="fr-FR"/>
-              </w:rPr>
-              <w:t>)</w:t>
+              <w:t>Server ask to client to leave this room (probably leaved from another device)</w:t>
             </w:r>
           </w:p>
         </w:tc>
@@ -8889,7 +8121,6 @@
                 <w:sz w:val="18"/>
               </w:rPr>
             </w:pPr>
-            <w:proofErr w:type="spellStart"/>
             <w:r>
               <w:rPr>
                 <w:rFonts w:ascii="Courier New" w:hAnsi="Courier New" w:cs="Courier New"/>
@@ -8906,7 +8137,6 @@
               </w:rPr>
               <w:t>welcome</w:t>
             </w:r>
-            <w:proofErr w:type="spellEnd"/>
           </w:p>
         </w:tc>
         <w:tc>
@@ -8939,117 +8169,74 @@
                 <w:lang w:val="fr-FR"/>
               </w:rPr>
             </w:pPr>
-            <w:proofErr w:type="spellStart"/>
-            <w:r>
-              <w:rPr>
-                <w:rFonts w:ascii="Courier New" w:hAnsi="Courier New" w:cs="Courier New"/>
+            <w:r>
+              <w:rPr>
+                <w:rFonts w:ascii="Courier New" w:hAnsi="Courier New" w:cs="Courier New"/>
+                <w:sz w:val="20"/>
+                <w:lang w:val="fr-FR"/>
+              </w:rPr>
+              <w:t xml:space="preserve">name: </w:t>
+            </w:r>
+            <w:r>
+              <w:rPr>
+                <w:rFonts w:ascii="Courier New" w:hAnsi="Courier New" w:cs="Courier New"/>
+                <w:i/>
                 <w:sz w:val="20"/>
                 <w:lang w:val="fr-FR"/>
               </w:rPr>
               <w:t>name</w:t>
             </w:r>
-            <w:proofErr w:type="spellEnd"/>
-            <w:r>
-              <w:rPr>
-                <w:rFonts w:ascii="Courier New" w:hAnsi="Courier New" w:cs="Courier New"/>
-                <w:sz w:val="20"/>
-                <w:lang w:val="fr-FR"/>
-              </w:rPr>
-              <w:t xml:space="preserve">: </w:t>
-            </w:r>
-            <w:proofErr w:type="spellStart"/>
-            <w:r>
+            <w:r>
+              <w:rPr>
+                <w:rFonts w:ascii="Courier New" w:hAnsi="Courier New" w:cs="Courier New"/>
+                <w:sz w:val="20"/>
+                <w:lang w:val="fr-FR"/>
+              </w:rPr>
+              <w:t>,</w:t>
+            </w:r>
+          </w:p>
+          <w:p>
+            <w:pPr>
               <w:rPr>
                 <w:rFonts w:ascii="Courier New" w:hAnsi="Courier New" w:cs="Courier New"/>
                 <w:i/>
                 <w:sz w:val="20"/>
                 <w:lang w:val="fr-FR"/>
               </w:rPr>
-              <w:t>name</w:t>
-            </w:r>
-            <w:proofErr w:type="spellEnd"/>
-            <w:r>
-              <w:rPr>
-                <w:rFonts w:ascii="Courier New" w:hAnsi="Courier New" w:cs="Courier New"/>
-                <w:sz w:val="20"/>
-                <w:lang w:val="fr-FR"/>
-              </w:rPr>
-              <w:t>,</w:t>
-            </w:r>
-          </w:p>
-          <w:p>
-            <w:pPr>
+            </w:pPr>
+            <w:r>
+              <w:rPr>
+                <w:rFonts w:ascii="Courier New" w:hAnsi="Courier New" w:cs="Courier New"/>
+                <w:sz w:val="20"/>
+                <w:lang w:val="fr-FR"/>
+              </w:rPr>
+              <w:t xml:space="preserve">topic: </w:t>
+            </w:r>
+            <w:r>
               <w:rPr>
                 <w:rFonts w:ascii="Courier New" w:hAnsi="Courier New" w:cs="Courier New"/>
                 <w:i/>
                 <w:sz w:val="20"/>
                 <w:lang w:val="fr-FR"/>
               </w:rPr>
-            </w:pPr>
-            <w:proofErr w:type="spellStart"/>
-            <w:r>
-              <w:rPr>
-                <w:rFonts w:ascii="Courier New" w:hAnsi="Courier New" w:cs="Courier New"/>
-                <w:sz w:val="20"/>
-                <w:lang w:val="fr-FR"/>
-              </w:rPr>
-              <w:t>topic</w:t>
-            </w:r>
-            <w:proofErr w:type="spellEnd"/>
-            <w:r>
-              <w:rPr>
-                <w:rFonts w:ascii="Courier New" w:hAnsi="Courier New" w:cs="Courier New"/>
-                <w:sz w:val="20"/>
-                <w:lang w:val="fr-FR"/>
-              </w:rPr>
-              <w:t xml:space="preserve">: </w:t>
-            </w:r>
-            <w:proofErr w:type="spellStart"/>
-            <w:r>
-              <w:rPr>
-                <w:rFonts w:ascii="Courier New" w:hAnsi="Courier New" w:cs="Courier New"/>
-                <w:i/>
-                <w:sz w:val="20"/>
-                <w:lang w:val="fr-FR"/>
-              </w:rPr>
-              <w:t>topic</w:t>
-            </w:r>
-            <w:proofErr w:type="spellEnd"/>
-            <w:r>
-              <w:rPr>
-                <w:rFonts w:ascii="Courier New" w:hAnsi="Courier New" w:cs="Courier New"/>
-                <w:i/>
-                <w:sz w:val="20"/>
-                <w:lang w:val="fr-FR"/>
-              </w:rPr>
-              <w:t>,</w:t>
-            </w:r>
-          </w:p>
-          <w:p>
-            <w:pPr>
-              <w:rPr>
-                <w:rFonts w:ascii="Courier New" w:hAnsi="Courier New" w:cs="Courier New"/>
-                <w:sz w:val="20"/>
-                <w:lang w:val="fr-FR"/>
-              </w:rPr>
-            </w:pPr>
-            <w:proofErr w:type="spellStart"/>
-            <w:r>
-              <w:rPr>
-                <w:rFonts w:ascii="Courier New" w:hAnsi="Courier New" w:cs="Courier New"/>
-                <w:sz w:val="20"/>
-                <w:lang w:val="fr-FR"/>
-              </w:rPr>
-              <w:t>users</w:t>
-            </w:r>
-            <w:proofErr w:type="spellEnd"/>
-            <w:r>
-              <w:rPr>
-                <w:rFonts w:ascii="Courier New" w:hAnsi="Courier New" w:cs="Courier New"/>
-                <w:sz w:val="20"/>
-                <w:lang w:val="fr-FR"/>
-              </w:rPr>
-              <w:t>:</w:t>
+              <w:t>topic,</w:t>
+            </w:r>
+          </w:p>
+          <w:p>
+            <w:pPr>
+              <w:rPr>
+                <w:rFonts w:ascii="Courier New" w:hAnsi="Courier New" w:cs="Courier New"/>
+                <w:sz w:val="20"/>
+                <w:lang w:val="fr-FR"/>
+              </w:rPr>
+            </w:pPr>
+            <w:r>
+              <w:rPr>
+                <w:rFonts w:ascii="Courier New" w:hAnsi="Courier New" w:cs="Courier New"/>
+                <w:sz w:val="20"/>
+                <w:lang w:val="fr-FR"/>
+              </w:rPr>
+              <w:t>users:</w:t>
             </w:r>
             <w:r>
               <w:rPr>
@@ -9092,70 +8279,14 @@
                 <w:lang w:val="fr-FR"/>
               </w:rPr>
             </w:pPr>
-            <w:proofErr w:type="spellStart"/>
-            <w:r>
-              <w:rPr>
-                <w:rFonts w:ascii="Courier New" w:hAnsi="Courier New" w:cs="Courier New"/>
-                <w:sz w:val="20"/>
-                <w:lang w:val="fr-FR"/>
-              </w:rPr>
-              <w:t>Received</w:t>
-            </w:r>
-            <w:proofErr w:type="spellEnd"/>
-            <w:r>
-              <w:rPr>
-                <w:rFonts w:ascii="Courier New" w:hAnsi="Courier New" w:cs="Courier New"/>
-                <w:sz w:val="20"/>
-                <w:lang w:val="fr-FR"/>
-              </w:rPr>
-              <w:t xml:space="preserve"> </w:t>
-            </w:r>
-            <w:proofErr w:type="spellStart"/>
-            <w:r>
-              <w:rPr>
-                <w:rFonts w:ascii="Courier New" w:hAnsi="Courier New" w:cs="Courier New"/>
-                <w:sz w:val="20"/>
-                <w:lang w:val="fr-FR"/>
-              </w:rPr>
-              <w:t>after</w:t>
-            </w:r>
-            <w:proofErr w:type="spellEnd"/>
-            <w:r>
-              <w:rPr>
-                <w:rFonts w:ascii="Courier New" w:hAnsi="Courier New" w:cs="Courier New"/>
-                <w:sz w:val="20"/>
-                <w:lang w:val="fr-FR"/>
-              </w:rPr>
-              <w:t xml:space="preserve"> a </w:t>
-            </w:r>
-            <w:proofErr w:type="spellStart"/>
-            <w:r>
-              <w:rPr>
-                <w:rFonts w:ascii="Courier New" w:hAnsi="Courier New" w:cs="Courier New"/>
-                <w:sz w:val="20"/>
-                <w:lang w:val="fr-FR"/>
-              </w:rPr>
-              <w:t>successful</w:t>
-            </w:r>
-            <w:proofErr w:type="spellEnd"/>
-            <w:r>
-              <w:rPr>
-                <w:rFonts w:ascii="Courier New" w:hAnsi="Courier New" w:cs="Courier New"/>
-                <w:sz w:val="20"/>
-                <w:lang w:val="fr-FR"/>
-              </w:rPr>
-              <w:t xml:space="preserve"> room </w:t>
-            </w:r>
-            <w:proofErr w:type="spellStart"/>
-            <w:r>
-              <w:rPr>
-                <w:rFonts w:ascii="Courier New" w:hAnsi="Courier New" w:cs="Courier New"/>
-                <w:sz w:val="20"/>
-                <w:lang w:val="fr-FR"/>
-              </w:rPr>
-              <w:t>joining</w:t>
-            </w:r>
-            <w:proofErr w:type="spellEnd"/>
+            <w:r>
+              <w:rPr>
+                <w:rFonts w:ascii="Courier New" w:hAnsi="Courier New" w:cs="Courier New"/>
+                <w:sz w:val="20"/>
+                <w:lang w:val="fr-FR"/>
+              </w:rPr>
+              <w:t>Received after a successful room joining</w:t>
+            </w:r>
           </w:p>
         </w:tc>
       </w:tr>
@@ -9201,7 +8332,6 @@
                 <w:sz w:val="18"/>
               </w:rPr>
             </w:pPr>
-            <w:proofErr w:type="spellStart"/>
             <w:r>
               <w:rPr>
                 <w:rFonts w:ascii="Courier New" w:hAnsi="Courier New" w:cs="Courier New"/>
@@ -9210,7 +8340,6 @@
               </w:rPr>
               <w:t>room:topic</w:t>
             </w:r>
-            <w:proofErr w:type="spellEnd"/>
           </w:p>
         </w:tc>
         <w:tc>
@@ -9243,82 +8372,58 @@
                 <w:lang w:val="fr-FR"/>
               </w:rPr>
             </w:pPr>
-            <w:proofErr w:type="spellStart"/>
-            <w:r>
-              <w:rPr>
-                <w:rFonts w:ascii="Courier New" w:hAnsi="Courier New" w:cs="Courier New"/>
+            <w:r>
+              <w:rPr>
+                <w:rFonts w:ascii="Courier New" w:hAnsi="Courier New" w:cs="Courier New"/>
+                <w:sz w:val="20"/>
+                <w:lang w:val="fr-FR"/>
+              </w:rPr>
+              <w:t xml:space="preserve">name: </w:t>
+            </w:r>
+            <w:r>
+              <w:rPr>
+                <w:rFonts w:ascii="Courier New" w:hAnsi="Courier New" w:cs="Courier New"/>
+                <w:i/>
                 <w:sz w:val="20"/>
                 <w:lang w:val="fr-FR"/>
               </w:rPr>
               <w:t>name</w:t>
             </w:r>
-            <w:proofErr w:type="spellEnd"/>
-            <w:r>
-              <w:rPr>
-                <w:rFonts w:ascii="Courier New" w:hAnsi="Courier New" w:cs="Courier New"/>
-                <w:sz w:val="20"/>
-                <w:lang w:val="fr-FR"/>
-              </w:rPr>
-              <w:t xml:space="preserve">: </w:t>
-            </w:r>
-            <w:proofErr w:type="spellStart"/>
-            <w:r>
+            <w:r>
+              <w:rPr>
+                <w:rFonts w:ascii="Courier New" w:hAnsi="Courier New" w:cs="Courier New"/>
+                <w:sz w:val="20"/>
+                <w:lang w:val="fr-FR"/>
+              </w:rPr>
+              <w:t>,</w:t>
+            </w:r>
+          </w:p>
+          <w:p>
+            <w:pPr>
               <w:rPr>
                 <w:rFonts w:ascii="Courier New" w:hAnsi="Courier New" w:cs="Courier New"/>
                 <w:i/>
                 <w:sz w:val="20"/>
                 <w:lang w:val="fr-FR"/>
               </w:rPr>
-              <w:t>name</w:t>
-            </w:r>
-            <w:proofErr w:type="spellEnd"/>
-            <w:r>
-              <w:rPr>
-                <w:rFonts w:ascii="Courier New" w:hAnsi="Courier New" w:cs="Courier New"/>
-                <w:sz w:val="20"/>
-                <w:lang w:val="fr-FR"/>
-              </w:rPr>
-              <w:t>,</w:t>
-            </w:r>
-          </w:p>
-          <w:p>
-            <w:pPr>
+            </w:pPr>
+            <w:r>
+              <w:rPr>
+                <w:rFonts w:ascii="Courier New" w:hAnsi="Courier New" w:cs="Courier New"/>
+                <w:sz w:val="20"/>
+                <w:lang w:val="fr-FR"/>
+              </w:rPr>
+              <w:t xml:space="preserve">topic: </w:t>
+            </w:r>
+            <w:r>
               <w:rPr>
                 <w:rFonts w:ascii="Courier New" w:hAnsi="Courier New" w:cs="Courier New"/>
                 <w:i/>
                 <w:sz w:val="20"/>
                 <w:lang w:val="fr-FR"/>
               </w:rPr>
-            </w:pPr>
-            <w:proofErr w:type="spellStart"/>
-            <w:r>
-              <w:rPr>
-                <w:rFonts w:ascii="Courier New" w:hAnsi="Courier New" w:cs="Courier New"/>
-                <w:sz w:val="20"/>
-                <w:lang w:val="fr-FR"/>
-              </w:rPr>
               <w:t>topic</w:t>
             </w:r>
-            <w:proofErr w:type="spellEnd"/>
-            <w:r>
-              <w:rPr>
-                <w:rFonts w:ascii="Courier New" w:hAnsi="Courier New" w:cs="Courier New"/>
-                <w:sz w:val="20"/>
-                <w:lang w:val="fr-FR"/>
-              </w:rPr>
-              <w:t xml:space="preserve">: </w:t>
-            </w:r>
-            <w:proofErr w:type="spellStart"/>
-            <w:r>
-              <w:rPr>
-                <w:rFonts w:ascii="Courier New" w:hAnsi="Courier New" w:cs="Courier New"/>
-                <w:i/>
-                <w:sz w:val="20"/>
-                <w:lang w:val="fr-FR"/>
-              </w:rPr>
-              <w:t>topic</w:t>
-            </w:r>
-            <w:proofErr w:type="spellEnd"/>
           </w:p>
           <w:p>
             <w:pPr>
@@ -9358,54 +8463,8 @@
                 <w:sz w:val="20"/>
                 <w:lang w:val="fr-FR"/>
               </w:rPr>
-              <w:t xml:space="preserve">A client </w:t>
-            </w:r>
-            <w:proofErr w:type="spellStart"/>
-            <w:r>
-              <w:rPr>
-                <w:rFonts w:ascii="Courier New" w:hAnsi="Courier New" w:cs="Courier New"/>
-                <w:sz w:val="20"/>
-                <w:lang w:val="fr-FR"/>
-              </w:rPr>
-              <w:t>try</w:t>
-            </w:r>
-            <w:proofErr w:type="spellEnd"/>
-            <w:r>
-              <w:rPr>
-                <w:rFonts w:ascii="Courier New" w:hAnsi="Courier New" w:cs="Courier New"/>
-                <w:sz w:val="20"/>
-                <w:lang w:val="fr-FR"/>
-              </w:rPr>
-              <w:t xml:space="preserve"> to change </w:t>
-            </w:r>
-            <w:proofErr w:type="gramStart"/>
-            <w:r>
-              <w:rPr>
-                <w:rFonts w:ascii="Courier New" w:hAnsi="Courier New" w:cs="Courier New"/>
-                <w:sz w:val="20"/>
-                <w:lang w:val="fr-FR"/>
-              </w:rPr>
-              <w:t>a</w:t>
-            </w:r>
-            <w:proofErr w:type="gramEnd"/>
-            <w:r>
-              <w:rPr>
-                <w:rFonts w:ascii="Courier New" w:hAnsi="Courier New" w:cs="Courier New"/>
-                <w:sz w:val="20"/>
-                <w:lang w:val="fr-FR"/>
-              </w:rPr>
-              <w:t xml:space="preserve"> room </w:t>
-            </w:r>
-            <w:proofErr w:type="spellStart"/>
-            <w:r>
-              <w:rPr>
-                <w:rFonts w:ascii="Courier New" w:hAnsi="Courier New" w:cs="Courier New"/>
-                <w:sz w:val="20"/>
-                <w:lang w:val="fr-FR"/>
-              </w:rPr>
-              <w:t>topic</w:t>
-            </w:r>
-            <w:proofErr w:type="spellEnd"/>
+              <w:t>A client try to change a room topic</w:t>
+            </w:r>
           </w:p>
         </w:tc>
       </w:tr>
@@ -9451,7 +8510,6 @@
                 <w:sz w:val="18"/>
               </w:rPr>
             </w:pPr>
-            <w:proofErr w:type="spellStart"/>
             <w:r>
               <w:rPr>
                 <w:rFonts w:ascii="Courier New" w:hAnsi="Courier New" w:cs="Courier New"/>
@@ -9460,7 +8518,6 @@
               </w:rPr>
               <w:t>room:topic</w:t>
             </w:r>
-            <w:proofErr w:type="spellEnd"/>
           </w:p>
         </w:tc>
         <w:tc>
@@ -9493,82 +8550,58 @@
                 <w:lang w:val="fr-FR"/>
               </w:rPr>
             </w:pPr>
-            <w:proofErr w:type="spellStart"/>
-            <w:r>
-              <w:rPr>
-                <w:rFonts w:ascii="Courier New" w:hAnsi="Courier New" w:cs="Courier New"/>
+            <w:r>
+              <w:rPr>
+                <w:rFonts w:ascii="Courier New" w:hAnsi="Courier New" w:cs="Courier New"/>
+                <w:sz w:val="20"/>
+                <w:lang w:val="fr-FR"/>
+              </w:rPr>
+              <w:t xml:space="preserve">name: </w:t>
+            </w:r>
+            <w:r>
+              <w:rPr>
+                <w:rFonts w:ascii="Courier New" w:hAnsi="Courier New" w:cs="Courier New"/>
+                <w:i/>
                 <w:sz w:val="20"/>
                 <w:lang w:val="fr-FR"/>
               </w:rPr>
               <w:t>name</w:t>
             </w:r>
-            <w:proofErr w:type="spellEnd"/>
-            <w:r>
-              <w:rPr>
-                <w:rFonts w:ascii="Courier New" w:hAnsi="Courier New" w:cs="Courier New"/>
-                <w:sz w:val="20"/>
-                <w:lang w:val="fr-FR"/>
-              </w:rPr>
-              <w:t xml:space="preserve">: </w:t>
-            </w:r>
-            <w:proofErr w:type="spellStart"/>
-            <w:r>
+            <w:r>
+              <w:rPr>
+                <w:rFonts w:ascii="Courier New" w:hAnsi="Courier New" w:cs="Courier New"/>
+                <w:sz w:val="20"/>
+                <w:lang w:val="fr-FR"/>
+              </w:rPr>
+              <w:t>,</w:t>
+            </w:r>
+          </w:p>
+          <w:p>
+            <w:pPr>
               <w:rPr>
                 <w:rFonts w:ascii="Courier New" w:hAnsi="Courier New" w:cs="Courier New"/>
                 <w:i/>
                 <w:sz w:val="20"/>
                 <w:lang w:val="fr-FR"/>
               </w:rPr>
-              <w:t>name</w:t>
-            </w:r>
-            <w:proofErr w:type="spellEnd"/>
-            <w:r>
-              <w:rPr>
-                <w:rFonts w:ascii="Courier New" w:hAnsi="Courier New" w:cs="Courier New"/>
-                <w:sz w:val="20"/>
-                <w:lang w:val="fr-FR"/>
-              </w:rPr>
-              <w:t>,</w:t>
-            </w:r>
-          </w:p>
-          <w:p>
-            <w:pPr>
+            </w:pPr>
+            <w:r>
+              <w:rPr>
+                <w:rFonts w:ascii="Courier New" w:hAnsi="Courier New" w:cs="Courier New"/>
+                <w:sz w:val="20"/>
+                <w:lang w:val="fr-FR"/>
+              </w:rPr>
+              <w:t xml:space="preserve">topic: </w:t>
+            </w:r>
+            <w:r>
               <w:rPr>
                 <w:rFonts w:ascii="Courier New" w:hAnsi="Courier New" w:cs="Courier New"/>
                 <w:i/>
                 <w:sz w:val="20"/>
                 <w:lang w:val="fr-FR"/>
               </w:rPr>
-            </w:pPr>
-            <w:proofErr w:type="spellStart"/>
-            <w:r>
-              <w:rPr>
-                <w:rFonts w:ascii="Courier New" w:hAnsi="Courier New" w:cs="Courier New"/>
-                <w:sz w:val="20"/>
-                <w:lang w:val="fr-FR"/>
-              </w:rPr>
               <w:t>topic</w:t>
             </w:r>
-            <w:proofErr w:type="spellEnd"/>
-            <w:r>
-              <w:rPr>
-                <w:rFonts w:ascii="Courier New" w:hAnsi="Courier New" w:cs="Courier New"/>
-                <w:sz w:val="20"/>
-                <w:lang w:val="fr-FR"/>
-              </w:rPr>
-              <w:t xml:space="preserve">: </w:t>
-            </w:r>
-            <w:proofErr w:type="spellStart"/>
-            <w:r>
-              <w:rPr>
-                <w:rFonts w:ascii="Courier New" w:hAnsi="Courier New" w:cs="Courier New"/>
-                <w:i/>
-                <w:sz w:val="20"/>
-                <w:lang w:val="fr-FR"/>
-              </w:rPr>
-              <w:t>topic</w:t>
-            </w:r>
-            <w:proofErr w:type="spellEnd"/>
           </w:p>
           <w:p>
             <w:pPr>
@@ -9607,90 +8640,8 @@
                 <w:sz w:val="20"/>
                 <w:lang w:val="fr-FR"/>
               </w:rPr>
-              <w:t xml:space="preserve">Server </w:t>
-            </w:r>
-            <w:proofErr w:type="spellStart"/>
-            <w:r>
-              <w:rPr>
-                <w:rFonts w:ascii="Courier New" w:hAnsi="Courier New" w:cs="Courier New"/>
-                <w:sz w:val="20"/>
-                <w:lang w:val="fr-FR"/>
-              </w:rPr>
-              <w:t>inform</w:t>
-            </w:r>
-            <w:proofErr w:type="spellEnd"/>
-            <w:r>
-              <w:rPr>
-                <w:rFonts w:ascii="Courier New" w:hAnsi="Courier New" w:cs="Courier New"/>
-                <w:sz w:val="20"/>
-                <w:lang w:val="fr-FR"/>
-              </w:rPr>
-              <w:t xml:space="preserve"> room </w:t>
-            </w:r>
-            <w:proofErr w:type="gramStart"/>
-            <w:r>
-              <w:rPr>
-                <w:rFonts w:ascii="Courier New" w:hAnsi="Courier New" w:cs="Courier New"/>
-                <w:sz w:val="20"/>
-                <w:lang w:val="fr-FR"/>
-              </w:rPr>
-              <w:t>user</w:t>
-            </w:r>
-            <w:proofErr w:type="gramEnd"/>
-            <w:r>
-              <w:rPr>
-                <w:rFonts w:ascii="Courier New" w:hAnsi="Courier New" w:cs="Courier New"/>
-                <w:sz w:val="20"/>
-                <w:lang w:val="fr-FR"/>
-              </w:rPr>
-              <w:t xml:space="preserve"> </w:t>
-            </w:r>
-            <w:proofErr w:type="spellStart"/>
-            <w:r>
-              <w:rPr>
-                <w:rFonts w:ascii="Courier New" w:hAnsi="Courier New" w:cs="Courier New"/>
-                <w:sz w:val="20"/>
-                <w:lang w:val="fr-FR"/>
-              </w:rPr>
-              <w:t>that</w:t>
-            </w:r>
-            <w:proofErr w:type="spellEnd"/>
-            <w:r>
-              <w:rPr>
-                <w:rFonts w:ascii="Courier New" w:hAnsi="Courier New" w:cs="Courier New"/>
-                <w:sz w:val="20"/>
-                <w:lang w:val="fr-FR"/>
-              </w:rPr>
-              <w:t xml:space="preserve"> </w:t>
-            </w:r>
-            <w:proofErr w:type="spellStart"/>
-            <w:r>
-              <w:rPr>
-                <w:rFonts w:ascii="Courier New" w:hAnsi="Courier New" w:cs="Courier New"/>
-                <w:sz w:val="20"/>
-                <w:lang w:val="fr-FR"/>
-              </w:rPr>
-              <w:t>topic</w:t>
-            </w:r>
-            <w:proofErr w:type="spellEnd"/>
-            <w:r>
-              <w:rPr>
-                <w:rFonts w:ascii="Courier New" w:hAnsi="Courier New" w:cs="Courier New"/>
-                <w:sz w:val="20"/>
-                <w:lang w:val="fr-FR"/>
-              </w:rPr>
-              <w:t xml:space="preserve"> has </w:t>
-            </w:r>
-            <w:proofErr w:type="spellStart"/>
-            <w:r>
-              <w:rPr>
-                <w:rFonts w:ascii="Courier New" w:hAnsi="Courier New" w:cs="Courier New"/>
-                <w:sz w:val="20"/>
-                <w:lang w:val="fr-FR"/>
-              </w:rPr>
-              <w:t>changed</w:t>
-            </w:r>
-            <w:proofErr w:type="spellEnd"/>
+              <w:t>Server inform room user that topic has changed</w:t>
+            </w:r>
           </w:p>
         </w:tc>
       </w:tr>
@@ -9736,7 +8687,6 @@
                 <w:sz w:val="18"/>
               </w:rPr>
             </w:pPr>
-            <w:proofErr w:type="spellStart"/>
             <w:r>
               <w:rPr>
                 <w:rFonts w:ascii="Courier New" w:hAnsi="Courier New" w:cs="Courier New"/>
@@ -9753,7 +8703,6 @@
               </w:rPr>
               <w:t>in</w:t>
             </w:r>
-            <w:proofErr w:type="spellEnd"/>
           </w:p>
         </w:tc>
         <w:tc>
@@ -9786,25 +8735,64 @@
                 <w:lang w:val="fr-FR"/>
               </w:rPr>
             </w:pPr>
-            <w:proofErr w:type="spellStart"/>
-            <w:r>
-              <w:rPr>
-                <w:rFonts w:ascii="Courier New" w:hAnsi="Courier New" w:cs="Courier New"/>
+            <w:r>
+              <w:rPr>
+                <w:rFonts w:ascii="Courier New" w:hAnsi="Courier New" w:cs="Courier New"/>
+                <w:sz w:val="20"/>
+                <w:lang w:val="fr-FR"/>
+              </w:rPr>
+              <w:t>n</w:t>
+            </w:r>
+            <w:r>
+              <w:rPr>
+                <w:rFonts w:ascii="Courier New" w:hAnsi="Courier New" w:cs="Courier New"/>
+                <w:sz w:val="20"/>
+                <w:lang w:val="fr-FR"/>
+              </w:rPr>
+              <w:t xml:space="preserve">ame: </w:t>
+            </w:r>
+            <w:r>
+              <w:rPr>
+                <w:rFonts w:ascii="Courier New" w:hAnsi="Courier New" w:cs="Courier New"/>
+                <w:i/>
                 <w:sz w:val="20"/>
                 <w:lang w:val="fr-FR"/>
               </w:rPr>
               <w:t>name</w:t>
             </w:r>
-            <w:proofErr w:type="spellEnd"/>
-            <w:r>
-              <w:rPr>
-                <w:rFonts w:ascii="Courier New" w:hAnsi="Courier New" w:cs="Courier New"/>
-                <w:sz w:val="20"/>
-                <w:lang w:val="fr-FR"/>
-              </w:rPr>
-              <w:t xml:space="preserve">: </w:t>
-            </w:r>
-            <w:proofErr w:type="spellStart"/>
+            <w:r>
+              <w:rPr>
+                <w:rFonts w:ascii="Courier New" w:hAnsi="Courier New" w:cs="Courier New"/>
+                <w:sz w:val="20"/>
+                <w:lang w:val="fr-FR"/>
+              </w:rPr>
+              <w:t>,</w:t>
+            </w:r>
+          </w:p>
+          <w:p>
+            <w:pPr>
+              <w:rPr>
+                <w:rFonts w:ascii="Courier New" w:hAnsi="Courier New" w:cs="Courier New"/>
+                <w:sz w:val="20"/>
+                <w:lang w:val="fr-FR"/>
+              </w:rPr>
+            </w:pPr>
+            <w:r>
+              <w:rPr>
+                <w:rFonts w:ascii="Courier New" w:hAnsi="Courier New" w:cs="Courier New"/>
+                <w:sz w:val="20"/>
+                <w:lang w:val="fr-FR"/>
+              </w:rPr>
+              <w:t>u</w:t>
+            </w:r>
+            <w:r>
+              <w:rPr>
+                <w:rFonts w:ascii="Courier New" w:hAnsi="Courier New" w:cs="Courier New"/>
+                <w:sz w:val="20"/>
+                <w:lang w:val="fr-FR"/>
+              </w:rPr>
+              <w:t xml:space="preserve">ser_id: </w:t>
+            </w:r>
             <w:r>
               <w:rPr>
                 <w:rFonts w:ascii="Courier New" w:hAnsi="Courier New" w:cs="Courier New"/>
@@ -9812,9 +8800,8 @@
                 <w:sz w:val="20"/>
                 <w:lang w:val="fr-FR"/>
               </w:rPr>
-              <w:t>name</w:t>
-            </w:r>
-            <w:proofErr w:type="spellEnd"/>
+              <w:t>user_id</w:t>
+            </w:r>
             <w:r>
               <w:rPr>
                 <w:rFonts w:ascii="Courier New" w:hAnsi="Courier New" w:cs="Courier New"/>
@@ -9832,35 +8819,23 @@
                 <w:lang w:val="fr-FR"/>
               </w:rPr>
             </w:pPr>
-            <w:proofErr w:type="spellStart"/>
-            <w:r>
-              <w:rPr>
-                <w:rFonts w:ascii="Courier New" w:hAnsi="Courier New" w:cs="Courier New"/>
+            <w:r>
+              <w:rPr>
+                <w:rFonts w:ascii="Courier New" w:hAnsi="Courier New" w:cs="Courier New"/>
+                <w:sz w:val="20"/>
+                <w:lang w:val="fr-FR"/>
+              </w:rPr>
+              <w:t xml:space="preserve">username: </w:t>
+            </w:r>
+            <w:r>
+              <w:rPr>
+                <w:rFonts w:ascii="Courier New" w:hAnsi="Courier New" w:cs="Courier New"/>
+                <w:i/>
                 <w:sz w:val="20"/>
                 <w:lang w:val="fr-FR"/>
               </w:rPr>
               <w:t>username</w:t>
             </w:r>
-            <w:proofErr w:type="spellEnd"/>
-            <w:r>
-              <w:rPr>
-                <w:rFonts w:ascii="Courier New" w:hAnsi="Courier New" w:cs="Courier New"/>
-                <w:sz w:val="20"/>
-                <w:lang w:val="fr-FR"/>
-              </w:rPr>
-              <w:t xml:space="preserve">: </w:t>
-            </w:r>
-            <w:proofErr w:type="spellStart"/>
-            <w:r>
-              <w:rPr>
-                <w:rFonts w:ascii="Courier New" w:hAnsi="Courier New" w:cs="Courier New"/>
-                <w:i/>
-                <w:sz w:val="20"/>
-                <w:lang w:val="fr-FR"/>
-              </w:rPr>
-              <w:t>username</w:t>
-            </w:r>
-            <w:proofErr w:type="spellEnd"/>
             <w:r>
               <w:rPr>
                 <w:rFonts w:ascii="Courier New" w:hAnsi="Courier New" w:cs="Courier New"/>
@@ -9934,97 +8909,7 @@
                 <w:sz w:val="20"/>
                 <w:lang w:val="fr-FR"/>
               </w:rPr>
-              <w:t xml:space="preserve">Server </w:t>
-            </w:r>
-            <w:proofErr w:type="spellStart"/>
-            <w:r>
-              <w:rPr>
-                <w:rFonts w:ascii="Courier New" w:hAnsi="Courier New" w:cs="Courier New"/>
-                <w:sz w:val="20"/>
-                <w:lang w:val="fr-FR"/>
-              </w:rPr>
-              <w:t>informs</w:t>
-            </w:r>
-            <w:proofErr w:type="spellEnd"/>
-            <w:r>
-              <w:rPr>
-                <w:rFonts w:ascii="Courier New" w:hAnsi="Courier New" w:cs="Courier New"/>
-                <w:sz w:val="20"/>
-                <w:lang w:val="fr-FR"/>
-              </w:rPr>
-              <w:t xml:space="preserve"> client </w:t>
-            </w:r>
-            <w:proofErr w:type="spellStart"/>
-            <w:r>
-              <w:rPr>
-                <w:rFonts w:ascii="Courier New" w:hAnsi="Courier New" w:cs="Courier New"/>
-                <w:sz w:val="20"/>
-                <w:lang w:val="fr-FR"/>
-              </w:rPr>
-              <w:t>that</w:t>
-            </w:r>
-            <w:proofErr w:type="spellEnd"/>
-            <w:r>
-              <w:rPr>
-                <w:rFonts w:ascii="Courier New" w:hAnsi="Courier New" w:cs="Courier New"/>
-                <w:sz w:val="20"/>
-                <w:lang w:val="fr-FR"/>
-              </w:rPr>
-              <w:t xml:space="preserve"> </w:t>
-            </w:r>
-            <w:proofErr w:type="spellStart"/>
-            <w:r>
-              <w:rPr>
-                <w:rFonts w:ascii="Courier New" w:hAnsi="Courier New" w:cs="Courier New"/>
-                <w:sz w:val="20"/>
-                <w:lang w:val="fr-FR"/>
-              </w:rPr>
-              <w:t>this</w:t>
-            </w:r>
-            <w:proofErr w:type="spellEnd"/>
-            <w:r>
-              <w:rPr>
-                <w:rFonts w:ascii="Courier New" w:hAnsi="Courier New" w:cs="Courier New"/>
-                <w:sz w:val="20"/>
-                <w:lang w:val="fr-FR"/>
-              </w:rPr>
-              <w:t xml:space="preserve"> </w:t>
-            </w:r>
-            <w:proofErr w:type="gramStart"/>
-            <w:r>
-              <w:rPr>
-                <w:rFonts w:ascii="Courier New" w:hAnsi="Courier New" w:cs="Courier New"/>
-                <w:sz w:val="20"/>
-                <w:lang w:val="fr-FR"/>
-              </w:rPr>
-              <w:t>user</w:t>
-            </w:r>
-            <w:proofErr w:type="gramEnd"/>
-            <w:r>
-              <w:rPr>
-                <w:rFonts w:ascii="Courier New" w:hAnsi="Courier New" w:cs="Courier New"/>
-                <w:sz w:val="20"/>
-                <w:lang w:val="fr-FR"/>
-              </w:rPr>
-              <w:t xml:space="preserve"> has </w:t>
-            </w:r>
-            <w:proofErr w:type="spellStart"/>
-            <w:r>
-              <w:rPr>
-                <w:rFonts w:ascii="Courier New" w:hAnsi="Courier New" w:cs="Courier New"/>
-                <w:sz w:val="20"/>
-                <w:lang w:val="fr-FR"/>
-              </w:rPr>
-              <w:t>joined</w:t>
-            </w:r>
-            <w:proofErr w:type="spellEnd"/>
-            <w:r>
-              <w:rPr>
-                <w:rFonts w:ascii="Courier New" w:hAnsi="Courier New" w:cs="Courier New"/>
-                <w:sz w:val="20"/>
-                <w:lang w:val="fr-FR"/>
-              </w:rPr>
-              <w:t xml:space="preserve"> the room</w:t>
+              <w:t>Server informs client that this user has joined the room</w:t>
             </w:r>
           </w:p>
         </w:tc>
@@ -10071,7 +8956,6 @@
                 <w:sz w:val="18"/>
               </w:rPr>
             </w:pPr>
-            <w:proofErr w:type="spellStart"/>
             <w:r>
               <w:rPr>
                 <w:rFonts w:ascii="Courier New" w:hAnsi="Courier New" w:cs="Courier New"/>
@@ -10088,7 +8972,6 @@
               </w:rPr>
               <w:t>out</w:t>
             </w:r>
-            <w:proofErr w:type="spellEnd"/>
           </w:p>
         </w:tc>
         <w:tc>
@@ -10121,7 +9004,6 @@
                 <w:lang w:val="fr-FR"/>
               </w:rPr>
             </w:pPr>
-            <w:proofErr w:type="spellStart"/>
             <w:r>
               <w:rPr>
                 <w:rFonts w:ascii="Courier New" w:hAnsi="Courier New" w:cs="Courier New"/>
@@ -10130,7 +9012,6 @@
               </w:rPr>
               <w:t>name</w:t>
             </w:r>
-            <w:proofErr w:type="spellEnd"/>
             <w:r>
               <w:rPr>
                 <w:rFonts w:ascii="Courier New" w:hAnsi="Courier New" w:cs="Courier New"/>
@@ -10139,7 +9020,6 @@
               </w:rPr>
               <w:t xml:space="preserve">: </w:t>
             </w:r>
-            <w:proofErr w:type="spellStart"/>
             <w:r>
               <w:rPr>
                 <w:rFonts w:ascii="Courier New" w:hAnsi="Courier New" w:cs="Courier New"/>
@@ -10148,7 +9028,6 @@
               </w:rPr>
               <w:t>name</w:t>
             </w:r>
-            <w:proofErr w:type="spellEnd"/>
             <w:r>
               <w:rPr>
                 <w:rFonts w:ascii="Courier New" w:hAnsi="Courier New" w:cs="Courier New"/>
@@ -10166,25 +9045,14 @@
                 <w:lang w:val="fr-FR"/>
               </w:rPr>
             </w:pPr>
-            <w:proofErr w:type="spellStart"/>
-            <w:r>
-              <w:rPr>
-                <w:rFonts w:ascii="Courier New" w:hAnsi="Courier New" w:cs="Courier New"/>
-                <w:sz w:val="20"/>
-                <w:lang w:val="fr-FR"/>
-              </w:rPr>
-              <w:t>username</w:t>
-            </w:r>
-            <w:proofErr w:type="spellEnd"/>
-            <w:r>
-              <w:rPr>
-                <w:rFonts w:ascii="Courier New" w:hAnsi="Courier New" w:cs="Courier New"/>
-                <w:sz w:val="20"/>
-                <w:lang w:val="fr-FR"/>
-              </w:rPr>
-              <w:t xml:space="preserve">: </w:t>
-            </w:r>
-            <w:proofErr w:type="spellStart"/>
+            <w:r>
+              <w:rPr>
+                <w:rFonts w:ascii="Courier New" w:hAnsi="Courier New" w:cs="Courier New"/>
+                <w:sz w:val="20"/>
+                <w:lang w:val="fr-FR"/>
+              </w:rPr>
+              <w:t xml:space="preserve">user_id: </w:t>
+            </w:r>
             <w:r>
               <w:rPr>
                 <w:rFonts w:ascii="Courier New" w:hAnsi="Courier New" w:cs="Courier New"/>
@@ -10192,9 +9060,10 @@
                 <w:sz w:val="20"/>
                 <w:lang w:val="fr-FR"/>
               </w:rPr>
-              <w:t>username</w:t>
-            </w:r>
-            <w:proofErr w:type="spellEnd"/>
+              <w:t>user_id</w:t>
+            </w:r>
+            <w:bookmarkStart w:id="0" w:name="_GoBack"/>
+            <w:bookmarkEnd w:id="0"/>
           </w:p>
           <w:p>
             <w:pPr>
@@ -10233,97 +9102,7 @@
                 <w:sz w:val="20"/>
                 <w:lang w:val="fr-FR"/>
               </w:rPr>
-              <w:t xml:space="preserve">Server </w:t>
-            </w:r>
-            <w:proofErr w:type="spellStart"/>
-            <w:r>
-              <w:rPr>
-                <w:rFonts w:ascii="Courier New" w:hAnsi="Courier New" w:cs="Courier New"/>
-                <w:sz w:val="20"/>
-                <w:lang w:val="fr-FR"/>
-              </w:rPr>
-              <w:t>informs</w:t>
-            </w:r>
-            <w:proofErr w:type="spellEnd"/>
-            <w:r>
-              <w:rPr>
-                <w:rFonts w:ascii="Courier New" w:hAnsi="Courier New" w:cs="Courier New"/>
-                <w:sz w:val="20"/>
-                <w:lang w:val="fr-FR"/>
-              </w:rPr>
-              <w:t xml:space="preserve"> client </w:t>
-            </w:r>
-            <w:proofErr w:type="spellStart"/>
-            <w:r>
-              <w:rPr>
-                <w:rFonts w:ascii="Courier New" w:hAnsi="Courier New" w:cs="Courier New"/>
-                <w:sz w:val="20"/>
-                <w:lang w:val="fr-FR"/>
-              </w:rPr>
-              <w:t>that</w:t>
-            </w:r>
-            <w:proofErr w:type="spellEnd"/>
-            <w:r>
-              <w:rPr>
-                <w:rFonts w:ascii="Courier New" w:hAnsi="Courier New" w:cs="Courier New"/>
-                <w:sz w:val="20"/>
-                <w:lang w:val="fr-FR"/>
-              </w:rPr>
-              <w:t xml:space="preserve"> </w:t>
-            </w:r>
-            <w:proofErr w:type="spellStart"/>
-            <w:r>
-              <w:rPr>
-                <w:rFonts w:ascii="Courier New" w:hAnsi="Courier New" w:cs="Courier New"/>
-                <w:sz w:val="20"/>
-                <w:lang w:val="fr-FR"/>
-              </w:rPr>
-              <w:t>this</w:t>
-            </w:r>
-            <w:proofErr w:type="spellEnd"/>
-            <w:r>
-              <w:rPr>
-                <w:rFonts w:ascii="Courier New" w:hAnsi="Courier New" w:cs="Courier New"/>
-                <w:sz w:val="20"/>
-                <w:lang w:val="fr-FR"/>
-              </w:rPr>
-              <w:t xml:space="preserve"> </w:t>
-            </w:r>
-            <w:proofErr w:type="gramStart"/>
-            <w:r>
-              <w:rPr>
-                <w:rFonts w:ascii="Courier New" w:hAnsi="Courier New" w:cs="Courier New"/>
-                <w:sz w:val="20"/>
-                <w:lang w:val="fr-FR"/>
-              </w:rPr>
-              <w:t>user</w:t>
-            </w:r>
-            <w:proofErr w:type="gramEnd"/>
-            <w:r>
-              <w:rPr>
-                <w:rFonts w:ascii="Courier New" w:hAnsi="Courier New" w:cs="Courier New"/>
-                <w:sz w:val="20"/>
-                <w:lang w:val="fr-FR"/>
-              </w:rPr>
-              <w:t xml:space="preserve"> has </w:t>
-            </w:r>
-            <w:proofErr w:type="spellStart"/>
-            <w:r>
-              <w:rPr>
-                <w:rFonts w:ascii="Courier New" w:hAnsi="Courier New" w:cs="Courier New"/>
-                <w:sz w:val="20"/>
-                <w:lang w:val="fr-FR"/>
-              </w:rPr>
-              <w:t>leaved</w:t>
-            </w:r>
-            <w:proofErr w:type="spellEnd"/>
-            <w:r>
-              <w:rPr>
-                <w:rFonts w:ascii="Courier New" w:hAnsi="Courier New" w:cs="Courier New"/>
-                <w:sz w:val="20"/>
-                <w:lang w:val="fr-FR"/>
-              </w:rPr>
-              <w:t xml:space="preserve"> the room</w:t>
+              <w:t>Server informs client that this user has leaved the room</w:t>
             </w:r>
           </w:p>
         </w:tc>
@@ -10370,7 +9149,6 @@
                 <w:sz w:val="18"/>
               </w:rPr>
             </w:pPr>
-            <w:proofErr w:type="spellStart"/>
             <w:r>
               <w:rPr>
                 <w:rFonts w:ascii="Courier New" w:hAnsi="Courier New" w:cs="Courier New"/>
@@ -10379,7 +9157,6 @@
               </w:rPr>
               <w:t>room:message</w:t>
             </w:r>
-            <w:proofErr w:type="spellEnd"/>
           </w:p>
         </w:tc>
         <w:tc>
@@ -10412,7 +9189,6 @@
                 <w:lang w:val="fr-FR"/>
               </w:rPr>
             </w:pPr>
-            <w:proofErr w:type="spellStart"/>
             <w:r>
               <w:rPr>
                 <w:rFonts w:ascii="Courier New" w:hAnsi="Courier New" w:cs="Courier New"/>
@@ -10421,7 +9197,6 @@
               </w:rPr>
               <w:t>name</w:t>
             </w:r>
-            <w:proofErr w:type="spellEnd"/>
             <w:r>
               <w:rPr>
                 <w:rFonts w:ascii="Courier New" w:hAnsi="Courier New" w:cs="Courier New"/>
@@ -10430,7 +9205,6 @@
               </w:rPr>
               <w:t xml:space="preserve">: </w:t>
             </w:r>
-            <w:proofErr w:type="spellStart"/>
             <w:r>
               <w:rPr>
                 <w:rFonts w:ascii="Courier New" w:hAnsi="Courier New" w:cs="Courier New"/>
@@ -10440,7 +9214,6 @@
               </w:rPr>
               <w:t>name</w:t>
             </w:r>
-            <w:proofErr w:type="spellEnd"/>
             <w:r>
               <w:rPr>
                 <w:rFonts w:ascii="Courier New" w:hAnsi="Courier New" w:cs="Courier New"/>
@@ -10560,7 +9333,6 @@
                 <w:sz w:val="18"/>
               </w:rPr>
             </w:pPr>
-            <w:proofErr w:type="spellStart"/>
             <w:r>
               <w:rPr>
                 <w:rFonts w:ascii="Courier New" w:hAnsi="Courier New" w:cs="Courier New"/>
@@ -10569,7 +9341,6 @@
               </w:rPr>
               <w:t>room:message</w:t>
             </w:r>
-            <w:proofErr w:type="spellEnd"/>
           </w:p>
         </w:tc>
         <w:tc>
@@ -10602,7 +9373,6 @@
                 <w:lang w:val="fr-FR"/>
               </w:rPr>
             </w:pPr>
-            <w:proofErr w:type="spellStart"/>
             <w:r>
               <w:rPr>
                 <w:rFonts w:ascii="Courier New" w:hAnsi="Courier New" w:cs="Courier New"/>
@@ -10611,7 +9381,6 @@
               </w:rPr>
               <w:t>name</w:t>
             </w:r>
-            <w:proofErr w:type="spellEnd"/>
             <w:r>
               <w:rPr>
                 <w:rFonts w:ascii="Courier New" w:hAnsi="Courier New" w:cs="Courier New"/>
@@ -10620,7 +9389,6 @@
               </w:rPr>
               <w:t xml:space="preserve">: </w:t>
             </w:r>
-            <w:proofErr w:type="spellStart"/>
             <w:r>
               <w:rPr>
                 <w:rFonts w:ascii="Courier New" w:hAnsi="Courier New" w:cs="Courier New"/>
@@ -10629,7 +9397,6 @@
               </w:rPr>
               <w:t>name</w:t>
             </w:r>
-            <w:proofErr w:type="spellEnd"/>
             <w:r>
               <w:rPr>
                 <w:rFonts w:ascii="Courier New" w:hAnsi="Courier New" w:cs="Courier New"/>
@@ -10715,35 +9482,23 @@
                 <w:lang w:val="fr-FR"/>
               </w:rPr>
             </w:pPr>
-            <w:proofErr w:type="spellStart"/>
-            <w:r>
-              <w:rPr>
-                <w:rFonts w:ascii="Courier New" w:hAnsi="Courier New" w:cs="Courier New"/>
+            <w:r>
+              <w:rPr>
+                <w:rFonts w:ascii="Courier New" w:hAnsi="Courier New" w:cs="Courier New"/>
+                <w:sz w:val="20"/>
+                <w:lang w:val="fr-FR"/>
+              </w:rPr>
+              <w:t xml:space="preserve">username: </w:t>
+            </w:r>
+            <w:r>
+              <w:rPr>
+                <w:rFonts w:ascii="Courier New" w:hAnsi="Courier New" w:cs="Courier New"/>
+                <w:i/>
                 <w:sz w:val="20"/>
                 <w:lang w:val="fr-FR"/>
               </w:rPr>
               <w:t>username</w:t>
             </w:r>
-            <w:proofErr w:type="spellEnd"/>
-            <w:r>
-              <w:rPr>
-                <w:rFonts w:ascii="Courier New" w:hAnsi="Courier New" w:cs="Courier New"/>
-                <w:sz w:val="20"/>
-                <w:lang w:val="fr-FR"/>
-              </w:rPr>
-              <w:t xml:space="preserve">: </w:t>
-            </w:r>
-            <w:proofErr w:type="spellStart"/>
-            <w:r>
-              <w:rPr>
-                <w:rFonts w:ascii="Courier New" w:hAnsi="Courier New" w:cs="Courier New"/>
-                <w:i/>
-                <w:sz w:val="20"/>
-                <w:lang w:val="fr-FR"/>
-              </w:rPr>
-              <w:t>username</w:t>
-            </w:r>
-            <w:proofErr w:type="spellEnd"/>
             <w:r>
               <w:rPr>
                 <w:rFonts w:ascii="Courier New" w:hAnsi="Courier New" w:cs="Courier New"/>
@@ -10816,43 +9571,7 @@
                 <w:sz w:val="20"/>
                 <w:lang w:val="fr-FR"/>
               </w:rPr>
-              <w:t xml:space="preserve">Server </w:t>
-            </w:r>
-            <w:proofErr w:type="spellStart"/>
-            <w:r>
-              <w:rPr>
-                <w:rFonts w:ascii="Courier New" w:hAnsi="Courier New" w:cs="Courier New"/>
-                <w:sz w:val="20"/>
-                <w:lang w:val="fr-FR"/>
-              </w:rPr>
-              <w:t>send</w:t>
-            </w:r>
-            <w:proofErr w:type="spellEnd"/>
-            <w:r>
-              <w:rPr>
-                <w:rFonts w:ascii="Courier New" w:hAnsi="Courier New" w:cs="Courier New"/>
-                <w:sz w:val="20"/>
-                <w:lang w:val="fr-FR"/>
-              </w:rPr>
-              <w:t xml:space="preserve"> a </w:t>
-            </w:r>
-            <w:proofErr w:type="spellStart"/>
-            <w:r>
-              <w:rPr>
-                <w:rFonts w:ascii="Courier New" w:hAnsi="Courier New" w:cs="Courier New"/>
-                <w:sz w:val="20"/>
-                <w:lang w:val="fr-FR"/>
-              </w:rPr>
-              <w:t>posted</w:t>
-            </w:r>
-            <w:proofErr w:type="spellEnd"/>
-            <w:r>
-              <w:rPr>
-                <w:rFonts w:ascii="Courier New" w:hAnsi="Courier New" w:cs="Courier New"/>
-                <w:sz w:val="20"/>
-                <w:lang w:val="fr-FR"/>
-              </w:rPr>
-              <w:t xml:space="preserve"> message to the client</w:t>
+              <w:t>Server send a posted message to the client</w:t>
             </w:r>
           </w:p>
         </w:tc>
@@ -10899,7 +9618,6 @@
                 <w:sz w:val="18"/>
               </w:rPr>
             </w:pPr>
-            <w:proofErr w:type="spellStart"/>
             <w:r>
               <w:rPr>
                 <w:rFonts w:ascii="Courier New" w:hAnsi="Courier New" w:cs="Courier New"/>
@@ -10908,7 +9626,6 @@
               </w:rPr>
               <w:t>room:search</w:t>
             </w:r>
-            <w:proofErr w:type="spellEnd"/>
           </w:p>
         </w:tc>
         <w:tc>
@@ -10941,35 +9658,23 @@
                 <w:lang w:val="fr-FR"/>
               </w:rPr>
             </w:pPr>
-            <w:proofErr w:type="spellStart"/>
-            <w:r>
-              <w:rPr>
-                <w:rFonts w:ascii="Courier New" w:hAnsi="Courier New" w:cs="Courier New"/>
+            <w:r>
+              <w:rPr>
+                <w:rFonts w:ascii="Courier New" w:hAnsi="Courier New" w:cs="Courier New"/>
+                <w:sz w:val="20"/>
+                <w:lang w:val="fr-FR"/>
+              </w:rPr>
+              <w:t xml:space="preserve">search: </w:t>
+            </w:r>
+            <w:r>
+              <w:rPr>
+                <w:rFonts w:ascii="Courier New" w:hAnsi="Courier New" w:cs="Courier New"/>
+                <w:i/>
                 <w:sz w:val="20"/>
                 <w:lang w:val="fr-FR"/>
               </w:rPr>
               <w:t>search</w:t>
             </w:r>
-            <w:proofErr w:type="spellEnd"/>
-            <w:r>
-              <w:rPr>
-                <w:rFonts w:ascii="Courier New" w:hAnsi="Courier New" w:cs="Courier New"/>
-                <w:sz w:val="20"/>
-                <w:lang w:val="fr-FR"/>
-              </w:rPr>
-              <w:t xml:space="preserve">: </w:t>
-            </w:r>
-            <w:proofErr w:type="spellStart"/>
-            <w:r>
-              <w:rPr>
-                <w:rFonts w:ascii="Courier New" w:hAnsi="Courier New" w:cs="Courier New"/>
-                <w:i/>
-                <w:sz w:val="20"/>
-                <w:lang w:val="fr-FR"/>
-              </w:rPr>
-              <w:t>search</w:t>
-            </w:r>
-            <w:proofErr w:type="spellEnd"/>
           </w:p>
           <w:p>
             <w:pPr>
@@ -11047,7 +9752,6 @@
                 <w:sz w:val="18"/>
               </w:rPr>
             </w:pPr>
-            <w:proofErr w:type="spellStart"/>
             <w:r>
               <w:rPr>
                 <w:rFonts w:ascii="Courier New" w:hAnsi="Courier New" w:cs="Courier New"/>
@@ -11064,7 +9768,6 @@
               </w:rPr>
               <w:t>success</w:t>
             </w:r>
-            <w:proofErr w:type="spellEnd"/>
           </w:p>
         </w:tc>
         <w:tc>
@@ -11171,27 +9874,42 @@
                 <w:sz w:val="20"/>
                 <w:lang w:val="fr-FR"/>
               </w:rPr>
-              <w:t xml:space="preserve">  </w:t>
-            </w:r>
-            <w:proofErr w:type="spellStart"/>
-            <w:r>
-              <w:rPr>
-                <w:rFonts w:ascii="Courier New" w:hAnsi="Courier New" w:cs="Courier New"/>
+              <w:t xml:space="preserve">  name: </w:t>
+            </w:r>
+            <w:r>
+              <w:rPr>
+                <w:rFonts w:ascii="Courier New" w:hAnsi="Courier New" w:cs="Courier New"/>
+                <w:i/>
                 <w:sz w:val="20"/>
                 <w:lang w:val="fr-FR"/>
               </w:rPr>
               <w:t>name</w:t>
             </w:r>
-            <w:proofErr w:type="spellEnd"/>
-            <w:r>
-              <w:rPr>
-                <w:rFonts w:ascii="Courier New" w:hAnsi="Courier New" w:cs="Courier New"/>
-                <w:sz w:val="20"/>
-                <w:lang w:val="fr-FR"/>
-              </w:rPr>
-              <w:t xml:space="preserve">: </w:t>
-            </w:r>
-            <w:proofErr w:type="spellStart"/>
+            <w:r>
+              <w:rPr>
+                <w:rFonts w:ascii="Courier New" w:hAnsi="Courier New" w:cs="Courier New"/>
+                <w:sz w:val="20"/>
+                <w:lang w:val="fr-FR"/>
+              </w:rPr>
+              <w:t>,</w:t>
+            </w:r>
+          </w:p>
+          <w:p>
+            <w:pPr>
+              <w:rPr>
+                <w:rFonts w:ascii="Courier New" w:hAnsi="Courier New" w:cs="Courier New"/>
+                <w:sz w:val="20"/>
+                <w:lang w:val="fr-FR"/>
+              </w:rPr>
+            </w:pPr>
+            <w:r>
+              <w:rPr>
+                <w:rFonts w:ascii="Courier New" w:hAnsi="Courier New" w:cs="Courier New"/>
+                <w:sz w:val="20"/>
+                <w:lang w:val="fr-FR"/>
+              </w:rPr>
+              <w:t xml:space="preserve">  topic: </w:t>
+            </w:r>
             <w:r>
               <w:rPr>
                 <w:rFonts w:ascii="Courier New" w:hAnsi="Courier New" w:cs="Courier New"/>
@@ -11199,63 +9917,8 @@
                 <w:sz w:val="20"/>
                 <w:lang w:val="fr-FR"/>
               </w:rPr>
-              <w:t>name</w:t>
-            </w:r>
-            <w:proofErr w:type="spellEnd"/>
-            <w:r>
-              <w:rPr>
-                <w:rFonts w:ascii="Courier New" w:hAnsi="Courier New" w:cs="Courier New"/>
-                <w:sz w:val="20"/>
-                <w:lang w:val="fr-FR"/>
-              </w:rPr>
-              <w:t>,</w:t>
-            </w:r>
-          </w:p>
-          <w:p>
-            <w:pPr>
-              <w:rPr>
-                <w:rFonts w:ascii="Courier New" w:hAnsi="Courier New" w:cs="Courier New"/>
-                <w:sz w:val="20"/>
-                <w:lang w:val="fr-FR"/>
-              </w:rPr>
-            </w:pPr>
-            <w:r>
-              <w:rPr>
-                <w:rFonts w:ascii="Courier New" w:hAnsi="Courier New" w:cs="Courier New"/>
-                <w:sz w:val="20"/>
-                <w:lang w:val="fr-FR"/>
-              </w:rPr>
-              <w:t xml:space="preserve">  </w:t>
-            </w:r>
-            <w:proofErr w:type="spellStart"/>
-            <w:r>
-              <w:rPr>
-                <w:rFonts w:ascii="Courier New" w:hAnsi="Courier New" w:cs="Courier New"/>
-                <w:sz w:val="20"/>
-                <w:lang w:val="fr-FR"/>
-              </w:rPr>
               <w:t>topic</w:t>
             </w:r>
-            <w:proofErr w:type="spellEnd"/>
-            <w:r>
-              <w:rPr>
-                <w:rFonts w:ascii="Courier New" w:hAnsi="Courier New" w:cs="Courier New"/>
-                <w:sz w:val="20"/>
-                <w:lang w:val="fr-FR"/>
-              </w:rPr>
-              <w:t xml:space="preserve">: </w:t>
-            </w:r>
-            <w:proofErr w:type="spellStart"/>
-            <w:r>
-              <w:rPr>
-                <w:rFonts w:ascii="Courier New" w:hAnsi="Courier New" w:cs="Courier New"/>
-                <w:i/>
-                <w:sz w:val="20"/>
-                <w:lang w:val="fr-FR"/>
-              </w:rPr>
-              <w:t>topic</w:t>
-            </w:r>
-            <w:proofErr w:type="spellEnd"/>
           </w:p>
           <w:p>
             <w:pPr>
@@ -11350,7 +10013,6 @@
                 <w:sz w:val="18"/>
               </w:rPr>
             </w:pPr>
-            <w:proofErr w:type="spellStart"/>
             <w:r>
               <w:rPr>
                 <w:rFonts w:ascii="Courier New" w:hAnsi="Courier New" w:cs="Courier New"/>
@@ -11367,7 +10029,6 @@
               </w:rPr>
               <w:t>error</w:t>
             </w:r>
-            <w:proofErr w:type="spellEnd"/>
           </w:p>
         </w:tc>
         <w:tc>
@@ -11445,7 +10106,6 @@
         <w:rPr>
           <w:lang w:val="fr-FR"/>
         </w:rPr>
-        <w:lastRenderedPageBreak/>
         <w:t>User</w:t>
       </w:r>
     </w:p>
@@ -11481,7 +10141,6 @@
                 <w:lang w:val="fr-FR"/>
               </w:rPr>
             </w:pPr>
-            <w:proofErr w:type="spellStart"/>
             <w:r>
               <w:rPr>
                 <w:rFonts w:ascii="Courier New" w:hAnsi="Courier New" w:cs="Courier New"/>
@@ -11493,7 +10152,6 @@
               </w:rPr>
               <w:t>emitter</w:t>
             </w:r>
-            <w:proofErr w:type="spellEnd"/>
           </w:p>
         </w:tc>
         <w:tc>
@@ -11512,7 +10170,6 @@
                 <w:lang w:val="fr-FR"/>
               </w:rPr>
             </w:pPr>
-            <w:proofErr w:type="spellStart"/>
             <w:r>
               <w:rPr>
                 <w:rFonts w:ascii="Courier New" w:hAnsi="Courier New" w:cs="Courier New"/>
@@ -11523,7 +10180,6 @@
               </w:rPr>
               <w:t>event</w:t>
             </w:r>
-            <w:proofErr w:type="spellEnd"/>
           </w:p>
         </w:tc>
         <w:tc>
@@ -11625,7 +10281,6 @@
                 <w:sz w:val="18"/>
               </w:rPr>
             </w:pPr>
-            <w:proofErr w:type="spellStart"/>
             <w:r>
               <w:rPr>
                 <w:rFonts w:ascii="Courier New" w:hAnsi="Courier New" w:cs="Courier New"/>
@@ -11634,7 +10289,6 @@
               </w:rPr>
               <w:t>user:open</w:t>
             </w:r>
-            <w:proofErr w:type="spellEnd"/>
           </w:p>
         </w:tc>
         <w:tc>
@@ -11671,61 +10325,7 @@
                 <w:sz w:val="20"/>
                 <w:lang w:val="fr-FR"/>
               </w:rPr>
-              <w:t xml:space="preserve">User has open a new discussion </w:t>
-            </w:r>
-            <w:proofErr w:type="spellStart"/>
-            <w:r>
-              <w:rPr>
-                <w:rFonts w:ascii="Courier New" w:hAnsi="Courier New" w:cs="Courier New"/>
-                <w:sz w:val="20"/>
-                <w:lang w:val="fr-FR"/>
-              </w:rPr>
-              <w:t>with</w:t>
-            </w:r>
-            <w:proofErr w:type="spellEnd"/>
-            <w:r>
-              <w:rPr>
-                <w:rFonts w:ascii="Courier New" w:hAnsi="Courier New" w:cs="Courier New"/>
-                <w:sz w:val="20"/>
-                <w:lang w:val="fr-FR"/>
-              </w:rPr>
-              <w:t xml:space="preserve"> </w:t>
-            </w:r>
-            <w:proofErr w:type="spellStart"/>
-            <w:r>
-              <w:rPr>
-                <w:rFonts w:ascii="Courier New" w:hAnsi="Courier New" w:cs="Courier New"/>
-                <w:sz w:val="20"/>
-                <w:lang w:val="fr-FR"/>
-              </w:rPr>
-              <w:t>another</w:t>
-            </w:r>
-            <w:proofErr w:type="spellEnd"/>
-            <w:r>
-              <w:rPr>
-                <w:rFonts w:ascii="Courier New" w:hAnsi="Courier New" w:cs="Courier New"/>
-                <w:sz w:val="20"/>
-                <w:lang w:val="fr-FR"/>
-              </w:rPr>
-              <w:t xml:space="preserve"> </w:t>
-            </w:r>
-            <w:proofErr w:type="gramStart"/>
-            <w:r>
-              <w:rPr>
-                <w:rFonts w:ascii="Courier New" w:hAnsi="Courier New" w:cs="Courier New"/>
-                <w:sz w:val="20"/>
-                <w:lang w:val="fr-FR"/>
-              </w:rPr>
-              <w:t>user</w:t>
-            </w:r>
-            <w:proofErr w:type="gramEnd"/>
-            <w:r>
-              <w:rPr>
-                <w:rFonts w:ascii="Courier New" w:hAnsi="Courier New" w:cs="Courier New"/>
-                <w:sz w:val="20"/>
-                <w:lang w:val="fr-FR"/>
-              </w:rPr>
-              <w:t>.</w:t>
+              <w:t>User has open a new discussion with another user.</w:t>
             </w:r>
           </w:p>
         </w:tc>
@@ -11772,7 +10372,6 @@
                 <w:sz w:val="18"/>
               </w:rPr>
             </w:pPr>
-            <w:proofErr w:type="spellStart"/>
             <w:r>
               <w:rPr>
                 <w:rFonts w:ascii="Courier New" w:hAnsi="Courier New" w:cs="Courier New"/>
@@ -11781,7 +10380,6 @@
               </w:rPr>
               <w:t>user:close</w:t>
             </w:r>
-            <w:proofErr w:type="spellEnd"/>
           </w:p>
         </w:tc>
         <w:tc>
@@ -11865,7 +10463,6 @@
                 <w:sz w:val="18"/>
               </w:rPr>
             </w:pPr>
-            <w:proofErr w:type="spellStart"/>
             <w:r>
               <w:rPr>
                 <w:rFonts w:ascii="Courier New" w:hAnsi="Courier New" w:cs="Courier New"/>
@@ -11874,7 +10471,6 @@
               </w:rPr>
               <w:t>user:open</w:t>
             </w:r>
-            <w:proofErr w:type="spellEnd"/>
           </w:p>
         </w:tc>
         <w:tc>
@@ -11911,97 +10507,7 @@
                 <w:sz w:val="20"/>
                 <w:lang w:val="fr-FR"/>
               </w:rPr>
-              <w:t xml:space="preserve">Server </w:t>
-            </w:r>
-            <w:proofErr w:type="spellStart"/>
-            <w:r>
-              <w:rPr>
-                <w:rFonts w:ascii="Courier New" w:hAnsi="Courier New" w:cs="Courier New"/>
-                <w:sz w:val="20"/>
-                <w:lang w:val="fr-FR"/>
-              </w:rPr>
-              <w:t>informs</w:t>
-            </w:r>
-            <w:proofErr w:type="spellEnd"/>
-            <w:r>
-              <w:rPr>
-                <w:rFonts w:ascii="Courier New" w:hAnsi="Courier New" w:cs="Courier New"/>
-                <w:sz w:val="20"/>
-                <w:lang w:val="fr-FR"/>
-              </w:rPr>
-              <w:t xml:space="preserve"> client </w:t>
-            </w:r>
-            <w:proofErr w:type="spellStart"/>
-            <w:r>
-              <w:rPr>
-                <w:rFonts w:ascii="Courier New" w:hAnsi="Courier New" w:cs="Courier New"/>
-                <w:sz w:val="20"/>
-                <w:lang w:val="fr-FR"/>
-              </w:rPr>
-              <w:t>that</w:t>
-            </w:r>
-            <w:proofErr w:type="spellEnd"/>
-            <w:r>
-              <w:rPr>
-                <w:rFonts w:ascii="Courier New" w:hAnsi="Courier New" w:cs="Courier New"/>
-                <w:sz w:val="20"/>
-                <w:lang w:val="fr-FR"/>
-              </w:rPr>
-              <w:t xml:space="preserve"> discussion </w:t>
-            </w:r>
-            <w:proofErr w:type="spellStart"/>
-            <w:r>
-              <w:rPr>
-                <w:rFonts w:ascii="Courier New" w:hAnsi="Courier New" w:cs="Courier New"/>
-                <w:sz w:val="20"/>
-                <w:lang w:val="fr-FR"/>
-              </w:rPr>
-              <w:t>should</w:t>
-            </w:r>
-            <w:proofErr w:type="spellEnd"/>
-            <w:r>
-              <w:rPr>
-                <w:rFonts w:ascii="Courier New" w:hAnsi="Courier New" w:cs="Courier New"/>
-                <w:sz w:val="20"/>
-                <w:lang w:val="fr-FR"/>
-              </w:rPr>
-              <w:t xml:space="preserve"> </w:t>
-            </w:r>
-            <w:proofErr w:type="spellStart"/>
-            <w:r>
-              <w:rPr>
-                <w:rFonts w:ascii="Courier New" w:hAnsi="Courier New" w:cs="Courier New"/>
-                <w:sz w:val="20"/>
-                <w:lang w:val="fr-FR"/>
-              </w:rPr>
-              <w:t>be</w:t>
-            </w:r>
-            <w:proofErr w:type="spellEnd"/>
-            <w:r>
-              <w:rPr>
-                <w:rFonts w:ascii="Courier New" w:hAnsi="Courier New" w:cs="Courier New"/>
-                <w:sz w:val="20"/>
-                <w:lang w:val="fr-FR"/>
-              </w:rPr>
-              <w:t xml:space="preserve"> </w:t>
-            </w:r>
-            <w:proofErr w:type="spellStart"/>
-            <w:r>
-              <w:rPr>
-                <w:rFonts w:ascii="Courier New" w:hAnsi="Courier New" w:cs="Courier New"/>
-                <w:sz w:val="20"/>
-                <w:lang w:val="fr-FR"/>
-              </w:rPr>
-              <w:t>opened</w:t>
-            </w:r>
-            <w:proofErr w:type="spellEnd"/>
-            <w:r>
-              <w:rPr>
-                <w:rFonts w:ascii="Courier New" w:hAnsi="Courier New" w:cs="Courier New"/>
-                <w:sz w:val="20"/>
-                <w:lang w:val="fr-FR"/>
-              </w:rPr>
-              <w:t>.</w:t>
+              <w:t>Server informs client that discussion should be opened.</w:t>
             </w:r>
           </w:p>
         </w:tc>
@@ -12048,7 +10554,6 @@
                 <w:sz w:val="18"/>
               </w:rPr>
             </w:pPr>
-            <w:proofErr w:type="spellStart"/>
             <w:r>
               <w:rPr>
                 <w:rFonts w:ascii="Courier New" w:hAnsi="Courier New" w:cs="Courier New"/>
@@ -12057,7 +10562,6 @@
               </w:rPr>
               <w:t>user:close</w:t>
             </w:r>
-            <w:proofErr w:type="spellEnd"/>
           </w:p>
         </w:tc>
         <w:tc>
@@ -12094,99 +10598,7 @@
                 <w:sz w:val="20"/>
                 <w:lang w:val="fr-FR"/>
               </w:rPr>
-              <w:t xml:space="preserve">Server </w:t>
-            </w:r>
-            <w:proofErr w:type="spellStart"/>
-            <w:r>
-              <w:rPr>
-                <w:rFonts w:ascii="Courier New" w:hAnsi="Courier New" w:cs="Courier New"/>
-                <w:sz w:val="20"/>
-                <w:lang w:val="fr-FR"/>
-              </w:rPr>
-              <w:t>informs</w:t>
-            </w:r>
-            <w:proofErr w:type="spellEnd"/>
-            <w:r>
-              <w:rPr>
-                <w:rFonts w:ascii="Courier New" w:hAnsi="Courier New" w:cs="Courier New"/>
-                <w:sz w:val="20"/>
-                <w:lang w:val="fr-FR"/>
-              </w:rPr>
-              <w:t xml:space="preserve"> client </w:t>
-            </w:r>
-            <w:proofErr w:type="spellStart"/>
-            <w:r>
-              <w:rPr>
-                <w:rFonts w:ascii="Courier New" w:hAnsi="Courier New" w:cs="Courier New"/>
-                <w:sz w:val="20"/>
-                <w:lang w:val="fr-FR"/>
-              </w:rPr>
-              <w:t>that</w:t>
-            </w:r>
-            <w:proofErr w:type="spellEnd"/>
-            <w:r>
-              <w:rPr>
-                <w:rFonts w:ascii="Courier New" w:hAnsi="Courier New" w:cs="Courier New"/>
-                <w:sz w:val="20"/>
-                <w:lang w:val="fr-FR"/>
-              </w:rPr>
-              <w:t xml:space="preserve"> discussion </w:t>
-            </w:r>
-            <w:proofErr w:type="spellStart"/>
-            <w:r>
-              <w:rPr>
-                <w:rFonts w:ascii="Courier New" w:hAnsi="Courier New" w:cs="Courier New"/>
-                <w:sz w:val="20"/>
-                <w:lang w:val="fr-FR"/>
-              </w:rPr>
-              <w:t>should</w:t>
-            </w:r>
-            <w:proofErr w:type="spellEnd"/>
-            <w:r>
-              <w:rPr>
-                <w:rFonts w:ascii="Courier New" w:hAnsi="Courier New" w:cs="Courier New"/>
-                <w:sz w:val="20"/>
-                <w:lang w:val="fr-FR"/>
-              </w:rPr>
-              <w:t xml:space="preserve"> </w:t>
-            </w:r>
-            <w:proofErr w:type="spellStart"/>
-            <w:r>
-              <w:rPr>
-                <w:rFonts w:ascii="Courier New" w:hAnsi="Courier New" w:cs="Courier New"/>
-                <w:sz w:val="20"/>
-                <w:lang w:val="fr-FR"/>
-              </w:rPr>
-              <w:t>be</w:t>
-            </w:r>
-            <w:proofErr w:type="spellEnd"/>
-            <w:r>
-              <w:rPr>
-                <w:rFonts w:ascii="Courier New" w:hAnsi="Courier New" w:cs="Courier New"/>
-                <w:sz w:val="20"/>
-                <w:lang w:val="fr-FR"/>
-              </w:rPr>
-              <w:t xml:space="preserve"> </w:t>
-            </w:r>
-            <w:proofErr w:type="spellStart"/>
-            <w:r>
-              <w:rPr>
-                <w:rFonts w:ascii="Courier New" w:hAnsi="Courier New" w:cs="Courier New"/>
-                <w:sz w:val="20"/>
-                <w:lang w:val="fr-FR"/>
-              </w:rPr>
-              <w:t>closed</w:t>
-            </w:r>
-            <w:bookmarkStart w:id="0" w:name="_GoBack"/>
-            <w:bookmarkEnd w:id="0"/>
-            <w:proofErr w:type="spellEnd"/>
-            <w:r>
-              <w:rPr>
-                <w:rFonts w:ascii="Courier New" w:hAnsi="Courier New" w:cs="Courier New"/>
-                <w:sz w:val="20"/>
-                <w:lang w:val="fr-FR"/>
-              </w:rPr>
-              <w:t>.</w:t>
+              <w:t>Server informs client that discussion should be closed.</w:t>
             </w:r>
           </w:p>
         </w:tc>
@@ -12233,7 +10645,6 @@
                 <w:sz w:val="18"/>
               </w:rPr>
             </w:pPr>
-            <w:proofErr w:type="spellStart"/>
             <w:r>
               <w:rPr>
                 <w:rFonts w:ascii="Courier New" w:hAnsi="Courier New" w:cs="Courier New"/>
@@ -12258,7 +10669,6 @@
               </w:rPr>
               <w:t>message</w:t>
             </w:r>
-            <w:proofErr w:type="spellEnd"/>
           </w:p>
         </w:tc>
         <w:tc>
@@ -12307,7 +10717,6 @@
               </w:rPr>
               <w:t xml:space="preserve">: </w:t>
             </w:r>
-            <w:proofErr w:type="spellStart"/>
             <w:r>
               <w:rPr>
                 <w:rFonts w:ascii="Courier New" w:hAnsi="Courier New" w:cs="Courier New"/>
@@ -12317,7 +10726,6 @@
               </w:rPr>
               <w:t>user_id</w:t>
             </w:r>
-            <w:proofErr w:type="spellEnd"/>
             <w:r>
               <w:rPr>
                 <w:rFonts w:ascii="Courier New" w:hAnsi="Courier New" w:cs="Courier New"/>
@@ -12437,7 +10845,6 @@
                 <w:sz w:val="18"/>
               </w:rPr>
             </w:pPr>
-            <w:proofErr w:type="spellStart"/>
             <w:r>
               <w:rPr>
                 <w:rFonts w:ascii="Courier New" w:hAnsi="Courier New" w:cs="Courier New"/>
@@ -12462,7 +10869,6 @@
               </w:rPr>
               <w:t>message</w:t>
             </w:r>
-            <w:proofErr w:type="spellEnd"/>
           </w:p>
         </w:tc>
         <w:tc>
@@ -12495,7 +10901,6 @@
                 <w:lang w:val="fr-FR"/>
               </w:rPr>
             </w:pPr>
-            <w:proofErr w:type="spellStart"/>
             <w:r>
               <w:rPr>
                 <w:rFonts w:ascii="Courier New" w:hAnsi="Courier New" w:cs="Courier New"/>
@@ -12504,7 +10909,6 @@
               </w:rPr>
               <w:t>from</w:t>
             </w:r>
-            <w:proofErr w:type="spellEnd"/>
             <w:r>
               <w:rPr>
                 <w:rFonts w:ascii="Courier New" w:hAnsi="Courier New" w:cs="Courier New"/>
@@ -12513,7 +10917,6 @@
               </w:rPr>
               <w:t xml:space="preserve">: </w:t>
             </w:r>
-            <w:proofErr w:type="spellStart"/>
             <w:r>
               <w:rPr>
                 <w:rFonts w:ascii="Courier New" w:hAnsi="Courier New" w:cs="Courier New"/>
@@ -12523,7 +10926,6 @@
               </w:rPr>
               <w:t>user_id</w:t>
             </w:r>
-            <w:proofErr w:type="spellEnd"/>
             <w:r>
               <w:rPr>
                 <w:rFonts w:ascii="Courier New" w:hAnsi="Courier New" w:cs="Courier New"/>
@@ -12609,35 +11011,23 @@
                 <w:lang w:val="fr-FR"/>
               </w:rPr>
             </w:pPr>
-            <w:proofErr w:type="spellStart"/>
-            <w:r>
-              <w:rPr>
-                <w:rFonts w:ascii="Courier New" w:hAnsi="Courier New" w:cs="Courier New"/>
+            <w:r>
+              <w:rPr>
+                <w:rFonts w:ascii="Courier New" w:hAnsi="Courier New" w:cs="Courier New"/>
+                <w:sz w:val="20"/>
+                <w:lang w:val="fr-FR"/>
+              </w:rPr>
+              <w:t xml:space="preserve">username: </w:t>
+            </w:r>
+            <w:r>
+              <w:rPr>
+                <w:rFonts w:ascii="Courier New" w:hAnsi="Courier New" w:cs="Courier New"/>
+                <w:i/>
                 <w:sz w:val="20"/>
                 <w:lang w:val="fr-FR"/>
               </w:rPr>
               <w:t>username</w:t>
             </w:r>
-            <w:proofErr w:type="spellEnd"/>
-            <w:r>
-              <w:rPr>
-                <w:rFonts w:ascii="Courier New" w:hAnsi="Courier New" w:cs="Courier New"/>
-                <w:sz w:val="20"/>
-                <w:lang w:val="fr-FR"/>
-              </w:rPr>
-              <w:t xml:space="preserve">: </w:t>
-            </w:r>
-            <w:proofErr w:type="spellStart"/>
-            <w:r>
-              <w:rPr>
-                <w:rFonts w:ascii="Courier New" w:hAnsi="Courier New" w:cs="Courier New"/>
-                <w:i/>
-                <w:sz w:val="20"/>
-                <w:lang w:val="fr-FR"/>
-              </w:rPr>
-              <w:t>username</w:t>
-            </w:r>
-            <w:proofErr w:type="spellEnd"/>
             <w:r>
               <w:rPr>
                 <w:rFonts w:ascii="Courier New" w:hAnsi="Courier New" w:cs="Courier New"/>
@@ -12749,7 +11139,6 @@
                 <w:sz w:val="18"/>
               </w:rPr>
             </w:pPr>
-            <w:proofErr w:type="spellStart"/>
             <w:r>
               <w:rPr>
                 <w:rFonts w:ascii="Courier New" w:hAnsi="Courier New" w:cs="Courier New"/>
@@ -12758,7 +11147,6 @@
               </w:rPr>
               <w:t>user:search</w:t>
             </w:r>
-            <w:proofErr w:type="spellEnd"/>
           </w:p>
         </w:tc>
         <w:tc>
@@ -12842,7 +11230,6 @@
                 <w:sz w:val="18"/>
               </w:rPr>
             </w:pPr>
-            <w:proofErr w:type="spellStart"/>
             <w:r>
               <w:rPr>
                 <w:rFonts w:ascii="Courier New" w:hAnsi="Courier New" w:cs="Courier New"/>
@@ -12851,7 +11238,6 @@
               </w:rPr>
               <w:t>user:profile</w:t>
             </w:r>
-            <w:proofErr w:type="spellEnd"/>
           </w:p>
         </w:tc>
         <w:tc>
@@ -12927,7 +11313,6 @@
                 <w:sz w:val="18"/>
               </w:rPr>
             </w:pPr>
-            <w:proofErr w:type="spellStart"/>
             <w:r>
               <w:rPr>
                 <w:rFonts w:ascii="Courier New" w:hAnsi="Courier New" w:cs="Courier New"/>
@@ -12936,7 +11321,6 @@
               </w:rPr>
               <w:t>user:profile</w:t>
             </w:r>
-            <w:proofErr w:type="spellEnd"/>
           </w:p>
         </w:tc>
         <w:tc>
@@ -13012,7 +11396,6 @@
                 <w:sz w:val="18"/>
               </w:rPr>
             </w:pPr>
-            <w:proofErr w:type="spellStart"/>
             <w:r>
               <w:rPr>
                 <w:rFonts w:ascii="Courier New" w:hAnsi="Courier New" w:cs="Courier New"/>
@@ -13021,7 +11404,6 @@
               </w:rPr>
               <w:t>user:online</w:t>
             </w:r>
-            <w:proofErr w:type="spellEnd"/>
           </w:p>
         </w:tc>
         <w:tc>
@@ -13055,23 +11437,13 @@
                 <w:lang w:val="fr-FR"/>
               </w:rPr>
             </w:pPr>
-            <w:proofErr w:type="spellStart"/>
-            <w:r>
-              <w:rPr>
-                <w:rFonts w:ascii="Courier New" w:hAnsi="Courier New" w:cs="Courier New"/>
-                <w:sz w:val="20"/>
-                <w:lang w:val="fr-FR"/>
-              </w:rPr>
-              <w:t>username</w:t>
-            </w:r>
-            <w:proofErr w:type="spellEnd"/>
-            <w:r>
-              <w:rPr>
-                <w:rFonts w:ascii="Courier New" w:hAnsi="Courier New" w:cs="Courier New"/>
-                <w:sz w:val="20"/>
-                <w:lang w:val="fr-FR"/>
-              </w:rPr>
-              <w:t xml:space="preserve">: </w:t>
+            <w:r>
+              <w:rPr>
+                <w:rFonts w:ascii="Courier New" w:hAnsi="Courier New" w:cs="Courier New"/>
+                <w:sz w:val="20"/>
+                <w:lang w:val="fr-FR"/>
+              </w:rPr>
+              <w:t xml:space="preserve">username: </w:t>
             </w:r>
             <w:r>
               <w:rPr>
@@ -13194,7 +11566,6 @@
                 <w:sz w:val="18"/>
               </w:rPr>
             </w:pPr>
-            <w:proofErr w:type="spellStart"/>
             <w:r>
               <w:rPr>
                 <w:rFonts w:ascii="Courier New" w:hAnsi="Courier New" w:cs="Courier New"/>
@@ -13203,7 +11574,6 @@
               </w:rPr>
               <w:t>user:offline</w:t>
             </w:r>
-            <w:proofErr w:type="spellEnd"/>
           </w:p>
         </w:tc>
         <w:tc>
@@ -13236,23 +11606,13 @@
                 <w:lang w:val="fr-FR"/>
               </w:rPr>
             </w:pPr>
-            <w:proofErr w:type="spellStart"/>
-            <w:r>
-              <w:rPr>
-                <w:rFonts w:ascii="Courier New" w:hAnsi="Courier New" w:cs="Courier New"/>
-                <w:sz w:val="20"/>
-                <w:lang w:val="fr-FR"/>
-              </w:rPr>
-              <w:t>username</w:t>
-            </w:r>
-            <w:proofErr w:type="spellEnd"/>
-            <w:r>
-              <w:rPr>
-                <w:rFonts w:ascii="Courier New" w:hAnsi="Courier New" w:cs="Courier New"/>
-                <w:sz w:val="20"/>
-                <w:lang w:val="fr-FR"/>
-              </w:rPr>
-              <w:t xml:space="preserve">: </w:t>
+            <w:r>
+              <w:rPr>
+                <w:rFonts w:ascii="Courier New" w:hAnsi="Courier New" w:cs="Courier New"/>
+                <w:sz w:val="20"/>
+                <w:lang w:val="fr-FR"/>
+              </w:rPr>
+              <w:t xml:space="preserve">username: </w:t>
             </w:r>
             <w:r>
               <w:rPr>
@@ -13340,7 +11700,6 @@
                 <w:sz w:val="18"/>
               </w:rPr>
             </w:pPr>
-            <w:proofErr w:type="spellStart"/>
             <w:r>
               <w:rPr>
                 <w:rFonts w:ascii="Courier New" w:hAnsi="Courier New" w:cs="Courier New"/>
@@ -13349,7 +11708,6 @@
               </w:rPr>
               <w:t>room:profile</w:t>
             </w:r>
-            <w:proofErr w:type="spellEnd"/>
           </w:p>
         </w:tc>
         <w:tc>
@@ -13386,144 +11744,8 @@
                 <w:sz w:val="20"/>
                 <w:lang w:val="fr-FR"/>
               </w:rPr>
-              <w:t>// @</w:t>
-            </w:r>
-            <w:proofErr w:type="spellStart"/>
-            <w:r>
-              <w:rPr>
-                <w:rFonts w:ascii="Courier New" w:hAnsi="Courier New" w:cs="Courier New"/>
-                <w:sz w:val="20"/>
-                <w:lang w:val="fr-FR"/>
-              </w:rPr>
-              <w:t>todo</w:t>
-            </w:r>
-            <w:proofErr w:type="spellEnd"/>
-            <w:r>
-              <w:rPr>
-                <w:rFonts w:ascii="Courier New" w:hAnsi="Courier New" w:cs="Courier New"/>
-                <w:sz w:val="20"/>
-                <w:lang w:val="fr-FR"/>
-              </w:rPr>
-              <w:t xml:space="preserve"> : </w:t>
-            </w:r>
-            <w:proofErr w:type="spellStart"/>
-            <w:r>
-              <w:rPr>
-                <w:rFonts w:ascii="Courier New" w:hAnsi="Courier New" w:cs="Courier New"/>
-                <w:sz w:val="20"/>
-                <w:lang w:val="fr-FR"/>
-              </w:rPr>
-              <w:t>should</w:t>
-            </w:r>
-            <w:proofErr w:type="spellEnd"/>
-            <w:r>
-              <w:rPr>
-                <w:rFonts w:ascii="Courier New" w:hAnsi="Courier New" w:cs="Courier New"/>
-                <w:sz w:val="20"/>
-                <w:lang w:val="fr-FR"/>
-              </w:rPr>
-              <w:t xml:space="preserve"> </w:t>
-            </w:r>
-            <w:proofErr w:type="spellStart"/>
-            <w:r>
-              <w:rPr>
-                <w:rFonts w:ascii="Courier New" w:hAnsi="Courier New" w:cs="Courier New"/>
-                <w:sz w:val="20"/>
-                <w:lang w:val="fr-FR"/>
-              </w:rPr>
-              <w:t>send</w:t>
-            </w:r>
-            <w:proofErr w:type="spellEnd"/>
-            <w:r>
-              <w:rPr>
-                <w:rFonts w:ascii="Courier New" w:hAnsi="Courier New" w:cs="Courier New"/>
-                <w:sz w:val="20"/>
-                <w:lang w:val="fr-FR"/>
-              </w:rPr>
-              <w:t xml:space="preserve"> JSON via </w:t>
-            </w:r>
-            <w:proofErr w:type="spellStart"/>
-            <w:r>
-              <w:rPr>
-                <w:rFonts w:ascii="Courier New" w:hAnsi="Courier New" w:cs="Courier New"/>
-                <w:sz w:val="20"/>
-                <w:lang w:val="fr-FR"/>
-              </w:rPr>
-              <w:t>websocket</w:t>
-            </w:r>
-            <w:proofErr w:type="spellEnd"/>
-            <w:r>
-              <w:rPr>
-                <w:rFonts w:ascii="Courier New" w:hAnsi="Courier New" w:cs="Courier New"/>
-                <w:sz w:val="20"/>
-                <w:lang w:val="fr-FR"/>
-              </w:rPr>
-              <w:t xml:space="preserve"> and </w:t>
-            </w:r>
-            <w:proofErr w:type="spellStart"/>
-            <w:r>
-              <w:rPr>
-                <w:rFonts w:ascii="Courier New" w:hAnsi="Courier New" w:cs="Courier New"/>
-                <w:sz w:val="20"/>
-                <w:lang w:val="fr-FR"/>
-              </w:rPr>
-              <w:t>handle</w:t>
-            </w:r>
-            <w:proofErr w:type="spellEnd"/>
-            <w:r>
-              <w:rPr>
-                <w:rFonts w:ascii="Courier New" w:hAnsi="Courier New" w:cs="Courier New"/>
-                <w:sz w:val="20"/>
-                <w:lang w:val="fr-FR"/>
-              </w:rPr>
-              <w:t xml:space="preserve"> </w:t>
-            </w:r>
-            <w:proofErr w:type="spellStart"/>
-            <w:r>
-              <w:rPr>
-                <w:rFonts w:ascii="Courier New" w:hAnsi="Courier New" w:cs="Courier New"/>
-                <w:sz w:val="20"/>
-                <w:lang w:val="fr-FR"/>
-              </w:rPr>
-              <w:t>rendering</w:t>
-            </w:r>
-            <w:proofErr w:type="spellEnd"/>
-            <w:r>
-              <w:rPr>
-                <w:rFonts w:ascii="Courier New" w:hAnsi="Courier New" w:cs="Courier New"/>
-                <w:sz w:val="20"/>
-                <w:lang w:val="fr-FR"/>
-              </w:rPr>
-              <w:t xml:space="preserve"> </w:t>
-            </w:r>
-            <w:proofErr w:type="spellStart"/>
-            <w:r>
-              <w:rPr>
-                <w:rFonts w:ascii="Courier New" w:hAnsi="Courier New" w:cs="Courier New"/>
-                <w:sz w:val="20"/>
-                <w:lang w:val="fr-FR"/>
-              </w:rPr>
-              <w:t>with</w:t>
-            </w:r>
-            <w:proofErr w:type="spellEnd"/>
-            <w:r>
-              <w:rPr>
-                <w:rFonts w:ascii="Courier New" w:hAnsi="Courier New" w:cs="Courier New"/>
-                <w:sz w:val="20"/>
-                <w:lang w:val="fr-FR"/>
-              </w:rPr>
-              <w:t xml:space="preserve"> </w:t>
-            </w:r>
-            <w:proofErr w:type="spellStart"/>
-            <w:r>
-              <w:rPr>
-                <w:rFonts w:ascii="Courier New" w:hAnsi="Courier New" w:cs="Courier New"/>
-                <w:sz w:val="20"/>
-                <w:lang w:val="fr-FR"/>
-              </w:rPr>
-              <w:t>template</w:t>
-            </w:r>
-            <w:proofErr w:type="spellEnd"/>
+              <w:t>// @todo : should send JSON via websocket and handle rendering with template</w:t>
+            </w:r>
           </w:p>
         </w:tc>
       </w:tr>
@@ -14232,7 +12454,6 @@
                 <w:color w:val="000000"/>
               </w:rPr>
             </w:pPr>
-            <w:proofErr w:type="spellStart"/>
             <w:r>
               <w:rPr>
                 <w:rFonts w:ascii="Calibri" w:hAnsi="Calibri"/>
@@ -14240,7 +12461,6 @@
               </w:rPr>
               <w:t>time_created</w:t>
             </w:r>
-            <w:proofErr w:type="spellEnd"/>
           </w:p>
         </w:tc>
         <w:tc>
@@ -14299,7 +12519,6 @@
                 <w:color w:val="000000"/>
               </w:rPr>
             </w:pPr>
-            <w:proofErr w:type="spellStart"/>
             <w:r>
               <w:rPr>
                 <w:rFonts w:ascii="Calibri" w:hAnsi="Calibri"/>
@@ -14307,7 +12526,6 @@
               </w:rPr>
               <w:t>time_logged</w:t>
             </w:r>
-            <w:proofErr w:type="spellEnd"/>
           </w:p>
         </w:tc>
         <w:tc>
@@ -14363,7 +12581,6 @@
                 <w:color w:val="000000"/>
               </w:rPr>
             </w:pPr>
-            <w:proofErr w:type="spellStart"/>
             <w:r>
               <w:rPr>
                 <w:rFonts w:ascii="Calibri" w:hAnsi="Calibri"/>
@@ -14371,7 +12588,6 @@
               </w:rPr>
               <w:t>time_updated</w:t>
             </w:r>
-            <w:proofErr w:type="spellEnd"/>
           </w:p>
         </w:tc>
         <w:tc>
@@ -14993,7 +13209,6 @@
                 <w:color w:val="000000"/>
               </w:rPr>
             </w:pPr>
-            <w:proofErr w:type="spellStart"/>
             <w:r>
               <w:rPr>
                 <w:rFonts w:ascii="Calibri" w:hAnsi="Calibri"/>
@@ -15001,7 +13216,6 @@
               </w:rPr>
               <w:t>time_created</w:t>
             </w:r>
-            <w:proofErr w:type="spellEnd"/>
           </w:p>
         </w:tc>
         <w:tc>
@@ -15060,7 +13274,6 @@
                 <w:color w:val="000000"/>
               </w:rPr>
             </w:pPr>
-            <w:proofErr w:type="spellStart"/>
             <w:r>
               <w:rPr>
                 <w:rFonts w:ascii="Calibri" w:hAnsi="Calibri"/>
@@ -15068,7 +13281,6 @@
               </w:rPr>
               <w:t>time_updated</w:t>
             </w:r>
-            <w:proofErr w:type="spellEnd"/>
           </w:p>
         </w:tc>
         <w:tc>
@@ -15309,7 +13521,6 @@
                 <w:color w:val="000000"/>
               </w:rPr>
             </w:pPr>
-            <w:proofErr w:type="spellStart"/>
             <w:r>
               <w:rPr>
                 <w:rFonts w:ascii="Calibri" w:hAnsi="Calibri"/>
@@ -15317,7 +13528,6 @@
               </w:rPr>
               <w:t>user_id</w:t>
             </w:r>
-            <w:proofErr w:type="spellEnd"/>
           </w:p>
         </w:tc>
         <w:tc>
@@ -15373,7 +13583,6 @@
                 <w:color w:val="000000"/>
               </w:rPr>
             </w:pPr>
-            <w:proofErr w:type="spellStart"/>
             <w:r>
               <w:rPr>
                 <w:rFonts w:ascii="Calibri" w:hAnsi="Calibri"/>
@@ -15381,7 +13590,6 @@
               </w:rPr>
               <w:t>room_id</w:t>
             </w:r>
-            <w:proofErr w:type="spellEnd"/>
           </w:p>
         </w:tc>
         <w:tc>
@@ -15623,7 +13831,6 @@
                 <w:color w:val="000000"/>
               </w:rPr>
             </w:pPr>
-            <w:proofErr w:type="spellStart"/>
             <w:r>
               <w:rPr>
                 <w:rFonts w:ascii="Calibri" w:hAnsi="Calibri"/>
@@ -15631,7 +13838,6 @@
               </w:rPr>
               <w:t>user_id</w:t>
             </w:r>
-            <w:proofErr w:type="spellEnd"/>
           </w:p>
         </w:tc>
         <w:tc>
@@ -15690,7 +13896,6 @@
                 <w:color w:val="000000"/>
               </w:rPr>
             </w:pPr>
-            <w:proofErr w:type="spellStart"/>
             <w:r>
               <w:rPr>
                 <w:rFonts w:ascii="Calibri" w:hAnsi="Calibri"/>
@@ -15698,7 +13903,6 @@
               </w:rPr>
               <w:t>room_id</w:t>
             </w:r>
-            <w:proofErr w:type="spellEnd"/>
           </w:p>
         </w:tc>
         <w:tc>
@@ -16002,7 +14206,6 @@
                 <w:color w:val="000000"/>
               </w:rPr>
             </w:pPr>
-            <w:proofErr w:type="spellStart"/>
             <w:r>
               <w:rPr>
                 <w:rFonts w:ascii="Calibri" w:hAnsi="Calibri"/>
@@ -16010,7 +14213,6 @@
               </w:rPr>
               <w:t>user_id</w:t>
             </w:r>
-            <w:proofErr w:type="spellEnd"/>
           </w:p>
         </w:tc>
         <w:tc>
@@ -16069,7 +14271,6 @@
                 <w:color w:val="000000"/>
               </w:rPr>
             </w:pPr>
-            <w:proofErr w:type="spellStart"/>
             <w:r>
               <w:rPr>
                 <w:rFonts w:ascii="Calibri" w:hAnsi="Calibri"/>
@@ -16077,7 +14278,6 @@
               </w:rPr>
               <w:t>to_user_id</w:t>
             </w:r>
-            <w:proofErr w:type="spellEnd"/>
           </w:p>
         </w:tc>
         <w:tc>
@@ -16507,21 +14707,7 @@
         <w:rPr>
           <w:lang w:val="fr-FR"/>
         </w:rPr>
-        <w:t xml:space="preserve">« The </w:t>
-      </w:r>
-      <w:proofErr w:type="spellStart"/>
-      <w:r>
-        <w:rPr>
-          <w:lang w:val="fr-FR"/>
-        </w:rPr>
-        <w:t>layers</w:t>
-      </w:r>
-      <w:proofErr w:type="spellEnd"/>
-      <w:r>
-        <w:rPr>
-          <w:lang w:val="fr-FR"/>
-        </w:rPr>
-        <w:t xml:space="preserve"> are : </w:t>
+        <w:t xml:space="preserve">« The layers are : </w:t>
       </w:r>
       <w:r>
         <w:rPr>
@@ -16549,7 +14735,6 @@
         </w:rPr>
         <w:t xml:space="preserve"> and </w:t>
       </w:r>
-      <w:proofErr w:type="spellStart"/>
       <w:r>
         <w:rPr>
           <w:b/>
@@ -16557,7 +14742,6 @@
         </w:rPr>
         <w:t>View</w:t>
       </w:r>
-      <w:proofErr w:type="spellEnd"/>
       <w:r>
         <w:rPr>
           <w:lang w:val="fr-FR"/>
@@ -16589,21 +14773,7 @@
         <w:rPr>
           <w:lang w:val="fr-FR"/>
         </w:rPr>
-        <w:t xml:space="preserve"> </w:t>
-      </w:r>
-      <w:proofErr w:type="spellStart"/>
-      <w:r>
-        <w:rPr>
-          <w:lang w:val="fr-FR"/>
-        </w:rPr>
-        <w:t>bind</w:t>
-      </w:r>
-      <w:proofErr w:type="spellEnd"/>
-      <w:r>
-        <w:rPr>
-          <w:lang w:val="fr-FR"/>
-        </w:rPr>
-        <w:t xml:space="preserve"> the </w:t>
+        <w:t xml:space="preserve"> bind the </w:t>
       </w:r>
       <w:r>
         <w:rPr>
@@ -16633,7 +14803,6 @@
         </w:rPr>
         <w:t xml:space="preserve">The </w:t>
       </w:r>
-      <w:proofErr w:type="spellStart"/>
       <w:r>
         <w:rPr>
           <w:b/>
@@ -16641,26 +14810,11 @@
         </w:rPr>
         <w:t>View</w:t>
       </w:r>
-      <w:proofErr w:type="spellEnd"/>
       <w:r>
         <w:rPr>
           <w:lang w:val="fr-FR"/>
         </w:rPr>
-        <w:t xml:space="preserve"> </w:t>
-      </w:r>
-      <w:proofErr w:type="spellStart"/>
-      <w:r>
-        <w:rPr>
-          <w:lang w:val="fr-FR"/>
-        </w:rPr>
-        <w:t>bind</w:t>
-      </w:r>
-      <w:proofErr w:type="spellEnd"/>
-      <w:r>
-        <w:rPr>
-          <w:lang w:val="fr-FR"/>
-        </w:rPr>
-        <w:t xml:space="preserve"> the </w:t>
+        <w:t xml:space="preserve"> bind the </w:t>
       </w:r>
       <w:r>
         <w:rPr>
@@ -16687,35 +14841,7 @@
         <w:rPr>
           <w:lang w:val="fr-FR"/>
         </w:rPr>
-        <w:t xml:space="preserve">The </w:t>
-      </w:r>
-      <w:proofErr w:type="spellStart"/>
-      <w:r>
-        <w:rPr>
-          <w:lang w:val="fr-FR"/>
-        </w:rPr>
-        <w:t>View</w:t>
-      </w:r>
-      <w:proofErr w:type="spellEnd"/>
-      <w:r>
-        <w:rPr>
-          <w:lang w:val="fr-FR"/>
-        </w:rPr>
-        <w:t xml:space="preserve"> </w:t>
-      </w:r>
-      <w:proofErr w:type="spellStart"/>
-      <w:r>
-        <w:rPr>
-          <w:lang w:val="fr-FR"/>
-        </w:rPr>
-        <w:t>bind</w:t>
-      </w:r>
-      <w:proofErr w:type="spellEnd"/>
-      <w:r>
-        <w:rPr>
-          <w:lang w:val="fr-FR"/>
-        </w:rPr>
-        <w:t xml:space="preserve"> the </w:t>
+        <w:t xml:space="preserve">The View bind the </w:t>
       </w:r>
       <w:r>
         <w:rPr>
@@ -16947,7 +15073,6 @@
                                 <w:spacing w:after="0"/>
                                 <w:jc w:val="center"/>
                               </w:pPr>
-                              <w:proofErr w:type="spellStart"/>
                               <w:r>
                                 <w:rPr>
                                   <w:rFonts w:asciiTheme="minorHAnsi" w:hAnsiTheme="minorHAnsi"/>
@@ -16957,7 +15082,6 @@
                                 </w:rPr>
                                 <w:t>Views</w:t>
                               </w:r>
-                              <w:proofErr w:type="spellEnd"/>
                             </w:p>
                           </w:txbxContent>
                         </wps:txbx>
@@ -17646,7 +15770,6 @@
                           <w:spacing w:after="0"/>
                           <w:jc w:val="center"/>
                         </w:pPr>
-                        <w:proofErr w:type="spellStart"/>
                         <w:r>
                           <w:rPr>
                             <w:rFonts w:asciiTheme="minorHAnsi" w:hAnsiTheme="minorHAnsi"/>
@@ -17656,7 +15779,6 @@
                           </w:rPr>
                           <w:t>Views</w:t>
                         </w:r>
-                        <w:proofErr w:type="spellEnd"/>
                       </w:p>
                     </w:txbxContent>
                   </v:textbox>
@@ -17939,14 +16061,12 @@
           <w:lang w:val="fr-FR"/>
         </w:rPr>
       </w:pPr>
-      <w:proofErr w:type="spellStart"/>
       <w:r>
         <w:rPr>
           <w:lang w:val="fr-FR"/>
         </w:rPr>
         <w:t>Entities</w:t>
       </w:r>
-      <w:proofErr w:type="spellEnd"/>
     </w:p>
     <w:p>
       <w:pPr>
@@ -17959,14 +16079,12 @@
           <w:lang w:val="fr-FR"/>
         </w:rPr>
       </w:pPr>
-      <w:proofErr w:type="spellStart"/>
       <w:r>
         <w:rPr>
           <w:lang w:val="fr-FR"/>
         </w:rPr>
         <w:t>Users</w:t>
       </w:r>
-      <w:proofErr w:type="spellEnd"/>
     </w:p>
     <w:p>
       <w:pPr>
@@ -18073,21 +16191,7 @@
         <w:rPr>
           <w:lang w:val="fr-FR"/>
         </w:rPr>
-        <w:t>&lt;</w:t>
-      </w:r>
-      <w:proofErr w:type="spellStart"/>
-      <w:r>
-        <w:rPr>
-          <w:lang w:val="fr-FR"/>
-        </w:rPr>
-        <w:t>from</w:t>
-      </w:r>
-      <w:proofErr w:type="spellEnd"/>
-      <w:r>
-        <w:rPr>
-          <w:lang w:val="fr-FR"/>
-        </w:rPr>
-        <w:t xml:space="preserve"> log&gt;</w:t>
+        <w:t>&lt;from log&gt;</w:t>
       </w:r>
     </w:p>
     <w:p>
@@ -18101,14 +16205,12 @@
           <w:lang w:val="fr-FR"/>
         </w:rPr>
       </w:pPr>
-      <w:proofErr w:type="spellStart"/>
       <w:r>
         <w:rPr>
           <w:lang w:val="fr-FR"/>
         </w:rPr>
         <w:t>Rooms</w:t>
       </w:r>
-      <w:proofErr w:type="spellEnd"/>
     </w:p>
     <w:p>
       <w:pPr>
@@ -18125,21 +16227,7 @@
         <w:rPr>
           <w:lang w:val="fr-FR"/>
         </w:rPr>
-        <w:t>&lt;</w:t>
-      </w:r>
-      <w:proofErr w:type="spellStart"/>
-      <w:r>
-        <w:rPr>
-          <w:lang w:val="fr-FR"/>
-        </w:rPr>
-        <w:t>from</w:t>
-      </w:r>
-      <w:proofErr w:type="spellEnd"/>
-      <w:r>
-        <w:rPr>
-          <w:lang w:val="fr-FR"/>
-        </w:rPr>
-        <w:t xml:space="preserve"> log&gt;</w:t>
+        <w:t>&lt;from log&gt;</w:t>
       </w:r>
     </w:p>
     <w:p>
@@ -18153,7 +16241,6 @@
           <w:lang w:val="fr-FR"/>
         </w:rPr>
       </w:pPr>
-      <w:proofErr w:type="spellStart"/>
       <w:r>
         <w:rPr>
           <w:lang w:val="fr-FR"/>
@@ -18161,7 +16248,6 @@
         <w:lastRenderedPageBreak/>
         <w:t>Activity</w:t>
       </w:r>
-      <w:proofErr w:type="spellEnd"/>
     </w:p>
     <w:p>
       <w:pPr>
@@ -18178,30 +16264,8 @@
         <w:rPr>
           <w:lang w:val="fr-FR"/>
         </w:rPr>
-        <w:t xml:space="preserve">User </w:t>
+        <w:t>User connect (random</w:t>
       </w:r>
-      <w:proofErr w:type="spellStart"/>
-      <w:r>
-        <w:rPr>
-          <w:lang w:val="fr-FR"/>
-        </w:rPr>
-        <w:t>connect</w:t>
-      </w:r>
-      <w:proofErr w:type="spellEnd"/>
-      <w:r>
-        <w:rPr>
-          <w:lang w:val="fr-FR"/>
-        </w:rPr>
-        <w:t xml:space="preserve"> (</w:t>
-      </w:r>
-      <w:proofErr w:type="spellStart"/>
-      <w:r>
-        <w:rPr>
-          <w:lang w:val="fr-FR"/>
-        </w:rPr>
-        <w:t>random</w:t>
-      </w:r>
-      <w:proofErr w:type="spellEnd"/>
       <w:r>
         <w:rPr>
           <w:lang w:val="fr-FR"/>
@@ -18230,35 +16294,7 @@
         <w:rPr>
           <w:lang w:val="fr-FR"/>
         </w:rPr>
-        <w:t xml:space="preserve">User </w:t>
-      </w:r>
-      <w:proofErr w:type="spellStart"/>
-      <w:r>
-        <w:rPr>
-          <w:lang w:val="fr-FR"/>
-        </w:rPr>
-        <w:t>join</w:t>
-      </w:r>
-      <w:proofErr w:type="spellEnd"/>
-      <w:r>
-        <w:rPr>
-          <w:lang w:val="fr-FR"/>
-        </w:rPr>
-        <w:t xml:space="preserve"> room (</w:t>
-      </w:r>
-      <w:proofErr w:type="spellStart"/>
-      <w:r>
-        <w:rPr>
-          <w:lang w:val="fr-FR"/>
-        </w:rPr>
-        <w:t>random</w:t>
-      </w:r>
-      <w:proofErr w:type="spellEnd"/>
-      <w:r>
-        <w:rPr>
-          <w:lang w:val="fr-FR"/>
-        </w:rPr>
-        <w:t>)</w:t>
+        <w:t>User join room (random)</w:t>
       </w:r>
     </w:p>
     <w:p>
@@ -18276,35 +16312,7 @@
         <w:rPr>
           <w:lang w:val="fr-FR"/>
         </w:rPr>
-        <w:t xml:space="preserve">User </w:t>
-      </w:r>
-      <w:proofErr w:type="spellStart"/>
-      <w:r>
-        <w:rPr>
-          <w:lang w:val="fr-FR"/>
-        </w:rPr>
-        <w:t>leave</w:t>
-      </w:r>
-      <w:proofErr w:type="spellEnd"/>
-      <w:r>
-        <w:rPr>
-          <w:lang w:val="fr-FR"/>
-        </w:rPr>
-        <w:t xml:space="preserve"> room (</w:t>
-      </w:r>
-      <w:proofErr w:type="spellStart"/>
-      <w:r>
-        <w:rPr>
-          <w:lang w:val="fr-FR"/>
-        </w:rPr>
-        <w:t>random</w:t>
-      </w:r>
-      <w:proofErr w:type="spellEnd"/>
-      <w:r>
-        <w:rPr>
-          <w:lang w:val="fr-FR"/>
-        </w:rPr>
-        <w:t>)</w:t>
+        <w:t>User leave room (random)</w:t>
       </w:r>
     </w:p>
     <w:p>
@@ -18322,21 +16330,7 @@
         <w:rPr>
           <w:lang w:val="fr-FR"/>
         </w:rPr>
-        <w:t>User message (</w:t>
-      </w:r>
-      <w:proofErr w:type="spellStart"/>
-      <w:r>
-        <w:rPr>
-          <w:lang w:val="fr-FR"/>
-        </w:rPr>
-        <w:t>random</w:t>
-      </w:r>
-      <w:proofErr w:type="spellEnd"/>
-      <w:r>
-        <w:rPr>
-          <w:lang w:val="fr-FR"/>
-        </w:rPr>
-        <w:t>)</w:t>
+        <w:t>User message (random)</w:t>
       </w:r>
     </w:p>
     <w:p>
@@ -18354,49 +16348,13 @@
         <w:rPr>
           <w:lang w:val="fr-FR"/>
         </w:rPr>
-        <w:t xml:space="preserve">User one to one to </w:t>
+        <w:t>User one to one to static users</w:t>
       </w:r>
-      <w:proofErr w:type="spellStart"/>
       <w:r>
         <w:rPr>
           <w:lang w:val="fr-FR"/>
         </w:rPr>
-        <w:t>static</w:t>
-      </w:r>
-      <w:proofErr w:type="spellEnd"/>
-      <w:r>
-        <w:rPr>
-          <w:lang w:val="fr-FR"/>
-        </w:rPr>
-        <w:t xml:space="preserve"> </w:t>
-      </w:r>
-      <w:proofErr w:type="spellStart"/>
-      <w:r>
-        <w:rPr>
-          <w:lang w:val="fr-FR"/>
-        </w:rPr>
-        <w:t>users</w:t>
-      </w:r>
-      <w:proofErr w:type="spellEnd"/>
-      <w:r>
-        <w:rPr>
-          <w:lang w:val="fr-FR"/>
-        </w:rPr>
-        <w:t xml:space="preserve"> (</w:t>
-      </w:r>
-      <w:proofErr w:type="spellStart"/>
-      <w:r>
-        <w:rPr>
-          <w:lang w:val="fr-FR"/>
-        </w:rPr>
-        <w:t>random</w:t>
-      </w:r>
-      <w:proofErr w:type="spellEnd"/>
-      <w:r>
-        <w:rPr>
-          <w:lang w:val="fr-FR"/>
-        </w:rPr>
-        <w:t>)</w:t>
+        <w:t xml:space="preserve"> (random)</w:t>
       </w:r>
     </w:p>
     <w:p>
@@ -18414,30 +16372,8 @@
         <w:rPr>
           <w:lang w:val="fr-FR"/>
         </w:rPr>
-        <w:t xml:space="preserve">User </w:t>
+        <w:t>User disconnect (random</w:t>
       </w:r>
-      <w:proofErr w:type="spellStart"/>
-      <w:r>
-        <w:rPr>
-          <w:lang w:val="fr-FR"/>
-        </w:rPr>
-        <w:t>disconnect</w:t>
-      </w:r>
-      <w:proofErr w:type="spellEnd"/>
-      <w:r>
-        <w:rPr>
-          <w:lang w:val="fr-FR"/>
-        </w:rPr>
-        <w:t xml:space="preserve"> (</w:t>
-      </w:r>
-      <w:proofErr w:type="spellStart"/>
-      <w:r>
-        <w:rPr>
-          <w:lang w:val="fr-FR"/>
-        </w:rPr>
-        <w:t>random</w:t>
-      </w:r>
-      <w:proofErr w:type="spellEnd"/>
       <w:r>
         <w:rPr>
           <w:lang w:val="fr-FR"/>
@@ -20935,7 +18871,7 @@
 </file>
 
 <file path=customXml/itemProps1.xml><?xml version="1.0" encoding="utf-8"?>
-<ds:datastoreItem xmlns:ds="http://schemas.openxmlformats.org/officeDocument/2006/customXml" ds:itemID="{A9BB5124-A4AB-4B07-BC6E-CA328A32B5BC}">
+<ds:datastoreItem xmlns:ds="http://schemas.openxmlformats.org/officeDocument/2006/customXml" ds:itemID="{09B25AC0-5C27-45A6-8FC8-1451EDC36FA4}">
   <ds:schemaRefs>
     <ds:schemaRef ds:uri="http://schemas.openxmlformats.org/officeDocument/2006/bibliography"/>
   </ds:schemaRefs>

</xml_diff>

<commit_message>
Move protocol description in Wiki: https://github.com/dbrugne/chat/wiki/Protocol
</commit_message>
<xml_diff>
--- a/Specifications.docx
+++ b/Specifications.docx
@@ -6822,3379 +6822,13 @@
     </w:p>
     <w:p>
       <w:pPr>
-        <w:pStyle w:val="Heading2"/>
-        <w:rPr>
-          <w:lang w:val="fr-FR"/>
-        </w:rPr>
-      </w:pPr>
-      <w:r>
-        <w:rPr>
-          <w:lang w:val="fr-FR"/>
-        </w:rPr>
-        <w:lastRenderedPageBreak/>
-        <w:t>Room</w:t>
-      </w:r>
-    </w:p>
-    <w:tbl>
-      <w:tblPr>
-        <w:tblStyle w:val="TableGrid"/>
-        <w:tblW w:w="4885" w:type="pct"/>
-        <w:tblLayout w:type="fixed"/>
-        <w:tblLook w:val="04A0" w:firstRow="1" w:lastRow="0" w:firstColumn="1" w:lastColumn="0" w:noHBand="0" w:noVBand="1"/>
-      </w:tblPr>
-      <w:tblGrid>
-        <w:gridCol w:w="1076"/>
-        <w:gridCol w:w="2293"/>
-        <w:gridCol w:w="3433"/>
-        <w:gridCol w:w="3961"/>
-      </w:tblGrid>
-      <w:tr>
-        <w:tc>
-          <w:tcPr>
-            <w:tcW w:w="500" w:type="pct"/>
-            <w:shd w:val="clear" w:color="auto" w:fill="000000" w:themeFill="text1"/>
-            <w:vAlign w:val="center"/>
-          </w:tcPr>
-          <w:p>
-            <w:pPr>
-              <w:jc w:val="center"/>
-              <w:rPr>
-                <w:rFonts w:ascii="Courier New" w:hAnsi="Courier New" w:cs="Courier New"/>
-                <w:b/>
-                <w:color w:val="FFFFFF" w:themeColor="background1"/>
-                <w:sz w:val="16"/>
-                <w:szCs w:val="16"/>
-                <w:lang w:val="fr-FR"/>
-              </w:rPr>
-            </w:pPr>
-            <w:proofErr w:type="spellStart"/>
-            <w:r>
-              <w:rPr>
-                <w:rFonts w:ascii="Courier New" w:hAnsi="Courier New" w:cs="Courier New"/>
-                <w:b/>
-                <w:color w:val="FFFFFF" w:themeColor="background1"/>
-                <w:sz w:val="16"/>
-                <w:szCs w:val="16"/>
-                <w:lang w:val="fr-FR"/>
-              </w:rPr>
-              <w:t>emitter</w:t>
-            </w:r>
-            <w:proofErr w:type="spellEnd"/>
-          </w:p>
-        </w:tc>
-        <w:tc>
-          <w:tcPr>
-            <w:tcW w:w="1065" w:type="pct"/>
-            <w:shd w:val="clear" w:color="auto" w:fill="000000" w:themeFill="text1"/>
-            <w:vAlign w:val="center"/>
-          </w:tcPr>
-          <w:p>
-            <w:pPr>
-              <w:rPr>
-                <w:rFonts w:ascii="Courier New" w:hAnsi="Courier New" w:cs="Courier New"/>
-                <w:b/>
-                <w:color w:val="FFFFFF" w:themeColor="background1"/>
-                <w:sz w:val="18"/>
-                <w:lang w:val="fr-FR"/>
-              </w:rPr>
-            </w:pPr>
-            <w:proofErr w:type="spellStart"/>
-            <w:r>
-              <w:rPr>
-                <w:rFonts w:ascii="Courier New" w:hAnsi="Courier New" w:cs="Courier New"/>
-                <w:b/>
-                <w:color w:val="FFFFFF" w:themeColor="background1"/>
-                <w:sz w:val="18"/>
-                <w:lang w:val="fr-FR"/>
-              </w:rPr>
-              <w:t>event</w:t>
-            </w:r>
-            <w:proofErr w:type="spellEnd"/>
-          </w:p>
-        </w:tc>
-        <w:tc>
-          <w:tcPr>
-            <w:tcW w:w="1595" w:type="pct"/>
-            <w:shd w:val="clear" w:color="auto" w:fill="000000" w:themeFill="text1"/>
-          </w:tcPr>
-          <w:p>
-            <w:pPr>
-              <w:jc w:val="center"/>
-              <w:rPr>
-                <w:rFonts w:ascii="Courier New" w:hAnsi="Courier New" w:cs="Courier New"/>
-                <w:b/>
-                <w:color w:val="FFFFFF" w:themeColor="background1"/>
-                <w:sz w:val="20"/>
-                <w:lang w:val="fr-FR"/>
-              </w:rPr>
-            </w:pPr>
-            <w:r>
-              <w:rPr>
-                <w:rFonts w:ascii="Courier New" w:hAnsi="Courier New" w:cs="Courier New"/>
-                <w:b/>
-                <w:color w:val="FFFFFF" w:themeColor="background1"/>
-                <w:sz w:val="20"/>
-                <w:lang w:val="fr-FR"/>
-              </w:rPr>
-              <w:t>data</w:t>
-            </w:r>
-          </w:p>
-        </w:tc>
-        <w:tc>
-          <w:tcPr>
-            <w:tcW w:w="1840" w:type="pct"/>
-            <w:shd w:val="clear" w:color="auto" w:fill="000000" w:themeFill="text1"/>
-          </w:tcPr>
-          <w:p>
-            <w:pPr>
-              <w:jc w:val="center"/>
-              <w:rPr>
-                <w:rFonts w:ascii="Courier New" w:hAnsi="Courier New" w:cs="Courier New"/>
-                <w:b/>
-                <w:color w:val="FFFFFF" w:themeColor="background1"/>
-                <w:sz w:val="20"/>
-                <w:lang w:val="fr-FR"/>
-              </w:rPr>
-            </w:pPr>
-            <w:r>
-              <w:rPr>
-                <w:rFonts w:ascii="Courier New" w:hAnsi="Courier New" w:cs="Courier New"/>
-                <w:b/>
-                <w:color w:val="FFFFFF" w:themeColor="background1"/>
-                <w:sz w:val="20"/>
-                <w:lang w:val="fr-FR"/>
-              </w:rPr>
-              <w:t>description</w:t>
-            </w:r>
-          </w:p>
-        </w:tc>
-      </w:tr>
-      <w:tr>
-        <w:tc>
-          <w:tcPr>
-            <w:tcW w:w="500" w:type="pct"/>
-            <w:shd w:val="clear" w:color="auto" w:fill="85B2F6" w:themeFill="background2" w:themeFillShade="E6"/>
-            <w:vAlign w:val="center"/>
-          </w:tcPr>
-          <w:p>
-            <w:pPr>
-              <w:jc w:val="center"/>
-              <w:rPr>
-                <w:rFonts w:ascii="Courier New" w:hAnsi="Courier New" w:cs="Courier New"/>
-                <w:sz w:val="16"/>
-                <w:szCs w:val="16"/>
-                <w:lang w:val="fr-FR"/>
-              </w:rPr>
-            </w:pPr>
-            <w:r>
-              <w:rPr>
-                <w:rFonts w:ascii="Courier New" w:hAnsi="Courier New" w:cs="Courier New"/>
-                <w:sz w:val="16"/>
-                <w:szCs w:val="16"/>
-                <w:lang w:val="fr-FR"/>
-              </w:rPr>
-              <w:t>CLIENT</w:t>
-            </w:r>
-          </w:p>
-        </w:tc>
-        <w:tc>
-          <w:tcPr>
-            <w:tcW w:w="1065" w:type="pct"/>
-            <w:shd w:val="clear" w:color="auto" w:fill="85B2F6" w:themeFill="background2" w:themeFillShade="E6"/>
-            <w:vAlign w:val="center"/>
-          </w:tcPr>
-          <w:p>
-            <w:pPr>
-              <w:rPr>
-                <w:rFonts w:ascii="Courier New" w:hAnsi="Courier New" w:cs="Courier New"/>
-                <w:color w:val="000000"/>
-                <w:sz w:val="18"/>
-              </w:rPr>
-            </w:pPr>
-            <w:proofErr w:type="spellStart"/>
-            <w:r>
-              <w:rPr>
-                <w:rFonts w:ascii="Courier New" w:hAnsi="Courier New" w:cs="Courier New"/>
-                <w:color w:val="000000"/>
-                <w:sz w:val="18"/>
-              </w:rPr>
-              <w:t>room:message</w:t>
-            </w:r>
-            <w:proofErr w:type="spellEnd"/>
-          </w:p>
-        </w:tc>
-        <w:tc>
-          <w:tcPr>
-            <w:tcW w:w="1595" w:type="pct"/>
-            <w:shd w:val="clear" w:color="auto" w:fill="85B2F6" w:themeFill="background2" w:themeFillShade="E6"/>
-          </w:tcPr>
-          <w:p>
-            <w:pPr>
-              <w:rPr>
-                <w:rFonts w:ascii="Courier New" w:hAnsi="Courier New" w:cs="Courier New"/>
-                <w:sz w:val="20"/>
-                <w:lang w:val="fr-FR"/>
-              </w:rPr>
-            </w:pPr>
-            <w:r>
-              <w:rPr>
-                <w:rFonts w:ascii="Courier New" w:hAnsi="Courier New" w:cs="Courier New"/>
-                <w:sz w:val="20"/>
-                <w:lang w:val="fr-FR"/>
-              </w:rPr>
-              <w:t>{</w:t>
-            </w:r>
-          </w:p>
-          <w:p>
-            <w:pPr>
-              <w:rPr>
-                <w:rFonts w:ascii="Courier New" w:hAnsi="Courier New" w:cs="Courier New"/>
-                <w:sz w:val="20"/>
-                <w:lang w:val="fr-FR"/>
-              </w:rPr>
-            </w:pPr>
-            <w:proofErr w:type="spellStart"/>
-            <w:r>
-              <w:rPr>
-                <w:rFonts w:ascii="Courier New" w:hAnsi="Courier New" w:cs="Courier New"/>
-                <w:sz w:val="20"/>
-                <w:lang w:val="fr-FR"/>
-              </w:rPr>
-              <w:t>name</w:t>
-            </w:r>
-            <w:proofErr w:type="spellEnd"/>
-            <w:r>
-              <w:rPr>
-                <w:rFonts w:ascii="Courier New" w:hAnsi="Courier New" w:cs="Courier New"/>
-                <w:sz w:val="20"/>
-                <w:lang w:val="fr-FR"/>
-              </w:rPr>
-              <w:t xml:space="preserve">: </w:t>
-            </w:r>
-            <w:proofErr w:type="spellStart"/>
-            <w:r>
-              <w:rPr>
-                <w:rFonts w:ascii="Courier New" w:hAnsi="Courier New" w:cs="Courier New"/>
-                <w:i/>
-                <w:sz w:val="20"/>
-                <w:lang w:val="fr-FR"/>
-              </w:rPr>
-              <w:t>name</w:t>
-            </w:r>
-            <w:proofErr w:type="spellEnd"/>
-            <w:r>
-              <w:rPr>
-                <w:rFonts w:ascii="Courier New" w:hAnsi="Courier New" w:cs="Courier New"/>
-                <w:sz w:val="20"/>
-                <w:lang w:val="fr-FR"/>
-              </w:rPr>
-              <w:t xml:space="preserve">, </w:t>
-            </w:r>
-          </w:p>
-          <w:p>
-            <w:pPr>
-              <w:rPr>
-                <w:rFonts w:ascii="Courier New" w:hAnsi="Courier New" w:cs="Courier New"/>
-                <w:sz w:val="20"/>
-                <w:lang w:val="fr-FR"/>
-              </w:rPr>
-            </w:pPr>
-            <w:r>
-              <w:rPr>
-                <w:rFonts w:ascii="Courier New" w:hAnsi="Courier New" w:cs="Courier New"/>
-                <w:sz w:val="20"/>
-                <w:lang w:val="fr-FR"/>
-              </w:rPr>
-              <w:t xml:space="preserve">message: </w:t>
-            </w:r>
-            <w:r>
-              <w:rPr>
-                <w:rFonts w:ascii="Courier New" w:hAnsi="Courier New" w:cs="Courier New"/>
-                <w:i/>
-                <w:sz w:val="20"/>
-                <w:lang w:val="fr-FR"/>
-              </w:rPr>
-              <w:t>message</w:t>
-            </w:r>
-          </w:p>
-          <w:p>
-            <w:pPr>
-              <w:rPr>
-                <w:rFonts w:ascii="Courier New" w:hAnsi="Courier New" w:cs="Courier New"/>
-                <w:sz w:val="20"/>
-                <w:lang w:val="fr-FR"/>
-              </w:rPr>
-            </w:pPr>
-            <w:r>
-              <w:rPr>
-                <w:rFonts w:ascii="Courier New" w:hAnsi="Courier New" w:cs="Courier New"/>
-                <w:sz w:val="20"/>
-                <w:lang w:val="fr-FR"/>
-              </w:rPr>
-              <w:t>}</w:t>
-            </w:r>
-          </w:p>
-        </w:tc>
-        <w:tc>
-          <w:tcPr>
-            <w:tcW w:w="1840" w:type="pct"/>
-            <w:shd w:val="clear" w:color="auto" w:fill="85B2F6" w:themeFill="background2" w:themeFillShade="E6"/>
-          </w:tcPr>
-          <w:p>
-            <w:pPr>
-              <w:rPr>
-                <w:rFonts w:ascii="Courier New" w:hAnsi="Courier New" w:cs="Courier New"/>
-                <w:sz w:val="20"/>
-                <w:lang w:val="fr-FR"/>
-              </w:rPr>
-            </w:pPr>
-            <w:r>
-              <w:rPr>
-                <w:rFonts w:ascii="Courier New" w:hAnsi="Courier New" w:cs="Courier New"/>
-                <w:sz w:val="20"/>
-                <w:lang w:val="fr-FR"/>
-              </w:rPr>
-              <w:t>Client post a message in room</w:t>
-            </w:r>
-          </w:p>
-        </w:tc>
-      </w:tr>
-      <w:tr>
-        <w:tc>
-          <w:tcPr>
-            <w:tcW w:w="500" w:type="pct"/>
-            <w:shd w:val="clear" w:color="auto" w:fill="92D050"/>
-            <w:vAlign w:val="center"/>
-          </w:tcPr>
-          <w:p>
-            <w:pPr>
-              <w:jc w:val="center"/>
-              <w:rPr>
-                <w:rFonts w:ascii="Courier New" w:hAnsi="Courier New" w:cs="Courier New"/>
-                <w:sz w:val="16"/>
-                <w:szCs w:val="16"/>
-                <w:lang w:val="fr-FR"/>
-              </w:rPr>
-            </w:pPr>
-            <w:r>
-              <w:rPr>
-                <w:rFonts w:ascii="Courier New" w:hAnsi="Courier New" w:cs="Courier New"/>
-                <w:sz w:val="16"/>
-                <w:szCs w:val="16"/>
-                <w:lang w:val="fr-FR"/>
-              </w:rPr>
-              <w:t>SERVER</w:t>
-            </w:r>
-          </w:p>
-        </w:tc>
-        <w:tc>
-          <w:tcPr>
-            <w:tcW w:w="1065" w:type="pct"/>
-            <w:shd w:val="clear" w:color="auto" w:fill="92D050"/>
-            <w:vAlign w:val="center"/>
-          </w:tcPr>
-          <w:p>
-            <w:pPr>
-              <w:rPr>
-                <w:rFonts w:ascii="Courier New" w:hAnsi="Courier New" w:cs="Courier New"/>
-                <w:color w:val="000000"/>
-                <w:sz w:val="18"/>
-              </w:rPr>
-            </w:pPr>
-            <w:proofErr w:type="spellStart"/>
-            <w:r>
-              <w:rPr>
-                <w:rFonts w:ascii="Courier New" w:hAnsi="Courier New" w:cs="Courier New"/>
-                <w:color w:val="000000"/>
-                <w:sz w:val="18"/>
-              </w:rPr>
-              <w:t>room:message</w:t>
-            </w:r>
-            <w:proofErr w:type="spellEnd"/>
-          </w:p>
-        </w:tc>
-        <w:tc>
-          <w:tcPr>
-            <w:tcW w:w="1595" w:type="pct"/>
-            <w:shd w:val="clear" w:color="auto" w:fill="92D050"/>
-          </w:tcPr>
-          <w:p>
-            <w:pPr>
-              <w:rPr>
-                <w:rFonts w:ascii="Courier New" w:hAnsi="Courier New" w:cs="Courier New"/>
-                <w:sz w:val="20"/>
-                <w:lang w:val="fr-FR"/>
-              </w:rPr>
-            </w:pPr>
-            <w:r>
-              <w:rPr>
-                <w:rFonts w:ascii="Courier New" w:hAnsi="Courier New" w:cs="Courier New"/>
-                <w:sz w:val="20"/>
-                <w:lang w:val="fr-FR"/>
-              </w:rPr>
-              <w:t>{</w:t>
-            </w:r>
-          </w:p>
-          <w:p>
-            <w:pPr>
-              <w:rPr>
-                <w:rFonts w:ascii="Courier New" w:hAnsi="Courier New" w:cs="Courier New"/>
-                <w:sz w:val="20"/>
-                <w:lang w:val="fr-FR"/>
-              </w:rPr>
-            </w:pPr>
-            <w:proofErr w:type="spellStart"/>
-            <w:r>
-              <w:rPr>
-                <w:rFonts w:ascii="Courier New" w:hAnsi="Courier New" w:cs="Courier New"/>
-                <w:sz w:val="20"/>
-                <w:lang w:val="fr-FR"/>
-              </w:rPr>
-              <w:t>name</w:t>
-            </w:r>
-            <w:proofErr w:type="spellEnd"/>
-            <w:r>
-              <w:rPr>
-                <w:rFonts w:ascii="Courier New" w:hAnsi="Courier New" w:cs="Courier New"/>
-                <w:sz w:val="20"/>
-                <w:lang w:val="fr-FR"/>
-              </w:rPr>
-              <w:t xml:space="preserve">: </w:t>
-            </w:r>
-            <w:proofErr w:type="spellStart"/>
-            <w:r>
-              <w:rPr>
-                <w:rFonts w:ascii="Courier New" w:hAnsi="Courier New" w:cs="Courier New"/>
-                <w:sz w:val="20"/>
-                <w:lang w:val="fr-FR"/>
-              </w:rPr>
-              <w:t>name</w:t>
-            </w:r>
-            <w:proofErr w:type="spellEnd"/>
-            <w:r>
-              <w:rPr>
-                <w:rFonts w:ascii="Courier New" w:hAnsi="Courier New" w:cs="Courier New"/>
-                <w:sz w:val="20"/>
-                <w:lang w:val="fr-FR"/>
-              </w:rPr>
-              <w:t>,</w:t>
-            </w:r>
-          </w:p>
-          <w:p>
-            <w:pPr>
-              <w:rPr>
-                <w:rFonts w:ascii="Courier New" w:hAnsi="Courier New" w:cs="Courier New"/>
-                <w:sz w:val="20"/>
-                <w:lang w:val="fr-FR"/>
-              </w:rPr>
-            </w:pPr>
-            <w:r>
-              <w:rPr>
-                <w:rFonts w:ascii="Courier New" w:hAnsi="Courier New" w:cs="Courier New"/>
-                <w:sz w:val="20"/>
-                <w:lang w:val="fr-FR"/>
-              </w:rPr>
-              <w:t xml:space="preserve">time: </w:t>
-            </w:r>
-            <w:r>
-              <w:rPr>
-                <w:rFonts w:ascii="Courier New" w:hAnsi="Courier New" w:cs="Courier New"/>
-                <w:i/>
-                <w:sz w:val="20"/>
-                <w:lang w:val="fr-FR"/>
-              </w:rPr>
-              <w:t>time</w:t>
-            </w:r>
-            <w:r>
-              <w:rPr>
-                <w:rFonts w:ascii="Courier New" w:hAnsi="Courier New" w:cs="Courier New"/>
-                <w:sz w:val="20"/>
-                <w:lang w:val="fr-FR"/>
-              </w:rPr>
-              <w:t xml:space="preserve">, </w:t>
-            </w:r>
-          </w:p>
-          <w:p>
-            <w:pPr>
-              <w:rPr>
-                <w:rFonts w:ascii="Courier New" w:hAnsi="Courier New" w:cs="Courier New"/>
-                <w:sz w:val="20"/>
-                <w:lang w:val="fr-FR"/>
-              </w:rPr>
-            </w:pPr>
-            <w:r>
-              <w:rPr>
-                <w:rFonts w:ascii="Courier New" w:hAnsi="Courier New" w:cs="Courier New"/>
-                <w:sz w:val="20"/>
-                <w:lang w:val="fr-FR"/>
-              </w:rPr>
-              <w:t xml:space="preserve">message: </w:t>
-            </w:r>
-            <w:r>
-              <w:rPr>
-                <w:rFonts w:ascii="Courier New" w:hAnsi="Courier New" w:cs="Courier New"/>
-                <w:i/>
-                <w:sz w:val="20"/>
-                <w:lang w:val="fr-FR"/>
-              </w:rPr>
-              <w:t>message</w:t>
-            </w:r>
-            <w:r>
-              <w:rPr>
-                <w:rFonts w:ascii="Courier New" w:hAnsi="Courier New" w:cs="Courier New"/>
-                <w:sz w:val="20"/>
-                <w:lang w:val="fr-FR"/>
-              </w:rPr>
-              <w:t>,</w:t>
-            </w:r>
-          </w:p>
-          <w:p>
-            <w:pPr>
-              <w:rPr>
-                <w:rFonts w:ascii="Courier New" w:hAnsi="Courier New" w:cs="Courier New"/>
-                <w:sz w:val="20"/>
-                <w:lang w:val="fr-FR"/>
-              </w:rPr>
-            </w:pPr>
-            <w:proofErr w:type="spellStart"/>
-            <w:r>
-              <w:rPr>
-                <w:rFonts w:ascii="Courier New" w:hAnsi="Courier New" w:cs="Courier New"/>
-                <w:sz w:val="20"/>
-                <w:lang w:val="fr-FR"/>
-              </w:rPr>
-              <w:t>username</w:t>
-            </w:r>
-            <w:proofErr w:type="spellEnd"/>
-            <w:r>
-              <w:rPr>
-                <w:rFonts w:ascii="Courier New" w:hAnsi="Courier New" w:cs="Courier New"/>
-                <w:sz w:val="20"/>
-                <w:lang w:val="fr-FR"/>
-              </w:rPr>
-              <w:t xml:space="preserve">: </w:t>
-            </w:r>
-            <w:proofErr w:type="spellStart"/>
-            <w:r>
-              <w:rPr>
-                <w:rFonts w:ascii="Courier New" w:hAnsi="Courier New" w:cs="Courier New"/>
-                <w:i/>
-                <w:sz w:val="20"/>
-                <w:lang w:val="fr-FR"/>
-              </w:rPr>
-              <w:t>username</w:t>
-            </w:r>
-            <w:proofErr w:type="spellEnd"/>
-            <w:r>
-              <w:rPr>
-                <w:rFonts w:ascii="Courier New" w:hAnsi="Courier New" w:cs="Courier New"/>
-                <w:sz w:val="20"/>
-                <w:lang w:val="fr-FR"/>
-              </w:rPr>
-              <w:t xml:space="preserve">, </w:t>
-            </w:r>
-          </w:p>
-          <w:p>
-            <w:pPr>
-              <w:rPr>
-                <w:rFonts w:ascii="Courier New" w:hAnsi="Courier New" w:cs="Courier New"/>
-                <w:sz w:val="20"/>
-                <w:lang w:val="fr-FR"/>
-              </w:rPr>
-            </w:pPr>
-            <w:r>
-              <w:rPr>
-                <w:rFonts w:ascii="Courier New" w:hAnsi="Courier New" w:cs="Courier New"/>
-                <w:sz w:val="20"/>
-                <w:lang w:val="fr-FR"/>
-              </w:rPr>
-              <w:t xml:space="preserve">avatar: </w:t>
-            </w:r>
-            <w:r>
-              <w:rPr>
-                <w:rFonts w:ascii="Courier New" w:hAnsi="Courier New" w:cs="Courier New"/>
-                <w:i/>
-                <w:sz w:val="20"/>
-                <w:lang w:val="fr-FR"/>
-              </w:rPr>
-              <w:t>avatar</w:t>
-            </w:r>
-          </w:p>
-          <w:p>
-            <w:pPr>
-              <w:rPr>
-                <w:rFonts w:ascii="Courier New" w:hAnsi="Courier New" w:cs="Courier New"/>
-                <w:sz w:val="20"/>
-                <w:lang w:val="fr-FR"/>
-              </w:rPr>
-            </w:pPr>
-            <w:r>
-              <w:rPr>
-                <w:rFonts w:ascii="Courier New" w:hAnsi="Courier New" w:cs="Courier New"/>
-                <w:sz w:val="20"/>
-                <w:lang w:val="fr-FR"/>
-              </w:rPr>
-              <w:t>}</w:t>
-            </w:r>
-          </w:p>
-        </w:tc>
-        <w:tc>
-          <w:tcPr>
-            <w:tcW w:w="1840" w:type="pct"/>
-            <w:shd w:val="clear" w:color="auto" w:fill="92D050"/>
-          </w:tcPr>
-          <w:p>
-            <w:pPr>
-              <w:rPr>
-                <w:rFonts w:ascii="Courier New" w:hAnsi="Courier New" w:cs="Courier New"/>
-                <w:sz w:val="20"/>
-                <w:lang w:val="fr-FR"/>
-              </w:rPr>
-            </w:pPr>
-            <w:r>
-              <w:rPr>
-                <w:rFonts w:ascii="Courier New" w:hAnsi="Courier New" w:cs="Courier New"/>
-                <w:sz w:val="20"/>
-                <w:lang w:val="fr-FR"/>
-              </w:rPr>
-              <w:t xml:space="preserve">Server </w:t>
-            </w:r>
-            <w:proofErr w:type="spellStart"/>
-            <w:r>
-              <w:rPr>
-                <w:rFonts w:ascii="Courier New" w:hAnsi="Courier New" w:cs="Courier New"/>
-                <w:sz w:val="20"/>
-                <w:lang w:val="fr-FR"/>
-              </w:rPr>
-              <w:t>send</w:t>
-            </w:r>
-            <w:proofErr w:type="spellEnd"/>
-            <w:r>
-              <w:rPr>
-                <w:rFonts w:ascii="Courier New" w:hAnsi="Courier New" w:cs="Courier New"/>
-                <w:sz w:val="20"/>
-                <w:lang w:val="fr-FR"/>
-              </w:rPr>
-              <w:t xml:space="preserve"> a </w:t>
-            </w:r>
-            <w:proofErr w:type="spellStart"/>
-            <w:r>
-              <w:rPr>
-                <w:rFonts w:ascii="Courier New" w:hAnsi="Courier New" w:cs="Courier New"/>
-                <w:sz w:val="20"/>
-                <w:lang w:val="fr-FR"/>
-              </w:rPr>
-              <w:t>posted</w:t>
-            </w:r>
-            <w:proofErr w:type="spellEnd"/>
-            <w:r>
-              <w:rPr>
-                <w:rFonts w:ascii="Courier New" w:hAnsi="Courier New" w:cs="Courier New"/>
-                <w:sz w:val="20"/>
-                <w:lang w:val="fr-FR"/>
-              </w:rPr>
-              <w:t xml:space="preserve"> message to the client</w:t>
-            </w:r>
-          </w:p>
-        </w:tc>
-      </w:tr>
-      <w:tr>
-        <w:tc>
-          <w:tcPr>
-            <w:tcW w:w="500" w:type="pct"/>
-            <w:shd w:val="clear" w:color="auto" w:fill="85B2F6" w:themeFill="background2" w:themeFillShade="E6"/>
-            <w:vAlign w:val="center"/>
-          </w:tcPr>
-          <w:p>
-            <w:pPr>
-              <w:jc w:val="center"/>
-              <w:rPr>
-                <w:rFonts w:ascii="Courier New" w:hAnsi="Courier New" w:cs="Courier New"/>
-                <w:sz w:val="16"/>
-                <w:szCs w:val="16"/>
-                <w:lang w:val="fr-FR"/>
-              </w:rPr>
-            </w:pPr>
-            <w:r>
-              <w:rPr>
-                <w:rFonts w:ascii="Courier New" w:hAnsi="Courier New" w:cs="Courier New"/>
-                <w:sz w:val="16"/>
-                <w:szCs w:val="16"/>
-                <w:lang w:val="fr-FR"/>
-              </w:rPr>
-              <w:t>CLIENT</w:t>
-            </w:r>
-          </w:p>
-        </w:tc>
-        <w:tc>
-          <w:tcPr>
-            <w:tcW w:w="1065" w:type="pct"/>
-            <w:shd w:val="clear" w:color="auto" w:fill="85B2F6" w:themeFill="background2" w:themeFillShade="E6"/>
-            <w:vAlign w:val="center"/>
-          </w:tcPr>
-          <w:p>
-            <w:pPr>
-              <w:rPr>
-                <w:rFonts w:ascii="Courier New" w:hAnsi="Courier New" w:cs="Courier New"/>
-                <w:color w:val="000000"/>
-                <w:sz w:val="18"/>
-              </w:rPr>
-            </w:pPr>
-            <w:proofErr w:type="spellStart"/>
-            <w:r>
-              <w:rPr>
-                <w:rFonts w:ascii="Courier New" w:hAnsi="Courier New" w:cs="Courier New"/>
-                <w:color w:val="000000"/>
-                <w:sz w:val="18"/>
-              </w:rPr>
-              <w:t>room:search</w:t>
-            </w:r>
-            <w:proofErr w:type="spellEnd"/>
-          </w:p>
-        </w:tc>
-        <w:tc>
-          <w:tcPr>
-            <w:tcW w:w="1595" w:type="pct"/>
-            <w:shd w:val="clear" w:color="auto" w:fill="85B2F6" w:themeFill="background2" w:themeFillShade="E6"/>
-          </w:tcPr>
-          <w:p>
-            <w:pPr>
-              <w:rPr>
-                <w:rFonts w:ascii="Courier New" w:hAnsi="Courier New" w:cs="Courier New"/>
-                <w:sz w:val="20"/>
-                <w:lang w:val="fr-FR"/>
-              </w:rPr>
-            </w:pPr>
-            <w:r>
-              <w:rPr>
-                <w:rFonts w:ascii="Courier New" w:hAnsi="Courier New" w:cs="Courier New"/>
-                <w:sz w:val="20"/>
-                <w:lang w:val="fr-FR"/>
-              </w:rPr>
-              <w:t>{</w:t>
-            </w:r>
-          </w:p>
-          <w:p>
-            <w:pPr>
-              <w:rPr>
-                <w:rFonts w:ascii="Courier New" w:hAnsi="Courier New" w:cs="Courier New"/>
-                <w:sz w:val="20"/>
-                <w:lang w:val="fr-FR"/>
-              </w:rPr>
-            </w:pPr>
-            <w:proofErr w:type="spellStart"/>
-            <w:r>
-              <w:rPr>
-                <w:rFonts w:ascii="Courier New" w:hAnsi="Courier New" w:cs="Courier New"/>
-                <w:sz w:val="20"/>
-                <w:lang w:val="fr-FR"/>
-              </w:rPr>
-              <w:t>search</w:t>
-            </w:r>
-            <w:proofErr w:type="spellEnd"/>
-            <w:r>
-              <w:rPr>
-                <w:rFonts w:ascii="Courier New" w:hAnsi="Courier New" w:cs="Courier New"/>
-                <w:sz w:val="20"/>
-                <w:lang w:val="fr-FR"/>
-              </w:rPr>
-              <w:t xml:space="preserve">: </w:t>
-            </w:r>
-            <w:proofErr w:type="spellStart"/>
-            <w:r>
-              <w:rPr>
-                <w:rFonts w:ascii="Courier New" w:hAnsi="Courier New" w:cs="Courier New"/>
-                <w:i/>
-                <w:sz w:val="20"/>
-                <w:lang w:val="fr-FR"/>
-              </w:rPr>
-              <w:t>search</w:t>
-            </w:r>
-            <w:proofErr w:type="spellEnd"/>
-          </w:p>
-          <w:p>
-            <w:pPr>
-              <w:rPr>
-                <w:rFonts w:ascii="Courier New" w:hAnsi="Courier New" w:cs="Courier New"/>
-                <w:sz w:val="20"/>
-                <w:lang w:val="fr-FR"/>
-              </w:rPr>
-            </w:pPr>
-            <w:r>
-              <w:rPr>
-                <w:rFonts w:ascii="Courier New" w:hAnsi="Courier New" w:cs="Courier New"/>
-                <w:sz w:val="20"/>
-                <w:lang w:val="fr-FR"/>
-              </w:rPr>
-              <w:t>}</w:t>
-            </w:r>
-          </w:p>
-        </w:tc>
-        <w:tc>
-          <w:tcPr>
-            <w:tcW w:w="1840" w:type="pct"/>
-            <w:shd w:val="clear" w:color="auto" w:fill="85B2F6" w:themeFill="background2" w:themeFillShade="E6"/>
-          </w:tcPr>
-          <w:p>
-            <w:pPr>
-              <w:rPr>
-                <w:rFonts w:ascii="Courier New" w:hAnsi="Courier New" w:cs="Courier New"/>
-                <w:sz w:val="20"/>
-                <w:lang w:val="fr-FR"/>
-              </w:rPr>
-            </w:pPr>
-          </w:p>
-        </w:tc>
-      </w:tr>
-      <w:tr>
-        <w:tc>
-          <w:tcPr>
-            <w:tcW w:w="500" w:type="pct"/>
-            <w:shd w:val="clear" w:color="auto" w:fill="85B2F6" w:themeFill="background2" w:themeFillShade="E6"/>
-            <w:vAlign w:val="center"/>
-          </w:tcPr>
-          <w:p>
-            <w:pPr>
-              <w:jc w:val="center"/>
-              <w:rPr>
-                <w:rFonts w:ascii="Courier New" w:hAnsi="Courier New" w:cs="Courier New"/>
-                <w:sz w:val="16"/>
-                <w:szCs w:val="16"/>
-                <w:lang w:val="fr-FR"/>
-              </w:rPr>
-            </w:pPr>
-            <w:r>
-              <w:rPr>
-                <w:rFonts w:ascii="Courier New" w:hAnsi="Courier New" w:cs="Courier New"/>
-                <w:sz w:val="16"/>
-                <w:szCs w:val="16"/>
-                <w:lang w:val="fr-FR"/>
-              </w:rPr>
-              <w:t>SERVER</w:t>
-            </w:r>
-          </w:p>
-        </w:tc>
-        <w:tc>
-          <w:tcPr>
-            <w:tcW w:w="1065" w:type="pct"/>
-            <w:shd w:val="clear" w:color="auto" w:fill="85B2F6" w:themeFill="background2" w:themeFillShade="E6"/>
-            <w:vAlign w:val="center"/>
-          </w:tcPr>
-          <w:p>
-            <w:pPr>
-              <w:rPr>
-                <w:rFonts w:ascii="Courier New" w:hAnsi="Courier New" w:cs="Courier New"/>
-                <w:color w:val="000000"/>
-                <w:sz w:val="18"/>
-              </w:rPr>
-            </w:pPr>
-            <w:proofErr w:type="spellStart"/>
-            <w:r>
-              <w:rPr>
-                <w:rFonts w:ascii="Courier New" w:hAnsi="Courier New" w:cs="Courier New"/>
-                <w:color w:val="000000"/>
-                <w:sz w:val="18"/>
-              </w:rPr>
-              <w:t>room:search</w:t>
-            </w:r>
-            <w:r>
-              <w:rPr>
-                <w:rFonts w:ascii="Courier New" w:hAnsi="Courier New" w:cs="Courier New"/>
-                <w:color w:val="000000"/>
-                <w:sz w:val="18"/>
-              </w:rPr>
-              <w:t>success</w:t>
-            </w:r>
-            <w:proofErr w:type="spellEnd"/>
-          </w:p>
-        </w:tc>
-        <w:tc>
-          <w:tcPr>
-            <w:tcW w:w="1595" w:type="pct"/>
-            <w:shd w:val="clear" w:color="auto" w:fill="85B2F6" w:themeFill="background2" w:themeFillShade="E6"/>
-          </w:tcPr>
-          <w:p>
-            <w:pPr>
-              <w:rPr>
-                <w:rFonts w:ascii="Courier New" w:hAnsi="Courier New" w:cs="Courier New"/>
-                <w:sz w:val="20"/>
-                <w:lang w:val="fr-FR"/>
-              </w:rPr>
-            </w:pPr>
-            <w:r>
-              <w:rPr>
-                <w:rFonts w:ascii="Courier New" w:hAnsi="Courier New" w:cs="Courier New"/>
-                <w:sz w:val="20"/>
-                <w:lang w:val="fr-FR"/>
-              </w:rPr>
-              <w:t>[</w:t>
-            </w:r>
-          </w:p>
-          <w:p>
-            <w:pPr>
-              <w:rPr>
-                <w:rFonts w:ascii="Courier New" w:hAnsi="Courier New" w:cs="Courier New"/>
-                <w:sz w:val="20"/>
-                <w:lang w:val="fr-FR"/>
-              </w:rPr>
-            </w:pPr>
-            <w:r>
-              <w:rPr>
-                <w:rFonts w:ascii="Courier New" w:hAnsi="Courier New" w:cs="Courier New"/>
-                <w:sz w:val="20"/>
-                <w:lang w:val="fr-FR"/>
-              </w:rPr>
-              <w:t xml:space="preserve">  room</w:t>
-            </w:r>
-          </w:p>
-          <w:p>
-            <w:pPr>
-              <w:rPr>
-                <w:rFonts w:ascii="Courier New" w:hAnsi="Courier New" w:cs="Courier New"/>
-                <w:sz w:val="20"/>
-                <w:lang w:val="fr-FR"/>
-              </w:rPr>
-            </w:pPr>
-            <w:r>
-              <w:rPr>
-                <w:rFonts w:ascii="Courier New" w:hAnsi="Courier New" w:cs="Courier New"/>
-                <w:sz w:val="20"/>
-                <w:lang w:val="fr-FR"/>
-              </w:rPr>
-              <w:t xml:space="preserve">  {</w:t>
-            </w:r>
-          </w:p>
-          <w:p>
-            <w:pPr>
-              <w:rPr>
-                <w:rFonts w:ascii="Courier New" w:hAnsi="Courier New" w:cs="Courier New"/>
-                <w:sz w:val="20"/>
-                <w:lang w:val="fr-FR"/>
-              </w:rPr>
-            </w:pPr>
-            <w:r>
-              <w:rPr>
-                <w:rFonts w:ascii="Courier New" w:hAnsi="Courier New" w:cs="Courier New"/>
-                <w:sz w:val="20"/>
-                <w:lang w:val="fr-FR"/>
-              </w:rPr>
-              <w:t xml:space="preserve">  count: </w:t>
-            </w:r>
-            <w:r>
-              <w:rPr>
-                <w:rFonts w:ascii="Courier New" w:hAnsi="Courier New" w:cs="Courier New"/>
-                <w:i/>
-                <w:sz w:val="20"/>
-                <w:lang w:val="fr-FR"/>
-              </w:rPr>
-              <w:t>count</w:t>
-            </w:r>
-            <w:r>
-              <w:rPr>
-                <w:rFonts w:ascii="Courier New" w:hAnsi="Courier New" w:cs="Courier New"/>
-                <w:sz w:val="20"/>
-                <w:lang w:val="fr-FR"/>
-              </w:rPr>
-              <w:t>,</w:t>
-            </w:r>
-          </w:p>
-          <w:p>
-            <w:pPr>
-              <w:rPr>
-                <w:rFonts w:ascii="Courier New" w:hAnsi="Courier New" w:cs="Courier New"/>
-                <w:sz w:val="20"/>
-                <w:lang w:val="fr-FR"/>
-              </w:rPr>
-            </w:pPr>
-            <w:r>
-              <w:rPr>
-                <w:rFonts w:ascii="Courier New" w:hAnsi="Courier New" w:cs="Courier New"/>
-                <w:sz w:val="20"/>
-                <w:lang w:val="fr-FR"/>
-              </w:rPr>
-              <w:t xml:space="preserve">  </w:t>
-            </w:r>
-            <w:proofErr w:type="spellStart"/>
-            <w:r>
-              <w:rPr>
-                <w:rFonts w:ascii="Courier New" w:hAnsi="Courier New" w:cs="Courier New"/>
-                <w:sz w:val="20"/>
-                <w:lang w:val="fr-FR"/>
-              </w:rPr>
-              <w:t>name</w:t>
-            </w:r>
-            <w:proofErr w:type="spellEnd"/>
-            <w:r>
-              <w:rPr>
-                <w:rFonts w:ascii="Courier New" w:hAnsi="Courier New" w:cs="Courier New"/>
-                <w:sz w:val="20"/>
-                <w:lang w:val="fr-FR"/>
-              </w:rPr>
-              <w:t xml:space="preserve">: </w:t>
-            </w:r>
-            <w:proofErr w:type="spellStart"/>
-            <w:r>
-              <w:rPr>
-                <w:rFonts w:ascii="Courier New" w:hAnsi="Courier New" w:cs="Courier New"/>
-                <w:i/>
-                <w:sz w:val="20"/>
-                <w:lang w:val="fr-FR"/>
-              </w:rPr>
-              <w:t>name</w:t>
-            </w:r>
-            <w:proofErr w:type="spellEnd"/>
-            <w:r>
-              <w:rPr>
-                <w:rFonts w:ascii="Courier New" w:hAnsi="Courier New" w:cs="Courier New"/>
-                <w:sz w:val="20"/>
-                <w:lang w:val="fr-FR"/>
-              </w:rPr>
-              <w:t>,</w:t>
-            </w:r>
-          </w:p>
-          <w:p>
-            <w:pPr>
-              <w:rPr>
-                <w:rFonts w:ascii="Courier New" w:hAnsi="Courier New" w:cs="Courier New"/>
-                <w:sz w:val="20"/>
-                <w:lang w:val="fr-FR"/>
-              </w:rPr>
-            </w:pPr>
-            <w:r>
-              <w:rPr>
-                <w:rFonts w:ascii="Courier New" w:hAnsi="Courier New" w:cs="Courier New"/>
-                <w:sz w:val="20"/>
-                <w:lang w:val="fr-FR"/>
-              </w:rPr>
-              <w:t xml:space="preserve">  </w:t>
-            </w:r>
-            <w:proofErr w:type="spellStart"/>
-            <w:r>
-              <w:rPr>
-                <w:rFonts w:ascii="Courier New" w:hAnsi="Courier New" w:cs="Courier New"/>
-                <w:sz w:val="20"/>
-                <w:lang w:val="fr-FR"/>
-              </w:rPr>
-              <w:t>topic</w:t>
-            </w:r>
-            <w:proofErr w:type="spellEnd"/>
-            <w:r>
-              <w:rPr>
-                <w:rFonts w:ascii="Courier New" w:hAnsi="Courier New" w:cs="Courier New"/>
-                <w:sz w:val="20"/>
-                <w:lang w:val="fr-FR"/>
-              </w:rPr>
-              <w:t xml:space="preserve">: </w:t>
-            </w:r>
-            <w:proofErr w:type="spellStart"/>
-            <w:r>
-              <w:rPr>
-                <w:rFonts w:ascii="Courier New" w:hAnsi="Courier New" w:cs="Courier New"/>
-                <w:i/>
-                <w:sz w:val="20"/>
-                <w:lang w:val="fr-FR"/>
-              </w:rPr>
-              <w:t>topic</w:t>
-            </w:r>
-            <w:proofErr w:type="spellEnd"/>
-          </w:p>
-          <w:p>
-            <w:pPr>
-              <w:rPr>
-                <w:rFonts w:ascii="Courier New" w:hAnsi="Courier New" w:cs="Courier New"/>
-                <w:sz w:val="20"/>
-                <w:lang w:val="fr-FR"/>
-              </w:rPr>
-            </w:pPr>
-            <w:r>
-              <w:rPr>
-                <w:rFonts w:ascii="Courier New" w:hAnsi="Courier New" w:cs="Courier New"/>
-                <w:sz w:val="20"/>
-                <w:lang w:val="fr-FR"/>
-              </w:rPr>
-              <w:t xml:space="preserve">  }</w:t>
-            </w:r>
-            <w:bookmarkStart w:id="0" w:name="_GoBack"/>
-            <w:bookmarkEnd w:id="0"/>
-          </w:p>
-          <w:p>
-            <w:pPr>
-              <w:rPr>
-                <w:rFonts w:ascii="Courier New" w:hAnsi="Courier New" w:cs="Courier New"/>
-                <w:sz w:val="20"/>
-                <w:lang w:val="fr-FR"/>
-              </w:rPr>
-            </w:pPr>
-            <w:r>
-              <w:rPr>
-                <w:rFonts w:ascii="Courier New" w:hAnsi="Courier New" w:cs="Courier New"/>
-                <w:sz w:val="20"/>
-                <w:lang w:val="fr-FR"/>
-              </w:rPr>
-              <w:t>]</w:t>
-            </w:r>
-          </w:p>
-        </w:tc>
-        <w:tc>
-          <w:tcPr>
-            <w:tcW w:w="1840" w:type="pct"/>
-            <w:shd w:val="clear" w:color="auto" w:fill="85B2F6" w:themeFill="background2" w:themeFillShade="E6"/>
-          </w:tcPr>
-          <w:p>
-            <w:pPr>
-              <w:rPr>
-                <w:rFonts w:ascii="Courier New" w:hAnsi="Courier New" w:cs="Courier New"/>
-                <w:sz w:val="20"/>
-                <w:lang w:val="fr-FR"/>
-              </w:rPr>
-            </w:pPr>
-          </w:p>
-        </w:tc>
-      </w:tr>
-      <w:tr>
-        <w:tc>
-          <w:tcPr>
-            <w:tcW w:w="500" w:type="pct"/>
-            <w:shd w:val="clear" w:color="auto" w:fill="85B2F6" w:themeFill="background2" w:themeFillShade="E6"/>
-            <w:vAlign w:val="center"/>
-          </w:tcPr>
-          <w:p>
-            <w:pPr>
-              <w:jc w:val="center"/>
-              <w:rPr>
-                <w:rFonts w:ascii="Courier New" w:hAnsi="Courier New" w:cs="Courier New"/>
-                <w:sz w:val="16"/>
-                <w:szCs w:val="16"/>
-                <w:lang w:val="fr-FR"/>
-              </w:rPr>
-            </w:pPr>
-            <w:r>
-              <w:rPr>
-                <w:rFonts w:ascii="Courier New" w:hAnsi="Courier New" w:cs="Courier New"/>
-                <w:sz w:val="16"/>
-                <w:szCs w:val="16"/>
-                <w:lang w:val="fr-FR"/>
-              </w:rPr>
-              <w:t>SERVER</w:t>
-            </w:r>
-          </w:p>
-        </w:tc>
-        <w:tc>
-          <w:tcPr>
-            <w:tcW w:w="1065" w:type="pct"/>
-            <w:shd w:val="clear" w:color="auto" w:fill="85B2F6" w:themeFill="background2" w:themeFillShade="E6"/>
-            <w:vAlign w:val="center"/>
-          </w:tcPr>
-          <w:p>
-            <w:pPr>
-              <w:rPr>
-                <w:rFonts w:ascii="Courier New" w:hAnsi="Courier New" w:cs="Courier New"/>
-                <w:color w:val="000000"/>
-                <w:sz w:val="18"/>
-              </w:rPr>
-            </w:pPr>
-            <w:proofErr w:type="spellStart"/>
-            <w:r>
-              <w:rPr>
-                <w:rFonts w:ascii="Courier New" w:hAnsi="Courier New" w:cs="Courier New"/>
-                <w:color w:val="000000"/>
-                <w:sz w:val="18"/>
-              </w:rPr>
-              <w:t>room:search</w:t>
-            </w:r>
-            <w:r>
-              <w:rPr>
-                <w:rFonts w:ascii="Courier New" w:hAnsi="Courier New" w:cs="Courier New"/>
-                <w:color w:val="000000"/>
-                <w:sz w:val="18"/>
-              </w:rPr>
-              <w:t>error</w:t>
-            </w:r>
-            <w:proofErr w:type="spellEnd"/>
-          </w:p>
-        </w:tc>
-        <w:tc>
-          <w:tcPr>
-            <w:tcW w:w="1595" w:type="pct"/>
-            <w:shd w:val="clear" w:color="auto" w:fill="85B2F6" w:themeFill="background2" w:themeFillShade="E6"/>
-          </w:tcPr>
-          <w:p>
-            <w:pPr>
-              <w:rPr>
-                <w:rFonts w:ascii="Courier New" w:hAnsi="Courier New" w:cs="Courier New"/>
-                <w:sz w:val="20"/>
-                <w:lang w:val="fr-FR"/>
-              </w:rPr>
-            </w:pPr>
-            <w:r>
-              <w:rPr>
-                <w:rFonts w:ascii="Courier New" w:hAnsi="Courier New" w:cs="Courier New"/>
-                <w:sz w:val="20"/>
-                <w:lang w:val="fr-FR"/>
-              </w:rPr>
-              <w:t>{</w:t>
-            </w:r>
-          </w:p>
-          <w:p>
-            <w:pPr>
-              <w:rPr>
-                <w:rFonts w:ascii="Courier New" w:hAnsi="Courier New" w:cs="Courier New"/>
-                <w:sz w:val="20"/>
-                <w:lang w:val="fr-FR"/>
-              </w:rPr>
-            </w:pPr>
-            <w:r>
-              <w:rPr>
-                <w:rFonts w:ascii="Courier New" w:hAnsi="Courier New" w:cs="Courier New"/>
-                <w:sz w:val="20"/>
-                <w:lang w:val="fr-FR"/>
-              </w:rPr>
-              <w:t>}</w:t>
-            </w:r>
-          </w:p>
-        </w:tc>
-        <w:tc>
-          <w:tcPr>
-            <w:tcW w:w="1840" w:type="pct"/>
-            <w:shd w:val="clear" w:color="auto" w:fill="85B2F6" w:themeFill="background2" w:themeFillShade="E6"/>
-          </w:tcPr>
-          <w:p>
-            <w:pPr>
-              <w:rPr>
-                <w:rFonts w:ascii="Courier New" w:hAnsi="Courier New" w:cs="Courier New"/>
-                <w:sz w:val="20"/>
-                <w:lang w:val="fr-FR"/>
-              </w:rPr>
-            </w:pPr>
-          </w:p>
-        </w:tc>
-      </w:tr>
-    </w:tbl>
-    <w:p>
-      <w:pPr>
-        <w:rPr>
-          <w:lang w:val="fr-FR"/>
-        </w:rPr>
-      </w:pPr>
-    </w:p>
-    <w:p>
-      <w:pPr>
-        <w:pStyle w:val="Heading2"/>
-        <w:rPr>
-          <w:lang w:val="fr-FR"/>
-        </w:rPr>
-      </w:pPr>
-      <w:r>
-        <w:rPr>
-          <w:lang w:val="fr-FR"/>
-        </w:rPr>
-        <w:t>User</w:t>
-      </w:r>
-    </w:p>
-    <w:tbl>
-      <w:tblPr>
-        <w:tblStyle w:val="TableGrid"/>
-        <w:tblW w:w="4885" w:type="pct"/>
-        <w:tblLayout w:type="fixed"/>
-        <w:tblLook w:val="04A0" w:firstRow="1" w:lastRow="0" w:firstColumn="1" w:lastColumn="0" w:noHBand="0" w:noVBand="1"/>
-      </w:tblPr>
-      <w:tblGrid>
-        <w:gridCol w:w="1076"/>
-        <w:gridCol w:w="2293"/>
-        <w:gridCol w:w="3433"/>
-        <w:gridCol w:w="3961"/>
-      </w:tblGrid>
-      <w:tr>
-        <w:tc>
-          <w:tcPr>
-            <w:tcW w:w="500" w:type="pct"/>
-            <w:shd w:val="clear" w:color="auto" w:fill="000000" w:themeFill="text1"/>
-            <w:vAlign w:val="center"/>
-          </w:tcPr>
-          <w:p>
-            <w:pPr>
-              <w:jc w:val="center"/>
-              <w:rPr>
-                <w:rFonts w:ascii="Courier New" w:hAnsi="Courier New" w:cs="Courier New"/>
-                <w:b/>
-                <w:color w:val="FFFFFF" w:themeColor="background1"/>
-                <w:sz w:val="16"/>
-                <w:szCs w:val="16"/>
-                <w:lang w:val="fr-FR"/>
-              </w:rPr>
-            </w:pPr>
-            <w:proofErr w:type="spellStart"/>
-            <w:r>
-              <w:rPr>
-                <w:rFonts w:ascii="Courier New" w:hAnsi="Courier New" w:cs="Courier New"/>
-                <w:b/>
-                <w:color w:val="FFFFFF" w:themeColor="background1"/>
-                <w:sz w:val="16"/>
-                <w:szCs w:val="16"/>
-                <w:lang w:val="fr-FR"/>
-              </w:rPr>
-              <w:t>emitter</w:t>
-            </w:r>
-            <w:proofErr w:type="spellEnd"/>
-          </w:p>
-        </w:tc>
-        <w:tc>
-          <w:tcPr>
-            <w:tcW w:w="1065" w:type="pct"/>
-            <w:shd w:val="clear" w:color="auto" w:fill="000000" w:themeFill="text1"/>
-            <w:vAlign w:val="center"/>
-          </w:tcPr>
-          <w:p>
-            <w:pPr>
-              <w:rPr>
-                <w:rFonts w:ascii="Courier New" w:hAnsi="Courier New" w:cs="Courier New"/>
-                <w:b/>
-                <w:color w:val="FFFFFF" w:themeColor="background1"/>
-                <w:sz w:val="18"/>
-                <w:lang w:val="fr-FR"/>
-              </w:rPr>
-            </w:pPr>
-            <w:proofErr w:type="spellStart"/>
-            <w:r>
-              <w:rPr>
-                <w:rFonts w:ascii="Courier New" w:hAnsi="Courier New" w:cs="Courier New"/>
-                <w:b/>
-                <w:color w:val="FFFFFF" w:themeColor="background1"/>
-                <w:sz w:val="18"/>
-                <w:lang w:val="fr-FR"/>
-              </w:rPr>
-              <w:t>event</w:t>
-            </w:r>
-            <w:proofErr w:type="spellEnd"/>
-          </w:p>
-        </w:tc>
-        <w:tc>
-          <w:tcPr>
-            <w:tcW w:w="1595" w:type="pct"/>
-            <w:shd w:val="clear" w:color="auto" w:fill="000000" w:themeFill="text1"/>
-          </w:tcPr>
-          <w:p>
-            <w:pPr>
-              <w:jc w:val="center"/>
-              <w:rPr>
-                <w:rFonts w:ascii="Courier New" w:hAnsi="Courier New" w:cs="Courier New"/>
-                <w:b/>
-                <w:color w:val="FFFFFF" w:themeColor="background1"/>
-                <w:sz w:val="20"/>
-                <w:lang w:val="fr-FR"/>
-              </w:rPr>
-            </w:pPr>
-            <w:r>
-              <w:rPr>
-                <w:rFonts w:ascii="Courier New" w:hAnsi="Courier New" w:cs="Courier New"/>
-                <w:b/>
-                <w:color w:val="FFFFFF" w:themeColor="background1"/>
-                <w:sz w:val="20"/>
-                <w:lang w:val="fr-FR"/>
-              </w:rPr>
-              <w:t>data</w:t>
-            </w:r>
-          </w:p>
-        </w:tc>
-        <w:tc>
-          <w:tcPr>
-            <w:tcW w:w="1840" w:type="pct"/>
-            <w:shd w:val="clear" w:color="auto" w:fill="000000" w:themeFill="text1"/>
-          </w:tcPr>
-          <w:p>
-            <w:pPr>
-              <w:jc w:val="center"/>
-              <w:rPr>
-                <w:rFonts w:ascii="Courier New" w:hAnsi="Courier New" w:cs="Courier New"/>
-                <w:b/>
-                <w:color w:val="FFFFFF" w:themeColor="background1"/>
-                <w:sz w:val="20"/>
-                <w:lang w:val="fr-FR"/>
-              </w:rPr>
-            </w:pPr>
-            <w:r>
-              <w:rPr>
-                <w:rFonts w:ascii="Courier New" w:hAnsi="Courier New" w:cs="Courier New"/>
-                <w:b/>
-                <w:color w:val="FFFFFF" w:themeColor="background1"/>
-                <w:sz w:val="20"/>
-                <w:lang w:val="fr-FR"/>
-              </w:rPr>
-              <w:t>description</w:t>
-            </w:r>
-          </w:p>
-        </w:tc>
-      </w:tr>
-      <w:tr>
-        <w:tc>
-          <w:tcPr>
-            <w:tcW w:w="500" w:type="pct"/>
-            <w:shd w:val="clear" w:color="auto" w:fill="85B2F6" w:themeFill="background2" w:themeFillShade="E6"/>
-            <w:vAlign w:val="center"/>
-          </w:tcPr>
-          <w:p>
-            <w:pPr>
-              <w:jc w:val="center"/>
-              <w:rPr>
-                <w:rFonts w:ascii="Courier New" w:hAnsi="Courier New" w:cs="Courier New"/>
-                <w:sz w:val="16"/>
-                <w:szCs w:val="16"/>
-                <w:lang w:val="fr-FR"/>
-              </w:rPr>
-            </w:pPr>
-            <w:r>
-              <w:rPr>
-                <w:rFonts w:ascii="Courier New" w:hAnsi="Courier New" w:cs="Courier New"/>
-                <w:sz w:val="16"/>
-                <w:szCs w:val="16"/>
-                <w:lang w:val="fr-FR"/>
-              </w:rPr>
-              <w:t>CLIENT</w:t>
-            </w:r>
-          </w:p>
-        </w:tc>
-        <w:tc>
-          <w:tcPr>
-            <w:tcW w:w="1065" w:type="pct"/>
-            <w:shd w:val="clear" w:color="auto" w:fill="85B2F6" w:themeFill="background2" w:themeFillShade="E6"/>
-            <w:vAlign w:val="center"/>
-          </w:tcPr>
-          <w:p>
-            <w:pPr>
-              <w:rPr>
-                <w:rFonts w:ascii="Courier New" w:hAnsi="Courier New" w:cs="Courier New"/>
-                <w:color w:val="000000"/>
-                <w:sz w:val="18"/>
-              </w:rPr>
-            </w:pPr>
-            <w:proofErr w:type="spellStart"/>
-            <w:r>
-              <w:rPr>
-                <w:rFonts w:ascii="Courier New" w:hAnsi="Courier New" w:cs="Courier New"/>
-                <w:color w:val="000000"/>
-                <w:sz w:val="18"/>
-              </w:rPr>
-              <w:t>user:open</w:t>
-            </w:r>
-            <w:proofErr w:type="spellEnd"/>
-          </w:p>
-        </w:tc>
-        <w:tc>
-          <w:tcPr>
-            <w:tcW w:w="1595" w:type="pct"/>
-            <w:shd w:val="clear" w:color="auto" w:fill="85B2F6" w:themeFill="background2" w:themeFillShade="E6"/>
-          </w:tcPr>
-          <w:p>
-            <w:pPr>
-              <w:rPr>
-                <w:rFonts w:ascii="Courier New" w:hAnsi="Courier New" w:cs="Courier New"/>
-                <w:sz w:val="20"/>
-                <w:lang w:val="fr-FR"/>
-              </w:rPr>
-            </w:pPr>
-          </w:p>
-        </w:tc>
-        <w:tc>
-          <w:tcPr>
-            <w:tcW w:w="1840" w:type="pct"/>
-            <w:shd w:val="clear" w:color="auto" w:fill="85B2F6" w:themeFill="background2" w:themeFillShade="E6"/>
-          </w:tcPr>
-          <w:p>
-            <w:pPr>
-              <w:rPr>
-                <w:rFonts w:ascii="Courier New" w:hAnsi="Courier New" w:cs="Courier New"/>
-                <w:sz w:val="20"/>
-                <w:lang w:val="fr-FR"/>
-              </w:rPr>
-            </w:pPr>
-            <w:r>
-              <w:rPr>
-                <w:rFonts w:ascii="Courier New" w:hAnsi="Courier New" w:cs="Courier New"/>
-                <w:sz w:val="20"/>
-                <w:lang w:val="fr-FR"/>
-              </w:rPr>
-              <w:t xml:space="preserve">User has open a new discussion </w:t>
-            </w:r>
-            <w:proofErr w:type="spellStart"/>
-            <w:r>
-              <w:rPr>
-                <w:rFonts w:ascii="Courier New" w:hAnsi="Courier New" w:cs="Courier New"/>
-                <w:sz w:val="20"/>
-                <w:lang w:val="fr-FR"/>
-              </w:rPr>
-              <w:t>with</w:t>
-            </w:r>
-            <w:proofErr w:type="spellEnd"/>
-            <w:r>
-              <w:rPr>
-                <w:rFonts w:ascii="Courier New" w:hAnsi="Courier New" w:cs="Courier New"/>
-                <w:sz w:val="20"/>
-                <w:lang w:val="fr-FR"/>
-              </w:rPr>
-              <w:t xml:space="preserve"> </w:t>
-            </w:r>
-            <w:proofErr w:type="spellStart"/>
-            <w:r>
-              <w:rPr>
-                <w:rFonts w:ascii="Courier New" w:hAnsi="Courier New" w:cs="Courier New"/>
-                <w:sz w:val="20"/>
-                <w:lang w:val="fr-FR"/>
-              </w:rPr>
-              <w:t>another</w:t>
-            </w:r>
-            <w:proofErr w:type="spellEnd"/>
-            <w:r>
-              <w:rPr>
-                <w:rFonts w:ascii="Courier New" w:hAnsi="Courier New" w:cs="Courier New"/>
-                <w:sz w:val="20"/>
-                <w:lang w:val="fr-FR"/>
-              </w:rPr>
-              <w:t xml:space="preserve"> </w:t>
-            </w:r>
-            <w:proofErr w:type="gramStart"/>
-            <w:r>
-              <w:rPr>
-                <w:rFonts w:ascii="Courier New" w:hAnsi="Courier New" w:cs="Courier New"/>
-                <w:sz w:val="20"/>
-                <w:lang w:val="fr-FR"/>
-              </w:rPr>
-              <w:t>user</w:t>
-            </w:r>
-            <w:proofErr w:type="gramEnd"/>
-            <w:r>
-              <w:rPr>
-                <w:rFonts w:ascii="Courier New" w:hAnsi="Courier New" w:cs="Courier New"/>
-                <w:sz w:val="20"/>
-                <w:lang w:val="fr-FR"/>
-              </w:rPr>
-              <w:t>.</w:t>
-            </w:r>
-          </w:p>
-        </w:tc>
-      </w:tr>
-      <w:tr>
-        <w:tc>
-          <w:tcPr>
-            <w:tcW w:w="500" w:type="pct"/>
-            <w:shd w:val="clear" w:color="auto" w:fill="85B2F6" w:themeFill="background2" w:themeFillShade="E6"/>
-            <w:vAlign w:val="center"/>
-          </w:tcPr>
-          <w:p>
-            <w:pPr>
-              <w:jc w:val="center"/>
-              <w:rPr>
-                <w:rFonts w:ascii="Courier New" w:hAnsi="Courier New" w:cs="Courier New"/>
-                <w:sz w:val="16"/>
-                <w:szCs w:val="16"/>
-                <w:lang w:val="fr-FR"/>
-              </w:rPr>
-            </w:pPr>
-            <w:r>
-              <w:rPr>
-                <w:rFonts w:ascii="Courier New" w:hAnsi="Courier New" w:cs="Courier New"/>
-                <w:sz w:val="16"/>
-                <w:szCs w:val="16"/>
-                <w:lang w:val="fr-FR"/>
-              </w:rPr>
-              <w:t>CLIENT</w:t>
-            </w:r>
-          </w:p>
-        </w:tc>
-        <w:tc>
-          <w:tcPr>
-            <w:tcW w:w="1065" w:type="pct"/>
-            <w:shd w:val="clear" w:color="auto" w:fill="85B2F6" w:themeFill="background2" w:themeFillShade="E6"/>
-            <w:vAlign w:val="center"/>
-          </w:tcPr>
-          <w:p>
-            <w:pPr>
-              <w:rPr>
-                <w:rFonts w:ascii="Courier New" w:hAnsi="Courier New" w:cs="Courier New"/>
-                <w:color w:val="000000"/>
-                <w:sz w:val="18"/>
-              </w:rPr>
-            </w:pPr>
-            <w:proofErr w:type="spellStart"/>
-            <w:r>
-              <w:rPr>
-                <w:rFonts w:ascii="Courier New" w:hAnsi="Courier New" w:cs="Courier New"/>
-                <w:color w:val="000000"/>
-                <w:sz w:val="18"/>
-              </w:rPr>
-              <w:t>user:close</w:t>
-            </w:r>
-            <w:proofErr w:type="spellEnd"/>
-          </w:p>
-        </w:tc>
-        <w:tc>
-          <w:tcPr>
-            <w:tcW w:w="1595" w:type="pct"/>
-            <w:shd w:val="clear" w:color="auto" w:fill="85B2F6" w:themeFill="background2" w:themeFillShade="E6"/>
-          </w:tcPr>
-          <w:p>
-            <w:pPr>
-              <w:rPr>
-                <w:rFonts w:ascii="Courier New" w:hAnsi="Courier New" w:cs="Courier New"/>
-                <w:sz w:val="20"/>
-                <w:lang w:val="fr-FR"/>
-              </w:rPr>
-            </w:pPr>
-          </w:p>
-        </w:tc>
-        <w:tc>
-          <w:tcPr>
-            <w:tcW w:w="1840" w:type="pct"/>
-            <w:shd w:val="clear" w:color="auto" w:fill="85B2F6" w:themeFill="background2" w:themeFillShade="E6"/>
-          </w:tcPr>
-          <w:p>
-            <w:pPr>
-              <w:rPr>
-                <w:rFonts w:ascii="Courier New" w:hAnsi="Courier New" w:cs="Courier New"/>
-                <w:sz w:val="20"/>
-                <w:lang w:val="fr-FR"/>
-              </w:rPr>
-            </w:pPr>
-            <w:r>
-              <w:rPr>
-                <w:rFonts w:ascii="Courier New" w:hAnsi="Courier New" w:cs="Courier New"/>
-                <w:sz w:val="20"/>
-                <w:lang w:val="fr-FR"/>
-              </w:rPr>
-              <w:t>User has close discussion.</w:t>
-            </w:r>
-          </w:p>
-        </w:tc>
-      </w:tr>
-      <w:tr>
-        <w:tc>
-          <w:tcPr>
-            <w:tcW w:w="500" w:type="pct"/>
-            <w:shd w:val="clear" w:color="auto" w:fill="92D050"/>
-            <w:vAlign w:val="center"/>
-          </w:tcPr>
-          <w:p>
-            <w:pPr>
-              <w:jc w:val="center"/>
-              <w:rPr>
-                <w:rFonts w:ascii="Courier New" w:hAnsi="Courier New" w:cs="Courier New"/>
-                <w:sz w:val="16"/>
-                <w:szCs w:val="16"/>
-                <w:lang w:val="fr-FR"/>
-              </w:rPr>
-            </w:pPr>
-            <w:r>
-              <w:rPr>
-                <w:rFonts w:ascii="Courier New" w:hAnsi="Courier New" w:cs="Courier New"/>
-                <w:sz w:val="16"/>
-                <w:szCs w:val="16"/>
-                <w:lang w:val="fr-FR"/>
-              </w:rPr>
-              <w:t>SERVER</w:t>
-            </w:r>
-          </w:p>
-        </w:tc>
-        <w:tc>
-          <w:tcPr>
-            <w:tcW w:w="1065" w:type="pct"/>
-            <w:shd w:val="clear" w:color="auto" w:fill="92D050"/>
-            <w:vAlign w:val="center"/>
-          </w:tcPr>
-          <w:p>
-            <w:pPr>
-              <w:rPr>
-                <w:rFonts w:ascii="Courier New" w:hAnsi="Courier New" w:cs="Courier New"/>
-                <w:color w:val="000000"/>
-                <w:sz w:val="18"/>
-              </w:rPr>
-            </w:pPr>
-            <w:proofErr w:type="spellStart"/>
-            <w:r>
-              <w:rPr>
-                <w:rFonts w:ascii="Courier New" w:hAnsi="Courier New" w:cs="Courier New"/>
-                <w:color w:val="000000"/>
-                <w:sz w:val="18"/>
-              </w:rPr>
-              <w:t>user:open</w:t>
-            </w:r>
-            <w:proofErr w:type="spellEnd"/>
-          </w:p>
-        </w:tc>
-        <w:tc>
-          <w:tcPr>
-            <w:tcW w:w="1595" w:type="pct"/>
-            <w:shd w:val="clear" w:color="auto" w:fill="92D050"/>
-          </w:tcPr>
-          <w:p>
-            <w:pPr>
-              <w:rPr>
-                <w:rFonts w:ascii="Courier New" w:hAnsi="Courier New" w:cs="Courier New"/>
-                <w:sz w:val="20"/>
-                <w:lang w:val="fr-FR"/>
-              </w:rPr>
-            </w:pPr>
-          </w:p>
-        </w:tc>
-        <w:tc>
-          <w:tcPr>
-            <w:tcW w:w="1840" w:type="pct"/>
-            <w:shd w:val="clear" w:color="auto" w:fill="92D050"/>
-          </w:tcPr>
-          <w:p>
-            <w:pPr>
-              <w:rPr>
-                <w:rFonts w:ascii="Courier New" w:hAnsi="Courier New" w:cs="Courier New"/>
-                <w:sz w:val="20"/>
-                <w:lang w:val="fr-FR"/>
-              </w:rPr>
-            </w:pPr>
-            <w:r>
-              <w:rPr>
-                <w:rFonts w:ascii="Courier New" w:hAnsi="Courier New" w:cs="Courier New"/>
-                <w:sz w:val="20"/>
-                <w:lang w:val="fr-FR"/>
-              </w:rPr>
-              <w:t xml:space="preserve">Server </w:t>
-            </w:r>
-            <w:proofErr w:type="spellStart"/>
-            <w:r>
-              <w:rPr>
-                <w:rFonts w:ascii="Courier New" w:hAnsi="Courier New" w:cs="Courier New"/>
-                <w:sz w:val="20"/>
-                <w:lang w:val="fr-FR"/>
-              </w:rPr>
-              <w:t>informs</w:t>
-            </w:r>
-            <w:proofErr w:type="spellEnd"/>
-            <w:r>
-              <w:rPr>
-                <w:rFonts w:ascii="Courier New" w:hAnsi="Courier New" w:cs="Courier New"/>
-                <w:sz w:val="20"/>
-                <w:lang w:val="fr-FR"/>
-              </w:rPr>
-              <w:t xml:space="preserve"> client </w:t>
-            </w:r>
-            <w:proofErr w:type="spellStart"/>
-            <w:r>
-              <w:rPr>
-                <w:rFonts w:ascii="Courier New" w:hAnsi="Courier New" w:cs="Courier New"/>
-                <w:sz w:val="20"/>
-                <w:lang w:val="fr-FR"/>
-              </w:rPr>
-              <w:t>that</w:t>
-            </w:r>
-            <w:proofErr w:type="spellEnd"/>
-            <w:r>
-              <w:rPr>
-                <w:rFonts w:ascii="Courier New" w:hAnsi="Courier New" w:cs="Courier New"/>
-                <w:sz w:val="20"/>
-                <w:lang w:val="fr-FR"/>
-              </w:rPr>
-              <w:t xml:space="preserve"> discussion </w:t>
-            </w:r>
-            <w:proofErr w:type="spellStart"/>
-            <w:r>
-              <w:rPr>
-                <w:rFonts w:ascii="Courier New" w:hAnsi="Courier New" w:cs="Courier New"/>
-                <w:sz w:val="20"/>
-                <w:lang w:val="fr-FR"/>
-              </w:rPr>
-              <w:t>should</w:t>
-            </w:r>
-            <w:proofErr w:type="spellEnd"/>
-            <w:r>
-              <w:rPr>
-                <w:rFonts w:ascii="Courier New" w:hAnsi="Courier New" w:cs="Courier New"/>
-                <w:sz w:val="20"/>
-                <w:lang w:val="fr-FR"/>
-              </w:rPr>
-              <w:t xml:space="preserve"> </w:t>
-            </w:r>
-            <w:proofErr w:type="spellStart"/>
-            <w:r>
-              <w:rPr>
-                <w:rFonts w:ascii="Courier New" w:hAnsi="Courier New" w:cs="Courier New"/>
-                <w:sz w:val="20"/>
-                <w:lang w:val="fr-FR"/>
-              </w:rPr>
-              <w:t>be</w:t>
-            </w:r>
-            <w:proofErr w:type="spellEnd"/>
-            <w:r>
-              <w:rPr>
-                <w:rFonts w:ascii="Courier New" w:hAnsi="Courier New" w:cs="Courier New"/>
-                <w:sz w:val="20"/>
-                <w:lang w:val="fr-FR"/>
-              </w:rPr>
-              <w:t xml:space="preserve"> </w:t>
-            </w:r>
-            <w:proofErr w:type="spellStart"/>
-            <w:r>
-              <w:rPr>
-                <w:rFonts w:ascii="Courier New" w:hAnsi="Courier New" w:cs="Courier New"/>
-                <w:sz w:val="20"/>
-                <w:lang w:val="fr-FR"/>
-              </w:rPr>
-              <w:t>opened</w:t>
-            </w:r>
-            <w:proofErr w:type="spellEnd"/>
-            <w:r>
-              <w:rPr>
-                <w:rFonts w:ascii="Courier New" w:hAnsi="Courier New" w:cs="Courier New"/>
-                <w:sz w:val="20"/>
-                <w:lang w:val="fr-FR"/>
-              </w:rPr>
-              <w:t>.</w:t>
-            </w:r>
-          </w:p>
-        </w:tc>
-      </w:tr>
-      <w:tr>
-        <w:tc>
-          <w:tcPr>
-            <w:tcW w:w="500" w:type="pct"/>
-            <w:shd w:val="clear" w:color="auto" w:fill="92D050"/>
-            <w:vAlign w:val="center"/>
-          </w:tcPr>
-          <w:p>
-            <w:pPr>
-              <w:jc w:val="center"/>
-              <w:rPr>
-                <w:rFonts w:ascii="Courier New" w:hAnsi="Courier New" w:cs="Courier New"/>
-                <w:sz w:val="16"/>
-                <w:szCs w:val="16"/>
-                <w:lang w:val="fr-FR"/>
-              </w:rPr>
-            </w:pPr>
-            <w:r>
-              <w:rPr>
-                <w:rFonts w:ascii="Courier New" w:hAnsi="Courier New" w:cs="Courier New"/>
-                <w:sz w:val="16"/>
-                <w:szCs w:val="16"/>
-                <w:lang w:val="fr-FR"/>
-              </w:rPr>
-              <w:t>SERVER</w:t>
-            </w:r>
-          </w:p>
-        </w:tc>
-        <w:tc>
-          <w:tcPr>
-            <w:tcW w:w="1065" w:type="pct"/>
-            <w:shd w:val="clear" w:color="auto" w:fill="92D050"/>
-            <w:vAlign w:val="center"/>
-          </w:tcPr>
-          <w:p>
-            <w:pPr>
-              <w:rPr>
-                <w:rFonts w:ascii="Courier New" w:hAnsi="Courier New" w:cs="Courier New"/>
-                <w:color w:val="000000"/>
-                <w:sz w:val="18"/>
-              </w:rPr>
-            </w:pPr>
-            <w:proofErr w:type="spellStart"/>
-            <w:r>
-              <w:rPr>
-                <w:rFonts w:ascii="Courier New" w:hAnsi="Courier New" w:cs="Courier New"/>
-                <w:color w:val="000000"/>
-                <w:sz w:val="18"/>
-              </w:rPr>
-              <w:t>user:close</w:t>
-            </w:r>
-            <w:proofErr w:type="spellEnd"/>
-          </w:p>
-        </w:tc>
-        <w:tc>
-          <w:tcPr>
-            <w:tcW w:w="1595" w:type="pct"/>
-            <w:shd w:val="clear" w:color="auto" w:fill="92D050"/>
-          </w:tcPr>
-          <w:p>
-            <w:pPr>
-              <w:rPr>
-                <w:rFonts w:ascii="Courier New" w:hAnsi="Courier New" w:cs="Courier New"/>
-                <w:sz w:val="20"/>
-                <w:lang w:val="fr-FR"/>
-              </w:rPr>
-            </w:pPr>
-          </w:p>
-        </w:tc>
-        <w:tc>
-          <w:tcPr>
-            <w:tcW w:w="1840" w:type="pct"/>
-            <w:shd w:val="clear" w:color="auto" w:fill="92D050"/>
-          </w:tcPr>
-          <w:p>
-            <w:pPr>
-              <w:rPr>
-                <w:rFonts w:ascii="Courier New" w:hAnsi="Courier New" w:cs="Courier New"/>
-                <w:sz w:val="20"/>
-                <w:lang w:val="fr-FR"/>
-              </w:rPr>
-            </w:pPr>
-            <w:r>
-              <w:rPr>
-                <w:rFonts w:ascii="Courier New" w:hAnsi="Courier New" w:cs="Courier New"/>
-                <w:sz w:val="20"/>
-                <w:lang w:val="fr-FR"/>
-              </w:rPr>
-              <w:t xml:space="preserve">Server </w:t>
-            </w:r>
-            <w:proofErr w:type="spellStart"/>
-            <w:r>
-              <w:rPr>
-                <w:rFonts w:ascii="Courier New" w:hAnsi="Courier New" w:cs="Courier New"/>
-                <w:sz w:val="20"/>
-                <w:lang w:val="fr-FR"/>
-              </w:rPr>
-              <w:t>informs</w:t>
-            </w:r>
-            <w:proofErr w:type="spellEnd"/>
-            <w:r>
-              <w:rPr>
-                <w:rFonts w:ascii="Courier New" w:hAnsi="Courier New" w:cs="Courier New"/>
-                <w:sz w:val="20"/>
-                <w:lang w:val="fr-FR"/>
-              </w:rPr>
-              <w:t xml:space="preserve"> client </w:t>
-            </w:r>
-            <w:proofErr w:type="spellStart"/>
-            <w:r>
-              <w:rPr>
-                <w:rFonts w:ascii="Courier New" w:hAnsi="Courier New" w:cs="Courier New"/>
-                <w:sz w:val="20"/>
-                <w:lang w:val="fr-FR"/>
-              </w:rPr>
-              <w:t>that</w:t>
-            </w:r>
-            <w:proofErr w:type="spellEnd"/>
-            <w:r>
-              <w:rPr>
-                <w:rFonts w:ascii="Courier New" w:hAnsi="Courier New" w:cs="Courier New"/>
-                <w:sz w:val="20"/>
-                <w:lang w:val="fr-FR"/>
-              </w:rPr>
-              <w:t xml:space="preserve"> discussion </w:t>
-            </w:r>
-            <w:proofErr w:type="spellStart"/>
-            <w:r>
-              <w:rPr>
-                <w:rFonts w:ascii="Courier New" w:hAnsi="Courier New" w:cs="Courier New"/>
-                <w:sz w:val="20"/>
-                <w:lang w:val="fr-FR"/>
-              </w:rPr>
-              <w:t>should</w:t>
-            </w:r>
-            <w:proofErr w:type="spellEnd"/>
-            <w:r>
-              <w:rPr>
-                <w:rFonts w:ascii="Courier New" w:hAnsi="Courier New" w:cs="Courier New"/>
-                <w:sz w:val="20"/>
-                <w:lang w:val="fr-FR"/>
-              </w:rPr>
-              <w:t xml:space="preserve"> </w:t>
-            </w:r>
-            <w:proofErr w:type="spellStart"/>
-            <w:r>
-              <w:rPr>
-                <w:rFonts w:ascii="Courier New" w:hAnsi="Courier New" w:cs="Courier New"/>
-                <w:sz w:val="20"/>
-                <w:lang w:val="fr-FR"/>
-              </w:rPr>
-              <w:t>be</w:t>
-            </w:r>
-            <w:proofErr w:type="spellEnd"/>
-            <w:r>
-              <w:rPr>
-                <w:rFonts w:ascii="Courier New" w:hAnsi="Courier New" w:cs="Courier New"/>
-                <w:sz w:val="20"/>
-                <w:lang w:val="fr-FR"/>
-              </w:rPr>
-              <w:t xml:space="preserve"> </w:t>
-            </w:r>
-            <w:proofErr w:type="spellStart"/>
-            <w:r>
-              <w:rPr>
-                <w:rFonts w:ascii="Courier New" w:hAnsi="Courier New" w:cs="Courier New"/>
-                <w:sz w:val="20"/>
-                <w:lang w:val="fr-FR"/>
-              </w:rPr>
-              <w:t>closed</w:t>
-            </w:r>
-            <w:proofErr w:type="spellEnd"/>
-            <w:r>
-              <w:rPr>
-                <w:rFonts w:ascii="Courier New" w:hAnsi="Courier New" w:cs="Courier New"/>
-                <w:sz w:val="20"/>
-                <w:lang w:val="fr-FR"/>
-              </w:rPr>
-              <w:t>.</w:t>
-            </w:r>
-          </w:p>
-        </w:tc>
-      </w:tr>
-      <w:tr>
-        <w:tc>
-          <w:tcPr>
-            <w:tcW w:w="500" w:type="pct"/>
-            <w:shd w:val="clear" w:color="auto" w:fill="85B2F6" w:themeFill="background2" w:themeFillShade="E6"/>
-            <w:vAlign w:val="center"/>
-          </w:tcPr>
-          <w:p>
-            <w:pPr>
-              <w:jc w:val="center"/>
-              <w:rPr>
-                <w:rFonts w:ascii="Courier New" w:hAnsi="Courier New" w:cs="Courier New"/>
-                <w:sz w:val="16"/>
-                <w:szCs w:val="16"/>
-                <w:lang w:val="fr-FR"/>
-              </w:rPr>
-            </w:pPr>
-            <w:r>
-              <w:rPr>
-                <w:rFonts w:ascii="Courier New" w:hAnsi="Courier New" w:cs="Courier New"/>
-                <w:sz w:val="16"/>
-                <w:szCs w:val="16"/>
-                <w:lang w:val="fr-FR"/>
-              </w:rPr>
-              <w:t>CLIENT</w:t>
-            </w:r>
-          </w:p>
-        </w:tc>
-        <w:tc>
-          <w:tcPr>
-            <w:tcW w:w="1065" w:type="pct"/>
-            <w:shd w:val="clear" w:color="auto" w:fill="85B2F6" w:themeFill="background2" w:themeFillShade="E6"/>
-            <w:vAlign w:val="center"/>
-          </w:tcPr>
-          <w:p>
-            <w:pPr>
-              <w:rPr>
-                <w:rFonts w:ascii="Courier New" w:hAnsi="Courier New" w:cs="Courier New"/>
-                <w:color w:val="000000"/>
-                <w:sz w:val="18"/>
-              </w:rPr>
-            </w:pPr>
-            <w:proofErr w:type="spellStart"/>
-            <w:r>
-              <w:rPr>
-                <w:rFonts w:ascii="Courier New" w:hAnsi="Courier New" w:cs="Courier New"/>
-                <w:color w:val="000000"/>
-                <w:sz w:val="18"/>
-              </w:rPr>
-              <w:t>user</w:t>
-            </w:r>
-            <w:r>
-              <w:rPr>
-                <w:rFonts w:ascii="Courier New" w:hAnsi="Courier New" w:cs="Courier New"/>
-                <w:color w:val="000000"/>
-                <w:sz w:val="18"/>
-              </w:rPr>
-              <w:t>:</w:t>
-            </w:r>
-            <w:r>
-              <w:rPr>
-                <w:rFonts w:ascii="Courier New" w:hAnsi="Courier New" w:cs="Courier New"/>
-                <w:color w:val="000000"/>
-                <w:sz w:val="18"/>
-              </w:rPr>
-              <w:t>message</w:t>
-            </w:r>
-            <w:proofErr w:type="spellEnd"/>
-          </w:p>
-        </w:tc>
-        <w:tc>
-          <w:tcPr>
-            <w:tcW w:w="1595" w:type="pct"/>
-            <w:shd w:val="clear" w:color="auto" w:fill="85B2F6" w:themeFill="background2" w:themeFillShade="E6"/>
-          </w:tcPr>
-          <w:p>
-            <w:pPr>
-              <w:rPr>
-                <w:rFonts w:ascii="Courier New" w:hAnsi="Courier New" w:cs="Courier New"/>
-                <w:sz w:val="20"/>
-                <w:lang w:val="fr-FR"/>
-              </w:rPr>
-            </w:pPr>
-            <w:r>
-              <w:rPr>
-                <w:rFonts w:ascii="Courier New" w:hAnsi="Courier New" w:cs="Courier New"/>
-                <w:sz w:val="20"/>
-                <w:lang w:val="fr-FR"/>
-              </w:rPr>
-              <w:t>{</w:t>
-            </w:r>
-          </w:p>
-          <w:p>
-            <w:pPr>
-              <w:rPr>
-                <w:rFonts w:ascii="Courier New" w:hAnsi="Courier New" w:cs="Courier New"/>
-                <w:sz w:val="20"/>
-                <w:lang w:val="fr-FR"/>
-              </w:rPr>
-            </w:pPr>
-            <w:r>
-              <w:rPr>
-                <w:rFonts w:ascii="Courier New" w:hAnsi="Courier New" w:cs="Courier New"/>
-                <w:sz w:val="20"/>
-                <w:lang w:val="fr-FR"/>
-              </w:rPr>
-              <w:t>to</w:t>
-            </w:r>
-            <w:r>
-              <w:rPr>
-                <w:rFonts w:ascii="Courier New" w:hAnsi="Courier New" w:cs="Courier New"/>
-                <w:sz w:val="20"/>
-                <w:lang w:val="fr-FR"/>
-              </w:rPr>
-              <w:t xml:space="preserve">: </w:t>
-            </w:r>
-            <w:proofErr w:type="spellStart"/>
-            <w:r>
-              <w:rPr>
-                <w:rFonts w:ascii="Courier New" w:hAnsi="Courier New" w:cs="Courier New"/>
-                <w:i/>
-                <w:sz w:val="20"/>
-                <w:lang w:val="fr-FR"/>
-              </w:rPr>
-              <w:t>user_id</w:t>
-            </w:r>
-            <w:proofErr w:type="spellEnd"/>
-            <w:r>
-              <w:rPr>
-                <w:rFonts w:ascii="Courier New" w:hAnsi="Courier New" w:cs="Courier New"/>
-                <w:sz w:val="20"/>
-                <w:lang w:val="fr-FR"/>
-              </w:rPr>
-              <w:t>,</w:t>
-            </w:r>
-          </w:p>
-          <w:p>
-            <w:pPr>
-              <w:rPr>
-                <w:rFonts w:ascii="Courier New" w:hAnsi="Courier New" w:cs="Courier New"/>
-                <w:sz w:val="20"/>
-                <w:lang w:val="fr-FR"/>
-              </w:rPr>
-            </w:pPr>
-            <w:r>
-              <w:rPr>
-                <w:rFonts w:ascii="Courier New" w:hAnsi="Courier New" w:cs="Courier New"/>
-                <w:sz w:val="20"/>
-                <w:lang w:val="fr-FR"/>
-              </w:rPr>
-              <w:t xml:space="preserve">message: </w:t>
-            </w:r>
-            <w:r>
-              <w:rPr>
-                <w:rFonts w:ascii="Courier New" w:hAnsi="Courier New" w:cs="Courier New"/>
-                <w:i/>
-                <w:sz w:val="20"/>
-                <w:lang w:val="fr-FR"/>
-              </w:rPr>
-              <w:t>message</w:t>
-            </w:r>
-            <w:r>
-              <w:rPr>
-                <w:rFonts w:ascii="Courier New" w:hAnsi="Courier New" w:cs="Courier New"/>
-                <w:sz w:val="20"/>
-                <w:lang w:val="fr-FR"/>
-              </w:rPr>
-              <w:t>,</w:t>
-            </w:r>
-          </w:p>
-          <w:p>
-            <w:pPr>
-              <w:rPr>
-                <w:rFonts w:ascii="Courier New" w:hAnsi="Courier New" w:cs="Courier New"/>
-                <w:sz w:val="20"/>
-                <w:lang w:val="fr-FR"/>
-              </w:rPr>
-            </w:pPr>
-            <w:r>
-              <w:rPr>
-                <w:rFonts w:ascii="Courier New" w:hAnsi="Courier New" w:cs="Courier New"/>
-                <w:sz w:val="20"/>
-                <w:lang w:val="fr-FR"/>
-              </w:rPr>
-              <w:t>}</w:t>
-            </w:r>
-          </w:p>
-        </w:tc>
-        <w:tc>
-          <w:tcPr>
-            <w:tcW w:w="1840" w:type="pct"/>
-            <w:shd w:val="clear" w:color="auto" w:fill="85B2F6" w:themeFill="background2" w:themeFillShade="E6"/>
-          </w:tcPr>
-          <w:p>
-            <w:pPr>
-              <w:rPr>
-                <w:rFonts w:ascii="Courier New" w:hAnsi="Courier New" w:cs="Courier New"/>
-                <w:sz w:val="20"/>
-                <w:lang w:val="fr-FR"/>
-              </w:rPr>
-            </w:pPr>
-          </w:p>
-        </w:tc>
-      </w:tr>
-      <w:tr>
-        <w:tc>
-          <w:tcPr>
-            <w:tcW w:w="500" w:type="pct"/>
-            <w:shd w:val="clear" w:color="auto" w:fill="92D050"/>
-            <w:vAlign w:val="center"/>
-          </w:tcPr>
-          <w:p>
-            <w:pPr>
-              <w:jc w:val="center"/>
-              <w:rPr>
-                <w:rFonts w:ascii="Courier New" w:hAnsi="Courier New" w:cs="Courier New"/>
-                <w:sz w:val="16"/>
-                <w:szCs w:val="16"/>
-                <w:lang w:val="fr-FR"/>
-              </w:rPr>
-            </w:pPr>
-            <w:r>
-              <w:rPr>
-                <w:rFonts w:ascii="Courier New" w:hAnsi="Courier New" w:cs="Courier New"/>
-                <w:sz w:val="16"/>
-                <w:szCs w:val="16"/>
-                <w:lang w:val="fr-FR"/>
-              </w:rPr>
-              <w:t>SERVER</w:t>
-            </w:r>
-          </w:p>
-        </w:tc>
-        <w:tc>
-          <w:tcPr>
-            <w:tcW w:w="1065" w:type="pct"/>
-            <w:shd w:val="clear" w:color="auto" w:fill="92D050"/>
-            <w:vAlign w:val="center"/>
-          </w:tcPr>
-          <w:p>
-            <w:pPr>
-              <w:rPr>
-                <w:rFonts w:ascii="Courier New" w:hAnsi="Courier New" w:cs="Courier New"/>
-                <w:color w:val="000000"/>
-                <w:sz w:val="18"/>
-              </w:rPr>
-            </w:pPr>
-            <w:proofErr w:type="spellStart"/>
-            <w:r>
-              <w:rPr>
-                <w:rFonts w:ascii="Courier New" w:hAnsi="Courier New" w:cs="Courier New"/>
-                <w:color w:val="000000"/>
-                <w:sz w:val="18"/>
-              </w:rPr>
-              <w:t>user</w:t>
-            </w:r>
-            <w:r>
-              <w:rPr>
-                <w:rFonts w:ascii="Courier New" w:hAnsi="Courier New" w:cs="Courier New"/>
-                <w:color w:val="000000"/>
-                <w:sz w:val="18"/>
-              </w:rPr>
-              <w:t>:</w:t>
-            </w:r>
-            <w:r>
-              <w:rPr>
-                <w:rFonts w:ascii="Courier New" w:hAnsi="Courier New" w:cs="Courier New"/>
-                <w:color w:val="000000"/>
-                <w:sz w:val="18"/>
-              </w:rPr>
-              <w:t>message</w:t>
-            </w:r>
-            <w:proofErr w:type="spellEnd"/>
-          </w:p>
-        </w:tc>
-        <w:tc>
-          <w:tcPr>
-            <w:tcW w:w="1595" w:type="pct"/>
-            <w:shd w:val="clear" w:color="auto" w:fill="92D050"/>
-          </w:tcPr>
-          <w:p>
-            <w:pPr>
-              <w:rPr>
-                <w:rFonts w:ascii="Courier New" w:hAnsi="Courier New" w:cs="Courier New"/>
-                <w:sz w:val="20"/>
-                <w:lang w:val="fr-FR"/>
-              </w:rPr>
-            </w:pPr>
-            <w:r>
-              <w:rPr>
-                <w:rFonts w:ascii="Courier New" w:hAnsi="Courier New" w:cs="Courier New"/>
-                <w:sz w:val="20"/>
-                <w:lang w:val="fr-FR"/>
-              </w:rPr>
-              <w:t>{</w:t>
-            </w:r>
-          </w:p>
-          <w:p>
-            <w:pPr>
-              <w:rPr>
-                <w:rFonts w:ascii="Courier New" w:hAnsi="Courier New" w:cs="Courier New"/>
-                <w:sz w:val="20"/>
-                <w:lang w:val="fr-FR"/>
-              </w:rPr>
-            </w:pPr>
-            <w:proofErr w:type="spellStart"/>
-            <w:r>
-              <w:rPr>
-                <w:rFonts w:ascii="Courier New" w:hAnsi="Courier New" w:cs="Courier New"/>
-                <w:sz w:val="20"/>
-                <w:lang w:val="fr-FR"/>
-              </w:rPr>
-              <w:t>from</w:t>
-            </w:r>
-            <w:proofErr w:type="spellEnd"/>
-            <w:r>
-              <w:rPr>
-                <w:rFonts w:ascii="Courier New" w:hAnsi="Courier New" w:cs="Courier New"/>
-                <w:sz w:val="20"/>
-                <w:lang w:val="fr-FR"/>
-              </w:rPr>
-              <w:t xml:space="preserve">: </w:t>
-            </w:r>
-            <w:proofErr w:type="spellStart"/>
-            <w:r>
-              <w:rPr>
-                <w:rFonts w:ascii="Courier New" w:hAnsi="Courier New" w:cs="Courier New"/>
-                <w:i/>
-                <w:sz w:val="20"/>
-                <w:lang w:val="fr-FR"/>
-              </w:rPr>
-              <w:t>user_id</w:t>
-            </w:r>
-            <w:proofErr w:type="spellEnd"/>
-            <w:r>
-              <w:rPr>
-                <w:rFonts w:ascii="Courier New" w:hAnsi="Courier New" w:cs="Courier New"/>
-                <w:sz w:val="20"/>
-                <w:lang w:val="fr-FR"/>
-              </w:rPr>
-              <w:t>,</w:t>
-            </w:r>
-          </w:p>
-          <w:p>
-            <w:pPr>
-              <w:rPr>
-                <w:rFonts w:ascii="Courier New" w:hAnsi="Courier New" w:cs="Courier New"/>
-                <w:sz w:val="20"/>
-                <w:lang w:val="fr-FR"/>
-              </w:rPr>
-            </w:pPr>
-            <w:r>
-              <w:rPr>
-                <w:rFonts w:ascii="Courier New" w:hAnsi="Courier New" w:cs="Courier New"/>
-                <w:sz w:val="20"/>
-                <w:lang w:val="fr-FR"/>
-              </w:rPr>
-              <w:t xml:space="preserve">time: </w:t>
-            </w:r>
-            <w:r>
-              <w:rPr>
-                <w:rFonts w:ascii="Courier New" w:hAnsi="Courier New" w:cs="Courier New"/>
-                <w:i/>
-                <w:sz w:val="20"/>
-                <w:lang w:val="fr-FR"/>
-              </w:rPr>
-              <w:t>time</w:t>
-            </w:r>
-            <w:r>
-              <w:rPr>
-                <w:rFonts w:ascii="Courier New" w:hAnsi="Courier New" w:cs="Courier New"/>
-                <w:sz w:val="20"/>
-                <w:lang w:val="fr-FR"/>
-              </w:rPr>
-              <w:t xml:space="preserve">, </w:t>
-            </w:r>
-          </w:p>
-          <w:p>
-            <w:pPr>
-              <w:rPr>
-                <w:rFonts w:ascii="Courier New" w:hAnsi="Courier New" w:cs="Courier New"/>
-                <w:sz w:val="20"/>
-                <w:lang w:val="fr-FR"/>
-              </w:rPr>
-            </w:pPr>
-            <w:r>
-              <w:rPr>
-                <w:rFonts w:ascii="Courier New" w:hAnsi="Courier New" w:cs="Courier New"/>
-                <w:sz w:val="20"/>
-                <w:lang w:val="fr-FR"/>
-              </w:rPr>
-              <w:t xml:space="preserve">message: </w:t>
-            </w:r>
-            <w:r>
-              <w:rPr>
-                <w:rFonts w:ascii="Courier New" w:hAnsi="Courier New" w:cs="Courier New"/>
-                <w:i/>
-                <w:sz w:val="20"/>
-                <w:lang w:val="fr-FR"/>
-              </w:rPr>
-              <w:t>message</w:t>
-            </w:r>
-            <w:r>
-              <w:rPr>
-                <w:rFonts w:ascii="Courier New" w:hAnsi="Courier New" w:cs="Courier New"/>
-                <w:sz w:val="20"/>
-                <w:lang w:val="fr-FR"/>
-              </w:rPr>
-              <w:t>,</w:t>
-            </w:r>
-          </w:p>
-          <w:p>
-            <w:pPr>
-              <w:rPr>
-                <w:rFonts w:ascii="Courier New" w:hAnsi="Courier New" w:cs="Courier New"/>
-                <w:sz w:val="20"/>
-                <w:lang w:val="fr-FR"/>
-              </w:rPr>
-            </w:pPr>
-            <w:proofErr w:type="spellStart"/>
-            <w:r>
-              <w:rPr>
-                <w:rFonts w:ascii="Courier New" w:hAnsi="Courier New" w:cs="Courier New"/>
-                <w:sz w:val="20"/>
-                <w:lang w:val="fr-FR"/>
-              </w:rPr>
-              <w:t>username</w:t>
-            </w:r>
-            <w:proofErr w:type="spellEnd"/>
-            <w:r>
-              <w:rPr>
-                <w:rFonts w:ascii="Courier New" w:hAnsi="Courier New" w:cs="Courier New"/>
-                <w:sz w:val="20"/>
-                <w:lang w:val="fr-FR"/>
-              </w:rPr>
-              <w:t xml:space="preserve">: </w:t>
-            </w:r>
-            <w:proofErr w:type="spellStart"/>
-            <w:r>
-              <w:rPr>
-                <w:rFonts w:ascii="Courier New" w:hAnsi="Courier New" w:cs="Courier New"/>
-                <w:i/>
-                <w:sz w:val="20"/>
-                <w:lang w:val="fr-FR"/>
-              </w:rPr>
-              <w:t>username</w:t>
-            </w:r>
-            <w:proofErr w:type="spellEnd"/>
-            <w:r>
-              <w:rPr>
-                <w:rFonts w:ascii="Courier New" w:hAnsi="Courier New" w:cs="Courier New"/>
-                <w:sz w:val="20"/>
-                <w:lang w:val="fr-FR"/>
-              </w:rPr>
-              <w:t xml:space="preserve">, </w:t>
-            </w:r>
-          </w:p>
-          <w:p>
-            <w:pPr>
-              <w:rPr>
-                <w:rFonts w:ascii="Courier New" w:hAnsi="Courier New" w:cs="Courier New"/>
-                <w:sz w:val="20"/>
-                <w:lang w:val="fr-FR"/>
-              </w:rPr>
-            </w:pPr>
-            <w:r>
-              <w:rPr>
-                <w:rFonts w:ascii="Courier New" w:hAnsi="Courier New" w:cs="Courier New"/>
-                <w:sz w:val="20"/>
-                <w:lang w:val="fr-FR"/>
-              </w:rPr>
-              <w:t xml:space="preserve">avatar: </w:t>
-            </w:r>
-            <w:r>
-              <w:rPr>
-                <w:rFonts w:ascii="Courier New" w:hAnsi="Courier New" w:cs="Courier New"/>
-                <w:i/>
-                <w:sz w:val="20"/>
-                <w:lang w:val="fr-FR"/>
-              </w:rPr>
-              <w:t>avatar</w:t>
-            </w:r>
-          </w:p>
-          <w:p>
-            <w:pPr>
-              <w:rPr>
-                <w:rFonts w:ascii="Courier New" w:hAnsi="Courier New" w:cs="Courier New"/>
-                <w:sz w:val="20"/>
-                <w:lang w:val="fr-FR"/>
-              </w:rPr>
-            </w:pPr>
-            <w:r>
-              <w:rPr>
-                <w:rFonts w:ascii="Courier New" w:hAnsi="Courier New" w:cs="Courier New"/>
-                <w:sz w:val="20"/>
-                <w:lang w:val="fr-FR"/>
-              </w:rPr>
-              <w:t>}</w:t>
-            </w:r>
-          </w:p>
-        </w:tc>
-        <w:tc>
-          <w:tcPr>
-            <w:tcW w:w="1840" w:type="pct"/>
-            <w:shd w:val="clear" w:color="auto" w:fill="92D050"/>
-          </w:tcPr>
-          <w:p>
-            <w:pPr>
-              <w:rPr>
-                <w:rFonts w:ascii="Courier New" w:hAnsi="Courier New" w:cs="Courier New"/>
-                <w:sz w:val="20"/>
-                <w:lang w:val="fr-FR"/>
-              </w:rPr>
-            </w:pPr>
-          </w:p>
-        </w:tc>
-      </w:tr>
-      <w:tr>
-        <w:tc>
-          <w:tcPr>
-            <w:tcW w:w="500" w:type="pct"/>
-            <w:shd w:val="clear" w:color="auto" w:fill="85B2F6" w:themeFill="background2" w:themeFillShade="E6"/>
-            <w:vAlign w:val="center"/>
-          </w:tcPr>
-          <w:p>
-            <w:pPr>
-              <w:jc w:val="center"/>
-              <w:rPr>
-                <w:rFonts w:ascii="Courier New" w:hAnsi="Courier New" w:cs="Courier New"/>
-                <w:sz w:val="16"/>
-                <w:szCs w:val="16"/>
-                <w:lang w:val="fr-FR"/>
-              </w:rPr>
-            </w:pPr>
-            <w:r>
-              <w:rPr>
-                <w:rFonts w:ascii="Courier New" w:hAnsi="Courier New" w:cs="Courier New"/>
-                <w:sz w:val="16"/>
-                <w:szCs w:val="16"/>
-                <w:lang w:val="fr-FR"/>
-              </w:rPr>
-              <w:t>CLIENT</w:t>
-            </w:r>
-          </w:p>
-        </w:tc>
-        <w:tc>
-          <w:tcPr>
-            <w:tcW w:w="1065" w:type="pct"/>
-            <w:shd w:val="clear" w:color="auto" w:fill="85B2F6" w:themeFill="background2" w:themeFillShade="E6"/>
-            <w:vAlign w:val="center"/>
-          </w:tcPr>
-          <w:p>
-            <w:pPr>
-              <w:rPr>
-                <w:rFonts w:ascii="Courier New" w:hAnsi="Courier New" w:cs="Courier New"/>
-                <w:color w:val="000000"/>
-                <w:sz w:val="18"/>
-              </w:rPr>
-            </w:pPr>
-            <w:proofErr w:type="spellStart"/>
-            <w:r>
-              <w:rPr>
-                <w:rFonts w:ascii="Courier New" w:hAnsi="Courier New" w:cs="Courier New"/>
-                <w:color w:val="000000"/>
-                <w:sz w:val="18"/>
-              </w:rPr>
-              <w:t>user:search</w:t>
-            </w:r>
-            <w:proofErr w:type="spellEnd"/>
-          </w:p>
-        </w:tc>
-        <w:tc>
-          <w:tcPr>
-            <w:tcW w:w="1595" w:type="pct"/>
-            <w:shd w:val="clear" w:color="auto" w:fill="85B2F6" w:themeFill="background2" w:themeFillShade="E6"/>
-          </w:tcPr>
-          <w:p>
-            <w:pPr>
-              <w:rPr>
-                <w:rFonts w:ascii="Courier New" w:hAnsi="Courier New" w:cs="Courier New"/>
-                <w:sz w:val="20"/>
-                <w:lang w:val="fr-FR"/>
-              </w:rPr>
-            </w:pPr>
-            <w:r>
-              <w:rPr>
-                <w:rFonts w:ascii="Courier New" w:hAnsi="Courier New" w:cs="Courier New"/>
-                <w:sz w:val="20"/>
-                <w:lang w:val="fr-FR"/>
-              </w:rPr>
-              <w:t>{}</w:t>
-            </w:r>
-          </w:p>
-        </w:tc>
-        <w:tc>
-          <w:tcPr>
-            <w:tcW w:w="1840" w:type="pct"/>
-            <w:shd w:val="clear" w:color="auto" w:fill="85B2F6" w:themeFill="background2" w:themeFillShade="E6"/>
-          </w:tcPr>
-          <w:p>
-            <w:pPr>
-              <w:rPr>
-                <w:rFonts w:ascii="Courier New" w:hAnsi="Courier New" w:cs="Courier New"/>
-                <w:sz w:val="20"/>
-                <w:lang w:val="fr-FR"/>
-              </w:rPr>
-            </w:pPr>
-          </w:p>
-        </w:tc>
-      </w:tr>
-      <w:tr>
-        <w:tc>
-          <w:tcPr>
-            <w:tcW w:w="500" w:type="pct"/>
-            <w:shd w:val="clear" w:color="auto" w:fill="85B2F6" w:themeFill="background2" w:themeFillShade="E6"/>
-            <w:vAlign w:val="center"/>
-          </w:tcPr>
-          <w:p>
-            <w:pPr>
-              <w:jc w:val="center"/>
-              <w:rPr>
-                <w:rFonts w:ascii="Courier New" w:hAnsi="Courier New" w:cs="Courier New"/>
-                <w:sz w:val="16"/>
-                <w:szCs w:val="16"/>
-                <w:lang w:val="fr-FR"/>
-              </w:rPr>
-            </w:pPr>
-            <w:r>
-              <w:rPr>
-                <w:rFonts w:ascii="Courier New" w:hAnsi="Courier New" w:cs="Courier New"/>
-                <w:sz w:val="16"/>
-                <w:szCs w:val="16"/>
-                <w:lang w:val="fr-FR"/>
-              </w:rPr>
-              <w:t>CLIENT</w:t>
-            </w:r>
-          </w:p>
-        </w:tc>
-        <w:tc>
-          <w:tcPr>
-            <w:tcW w:w="1065" w:type="pct"/>
-            <w:shd w:val="clear" w:color="auto" w:fill="85B2F6" w:themeFill="background2" w:themeFillShade="E6"/>
-            <w:vAlign w:val="center"/>
-          </w:tcPr>
-          <w:p>
-            <w:pPr>
-              <w:rPr>
-                <w:rFonts w:ascii="Courier New" w:hAnsi="Courier New" w:cs="Courier New"/>
-                <w:color w:val="000000"/>
-                <w:sz w:val="18"/>
-              </w:rPr>
-            </w:pPr>
-            <w:proofErr w:type="spellStart"/>
-            <w:r>
-              <w:rPr>
-                <w:rFonts w:ascii="Courier New" w:hAnsi="Courier New" w:cs="Courier New"/>
-                <w:color w:val="000000"/>
-                <w:sz w:val="18"/>
-              </w:rPr>
-              <w:t>user:profile</w:t>
-            </w:r>
-            <w:proofErr w:type="spellEnd"/>
-          </w:p>
-        </w:tc>
-        <w:tc>
-          <w:tcPr>
-            <w:tcW w:w="1595" w:type="pct"/>
-            <w:shd w:val="clear" w:color="auto" w:fill="85B2F6" w:themeFill="background2" w:themeFillShade="E6"/>
-          </w:tcPr>
-          <w:p>
-            <w:pPr>
-              <w:rPr>
-                <w:rFonts w:ascii="Courier New" w:hAnsi="Courier New" w:cs="Courier New"/>
-                <w:sz w:val="20"/>
-                <w:lang w:val="fr-FR"/>
-              </w:rPr>
-            </w:pPr>
-          </w:p>
-        </w:tc>
-        <w:tc>
-          <w:tcPr>
-            <w:tcW w:w="1840" w:type="pct"/>
-            <w:shd w:val="clear" w:color="auto" w:fill="85B2F6" w:themeFill="background2" w:themeFillShade="E6"/>
-          </w:tcPr>
-          <w:p>
-            <w:pPr>
-              <w:rPr>
-                <w:rFonts w:ascii="Courier New" w:hAnsi="Courier New" w:cs="Courier New"/>
-                <w:sz w:val="20"/>
-                <w:lang w:val="fr-FR"/>
-              </w:rPr>
-            </w:pPr>
-          </w:p>
-        </w:tc>
-      </w:tr>
-      <w:tr>
-        <w:tc>
-          <w:tcPr>
-            <w:tcW w:w="500" w:type="pct"/>
-            <w:shd w:val="clear" w:color="auto" w:fill="92D050"/>
-            <w:vAlign w:val="center"/>
-          </w:tcPr>
-          <w:p>
-            <w:pPr>
-              <w:jc w:val="center"/>
-              <w:rPr>
-                <w:rFonts w:ascii="Courier New" w:hAnsi="Courier New" w:cs="Courier New"/>
-                <w:sz w:val="16"/>
-                <w:szCs w:val="16"/>
-                <w:lang w:val="fr-FR"/>
-              </w:rPr>
-            </w:pPr>
-            <w:r>
-              <w:rPr>
-                <w:rFonts w:ascii="Courier New" w:hAnsi="Courier New" w:cs="Courier New"/>
-                <w:sz w:val="16"/>
-                <w:szCs w:val="16"/>
-                <w:lang w:val="fr-FR"/>
-              </w:rPr>
-              <w:t>SERVER</w:t>
-            </w:r>
-          </w:p>
-        </w:tc>
-        <w:tc>
-          <w:tcPr>
-            <w:tcW w:w="1065" w:type="pct"/>
-            <w:shd w:val="clear" w:color="auto" w:fill="92D050"/>
-            <w:vAlign w:val="center"/>
-          </w:tcPr>
-          <w:p>
-            <w:pPr>
-              <w:rPr>
-                <w:rFonts w:ascii="Courier New" w:hAnsi="Courier New" w:cs="Courier New"/>
-                <w:color w:val="000000"/>
-                <w:sz w:val="18"/>
-              </w:rPr>
-            </w:pPr>
-            <w:proofErr w:type="spellStart"/>
-            <w:r>
-              <w:rPr>
-                <w:rFonts w:ascii="Courier New" w:hAnsi="Courier New" w:cs="Courier New"/>
-                <w:color w:val="000000"/>
-                <w:sz w:val="18"/>
-              </w:rPr>
-              <w:t>user:profile</w:t>
-            </w:r>
-            <w:proofErr w:type="spellEnd"/>
-          </w:p>
-        </w:tc>
-        <w:tc>
-          <w:tcPr>
-            <w:tcW w:w="1595" w:type="pct"/>
-            <w:shd w:val="clear" w:color="auto" w:fill="92D050"/>
-          </w:tcPr>
-          <w:p>
-            <w:pPr>
-              <w:rPr>
-                <w:rFonts w:ascii="Courier New" w:hAnsi="Courier New" w:cs="Courier New"/>
-                <w:sz w:val="20"/>
-                <w:lang w:val="fr-FR"/>
-              </w:rPr>
-            </w:pPr>
-          </w:p>
-        </w:tc>
-        <w:tc>
-          <w:tcPr>
-            <w:tcW w:w="1840" w:type="pct"/>
-            <w:shd w:val="clear" w:color="auto" w:fill="92D050"/>
-          </w:tcPr>
-          <w:p>
-            <w:pPr>
-              <w:rPr>
-                <w:rFonts w:ascii="Courier New" w:hAnsi="Courier New" w:cs="Courier New"/>
-                <w:sz w:val="20"/>
-                <w:lang w:val="fr-FR"/>
-              </w:rPr>
-            </w:pPr>
-          </w:p>
-        </w:tc>
-      </w:tr>
-      <w:tr>
-        <w:tc>
-          <w:tcPr>
-            <w:tcW w:w="500" w:type="pct"/>
-            <w:shd w:val="clear" w:color="auto" w:fill="92D050"/>
-            <w:vAlign w:val="center"/>
-          </w:tcPr>
-          <w:p>
-            <w:pPr>
-              <w:jc w:val="center"/>
-              <w:rPr>
-                <w:rFonts w:ascii="Courier New" w:hAnsi="Courier New" w:cs="Courier New"/>
-                <w:sz w:val="16"/>
-                <w:szCs w:val="16"/>
-                <w:lang w:val="fr-FR"/>
-              </w:rPr>
-            </w:pPr>
-            <w:r>
-              <w:rPr>
-                <w:rFonts w:ascii="Courier New" w:hAnsi="Courier New" w:cs="Courier New"/>
-                <w:sz w:val="16"/>
-                <w:szCs w:val="16"/>
-                <w:lang w:val="fr-FR"/>
-              </w:rPr>
-              <w:t>SERVER</w:t>
-            </w:r>
-          </w:p>
-        </w:tc>
-        <w:tc>
-          <w:tcPr>
-            <w:tcW w:w="1065" w:type="pct"/>
-            <w:shd w:val="clear" w:color="auto" w:fill="92D050"/>
-            <w:vAlign w:val="center"/>
-          </w:tcPr>
-          <w:p>
-            <w:pPr>
-              <w:rPr>
-                <w:rFonts w:ascii="Courier New" w:hAnsi="Courier New" w:cs="Courier New"/>
-                <w:color w:val="000000"/>
-                <w:sz w:val="18"/>
-              </w:rPr>
-            </w:pPr>
-            <w:proofErr w:type="spellStart"/>
-            <w:r>
-              <w:rPr>
-                <w:rFonts w:ascii="Courier New" w:hAnsi="Courier New" w:cs="Courier New"/>
-                <w:color w:val="000000"/>
-                <w:sz w:val="18"/>
-              </w:rPr>
-              <w:t>user:online</w:t>
-            </w:r>
-            <w:proofErr w:type="spellEnd"/>
-          </w:p>
-        </w:tc>
-        <w:tc>
-          <w:tcPr>
-            <w:tcW w:w="1595" w:type="pct"/>
-            <w:shd w:val="clear" w:color="auto" w:fill="92D050"/>
-          </w:tcPr>
-          <w:p>
-            <w:pPr>
-              <w:rPr>
-                <w:rFonts w:ascii="Courier New" w:hAnsi="Courier New" w:cs="Courier New"/>
-                <w:sz w:val="20"/>
-                <w:lang w:val="fr-FR"/>
-              </w:rPr>
-            </w:pPr>
-            <w:r>
-              <w:rPr>
-                <w:rFonts w:ascii="Courier New" w:hAnsi="Courier New" w:cs="Courier New"/>
-                <w:sz w:val="20"/>
-                <w:lang w:val="fr-FR"/>
-              </w:rPr>
-              <w:t>{</w:t>
-            </w:r>
-          </w:p>
-          <w:p>
-            <w:pPr>
-              <w:rPr>
-                <w:rFonts w:ascii="Courier New" w:hAnsi="Courier New" w:cs="Courier New"/>
-                <w:i/>
-                <w:sz w:val="20"/>
-                <w:lang w:val="fr-FR"/>
-              </w:rPr>
-            </w:pPr>
-            <w:proofErr w:type="spellStart"/>
-            <w:r>
-              <w:rPr>
-                <w:rFonts w:ascii="Courier New" w:hAnsi="Courier New" w:cs="Courier New"/>
-                <w:sz w:val="20"/>
-                <w:lang w:val="fr-FR"/>
-              </w:rPr>
-              <w:t>username</w:t>
-            </w:r>
-            <w:proofErr w:type="spellEnd"/>
-            <w:r>
-              <w:rPr>
-                <w:rFonts w:ascii="Courier New" w:hAnsi="Courier New" w:cs="Courier New"/>
-                <w:sz w:val="20"/>
-                <w:lang w:val="fr-FR"/>
-              </w:rPr>
-              <w:t xml:space="preserve">: </w:t>
-            </w:r>
-            <w:r>
-              <w:rPr>
-                <w:rFonts w:ascii="Courier New" w:hAnsi="Courier New" w:cs="Courier New"/>
-                <w:i/>
-                <w:sz w:val="20"/>
-                <w:lang w:val="fr-FR"/>
-              </w:rPr>
-              <w:t>string</w:t>
-            </w:r>
-            <w:r>
-              <w:rPr>
-                <w:rFonts w:ascii="Courier New" w:hAnsi="Courier New" w:cs="Courier New"/>
-                <w:i/>
-                <w:sz w:val="20"/>
-                <w:lang w:val="fr-FR"/>
-              </w:rPr>
-              <w:t>,</w:t>
-            </w:r>
-          </w:p>
-          <w:p>
-            <w:pPr>
-              <w:rPr>
-                <w:rFonts w:ascii="Courier New" w:hAnsi="Courier New" w:cs="Courier New"/>
-                <w:sz w:val="20"/>
-                <w:lang w:val="fr-FR"/>
-              </w:rPr>
-            </w:pPr>
-            <w:r>
-              <w:rPr>
-                <w:rFonts w:ascii="Courier New" w:hAnsi="Courier New" w:cs="Courier New"/>
-                <w:sz w:val="20"/>
-                <w:lang w:val="fr-FR"/>
-              </w:rPr>
-              <w:t>avatar</w:t>
-            </w:r>
-            <w:r>
-              <w:rPr>
-                <w:rFonts w:ascii="Courier New" w:hAnsi="Courier New" w:cs="Courier New"/>
-                <w:i/>
-                <w:sz w:val="20"/>
-                <w:lang w:val="fr-FR"/>
-              </w:rPr>
-              <w:t>: string</w:t>
-            </w:r>
-          </w:p>
-          <w:p>
-            <w:pPr>
-              <w:rPr>
-                <w:rFonts w:ascii="Courier New" w:hAnsi="Courier New" w:cs="Courier New"/>
-                <w:sz w:val="20"/>
-                <w:lang w:val="fr-FR"/>
-              </w:rPr>
-            </w:pPr>
-            <w:r>
-              <w:rPr>
-                <w:rFonts w:ascii="Courier New" w:hAnsi="Courier New" w:cs="Courier New"/>
-                <w:sz w:val="20"/>
-                <w:lang w:val="fr-FR"/>
-              </w:rPr>
-              <w:t>}</w:t>
-            </w:r>
-          </w:p>
-        </w:tc>
-        <w:tc>
-          <w:tcPr>
-            <w:tcW w:w="1840" w:type="pct"/>
-            <w:shd w:val="clear" w:color="auto" w:fill="92D050"/>
-          </w:tcPr>
-          <w:p>
-            <w:pPr>
-              <w:rPr>
-                <w:rFonts w:ascii="Courier New" w:hAnsi="Courier New" w:cs="Courier New"/>
-                <w:sz w:val="20"/>
-                <w:lang w:val="fr-FR"/>
-              </w:rPr>
-            </w:pPr>
-          </w:p>
-        </w:tc>
-      </w:tr>
-      <w:tr>
-        <w:tc>
-          <w:tcPr>
-            <w:tcW w:w="500" w:type="pct"/>
-            <w:shd w:val="clear" w:color="auto" w:fill="92D050"/>
-            <w:vAlign w:val="center"/>
-          </w:tcPr>
-          <w:p>
-            <w:pPr>
-              <w:jc w:val="center"/>
-              <w:rPr>
-                <w:rFonts w:ascii="Courier New" w:hAnsi="Courier New" w:cs="Courier New"/>
-                <w:sz w:val="16"/>
-                <w:szCs w:val="16"/>
-                <w:lang w:val="fr-FR"/>
-              </w:rPr>
-            </w:pPr>
-            <w:r>
-              <w:rPr>
-                <w:rFonts w:ascii="Courier New" w:hAnsi="Courier New" w:cs="Courier New"/>
-                <w:sz w:val="16"/>
-                <w:szCs w:val="16"/>
-                <w:lang w:val="fr-FR"/>
-              </w:rPr>
-              <w:t>SERVER</w:t>
-            </w:r>
-          </w:p>
-        </w:tc>
-        <w:tc>
-          <w:tcPr>
-            <w:tcW w:w="1065" w:type="pct"/>
-            <w:shd w:val="clear" w:color="auto" w:fill="92D050"/>
-            <w:vAlign w:val="center"/>
-          </w:tcPr>
-          <w:p>
-            <w:pPr>
-              <w:rPr>
-                <w:rFonts w:ascii="Courier New" w:hAnsi="Courier New" w:cs="Courier New"/>
-                <w:color w:val="000000"/>
-                <w:sz w:val="18"/>
-              </w:rPr>
-            </w:pPr>
-            <w:proofErr w:type="spellStart"/>
-            <w:r>
-              <w:rPr>
-                <w:rFonts w:ascii="Courier New" w:hAnsi="Courier New" w:cs="Courier New"/>
-                <w:color w:val="000000"/>
-                <w:sz w:val="18"/>
-              </w:rPr>
-              <w:t>user:offline</w:t>
-            </w:r>
-            <w:proofErr w:type="spellEnd"/>
-          </w:p>
-        </w:tc>
-        <w:tc>
-          <w:tcPr>
-            <w:tcW w:w="1595" w:type="pct"/>
-            <w:shd w:val="clear" w:color="auto" w:fill="92D050"/>
-          </w:tcPr>
-          <w:p>
-            <w:pPr>
-              <w:rPr>
-                <w:rFonts w:ascii="Courier New" w:hAnsi="Courier New" w:cs="Courier New"/>
-                <w:sz w:val="20"/>
-                <w:lang w:val="fr-FR"/>
-              </w:rPr>
-            </w:pPr>
-            <w:r>
-              <w:rPr>
-                <w:rFonts w:ascii="Courier New" w:hAnsi="Courier New" w:cs="Courier New"/>
-                <w:sz w:val="20"/>
-                <w:lang w:val="fr-FR"/>
-              </w:rPr>
-              <w:t>{</w:t>
-            </w:r>
-          </w:p>
-          <w:p>
-            <w:pPr>
-              <w:rPr>
-                <w:rFonts w:ascii="Courier New" w:hAnsi="Courier New" w:cs="Courier New"/>
-                <w:sz w:val="20"/>
-                <w:lang w:val="fr-FR"/>
-              </w:rPr>
-            </w:pPr>
-            <w:proofErr w:type="spellStart"/>
-            <w:r>
-              <w:rPr>
-                <w:rFonts w:ascii="Courier New" w:hAnsi="Courier New" w:cs="Courier New"/>
-                <w:sz w:val="20"/>
-                <w:lang w:val="fr-FR"/>
-              </w:rPr>
-              <w:t>username</w:t>
-            </w:r>
-            <w:proofErr w:type="spellEnd"/>
-            <w:r>
-              <w:rPr>
-                <w:rFonts w:ascii="Courier New" w:hAnsi="Courier New" w:cs="Courier New"/>
-                <w:sz w:val="20"/>
-                <w:lang w:val="fr-FR"/>
-              </w:rPr>
-              <w:t xml:space="preserve">: </w:t>
-            </w:r>
-            <w:r>
-              <w:rPr>
-                <w:rFonts w:ascii="Courier New" w:hAnsi="Courier New" w:cs="Courier New"/>
-                <w:i/>
-                <w:sz w:val="20"/>
-                <w:lang w:val="fr-FR"/>
-              </w:rPr>
-              <w:t>string</w:t>
-            </w:r>
-          </w:p>
-          <w:p>
-            <w:pPr>
-              <w:rPr>
-                <w:rFonts w:ascii="Courier New" w:hAnsi="Courier New" w:cs="Courier New"/>
-                <w:sz w:val="20"/>
-                <w:lang w:val="fr-FR"/>
-              </w:rPr>
-            </w:pPr>
-            <w:r>
-              <w:rPr>
-                <w:rFonts w:ascii="Courier New" w:hAnsi="Courier New" w:cs="Courier New"/>
-                <w:sz w:val="20"/>
-                <w:lang w:val="fr-FR"/>
-              </w:rPr>
-              <w:t>}</w:t>
-            </w:r>
-          </w:p>
-        </w:tc>
-        <w:tc>
-          <w:tcPr>
-            <w:tcW w:w="1840" w:type="pct"/>
-            <w:shd w:val="clear" w:color="auto" w:fill="92D050"/>
-          </w:tcPr>
-          <w:p>
-            <w:pPr>
-              <w:rPr>
-                <w:rFonts w:ascii="Courier New" w:hAnsi="Courier New" w:cs="Courier New"/>
-                <w:sz w:val="20"/>
-                <w:lang w:val="fr-FR"/>
-              </w:rPr>
-            </w:pPr>
-          </w:p>
-        </w:tc>
-      </w:tr>
-      <w:tr>
-        <w:tc>
-          <w:tcPr>
-            <w:tcW w:w="500" w:type="pct"/>
-            <w:shd w:val="clear" w:color="auto" w:fill="FFC000"/>
-            <w:vAlign w:val="center"/>
-          </w:tcPr>
-          <w:p>
-            <w:pPr>
-              <w:jc w:val="center"/>
-              <w:rPr>
-                <w:rFonts w:ascii="Courier New" w:hAnsi="Courier New" w:cs="Courier New"/>
-                <w:sz w:val="16"/>
-                <w:szCs w:val="16"/>
-                <w:lang w:val="fr-FR"/>
-              </w:rPr>
-            </w:pPr>
-            <w:r>
-              <w:rPr>
-                <w:rFonts w:ascii="Courier New" w:hAnsi="Courier New" w:cs="Courier New"/>
-                <w:sz w:val="16"/>
-                <w:szCs w:val="16"/>
-                <w:lang w:val="fr-FR"/>
-              </w:rPr>
-              <w:t>AJAX</w:t>
-            </w:r>
-          </w:p>
-        </w:tc>
-        <w:tc>
-          <w:tcPr>
-            <w:tcW w:w="1065" w:type="pct"/>
-            <w:shd w:val="clear" w:color="auto" w:fill="FFC000"/>
-            <w:vAlign w:val="center"/>
-          </w:tcPr>
-          <w:p>
-            <w:pPr>
-              <w:rPr>
-                <w:rFonts w:ascii="Courier New" w:hAnsi="Courier New" w:cs="Courier New"/>
-                <w:color w:val="000000"/>
-                <w:sz w:val="18"/>
-              </w:rPr>
-            </w:pPr>
-            <w:proofErr w:type="spellStart"/>
-            <w:r>
-              <w:rPr>
-                <w:rFonts w:ascii="Courier New" w:hAnsi="Courier New" w:cs="Courier New"/>
-                <w:color w:val="000000"/>
-                <w:sz w:val="18"/>
-              </w:rPr>
-              <w:t>room:profile</w:t>
-            </w:r>
-            <w:proofErr w:type="spellEnd"/>
-          </w:p>
-        </w:tc>
-        <w:tc>
-          <w:tcPr>
-            <w:tcW w:w="1595" w:type="pct"/>
-            <w:shd w:val="clear" w:color="auto" w:fill="FFC000"/>
-          </w:tcPr>
-          <w:p>
-            <w:pPr>
-              <w:rPr>
-                <w:rFonts w:ascii="Courier New" w:hAnsi="Courier New" w:cs="Courier New"/>
-                <w:sz w:val="20"/>
-                <w:lang w:val="fr-FR"/>
-              </w:rPr>
-            </w:pPr>
-          </w:p>
-        </w:tc>
-        <w:tc>
-          <w:tcPr>
-            <w:tcW w:w="1840" w:type="pct"/>
-            <w:shd w:val="clear" w:color="auto" w:fill="FFC000"/>
-          </w:tcPr>
-          <w:p>
-            <w:pPr>
-              <w:rPr>
-                <w:rFonts w:ascii="Courier New" w:hAnsi="Courier New" w:cs="Courier New"/>
-                <w:sz w:val="20"/>
-                <w:lang w:val="fr-FR"/>
-              </w:rPr>
-            </w:pPr>
-            <w:r>
-              <w:rPr>
-                <w:rFonts w:ascii="Courier New" w:hAnsi="Courier New" w:cs="Courier New"/>
-                <w:sz w:val="20"/>
-                <w:lang w:val="fr-FR"/>
-              </w:rPr>
-              <w:t>// @</w:t>
-            </w:r>
-            <w:proofErr w:type="spellStart"/>
-            <w:r>
-              <w:rPr>
-                <w:rFonts w:ascii="Courier New" w:hAnsi="Courier New" w:cs="Courier New"/>
-                <w:sz w:val="20"/>
-                <w:lang w:val="fr-FR"/>
-              </w:rPr>
-              <w:t>todo</w:t>
-            </w:r>
-            <w:proofErr w:type="spellEnd"/>
-            <w:r>
-              <w:rPr>
-                <w:rFonts w:ascii="Courier New" w:hAnsi="Courier New" w:cs="Courier New"/>
-                <w:sz w:val="20"/>
-                <w:lang w:val="fr-FR"/>
-              </w:rPr>
-              <w:t xml:space="preserve"> : </w:t>
-            </w:r>
-            <w:proofErr w:type="spellStart"/>
-            <w:r>
-              <w:rPr>
-                <w:rFonts w:ascii="Courier New" w:hAnsi="Courier New" w:cs="Courier New"/>
-                <w:sz w:val="20"/>
-                <w:lang w:val="fr-FR"/>
-              </w:rPr>
-              <w:t>should</w:t>
-            </w:r>
-            <w:proofErr w:type="spellEnd"/>
-            <w:r>
-              <w:rPr>
-                <w:rFonts w:ascii="Courier New" w:hAnsi="Courier New" w:cs="Courier New"/>
-                <w:sz w:val="20"/>
-                <w:lang w:val="fr-FR"/>
-              </w:rPr>
-              <w:t xml:space="preserve"> </w:t>
-            </w:r>
-            <w:proofErr w:type="spellStart"/>
-            <w:r>
-              <w:rPr>
-                <w:rFonts w:ascii="Courier New" w:hAnsi="Courier New" w:cs="Courier New"/>
-                <w:sz w:val="20"/>
-                <w:lang w:val="fr-FR"/>
-              </w:rPr>
-              <w:t>send</w:t>
-            </w:r>
-            <w:proofErr w:type="spellEnd"/>
-            <w:r>
-              <w:rPr>
-                <w:rFonts w:ascii="Courier New" w:hAnsi="Courier New" w:cs="Courier New"/>
-                <w:sz w:val="20"/>
-                <w:lang w:val="fr-FR"/>
-              </w:rPr>
-              <w:t xml:space="preserve"> JSON via </w:t>
-            </w:r>
-            <w:proofErr w:type="spellStart"/>
-            <w:r>
-              <w:rPr>
-                <w:rFonts w:ascii="Courier New" w:hAnsi="Courier New" w:cs="Courier New"/>
-                <w:sz w:val="20"/>
-                <w:lang w:val="fr-FR"/>
-              </w:rPr>
-              <w:lastRenderedPageBreak/>
-              <w:t>websocket</w:t>
-            </w:r>
-            <w:proofErr w:type="spellEnd"/>
-            <w:r>
-              <w:rPr>
-                <w:rFonts w:ascii="Courier New" w:hAnsi="Courier New" w:cs="Courier New"/>
-                <w:sz w:val="20"/>
-                <w:lang w:val="fr-FR"/>
-              </w:rPr>
-              <w:t xml:space="preserve"> and </w:t>
-            </w:r>
-            <w:proofErr w:type="spellStart"/>
-            <w:r>
-              <w:rPr>
-                <w:rFonts w:ascii="Courier New" w:hAnsi="Courier New" w:cs="Courier New"/>
-                <w:sz w:val="20"/>
-                <w:lang w:val="fr-FR"/>
-              </w:rPr>
-              <w:t>handle</w:t>
-            </w:r>
-            <w:proofErr w:type="spellEnd"/>
-            <w:r>
-              <w:rPr>
-                <w:rFonts w:ascii="Courier New" w:hAnsi="Courier New" w:cs="Courier New"/>
-                <w:sz w:val="20"/>
-                <w:lang w:val="fr-FR"/>
-              </w:rPr>
-              <w:t xml:space="preserve"> </w:t>
-            </w:r>
-            <w:proofErr w:type="spellStart"/>
-            <w:r>
-              <w:rPr>
-                <w:rFonts w:ascii="Courier New" w:hAnsi="Courier New" w:cs="Courier New"/>
-                <w:sz w:val="20"/>
-                <w:lang w:val="fr-FR"/>
-              </w:rPr>
-              <w:t>rendering</w:t>
-            </w:r>
-            <w:proofErr w:type="spellEnd"/>
-            <w:r>
-              <w:rPr>
-                <w:rFonts w:ascii="Courier New" w:hAnsi="Courier New" w:cs="Courier New"/>
-                <w:sz w:val="20"/>
-                <w:lang w:val="fr-FR"/>
-              </w:rPr>
-              <w:t xml:space="preserve"> </w:t>
-            </w:r>
-            <w:proofErr w:type="spellStart"/>
-            <w:r>
-              <w:rPr>
-                <w:rFonts w:ascii="Courier New" w:hAnsi="Courier New" w:cs="Courier New"/>
-                <w:sz w:val="20"/>
-                <w:lang w:val="fr-FR"/>
-              </w:rPr>
-              <w:t>with</w:t>
-            </w:r>
-            <w:proofErr w:type="spellEnd"/>
-            <w:r>
-              <w:rPr>
-                <w:rFonts w:ascii="Courier New" w:hAnsi="Courier New" w:cs="Courier New"/>
-                <w:sz w:val="20"/>
-                <w:lang w:val="fr-FR"/>
-              </w:rPr>
-              <w:t xml:space="preserve"> </w:t>
-            </w:r>
-            <w:proofErr w:type="spellStart"/>
-            <w:r>
-              <w:rPr>
-                <w:rFonts w:ascii="Courier New" w:hAnsi="Courier New" w:cs="Courier New"/>
-                <w:sz w:val="20"/>
-                <w:lang w:val="fr-FR"/>
-              </w:rPr>
-              <w:t>template</w:t>
-            </w:r>
-            <w:proofErr w:type="spellEnd"/>
-          </w:p>
-        </w:tc>
-      </w:tr>
-    </w:tbl>
-    <w:p>
-      <w:pPr>
-        <w:rPr>
-          <w:caps/>
-          <w:color w:val="143F6A" w:themeColor="accent2" w:themeShade="80"/>
-          <w:spacing w:val="20"/>
-          <w:sz w:val="28"/>
-          <w:szCs w:val="28"/>
-          <w:lang w:val="fr-FR"/>
-        </w:rPr>
-      </w:pPr>
-      <w:r>
-        <w:rPr>
-          <w:lang w:val="fr-FR"/>
-        </w:rPr>
-        <w:lastRenderedPageBreak/>
-        <w:br w:type="page"/>
-      </w:r>
-    </w:p>
-    <w:p>
-      <w:pPr>
         <w:pStyle w:val="Heading1"/>
         <w:rPr>
           <w:lang w:val="fr-FR"/>
         </w:rPr>
       </w:pPr>
+      <w:bookmarkStart w:id="0" w:name="_GoBack"/>
+      <w:bookmarkEnd w:id="0"/>
       <w:r>
         <w:rPr>
           <w:lang w:val="fr-FR"/>
@@ -17575,7 +14209,7 @@
 </file>
 
 <file path=customXml/itemProps1.xml><?xml version="1.0" encoding="utf-8"?>
-<ds:datastoreItem xmlns:ds="http://schemas.openxmlformats.org/officeDocument/2006/customXml" ds:itemID="{470B4C4C-1AFC-48AA-B52A-057F20E70FFE}">
+<ds:datastoreItem xmlns:ds="http://schemas.openxmlformats.org/officeDocument/2006/customXml" ds:itemID="{794D67A5-21D6-4B59-BDEE-EA9A05B088B6}">
   <ds:schemaRefs>
     <ds:schemaRef ds:uri="http://schemas.openxmlformats.org/officeDocument/2006/bibliography"/>
   </ds:schemaRefs>

</xml_diff>